<commit_message>
Kommentare für eigene eigene Ergänzungen hinzugefügt
</commit_message>
<xml_diff>
--- a/Docs/Projektabschluss/Endbericht.docx
+++ b/Docs/Projektabschluss/Endbericht.docx
@@ -1333,8 +1333,6 @@
         <w:br w:type="page"/>
       </w:r>
     </w:p>
-    <w:bookmarkStart w:id="12" w:name="_GoBack" w:displacedByCustomXml="next"/>
-    <w:bookmarkEnd w:id="12" w:displacedByCustomXml="next"/>
     <w:sdt>
       <w:sdtPr>
         <w:rPr>
@@ -8497,110 +8495,111 @@
       <w:pPr>
         <w:pStyle w:val="berschrift1"/>
       </w:pPr>
-      <w:bookmarkStart w:id="13" w:name="_Toc391487363"/>
-      <w:bookmarkStart w:id="14" w:name="_Toc391488323"/>
-      <w:bookmarkStart w:id="15" w:name="_Toc391493614"/>
-      <w:bookmarkStart w:id="16" w:name="_Toc391549620"/>
-      <w:bookmarkStart w:id="17" w:name="_Toc391723800"/>
-      <w:bookmarkStart w:id="18" w:name="_Toc391724105"/>
-      <w:bookmarkStart w:id="19" w:name="_Toc391487364"/>
-      <w:bookmarkStart w:id="20" w:name="_Toc391488324"/>
-      <w:bookmarkStart w:id="21" w:name="_Toc391493615"/>
-      <w:bookmarkStart w:id="22" w:name="_Toc391549621"/>
-      <w:bookmarkStart w:id="23" w:name="_Toc391723801"/>
-      <w:bookmarkStart w:id="24" w:name="_Toc391724106"/>
-      <w:bookmarkStart w:id="25" w:name="_Toc391487365"/>
-      <w:bookmarkStart w:id="26" w:name="_Toc391488325"/>
-      <w:bookmarkStart w:id="27" w:name="_Toc391493616"/>
-      <w:bookmarkStart w:id="28" w:name="_Toc391549622"/>
-      <w:bookmarkStart w:id="29" w:name="_Toc391723802"/>
-      <w:bookmarkStart w:id="30" w:name="_Toc391724107"/>
-      <w:bookmarkStart w:id="31" w:name="_Toc391487366"/>
-      <w:bookmarkStart w:id="32" w:name="_Toc391488326"/>
-      <w:bookmarkStart w:id="33" w:name="_Toc391493617"/>
-      <w:bookmarkStart w:id="34" w:name="_Toc391549623"/>
-      <w:bookmarkStart w:id="35" w:name="_Toc391723803"/>
-      <w:bookmarkStart w:id="36" w:name="_Toc391724108"/>
-      <w:bookmarkStart w:id="37" w:name="_Toc391487367"/>
-      <w:bookmarkStart w:id="38" w:name="_Toc391488327"/>
-      <w:bookmarkStart w:id="39" w:name="_Toc391493618"/>
-      <w:bookmarkStart w:id="40" w:name="_Toc391549624"/>
-      <w:bookmarkStart w:id="41" w:name="_Toc391723804"/>
-      <w:bookmarkStart w:id="42" w:name="_Toc391724109"/>
-      <w:bookmarkStart w:id="43" w:name="_Toc391487368"/>
-      <w:bookmarkStart w:id="44" w:name="_Toc391488328"/>
-      <w:bookmarkStart w:id="45" w:name="_Toc391493619"/>
-      <w:bookmarkStart w:id="46" w:name="_Toc391549625"/>
-      <w:bookmarkStart w:id="47" w:name="_Toc391723805"/>
-      <w:bookmarkStart w:id="48" w:name="_Toc391724110"/>
-      <w:bookmarkStart w:id="49" w:name="_Toc391487369"/>
-      <w:bookmarkStart w:id="50" w:name="_Toc391488329"/>
-      <w:bookmarkStart w:id="51" w:name="_Toc391493620"/>
-      <w:bookmarkStart w:id="52" w:name="_Toc391549626"/>
-      <w:bookmarkStart w:id="53" w:name="_Toc391723806"/>
-      <w:bookmarkStart w:id="54" w:name="_Toc391724111"/>
-      <w:bookmarkStart w:id="55" w:name="_Toc391487370"/>
-      <w:bookmarkStart w:id="56" w:name="_Toc391488330"/>
-      <w:bookmarkStart w:id="57" w:name="_Toc391493621"/>
-      <w:bookmarkStart w:id="58" w:name="_Toc391549627"/>
-      <w:bookmarkStart w:id="59" w:name="_Toc391723807"/>
-      <w:bookmarkStart w:id="60" w:name="_Toc391724112"/>
-      <w:bookmarkStart w:id="61" w:name="_Toc391487371"/>
-      <w:bookmarkStart w:id="62" w:name="_Toc391488331"/>
-      <w:bookmarkStart w:id="63" w:name="_Toc391493622"/>
-      <w:bookmarkStart w:id="64" w:name="_Toc391549628"/>
-      <w:bookmarkStart w:id="65" w:name="_Toc391723808"/>
-      <w:bookmarkStart w:id="66" w:name="_Toc391724113"/>
-      <w:bookmarkStart w:id="67" w:name="_Toc391487372"/>
-      <w:bookmarkStart w:id="68" w:name="_Toc391488332"/>
-      <w:bookmarkStart w:id="69" w:name="_Toc391493623"/>
-      <w:bookmarkStart w:id="70" w:name="_Toc391549629"/>
-      <w:bookmarkStart w:id="71" w:name="_Toc391723809"/>
-      <w:bookmarkStart w:id="72" w:name="_Toc391724114"/>
-      <w:bookmarkStart w:id="73" w:name="_Toc391487373"/>
-      <w:bookmarkStart w:id="74" w:name="_Toc391488333"/>
-      <w:bookmarkStart w:id="75" w:name="_Toc391493624"/>
-      <w:bookmarkStart w:id="76" w:name="_Toc391549630"/>
-      <w:bookmarkStart w:id="77" w:name="_Toc391723810"/>
-      <w:bookmarkStart w:id="78" w:name="_Toc391724115"/>
-      <w:bookmarkStart w:id="79" w:name="_Toc391487374"/>
-      <w:bookmarkStart w:id="80" w:name="_Toc391488334"/>
-      <w:bookmarkStart w:id="81" w:name="_Toc391493625"/>
-      <w:bookmarkStart w:id="82" w:name="_Toc391549631"/>
-      <w:bookmarkStart w:id="83" w:name="_Toc391723811"/>
-      <w:bookmarkStart w:id="84" w:name="_Toc391724116"/>
-      <w:bookmarkStart w:id="85" w:name="_Toc391487375"/>
-      <w:bookmarkStart w:id="86" w:name="_Toc391488335"/>
-      <w:bookmarkStart w:id="87" w:name="_Toc391493626"/>
-      <w:bookmarkStart w:id="88" w:name="_Toc391549632"/>
-      <w:bookmarkStart w:id="89" w:name="_Toc391723812"/>
-      <w:bookmarkStart w:id="90" w:name="_Toc391724117"/>
-      <w:bookmarkStart w:id="91" w:name="_Toc391487376"/>
-      <w:bookmarkStart w:id="92" w:name="_Toc391488336"/>
-      <w:bookmarkStart w:id="93" w:name="_Toc391493627"/>
-      <w:bookmarkStart w:id="94" w:name="_Toc391549633"/>
-      <w:bookmarkStart w:id="95" w:name="_Toc391723813"/>
-      <w:bookmarkStart w:id="96" w:name="_Toc391724118"/>
-      <w:bookmarkStart w:id="97" w:name="_Toc391487377"/>
-      <w:bookmarkStart w:id="98" w:name="_Toc391488337"/>
-      <w:bookmarkStart w:id="99" w:name="_Toc391493628"/>
-      <w:bookmarkStart w:id="100" w:name="_Toc391549634"/>
-      <w:bookmarkStart w:id="101" w:name="_Toc391723814"/>
-      <w:bookmarkStart w:id="102" w:name="_Toc391724119"/>
-      <w:bookmarkStart w:id="103" w:name="_Toc391487378"/>
-      <w:bookmarkStart w:id="104" w:name="_Toc391488338"/>
-      <w:bookmarkStart w:id="105" w:name="_Toc391493629"/>
-      <w:bookmarkStart w:id="106" w:name="_Toc391549635"/>
-      <w:bookmarkStart w:id="107" w:name="_Toc391723815"/>
-      <w:bookmarkStart w:id="108" w:name="_Toc391724120"/>
-      <w:bookmarkStart w:id="109" w:name="_Toc391487379"/>
-      <w:bookmarkStart w:id="110" w:name="_Toc391488339"/>
-      <w:bookmarkStart w:id="111" w:name="_Toc391493630"/>
-      <w:bookmarkStart w:id="112" w:name="_Toc391549636"/>
-      <w:bookmarkStart w:id="113" w:name="_Toc391723816"/>
-      <w:bookmarkStart w:id="114" w:name="_Toc391724121"/>
-      <w:bookmarkStart w:id="115" w:name="_Toc382849746"/>
-      <w:bookmarkStart w:id="116" w:name="_Toc392096694"/>
+      <w:bookmarkStart w:id="12" w:name="_Toc391487363"/>
+      <w:bookmarkStart w:id="13" w:name="_Toc391488323"/>
+      <w:bookmarkStart w:id="14" w:name="_Toc391493614"/>
+      <w:bookmarkStart w:id="15" w:name="_Toc391549620"/>
+      <w:bookmarkStart w:id="16" w:name="_Toc391723800"/>
+      <w:bookmarkStart w:id="17" w:name="_Toc391724105"/>
+      <w:bookmarkStart w:id="18" w:name="_Toc391487364"/>
+      <w:bookmarkStart w:id="19" w:name="_Toc391488324"/>
+      <w:bookmarkStart w:id="20" w:name="_Toc391493615"/>
+      <w:bookmarkStart w:id="21" w:name="_Toc391549621"/>
+      <w:bookmarkStart w:id="22" w:name="_Toc391723801"/>
+      <w:bookmarkStart w:id="23" w:name="_Toc391724106"/>
+      <w:bookmarkStart w:id="24" w:name="_Toc391487365"/>
+      <w:bookmarkStart w:id="25" w:name="_Toc391488325"/>
+      <w:bookmarkStart w:id="26" w:name="_Toc391493616"/>
+      <w:bookmarkStart w:id="27" w:name="_Toc391549622"/>
+      <w:bookmarkStart w:id="28" w:name="_Toc391723802"/>
+      <w:bookmarkStart w:id="29" w:name="_Toc391724107"/>
+      <w:bookmarkStart w:id="30" w:name="_Toc391487366"/>
+      <w:bookmarkStart w:id="31" w:name="_Toc391488326"/>
+      <w:bookmarkStart w:id="32" w:name="_Toc391493617"/>
+      <w:bookmarkStart w:id="33" w:name="_Toc391549623"/>
+      <w:bookmarkStart w:id="34" w:name="_Toc391723803"/>
+      <w:bookmarkStart w:id="35" w:name="_Toc391724108"/>
+      <w:bookmarkStart w:id="36" w:name="_Toc391487367"/>
+      <w:bookmarkStart w:id="37" w:name="_Toc391488327"/>
+      <w:bookmarkStart w:id="38" w:name="_Toc391493618"/>
+      <w:bookmarkStart w:id="39" w:name="_Toc391549624"/>
+      <w:bookmarkStart w:id="40" w:name="_Toc391723804"/>
+      <w:bookmarkStart w:id="41" w:name="_Toc391724109"/>
+      <w:bookmarkStart w:id="42" w:name="_Toc391487368"/>
+      <w:bookmarkStart w:id="43" w:name="_Toc391488328"/>
+      <w:bookmarkStart w:id="44" w:name="_Toc391493619"/>
+      <w:bookmarkStart w:id="45" w:name="_Toc391549625"/>
+      <w:bookmarkStart w:id="46" w:name="_Toc391723805"/>
+      <w:bookmarkStart w:id="47" w:name="_Toc391724110"/>
+      <w:bookmarkStart w:id="48" w:name="_Toc391487369"/>
+      <w:bookmarkStart w:id="49" w:name="_Toc391488329"/>
+      <w:bookmarkStart w:id="50" w:name="_Toc391493620"/>
+      <w:bookmarkStart w:id="51" w:name="_Toc391549626"/>
+      <w:bookmarkStart w:id="52" w:name="_Toc391723806"/>
+      <w:bookmarkStart w:id="53" w:name="_Toc391724111"/>
+      <w:bookmarkStart w:id="54" w:name="_Toc391487370"/>
+      <w:bookmarkStart w:id="55" w:name="_Toc391488330"/>
+      <w:bookmarkStart w:id="56" w:name="_Toc391493621"/>
+      <w:bookmarkStart w:id="57" w:name="_Toc391549627"/>
+      <w:bookmarkStart w:id="58" w:name="_Toc391723807"/>
+      <w:bookmarkStart w:id="59" w:name="_Toc391724112"/>
+      <w:bookmarkStart w:id="60" w:name="_Toc391487371"/>
+      <w:bookmarkStart w:id="61" w:name="_Toc391488331"/>
+      <w:bookmarkStart w:id="62" w:name="_Toc391493622"/>
+      <w:bookmarkStart w:id="63" w:name="_Toc391549628"/>
+      <w:bookmarkStart w:id="64" w:name="_Toc391723808"/>
+      <w:bookmarkStart w:id="65" w:name="_Toc391724113"/>
+      <w:bookmarkStart w:id="66" w:name="_Toc391487372"/>
+      <w:bookmarkStart w:id="67" w:name="_Toc391488332"/>
+      <w:bookmarkStart w:id="68" w:name="_Toc391493623"/>
+      <w:bookmarkStart w:id="69" w:name="_Toc391549629"/>
+      <w:bookmarkStart w:id="70" w:name="_Toc391723809"/>
+      <w:bookmarkStart w:id="71" w:name="_Toc391724114"/>
+      <w:bookmarkStart w:id="72" w:name="_Toc391487373"/>
+      <w:bookmarkStart w:id="73" w:name="_Toc391488333"/>
+      <w:bookmarkStart w:id="74" w:name="_Toc391493624"/>
+      <w:bookmarkStart w:id="75" w:name="_Toc391549630"/>
+      <w:bookmarkStart w:id="76" w:name="_Toc391723810"/>
+      <w:bookmarkStart w:id="77" w:name="_Toc391724115"/>
+      <w:bookmarkStart w:id="78" w:name="_Toc391487374"/>
+      <w:bookmarkStart w:id="79" w:name="_Toc391488334"/>
+      <w:bookmarkStart w:id="80" w:name="_Toc391493625"/>
+      <w:bookmarkStart w:id="81" w:name="_Toc391549631"/>
+      <w:bookmarkStart w:id="82" w:name="_Toc391723811"/>
+      <w:bookmarkStart w:id="83" w:name="_Toc391724116"/>
+      <w:bookmarkStart w:id="84" w:name="_Toc391487375"/>
+      <w:bookmarkStart w:id="85" w:name="_Toc391488335"/>
+      <w:bookmarkStart w:id="86" w:name="_Toc391493626"/>
+      <w:bookmarkStart w:id="87" w:name="_Toc391549632"/>
+      <w:bookmarkStart w:id="88" w:name="_Toc391723812"/>
+      <w:bookmarkStart w:id="89" w:name="_Toc391724117"/>
+      <w:bookmarkStart w:id="90" w:name="_Toc391487376"/>
+      <w:bookmarkStart w:id="91" w:name="_Toc391488336"/>
+      <w:bookmarkStart w:id="92" w:name="_Toc391493627"/>
+      <w:bookmarkStart w:id="93" w:name="_Toc391549633"/>
+      <w:bookmarkStart w:id="94" w:name="_Toc391723813"/>
+      <w:bookmarkStart w:id="95" w:name="_Toc391724118"/>
+      <w:bookmarkStart w:id="96" w:name="_Toc391487377"/>
+      <w:bookmarkStart w:id="97" w:name="_Toc391488337"/>
+      <w:bookmarkStart w:id="98" w:name="_Toc391493628"/>
+      <w:bookmarkStart w:id="99" w:name="_Toc391549634"/>
+      <w:bookmarkStart w:id="100" w:name="_Toc391723814"/>
+      <w:bookmarkStart w:id="101" w:name="_Toc391724119"/>
+      <w:bookmarkStart w:id="102" w:name="_Toc391487378"/>
+      <w:bookmarkStart w:id="103" w:name="_Toc391488338"/>
+      <w:bookmarkStart w:id="104" w:name="_Toc391493629"/>
+      <w:bookmarkStart w:id="105" w:name="_Toc391549635"/>
+      <w:bookmarkStart w:id="106" w:name="_Toc391723815"/>
+      <w:bookmarkStart w:id="107" w:name="_Toc391724120"/>
+      <w:bookmarkStart w:id="108" w:name="_Toc391487379"/>
+      <w:bookmarkStart w:id="109" w:name="_Toc391488339"/>
+      <w:bookmarkStart w:id="110" w:name="_Toc391493630"/>
+      <w:bookmarkStart w:id="111" w:name="_Toc391549636"/>
+      <w:bookmarkStart w:id="112" w:name="_Toc391723816"/>
+      <w:bookmarkStart w:id="113" w:name="_Toc391724121"/>
+      <w:bookmarkStart w:id="114" w:name="_Toc382849746"/>
+      <w:bookmarkStart w:id="115" w:name="_Toc392096694"/>
+      <w:bookmarkEnd w:id="12"/>
       <w:bookmarkEnd w:id="13"/>
       <w:bookmarkEnd w:id="14"/>
       <w:bookmarkEnd w:id="15"/>
@@ -8702,16 +8701,15 @@
       <w:bookmarkEnd w:id="111"/>
       <w:bookmarkEnd w:id="112"/>
       <w:bookmarkEnd w:id="113"/>
-      <w:bookmarkEnd w:id="114"/>
       <w:r>
         <w:lastRenderedPageBreak/>
         <w:t>Prolog</w:t>
       </w:r>
+      <w:bookmarkEnd w:id="114"/>
+      <w:r>
+        <w:t xml:space="preserve"> [Dominik Schumacher]</w:t>
+      </w:r>
       <w:bookmarkEnd w:id="115"/>
-      <w:r>
-        <w:t xml:space="preserve"> [Dominik Schumacher]</w:t>
-      </w:r>
-      <w:bookmarkEnd w:id="116"/>
     </w:p>
     <w:p>
       <w:r>
@@ -8733,10 +8731,21 @@
         <w:t xml:space="preserve"> Wirtschaft von den neuen Technologien. In den frühen 1960er und 1970er Jahren hielten die ersten Großrechner im Banken- und Logistiksektor Einzug, um dort die vorhandenen Prozesse zu unterstützen, erleichtern, erweitern und zu beschleunigen. Mit der fortschreitenden Entwicklung von IT-Systemen</w:t>
       </w:r>
       <w:r>
-        <w:t xml:space="preserve"> wurden Computer immer leistungsfähiger, kleiner und günstiger, sodass vor allem für immer mehr mittelständische Unternehmen elektronische Datenverarbeitung bezahlbar wurde. In diesem Bereich spielt die Entwicklung von Individualsoftware eine bedeutende Rolle, da für viele Unternehmen die vorhandene Standardsoftware Ihre Bedürfnisse nicht vollständig erfüllen konnte. Aus diesem Grund kontaktierte die Naukanu </w:t>
+        <w:t xml:space="preserve"> wurden Computer immer leistungsfähiger, kleiner und günstiger, sodass vor allem für immer mehr mittelständische Unternehmen elektronische Datenverarbeitung bezahlbar wurde. In diesem Bereich spielt die Entwicklung von Individualsoftware eine bedeutende Rolle, da für viele Unternehmen die vorhandene Standardsoftware Ihre Bedürfnisse nicht vollständig erfüllen konnte</w:t>
+      </w:r>
+      <w:commentRangeStart w:id="116"/>
+      <w:r>
+        <w:t xml:space="preserve">. Aus diesem Grund kontaktierte die Naukanu </w:t>
       </w:r>
       <w:r>
         <w:t xml:space="preserve">Sailing School die Studs@Work AG zur Entwicklung einer Anwendung für die ganzheitliche Verwaltung ihrer Segelschule. </w:t>
+      </w:r>
+      <w:commentRangeEnd w:id="116"/>
+      <w:r>
+        <w:rPr>
+          <w:rStyle w:val="Kommentarzeichen"/>
+        </w:rPr>
+        <w:commentReference w:id="116"/>
       </w:r>
     </w:p>
     <w:p>
@@ -9175,6 +9184,7 @@
       <w:r>
         <w:rPr>
           <w:noProof/>
+          <w:lang w:val="en-US" w:eastAsia="en-US"/>
         </w:rPr>
         <w:drawing>
           <wp:inline distT="0" distB="0" distL="0" distR="0" wp14:anchorId="40B8A119" wp14:editId="11503763">
@@ -9336,6 +9346,7 @@
       <w:pPr>
         <w:ind w:left="360"/>
       </w:pPr>
+      <w:commentRangeStart w:id="129"/>
       <w:r>
         <w:t xml:space="preserve">Die Segelschule besitzt keine zentrale Anwendung, mittels der die Kurstermine und den damit verbundenen Tätigkeiten verwaltet werden. Sämtliche Prozesse und die dazugehörigen Informationen sind in verschiedenen </w:t>
       </w:r>
@@ -9344,6 +9355,13 @@
       </w:r>
       <w:r>
         <w:t xml:space="preserve"> festgehalten.</w:t>
+      </w:r>
+      <w:commentRangeEnd w:id="129"/>
+      <w:r>
+        <w:rPr>
+          <w:rStyle w:val="Kommentarzeichen"/>
+        </w:rPr>
+        <w:commentReference w:id="129"/>
       </w:r>
     </w:p>
     <w:tbl>
@@ -9413,6 +9431,8 @@
             </w:r>
           </w:p>
         </w:tc>
+        <w:bookmarkStart w:id="130" w:name="_GoBack"/>
+        <w:bookmarkEnd w:id="130"/>
       </w:tr>
       <w:tr>
         <w:trPr>
@@ -9776,10 +9796,11 @@
       <w:pPr>
         <w:pStyle w:val="berschrift3"/>
       </w:pPr>
-      <w:bookmarkStart w:id="129" w:name="_Toc392096702"/>
+      <w:bookmarkStart w:id="131" w:name="_Toc392096702"/>
       <w:r>
         <w:rPr>
           <w:noProof/>
+          <w:lang w:val="en-US" w:eastAsia="en-US"/>
         </w:rPr>
         <w:lastRenderedPageBreak/>
         <w:drawing>
@@ -9841,7 +9862,7 @@
       <w:r>
         <w:t>Anlage eines Teilnehmers</w:t>
       </w:r>
-      <w:bookmarkEnd w:id="129"/>
+      <w:bookmarkEnd w:id="131"/>
     </w:p>
     <w:p/>
     <w:p>
@@ -9857,12 +9878,12 @@
       <w:pPr>
         <w:pStyle w:val="berschrift3"/>
       </w:pPr>
-      <w:bookmarkStart w:id="130" w:name="_Toc392096703"/>
+      <w:bookmarkStart w:id="132" w:name="_Toc392096703"/>
       <w:r>
         <w:lastRenderedPageBreak/>
         <w:t>Anlage eines Kurses</w:t>
       </w:r>
-      <w:bookmarkEnd w:id="130"/>
+      <w:bookmarkEnd w:id="132"/>
     </w:p>
     <w:p>
       <w:pPr>
@@ -9871,6 +9892,7 @@
       <w:r>
         <w:rPr>
           <w:noProof/>
+          <w:lang w:val="en-US" w:eastAsia="en-US"/>
         </w:rPr>
         <w:drawing>
           <wp:inline distT="0" distB="0" distL="0" distR="0" wp14:anchorId="4E49B444" wp14:editId="096A1A6F">
@@ -9919,12 +9941,12 @@
       <w:pPr>
         <w:pStyle w:val="berschrift3"/>
       </w:pPr>
-      <w:bookmarkStart w:id="131" w:name="_Toc392096704"/>
+      <w:bookmarkStart w:id="133" w:name="_Toc392096704"/>
       <w:r>
         <w:lastRenderedPageBreak/>
         <w:t>Planen der Kurstermine</w:t>
       </w:r>
-      <w:bookmarkEnd w:id="131"/>
+      <w:bookmarkEnd w:id="133"/>
     </w:p>
     <w:p>
       <w:pPr>
@@ -9933,6 +9955,7 @@
       <w:r>
         <w:rPr>
           <w:noProof/>
+          <w:lang w:val="en-US" w:eastAsia="en-US"/>
         </w:rPr>
         <w:drawing>
           <wp:inline distT="0" distB="0" distL="0" distR="0" wp14:anchorId="465B9264" wp14:editId="36922A3A">
@@ -9981,12 +10004,12 @@
       <w:pPr>
         <w:pStyle w:val="berschrift3"/>
       </w:pPr>
-      <w:bookmarkStart w:id="132" w:name="_Toc392096705"/>
+      <w:bookmarkStart w:id="134" w:name="_Toc392096705"/>
       <w:r>
         <w:lastRenderedPageBreak/>
         <w:t>Verwaltung des Materials</w:t>
       </w:r>
-      <w:bookmarkEnd w:id="132"/>
+      <w:bookmarkEnd w:id="134"/>
     </w:p>
     <w:p>
       <w:pPr>
@@ -9995,6 +10018,7 @@
       <w:r>
         <w:rPr>
           <w:noProof/>
+          <w:lang w:val="en-US" w:eastAsia="en-US"/>
         </w:rPr>
         <w:drawing>
           <wp:inline distT="0" distB="0" distL="0" distR="0" wp14:anchorId="782D410C" wp14:editId="500B15F0">
@@ -10043,12 +10067,12 @@
       <w:pPr>
         <w:pStyle w:val="berschrift3"/>
       </w:pPr>
-      <w:bookmarkStart w:id="133" w:name="_Toc392096706"/>
+      <w:bookmarkStart w:id="135" w:name="_Toc392096706"/>
       <w:r>
         <w:lastRenderedPageBreak/>
         <w:t>Verwaltung der Kursleiter / freien Mitarbeiter</w:t>
       </w:r>
-      <w:bookmarkEnd w:id="133"/>
+      <w:bookmarkEnd w:id="135"/>
     </w:p>
     <w:p>
       <w:pPr>
@@ -10057,6 +10081,7 @@
       <w:r>
         <w:rPr>
           <w:noProof/>
+          <w:lang w:val="en-US" w:eastAsia="en-US"/>
         </w:rPr>
         <w:drawing>
           <wp:inline distT="0" distB="0" distL="0" distR="0" wp14:anchorId="2B5ED4F4" wp14:editId="6450C9A0">
@@ -10105,12 +10130,12 @@
       <w:pPr>
         <w:pStyle w:val="berschrift3"/>
       </w:pPr>
-      <w:bookmarkStart w:id="134" w:name="_Toc392096707"/>
+      <w:bookmarkStart w:id="136" w:name="_Toc392096707"/>
       <w:r>
         <w:lastRenderedPageBreak/>
         <w:t>Erstellen von Rechnungen / Mahnwesen</w:t>
       </w:r>
-      <w:bookmarkEnd w:id="134"/>
+      <w:bookmarkEnd w:id="136"/>
     </w:p>
     <w:p>
       <w:pPr>
@@ -10119,6 +10144,7 @@
       <w:r>
         <w:rPr>
           <w:noProof/>
+          <w:lang w:val="en-US" w:eastAsia="en-US"/>
         </w:rPr>
         <w:drawing>
           <wp:inline distT="0" distB="0" distL="0" distR="0" wp14:anchorId="489B5F6F" wp14:editId="6F33C3DE">
@@ -10176,24 +10202,24 @@
       <w:pPr>
         <w:pStyle w:val="berschrift2"/>
       </w:pPr>
-      <w:bookmarkStart w:id="135" w:name="_Toc392096708"/>
+      <w:bookmarkStart w:id="137" w:name="_Toc392096708"/>
       <w:r>
         <w:lastRenderedPageBreak/>
         <w:t>Bestehende Probleme</w:t>
       </w:r>
-      <w:bookmarkEnd w:id="135"/>
-    </w:p>
-    <w:p>
-      <w:commentRangeStart w:id="136"/>
+      <w:bookmarkEnd w:id="137"/>
+    </w:p>
+    <w:p>
+      <w:commentRangeStart w:id="138"/>
       <w:r>
         <w:t>Die dezentralisierte Datenhaltung, aufgeteilt in mehreren Dateien, hat mehrere Nachteile, die oft im Geschäftsbetrieb zu Problemen / Verzögerungen führen.</w:t>
       </w:r>
-      <w:commentRangeEnd w:id="136"/>
+      <w:commentRangeEnd w:id="138"/>
       <w:r>
         <w:rPr>
           <w:rStyle w:val="Kommentarzeichen"/>
         </w:rPr>
-        <w:commentReference w:id="136"/>
+        <w:commentReference w:id="138"/>
       </w:r>
     </w:p>
     <w:p>
@@ -10204,24 +10230,24 @@
           <w:numId w:val="33"/>
         </w:numPr>
       </w:pPr>
-      <w:commentRangeStart w:id="137"/>
-      <w:commentRangeStart w:id="138"/>
+      <w:commentRangeStart w:id="139"/>
+      <w:commentRangeStart w:id="140"/>
       <w:r>
         <w:t>Bankdaten</w:t>
       </w:r>
-      <w:commentRangeEnd w:id="137"/>
+      <w:commentRangeEnd w:id="139"/>
       <w:r>
         <w:rPr>
           <w:rStyle w:val="Kommentarzeichen"/>
         </w:rPr>
-        <w:commentReference w:id="137"/>
-      </w:r>
-      <w:commentRangeEnd w:id="138"/>
+        <w:commentReference w:id="139"/>
+      </w:r>
+      <w:commentRangeEnd w:id="140"/>
       <w:r>
         <w:rPr>
           <w:rStyle w:val="Kommentarzeichen"/>
         </w:rPr>
-        <w:commentReference w:id="138"/>
+        <w:commentReference w:id="140"/>
       </w:r>
       <w:r>
         <w:t xml:space="preserve"> (Stammdaten) der Kunden und der Kursleiter werden jeweils in getrennten Dateien gepflegt. Zusätzlich sind die Formate für beide Datensätze unterschiedlich.</w:t>
@@ -10325,7 +10351,7 @@
       <w:r>
         <w:t>Aufgrund dessen mussten</w:t>
       </w:r>
-      <w:commentRangeStart w:id="139"/>
+      <w:commentRangeStart w:id="141"/>
       <w:r>
         <w:t xml:space="preserve"> </w:t>
       </w:r>
@@ -10341,12 +10367,12 @@
       <w:r>
         <w:t>abgesagt bzw. verschoben werden</w:t>
       </w:r>
-      <w:commentRangeEnd w:id="139"/>
+      <w:commentRangeEnd w:id="141"/>
       <w:r>
         <w:rPr>
           <w:rStyle w:val="Kommentarzeichen"/>
         </w:rPr>
-        <w:commentReference w:id="139"/>
+        <w:commentReference w:id="141"/>
       </w:r>
       <w:r>
         <w:t xml:space="preserve">. </w:t>
@@ -10357,11 +10383,11 @@
       <w:pPr>
         <w:pStyle w:val="berschrift2"/>
       </w:pPr>
-      <w:bookmarkStart w:id="140" w:name="_Toc392096709"/>
+      <w:bookmarkStart w:id="142" w:name="_Toc392096709"/>
       <w:r>
         <w:t>Die technische Ausstattung</w:t>
       </w:r>
-      <w:bookmarkEnd w:id="140"/>
+      <w:bookmarkEnd w:id="142"/>
     </w:p>
     <w:p>
       <w:r>
@@ -10551,6 +10577,7 @@
       <w:r>
         <w:rPr>
           <w:noProof/>
+          <w:lang w:val="en-US" w:eastAsia="en-US"/>
         </w:rPr>
         <w:drawing>
           <wp:anchor distT="0" distB="0" distL="114300" distR="114300" simplePos="0" relativeHeight="251665408" behindDoc="1" locked="0" layoutInCell="1" allowOverlap="1" wp14:anchorId="5D0AA648" wp14:editId="76A5440F">
@@ -10627,8 +10654,8 @@
       <w:pPr>
         <w:pStyle w:val="berschrift2"/>
       </w:pPr>
-      <w:bookmarkStart w:id="141" w:name="_Toc382849748"/>
-      <w:bookmarkStart w:id="142" w:name="_Toc392096710"/>
+      <w:bookmarkStart w:id="143" w:name="_Toc382849748"/>
+      <w:bookmarkStart w:id="144" w:name="_Toc392096710"/>
       <w:r>
         <w:lastRenderedPageBreak/>
         <w:t>Zielsetzun</w:t>
@@ -10636,11 +10663,11 @@
       <w:r>
         <w:t>g</w:t>
       </w:r>
-      <w:bookmarkEnd w:id="141"/>
+      <w:bookmarkEnd w:id="143"/>
       <w:r>
         <w:t xml:space="preserve"> (SOLL-Zustand)</w:t>
       </w:r>
-      <w:bookmarkEnd w:id="142"/>
+      <w:bookmarkEnd w:id="144"/>
     </w:p>
     <w:p>
       <w:r>
@@ -10907,147 +10934,145 @@
       <w:pPr>
         <w:pStyle w:val="berschrift1"/>
       </w:pPr>
-      <w:bookmarkStart w:id="143" w:name="_Toc382840022"/>
-      <w:bookmarkStart w:id="144" w:name="_Toc382849752"/>
-      <w:bookmarkStart w:id="145" w:name="_Toc391469788"/>
-      <w:bookmarkStart w:id="146" w:name="_Toc391470025"/>
-      <w:bookmarkStart w:id="147" w:name="_Toc391469789"/>
-      <w:bookmarkStart w:id="148" w:name="_Toc391470026"/>
-      <w:bookmarkStart w:id="149" w:name="_Toc391469790"/>
-      <w:bookmarkStart w:id="150" w:name="_Toc391470027"/>
-      <w:bookmarkStart w:id="151" w:name="_Toc391469791"/>
-      <w:bookmarkStart w:id="152" w:name="_Toc391470028"/>
-      <w:bookmarkStart w:id="153" w:name="_Toc391469792"/>
-      <w:bookmarkStart w:id="154" w:name="_Toc391470029"/>
-      <w:bookmarkStart w:id="155" w:name="_Toc391469793"/>
-      <w:bookmarkStart w:id="156" w:name="_Toc391470030"/>
-      <w:bookmarkStart w:id="157" w:name="_Toc391469794"/>
-      <w:bookmarkStart w:id="158" w:name="_Toc391470031"/>
-      <w:bookmarkStart w:id="159" w:name="_Toc391469795"/>
-      <w:bookmarkStart w:id="160" w:name="_Toc391470032"/>
-      <w:bookmarkStart w:id="161" w:name="_Toc391469796"/>
-      <w:bookmarkStart w:id="162" w:name="_Toc391470033"/>
-      <w:bookmarkStart w:id="163" w:name="_Toc391469797"/>
-      <w:bookmarkStart w:id="164" w:name="_Toc391470034"/>
-      <w:bookmarkStart w:id="165" w:name="_Toc391469798"/>
-      <w:bookmarkStart w:id="166" w:name="_Toc391470035"/>
-      <w:bookmarkStart w:id="167" w:name="_Toc391469799"/>
-      <w:bookmarkStart w:id="168" w:name="_Toc391470036"/>
-      <w:bookmarkStart w:id="169" w:name="_Toc382840025"/>
-      <w:bookmarkStart w:id="170" w:name="_Toc382849755"/>
-      <w:bookmarkStart w:id="171" w:name="_Toc391469800"/>
-      <w:bookmarkStart w:id="172" w:name="_Toc391470037"/>
-      <w:bookmarkStart w:id="173" w:name="_Toc391469801"/>
-      <w:bookmarkStart w:id="174" w:name="_Toc391470038"/>
-      <w:bookmarkStart w:id="175" w:name="_Toc391469802"/>
-      <w:bookmarkStart w:id="176" w:name="_Toc391470039"/>
-      <w:bookmarkStart w:id="177" w:name="_Toc391469803"/>
-      <w:bookmarkStart w:id="178" w:name="_Toc391470040"/>
-      <w:bookmarkStart w:id="179" w:name="_Toc391469804"/>
-      <w:bookmarkStart w:id="180" w:name="_Toc391470041"/>
-      <w:bookmarkStart w:id="181" w:name="_Toc391469805"/>
-      <w:bookmarkStart w:id="182" w:name="_Toc391470042"/>
-      <w:bookmarkStart w:id="183" w:name="_Toc391469806"/>
-      <w:bookmarkStart w:id="184" w:name="_Toc391470043"/>
-      <w:bookmarkStart w:id="185" w:name="_Toc391469807"/>
-      <w:bookmarkStart w:id="186" w:name="_Toc391470044"/>
-      <w:bookmarkStart w:id="187" w:name="_Toc391469808"/>
-      <w:bookmarkStart w:id="188" w:name="_Toc391470045"/>
-      <w:bookmarkStart w:id="189" w:name="_Toc391469809"/>
-      <w:bookmarkStart w:id="190" w:name="_Toc391470046"/>
-      <w:bookmarkStart w:id="191" w:name="_Toc391469810"/>
-      <w:bookmarkStart w:id="192" w:name="_Toc391470047"/>
-      <w:bookmarkStart w:id="193" w:name="_Toc391469811"/>
-      <w:bookmarkStart w:id="194" w:name="_Toc391470048"/>
-      <w:bookmarkStart w:id="195" w:name="_Toc391469812"/>
-      <w:bookmarkStart w:id="196" w:name="_Toc391470049"/>
-      <w:bookmarkStart w:id="197" w:name="_Toc391469813"/>
-      <w:bookmarkStart w:id="198" w:name="_Toc391470050"/>
-      <w:bookmarkStart w:id="199" w:name="_Toc391469814"/>
-      <w:bookmarkStart w:id="200" w:name="_Toc391470051"/>
-      <w:bookmarkStart w:id="201" w:name="_Toc391469815"/>
-      <w:bookmarkStart w:id="202" w:name="_Toc391470052"/>
-      <w:bookmarkStart w:id="203" w:name="_Toc391469816"/>
-      <w:bookmarkStart w:id="204" w:name="_Toc391470053"/>
-      <w:bookmarkStart w:id="205" w:name="_Toc391469817"/>
-      <w:bookmarkStart w:id="206" w:name="_Toc391470054"/>
-      <w:bookmarkStart w:id="207" w:name="_Toc391469818"/>
-      <w:bookmarkStart w:id="208" w:name="_Toc391470055"/>
-      <w:bookmarkStart w:id="209" w:name="_Toc391469819"/>
-      <w:bookmarkStart w:id="210" w:name="_Toc391470056"/>
-      <w:bookmarkStart w:id="211" w:name="_Toc391469820"/>
-      <w:bookmarkStart w:id="212" w:name="_Toc391470057"/>
-      <w:bookmarkStart w:id="213" w:name="_Toc391469821"/>
-      <w:bookmarkStart w:id="214" w:name="_Toc391470058"/>
-      <w:bookmarkStart w:id="215" w:name="_Toc391469822"/>
-      <w:bookmarkStart w:id="216" w:name="_Toc391470059"/>
-      <w:bookmarkStart w:id="217" w:name="_Toc391469823"/>
-      <w:bookmarkStart w:id="218" w:name="_Toc391470060"/>
-      <w:bookmarkStart w:id="219" w:name="_Toc391469824"/>
-      <w:bookmarkStart w:id="220" w:name="_Toc391470061"/>
-      <w:bookmarkStart w:id="221" w:name="_Toc391469825"/>
-      <w:bookmarkStart w:id="222" w:name="_Toc391470062"/>
-      <w:bookmarkStart w:id="223" w:name="_Toc391469826"/>
-      <w:bookmarkStart w:id="224" w:name="_Toc391470063"/>
-      <w:bookmarkStart w:id="225" w:name="_Toc391469827"/>
-      <w:bookmarkStart w:id="226" w:name="_Toc391470064"/>
-      <w:bookmarkStart w:id="227" w:name="_Toc391469828"/>
-      <w:bookmarkStart w:id="228" w:name="_Toc391470065"/>
-      <w:bookmarkStart w:id="229" w:name="_Toc391469829"/>
-      <w:bookmarkStart w:id="230" w:name="_Toc391470066"/>
-      <w:bookmarkStart w:id="231" w:name="_Toc391469830"/>
-      <w:bookmarkStart w:id="232" w:name="_Toc391470067"/>
-      <w:bookmarkStart w:id="233" w:name="_Toc391469831"/>
-      <w:bookmarkStart w:id="234" w:name="_Toc391470068"/>
-      <w:bookmarkStart w:id="235" w:name="_Toc391469832"/>
-      <w:bookmarkStart w:id="236" w:name="_Toc391470069"/>
-      <w:bookmarkStart w:id="237" w:name="_Toc391469833"/>
-      <w:bookmarkStart w:id="238" w:name="_Toc391470070"/>
-      <w:bookmarkStart w:id="239" w:name="_Toc391469834"/>
-      <w:bookmarkStart w:id="240" w:name="_Toc391470071"/>
-      <w:bookmarkStart w:id="241" w:name="_Toc391469835"/>
-      <w:bookmarkStart w:id="242" w:name="_Toc391470072"/>
-      <w:bookmarkStart w:id="243" w:name="_Toc391469836"/>
-      <w:bookmarkStart w:id="244" w:name="_Toc391470073"/>
-      <w:bookmarkStart w:id="245" w:name="_Toc391469837"/>
-      <w:bookmarkStart w:id="246" w:name="_Toc391470074"/>
-      <w:bookmarkStart w:id="247" w:name="_Toc391469838"/>
-      <w:bookmarkStart w:id="248" w:name="_Toc391470075"/>
-      <w:bookmarkStart w:id="249" w:name="_Toc391469839"/>
-      <w:bookmarkStart w:id="250" w:name="_Toc391470076"/>
-      <w:bookmarkStart w:id="251" w:name="_Toc382840035"/>
-      <w:bookmarkStart w:id="252" w:name="_Toc382849765"/>
-      <w:bookmarkStart w:id="253" w:name="_Toc391469840"/>
-      <w:bookmarkStart w:id="254" w:name="_Toc391470077"/>
-      <w:bookmarkStart w:id="255" w:name="_Toc391469841"/>
-      <w:bookmarkStart w:id="256" w:name="_Toc391470078"/>
-      <w:bookmarkStart w:id="257" w:name="_Toc391469842"/>
-      <w:bookmarkStart w:id="258" w:name="_Toc391470079"/>
-      <w:bookmarkStart w:id="259" w:name="_Toc391469843"/>
-      <w:bookmarkStart w:id="260" w:name="_Toc391470080"/>
-      <w:bookmarkStart w:id="261" w:name="_Toc391469844"/>
-      <w:bookmarkStart w:id="262" w:name="_Toc391470081"/>
-      <w:bookmarkStart w:id="263" w:name="_Toc391469845"/>
-      <w:bookmarkStart w:id="264" w:name="_Toc391470082"/>
-      <w:bookmarkStart w:id="265" w:name="_Toc391469846"/>
-      <w:bookmarkStart w:id="266" w:name="_Toc391470083"/>
-      <w:bookmarkStart w:id="267" w:name="_Toc391469847"/>
-      <w:bookmarkStart w:id="268" w:name="_Toc391470084"/>
-      <w:bookmarkStart w:id="269" w:name="_Toc391469848"/>
-      <w:bookmarkStart w:id="270" w:name="_Toc391470085"/>
-      <w:bookmarkStart w:id="271" w:name="_Toc391469849"/>
-      <w:bookmarkStart w:id="272" w:name="_Toc391470086"/>
-      <w:bookmarkStart w:id="273" w:name="_Toc391469850"/>
-      <w:bookmarkStart w:id="274" w:name="_Toc391470087"/>
-      <w:bookmarkStart w:id="275" w:name="_Toc391469851"/>
-      <w:bookmarkStart w:id="276" w:name="_Toc391470088"/>
-      <w:bookmarkStart w:id="277" w:name="_Toc382840042"/>
-      <w:bookmarkStart w:id="278" w:name="_Toc382849772"/>
-      <w:bookmarkStart w:id="279" w:name="_Toc382840045"/>
-      <w:bookmarkStart w:id="280" w:name="_Toc382849775"/>
-      <w:bookmarkStart w:id="281" w:name="_Toc392096711"/>
-      <w:bookmarkEnd w:id="143"/>
-      <w:bookmarkEnd w:id="144"/>
+      <w:bookmarkStart w:id="145" w:name="_Toc382840022"/>
+      <w:bookmarkStart w:id="146" w:name="_Toc382849752"/>
+      <w:bookmarkStart w:id="147" w:name="_Toc391469788"/>
+      <w:bookmarkStart w:id="148" w:name="_Toc391470025"/>
+      <w:bookmarkStart w:id="149" w:name="_Toc391469789"/>
+      <w:bookmarkStart w:id="150" w:name="_Toc391470026"/>
+      <w:bookmarkStart w:id="151" w:name="_Toc391469790"/>
+      <w:bookmarkStart w:id="152" w:name="_Toc391470027"/>
+      <w:bookmarkStart w:id="153" w:name="_Toc391469791"/>
+      <w:bookmarkStart w:id="154" w:name="_Toc391470028"/>
+      <w:bookmarkStart w:id="155" w:name="_Toc391469792"/>
+      <w:bookmarkStart w:id="156" w:name="_Toc391470029"/>
+      <w:bookmarkStart w:id="157" w:name="_Toc391469793"/>
+      <w:bookmarkStart w:id="158" w:name="_Toc391470030"/>
+      <w:bookmarkStart w:id="159" w:name="_Toc391469794"/>
+      <w:bookmarkStart w:id="160" w:name="_Toc391470031"/>
+      <w:bookmarkStart w:id="161" w:name="_Toc391469795"/>
+      <w:bookmarkStart w:id="162" w:name="_Toc391470032"/>
+      <w:bookmarkStart w:id="163" w:name="_Toc391469796"/>
+      <w:bookmarkStart w:id="164" w:name="_Toc391470033"/>
+      <w:bookmarkStart w:id="165" w:name="_Toc391469797"/>
+      <w:bookmarkStart w:id="166" w:name="_Toc391470034"/>
+      <w:bookmarkStart w:id="167" w:name="_Toc391469798"/>
+      <w:bookmarkStart w:id="168" w:name="_Toc391470035"/>
+      <w:bookmarkStart w:id="169" w:name="_Toc391469799"/>
+      <w:bookmarkStart w:id="170" w:name="_Toc391470036"/>
+      <w:bookmarkStart w:id="171" w:name="_Toc382840025"/>
+      <w:bookmarkStart w:id="172" w:name="_Toc382849755"/>
+      <w:bookmarkStart w:id="173" w:name="_Toc391469800"/>
+      <w:bookmarkStart w:id="174" w:name="_Toc391470037"/>
+      <w:bookmarkStart w:id="175" w:name="_Toc391469801"/>
+      <w:bookmarkStart w:id="176" w:name="_Toc391470038"/>
+      <w:bookmarkStart w:id="177" w:name="_Toc391469802"/>
+      <w:bookmarkStart w:id="178" w:name="_Toc391470039"/>
+      <w:bookmarkStart w:id="179" w:name="_Toc391469803"/>
+      <w:bookmarkStart w:id="180" w:name="_Toc391470040"/>
+      <w:bookmarkStart w:id="181" w:name="_Toc391469804"/>
+      <w:bookmarkStart w:id="182" w:name="_Toc391470041"/>
+      <w:bookmarkStart w:id="183" w:name="_Toc391469805"/>
+      <w:bookmarkStart w:id="184" w:name="_Toc391470042"/>
+      <w:bookmarkStart w:id="185" w:name="_Toc391469806"/>
+      <w:bookmarkStart w:id="186" w:name="_Toc391470043"/>
+      <w:bookmarkStart w:id="187" w:name="_Toc391469807"/>
+      <w:bookmarkStart w:id="188" w:name="_Toc391470044"/>
+      <w:bookmarkStart w:id="189" w:name="_Toc391469808"/>
+      <w:bookmarkStart w:id="190" w:name="_Toc391470045"/>
+      <w:bookmarkStart w:id="191" w:name="_Toc391469809"/>
+      <w:bookmarkStart w:id="192" w:name="_Toc391470046"/>
+      <w:bookmarkStart w:id="193" w:name="_Toc391469810"/>
+      <w:bookmarkStart w:id="194" w:name="_Toc391470047"/>
+      <w:bookmarkStart w:id="195" w:name="_Toc391469811"/>
+      <w:bookmarkStart w:id="196" w:name="_Toc391470048"/>
+      <w:bookmarkStart w:id="197" w:name="_Toc391469812"/>
+      <w:bookmarkStart w:id="198" w:name="_Toc391470049"/>
+      <w:bookmarkStart w:id="199" w:name="_Toc391469813"/>
+      <w:bookmarkStart w:id="200" w:name="_Toc391470050"/>
+      <w:bookmarkStart w:id="201" w:name="_Toc391469814"/>
+      <w:bookmarkStart w:id="202" w:name="_Toc391470051"/>
+      <w:bookmarkStart w:id="203" w:name="_Toc391469815"/>
+      <w:bookmarkStart w:id="204" w:name="_Toc391470052"/>
+      <w:bookmarkStart w:id="205" w:name="_Toc391469816"/>
+      <w:bookmarkStart w:id="206" w:name="_Toc391470053"/>
+      <w:bookmarkStart w:id="207" w:name="_Toc391469817"/>
+      <w:bookmarkStart w:id="208" w:name="_Toc391470054"/>
+      <w:bookmarkStart w:id="209" w:name="_Toc391469818"/>
+      <w:bookmarkStart w:id="210" w:name="_Toc391470055"/>
+      <w:bookmarkStart w:id="211" w:name="_Toc391469819"/>
+      <w:bookmarkStart w:id="212" w:name="_Toc391470056"/>
+      <w:bookmarkStart w:id="213" w:name="_Toc391469820"/>
+      <w:bookmarkStart w:id="214" w:name="_Toc391470057"/>
+      <w:bookmarkStart w:id="215" w:name="_Toc391469821"/>
+      <w:bookmarkStart w:id="216" w:name="_Toc391470058"/>
+      <w:bookmarkStart w:id="217" w:name="_Toc391469822"/>
+      <w:bookmarkStart w:id="218" w:name="_Toc391470059"/>
+      <w:bookmarkStart w:id="219" w:name="_Toc391469823"/>
+      <w:bookmarkStart w:id="220" w:name="_Toc391470060"/>
+      <w:bookmarkStart w:id="221" w:name="_Toc391469824"/>
+      <w:bookmarkStart w:id="222" w:name="_Toc391470061"/>
+      <w:bookmarkStart w:id="223" w:name="_Toc391469825"/>
+      <w:bookmarkStart w:id="224" w:name="_Toc391470062"/>
+      <w:bookmarkStart w:id="225" w:name="_Toc391469826"/>
+      <w:bookmarkStart w:id="226" w:name="_Toc391470063"/>
+      <w:bookmarkStart w:id="227" w:name="_Toc391469827"/>
+      <w:bookmarkStart w:id="228" w:name="_Toc391470064"/>
+      <w:bookmarkStart w:id="229" w:name="_Toc391469828"/>
+      <w:bookmarkStart w:id="230" w:name="_Toc391470065"/>
+      <w:bookmarkStart w:id="231" w:name="_Toc391469829"/>
+      <w:bookmarkStart w:id="232" w:name="_Toc391470066"/>
+      <w:bookmarkStart w:id="233" w:name="_Toc391469830"/>
+      <w:bookmarkStart w:id="234" w:name="_Toc391470067"/>
+      <w:bookmarkStart w:id="235" w:name="_Toc391469831"/>
+      <w:bookmarkStart w:id="236" w:name="_Toc391470068"/>
+      <w:bookmarkStart w:id="237" w:name="_Toc391469832"/>
+      <w:bookmarkStart w:id="238" w:name="_Toc391470069"/>
+      <w:bookmarkStart w:id="239" w:name="_Toc391469833"/>
+      <w:bookmarkStart w:id="240" w:name="_Toc391470070"/>
+      <w:bookmarkStart w:id="241" w:name="_Toc391469834"/>
+      <w:bookmarkStart w:id="242" w:name="_Toc391470071"/>
+      <w:bookmarkStart w:id="243" w:name="_Toc391469835"/>
+      <w:bookmarkStart w:id="244" w:name="_Toc391470072"/>
+      <w:bookmarkStart w:id="245" w:name="_Toc391469836"/>
+      <w:bookmarkStart w:id="246" w:name="_Toc391470073"/>
+      <w:bookmarkStart w:id="247" w:name="_Toc391469837"/>
+      <w:bookmarkStart w:id="248" w:name="_Toc391470074"/>
+      <w:bookmarkStart w:id="249" w:name="_Toc391469838"/>
+      <w:bookmarkStart w:id="250" w:name="_Toc391470075"/>
+      <w:bookmarkStart w:id="251" w:name="_Toc391469839"/>
+      <w:bookmarkStart w:id="252" w:name="_Toc391470076"/>
+      <w:bookmarkStart w:id="253" w:name="_Toc382840035"/>
+      <w:bookmarkStart w:id="254" w:name="_Toc382849765"/>
+      <w:bookmarkStart w:id="255" w:name="_Toc391469840"/>
+      <w:bookmarkStart w:id="256" w:name="_Toc391470077"/>
+      <w:bookmarkStart w:id="257" w:name="_Toc391469841"/>
+      <w:bookmarkStart w:id="258" w:name="_Toc391470078"/>
+      <w:bookmarkStart w:id="259" w:name="_Toc391469842"/>
+      <w:bookmarkStart w:id="260" w:name="_Toc391470079"/>
+      <w:bookmarkStart w:id="261" w:name="_Toc391469843"/>
+      <w:bookmarkStart w:id="262" w:name="_Toc391470080"/>
+      <w:bookmarkStart w:id="263" w:name="_Toc391469844"/>
+      <w:bookmarkStart w:id="264" w:name="_Toc391470081"/>
+      <w:bookmarkStart w:id="265" w:name="_Toc391469845"/>
+      <w:bookmarkStart w:id="266" w:name="_Toc391470082"/>
+      <w:bookmarkStart w:id="267" w:name="_Toc391469846"/>
+      <w:bookmarkStart w:id="268" w:name="_Toc391470083"/>
+      <w:bookmarkStart w:id="269" w:name="_Toc391469847"/>
+      <w:bookmarkStart w:id="270" w:name="_Toc391470084"/>
+      <w:bookmarkStart w:id="271" w:name="_Toc391469848"/>
+      <w:bookmarkStart w:id="272" w:name="_Toc391470085"/>
+      <w:bookmarkStart w:id="273" w:name="_Toc391469849"/>
+      <w:bookmarkStart w:id="274" w:name="_Toc391470086"/>
+      <w:bookmarkStart w:id="275" w:name="_Toc391469850"/>
+      <w:bookmarkStart w:id="276" w:name="_Toc391470087"/>
+      <w:bookmarkStart w:id="277" w:name="_Toc391469851"/>
+      <w:bookmarkStart w:id="278" w:name="_Toc391470088"/>
+      <w:bookmarkStart w:id="279" w:name="_Toc382840042"/>
+      <w:bookmarkStart w:id="280" w:name="_Toc382849772"/>
+      <w:bookmarkStart w:id="281" w:name="_Toc382840045"/>
+      <w:bookmarkStart w:id="282" w:name="_Toc382849775"/>
+      <w:bookmarkStart w:id="283" w:name="_Toc392096711"/>
       <w:bookmarkEnd w:id="145"/>
       <w:bookmarkEnd w:id="146"/>
       <w:bookmarkEnd w:id="147"/>
@@ -11184,6 +11209,8 @@
       <w:bookmarkEnd w:id="278"/>
       <w:bookmarkEnd w:id="279"/>
       <w:bookmarkEnd w:id="280"/>
+      <w:bookmarkEnd w:id="281"/>
+      <w:bookmarkEnd w:id="282"/>
       <w:r>
         <w:lastRenderedPageBreak/>
         <w:t>Projektmanagement</w:t>
@@ -11191,7 +11218,7 @@
       <w:r>
         <w:t xml:space="preserve"> [Tobias Meyer]</w:t>
       </w:r>
-      <w:bookmarkEnd w:id="281"/>
+      <w:bookmarkEnd w:id="283"/>
     </w:p>
     <w:p>
       <w:pPr>
@@ -11213,14 +11240,14 @@
       <w:pPr>
         <w:pStyle w:val="berschrift2"/>
       </w:pPr>
-      <w:bookmarkStart w:id="282" w:name="_Toc392096712"/>
+      <w:bookmarkStart w:id="284" w:name="_Toc392096712"/>
       <w:r>
         <w:t>Definition</w:t>
       </w:r>
       <w:r>
         <w:t xml:space="preserve"> Projekt und Projektmanagement</w:t>
       </w:r>
-      <w:bookmarkEnd w:id="282"/>
+      <w:bookmarkEnd w:id="284"/>
     </w:p>
     <w:p>
       <w:r>
@@ -11301,6 +11328,7 @@
       <w:r>
         <w:rPr>
           <w:noProof/>
+          <w:lang w:val="en-US" w:eastAsia="en-US"/>
         </w:rPr>
         <w:drawing>
           <wp:inline distT="0" distB="0" distL="0" distR="0" wp14:anchorId="4779EFB9" wp14:editId="66D13FD5">
@@ -11321,35 +11349,22 @@
       <w:pPr>
         <w:pStyle w:val="Beschriftung"/>
       </w:pPr>
-      <w:bookmarkStart w:id="283" w:name="_Toc392096257"/>
+      <w:bookmarkStart w:id="285" w:name="_Toc392096257"/>
       <w:r>
         <w:t xml:space="preserve">Abbildung </w:t>
       </w:r>
-      <w:r>
-        <w:fldChar w:fldCharType="begin"/>
-      </w:r>
-      <w:r>
-        <w:instrText xml:space="preserve"> SEQ Abbildung \* ARABIC </w:instrText>
-      </w:r>
-      <w:r>
-        <w:fldChar w:fldCharType="separate"/>
-      </w:r>
-      <w:r>
-        <w:rPr>
-          <w:noProof/>
-        </w:rPr>
-        <w:t>1</w:t>
-      </w:r>
-      <w:r>
-        <w:rPr>
-          <w:noProof/>
-        </w:rPr>
-        <w:fldChar w:fldCharType="end"/>
-      </w:r>
+      <w:fldSimple w:instr=" SEQ Abbildung \* ARABIC ">
+        <w:r>
+          <w:rPr>
+            <w:noProof/>
+          </w:rPr>
+          <w:t>1</w:t>
+        </w:r>
+      </w:fldSimple>
       <w:r>
         <w:t>: Aufteilung Projektmanagement</w:t>
       </w:r>
-      <w:bookmarkEnd w:id="283"/>
+      <w:bookmarkEnd w:id="285"/>
     </w:p>
     <w:p>
       <w:pPr>
@@ -11441,11 +11456,11 @@
       <w:pPr>
         <w:pStyle w:val="berschrift2"/>
       </w:pPr>
-      <w:bookmarkStart w:id="284" w:name="_Toc392096713"/>
+      <w:bookmarkStart w:id="286" w:name="_Toc392096713"/>
       <w:r>
         <w:t>Nutzen des Projektmanagements</w:t>
       </w:r>
-      <w:bookmarkEnd w:id="284"/>
+      <w:bookmarkEnd w:id="286"/>
     </w:p>
     <w:p>
       <w:r>
@@ -11652,11 +11667,11 @@
       <w:pPr>
         <w:pStyle w:val="berschrift3"/>
       </w:pPr>
-      <w:bookmarkStart w:id="285" w:name="_Toc392096714"/>
+      <w:bookmarkStart w:id="287" w:name="_Toc392096714"/>
       <w:r>
         <w:t>Projektorganisation</w:t>
       </w:r>
-      <w:bookmarkEnd w:id="285"/>
+      <w:bookmarkEnd w:id="287"/>
     </w:p>
     <w:p>
       <w:r>
@@ -11739,6 +11754,7 @@
       <w:r>
         <w:rPr>
           <w:noProof/>
+          <w:lang w:val="en-US" w:eastAsia="en-US"/>
         </w:rPr>
         <w:lastRenderedPageBreak/>
         <w:drawing>
@@ -11759,42 +11775,29 @@
         <w:rPr>
           <w:rStyle w:val="Kommentarzeichen"/>
         </w:rPr>
-        <w:commentReference w:id="286"/>
+        <w:commentReference w:id="288"/>
       </w:r>
     </w:p>
     <w:p>
       <w:pPr>
         <w:pStyle w:val="Beschriftung"/>
       </w:pPr>
-      <w:bookmarkStart w:id="287" w:name="_Toc392096258"/>
+      <w:bookmarkStart w:id="289" w:name="_Toc392096258"/>
       <w:r>
         <w:t xml:space="preserve">Abbildung </w:t>
       </w:r>
-      <w:r>
-        <w:fldChar w:fldCharType="begin"/>
-      </w:r>
-      <w:r>
-        <w:instrText xml:space="preserve"> SEQ Abbildung \* ARABIC </w:instrText>
-      </w:r>
-      <w:r>
-        <w:fldChar w:fldCharType="separate"/>
-      </w:r>
-      <w:r>
-        <w:rPr>
-          <w:noProof/>
-        </w:rPr>
-        <w:t>2</w:t>
-      </w:r>
-      <w:r>
-        <w:rPr>
-          <w:noProof/>
-        </w:rPr>
-        <w:fldChar w:fldCharType="end"/>
-      </w:r>
+      <w:fldSimple w:instr=" SEQ Abbildung \* ARABIC ">
+        <w:r>
+          <w:rPr>
+            <w:noProof/>
+          </w:rPr>
+          <w:t>2</w:t>
+        </w:r>
+      </w:fldSimple>
       <w:r>
         <w:t>: Projektorganisation</w:t>
       </w:r>
-      <w:bookmarkEnd w:id="287"/>
+      <w:bookmarkEnd w:id="289"/>
     </w:p>
     <w:p>
       <w:pPr>
@@ -11810,7 +11813,7 @@
       <w:pPr>
         <w:pStyle w:val="berschrift3"/>
       </w:pPr>
-      <w:bookmarkStart w:id="288" w:name="_Toc392096715"/>
+      <w:bookmarkStart w:id="290" w:name="_Toc392096715"/>
       <w:r>
         <w:lastRenderedPageBreak/>
         <w:t>Projekt</w:t>
@@ -11818,7 +11821,7 @@
       <w:r>
         <w:t>planung</w:t>
       </w:r>
-      <w:bookmarkEnd w:id="288"/>
+      <w:bookmarkEnd w:id="290"/>
     </w:p>
     <w:p>
       <w:r>
@@ -11835,11 +11838,11 @@
       <w:pPr>
         <w:pStyle w:val="berschrift3"/>
       </w:pPr>
-      <w:bookmarkStart w:id="289" w:name="_Toc392096716"/>
+      <w:bookmarkStart w:id="291" w:name="_Toc392096716"/>
       <w:r>
         <w:t>Projektstruktur</w:t>
       </w:r>
-      <w:bookmarkEnd w:id="289"/>
+      <w:bookmarkEnd w:id="291"/>
     </w:p>
     <w:p>
       <w:r>
@@ -11900,16 +11903,16 @@
       <w:pPr>
         <w:pStyle w:val="berschrift3"/>
       </w:pPr>
-      <w:bookmarkStart w:id="290" w:name="_Toc391723841"/>
-      <w:bookmarkStart w:id="291" w:name="_Toc391724146"/>
-      <w:bookmarkStart w:id="292" w:name="_Toc392096717"/>
-      <w:bookmarkEnd w:id="290"/>
-      <w:bookmarkEnd w:id="291"/>
+      <w:bookmarkStart w:id="292" w:name="_Toc391723841"/>
+      <w:bookmarkStart w:id="293" w:name="_Toc391724146"/>
+      <w:bookmarkStart w:id="294" w:name="_Toc392096717"/>
+      <w:bookmarkEnd w:id="292"/>
+      <w:bookmarkEnd w:id="293"/>
       <w:r>
         <w:lastRenderedPageBreak/>
         <w:t>Terminplan</w:t>
       </w:r>
-      <w:bookmarkEnd w:id="292"/>
+      <w:bookmarkEnd w:id="294"/>
     </w:p>
     <w:p>
       <w:r>
@@ -12013,7 +12016,7 @@
         <w:fldChar w:fldCharType="separate"/>
       </w:r>
       <w:r>
-        <w:object w:dxaOrig="6825" w:dyaOrig="4605" w14:anchorId="49820EAC">
+        <w:object w:dxaOrig="9095" w:dyaOrig="6135" w14:anchorId="49820EAC">
           <v:shapetype id="_x0000_t75" coordsize="21600,21600" o:spt="75" o:preferrelative="t" path="m@4@5l@4@11@9@11@9@5xe" filled="f" stroked="f">
             <v:stroke joinstyle="miter"/>
             <v:formulas>
@@ -12048,35 +12051,22 @@
         <w:pStyle w:val="Beschriftung"/>
         <w:jc w:val="center"/>
       </w:pPr>
-      <w:bookmarkStart w:id="293" w:name="_Toc392096259"/>
+      <w:bookmarkStart w:id="295" w:name="_Toc392096259"/>
       <w:r>
         <w:t xml:space="preserve">Abbildung </w:t>
       </w:r>
-      <w:r>
-        <w:fldChar w:fldCharType="begin"/>
-      </w:r>
-      <w:r>
-        <w:instrText xml:space="preserve"> SEQ Abbildung \* ARABIC </w:instrText>
-      </w:r>
-      <w:r>
-        <w:fldChar w:fldCharType="separate"/>
-      </w:r>
-      <w:r>
-        <w:rPr>
-          <w:noProof/>
-        </w:rPr>
-        <w:t>3</w:t>
-      </w:r>
-      <w:r>
-        <w:rPr>
-          <w:noProof/>
-        </w:rPr>
-        <w:fldChar w:fldCharType="end"/>
-      </w:r>
+      <w:fldSimple w:instr=" SEQ Abbildung \* ARABIC ">
+        <w:r>
+          <w:rPr>
+            <w:noProof/>
+          </w:rPr>
+          <w:t>3</w:t>
+        </w:r>
+      </w:fldSimple>
       <w:r>
         <w:t>: Terminplanung</w:t>
       </w:r>
-      <w:bookmarkEnd w:id="293"/>
+      <w:bookmarkEnd w:id="295"/>
     </w:p>
     <w:p>
       <w:pPr>
@@ -12091,7 +12081,7 @@
       <w:pPr>
         <w:pStyle w:val="berschrift3"/>
       </w:pPr>
-      <w:bookmarkStart w:id="294" w:name="_Toc392096718"/>
+      <w:bookmarkStart w:id="296" w:name="_Toc392096718"/>
       <w:r>
         <w:lastRenderedPageBreak/>
         <w:t>Projektüberwachung</w:t>
@@ -12099,7 +12089,7 @@
       <w:r>
         <w:t xml:space="preserve"> und -steuerung</w:t>
       </w:r>
-      <w:bookmarkEnd w:id="294"/>
+      <w:bookmarkEnd w:id="296"/>
     </w:p>
     <w:p>
       <w:r>
@@ -12143,6 +12133,7 @@
         <w:rPr>
           <w:b/>
           <w:noProof/>
+          <w:lang w:val="en-US" w:eastAsia="en-US"/>
         </w:rPr>
         <w:drawing>
           <wp:inline distT="0" distB="0" distL="0" distR="0" wp14:anchorId="656A0CD9" wp14:editId="307BD80B">
@@ -12164,35 +12155,22 @@
         <w:pStyle w:val="Beschriftung"/>
         <w:jc w:val="left"/>
       </w:pPr>
-      <w:bookmarkStart w:id="295" w:name="_Toc392096260"/>
+      <w:bookmarkStart w:id="297" w:name="_Toc392096260"/>
       <w:r>
         <w:t xml:space="preserve">Abbildung </w:t>
       </w:r>
-      <w:r>
-        <w:fldChar w:fldCharType="begin"/>
-      </w:r>
-      <w:r>
-        <w:instrText xml:space="preserve"> SEQ Abbildung \* ARABIC </w:instrText>
-      </w:r>
-      <w:r>
-        <w:fldChar w:fldCharType="separate"/>
-      </w:r>
-      <w:r>
-        <w:rPr>
-          <w:noProof/>
-        </w:rPr>
-        <w:t>4</w:t>
-      </w:r>
-      <w:r>
-        <w:rPr>
-          <w:noProof/>
-        </w:rPr>
-        <w:fldChar w:fldCharType="end"/>
-      </w:r>
+      <w:fldSimple w:instr=" SEQ Abbildung \* ARABIC ">
+        <w:r>
+          <w:rPr>
+            <w:noProof/>
+          </w:rPr>
+          <w:t>4</w:t>
+        </w:r>
+      </w:fldSimple>
       <w:r>
         <w:t>: Projektüberwachung/-steuerung</w:t>
       </w:r>
-      <w:bookmarkEnd w:id="295"/>
+      <w:bookmarkEnd w:id="297"/>
     </w:p>
     <w:p>
       <w:pPr>
@@ -12388,6 +12366,7 @@
       <w:r>
         <w:rPr>
           <w:noProof/>
+          <w:lang w:val="en-US" w:eastAsia="en-US"/>
         </w:rPr>
         <w:lastRenderedPageBreak/>
         <mc:AlternateContent>
@@ -12861,6 +12840,7 @@
       <w:r>
         <w:rPr>
           <w:noProof/>
+          <w:lang w:val="en-US" w:eastAsia="en-US"/>
         </w:rPr>
         <mc:AlternateContent>
           <mc:Choice Requires="wps">
@@ -12916,35 +12896,22 @@
                                 <w:noProof/>
                               </w:rPr>
                             </w:pPr>
-                            <w:bookmarkStart w:id="296" w:name="_Toc392096261"/>
+                            <w:bookmarkStart w:id="298" w:name="_Toc392096261"/>
                             <w:r>
                               <w:t xml:space="preserve">Abbildung </w:t>
                             </w:r>
-                            <w:r>
-                              <w:fldChar w:fldCharType="begin"/>
-                            </w:r>
-                            <w:r>
-                              <w:instrText xml:space="preserve"> SEQ Abbildung \* ARABIC </w:instrText>
-                            </w:r>
-                            <w:r>
-                              <w:fldChar w:fldCharType="separate"/>
-                            </w:r>
-                            <w:r>
-                              <w:rPr>
-                                <w:noProof/>
-                              </w:rPr>
-                              <w:t>5</w:t>
-                            </w:r>
-                            <w:r>
-                              <w:rPr>
-                                <w:noProof/>
-                              </w:rPr>
-                              <w:fldChar w:fldCharType="end"/>
-                            </w:r>
+                            <w:fldSimple w:instr=" SEQ Abbildung \* ARABIC ">
+                              <w:r>
+                                <w:rPr>
+                                  <w:noProof/>
+                                </w:rPr>
+                                <w:t>5</w:t>
+                              </w:r>
+                            </w:fldSimple>
                             <w:r>
                               <w:t>: Projektziele</w:t>
                             </w:r>
-                            <w:bookmarkEnd w:id="296"/>
+                            <w:bookmarkEnd w:id="298"/>
                           </w:p>
                         </w:txbxContent>
                       </wps:txbx>
@@ -13019,11 +12986,11 @@
       <w:pPr>
         <w:pStyle w:val="berschrift3"/>
       </w:pPr>
-      <w:bookmarkStart w:id="298" w:name="_Toc392096719"/>
+      <w:bookmarkStart w:id="299" w:name="_Toc392096719"/>
       <w:r>
         <w:t>Projektrisiken</w:t>
       </w:r>
-      <w:bookmarkEnd w:id="298"/>
+      <w:bookmarkEnd w:id="299"/>
     </w:p>
     <w:p>
       <w:r>
@@ -13122,11 +13089,11 @@
       <w:pPr>
         <w:pStyle w:val="berschrift3"/>
       </w:pPr>
-      <w:bookmarkStart w:id="299" w:name="_Toc392096720"/>
+      <w:bookmarkStart w:id="300" w:name="_Toc392096720"/>
       <w:r>
         <w:t>Risikoanalyse</w:t>
       </w:r>
-      <w:bookmarkEnd w:id="299"/>
+      <w:bookmarkEnd w:id="300"/>
     </w:p>
     <w:p/>
     <w:tbl>
@@ -13520,27 +13487,14 @@
       <w:r>
         <w:t xml:space="preserve">Tabelle </w:t>
       </w:r>
-      <w:r>
-        <w:fldChar w:fldCharType="begin"/>
-      </w:r>
-      <w:r>
-        <w:instrText xml:space="preserve"> SEQ Tabelle \* ARABIC </w:instrText>
-      </w:r>
-      <w:r>
-        <w:fldChar w:fldCharType="separate"/>
-      </w:r>
-      <w:r>
-        <w:rPr>
-          <w:noProof/>
-        </w:rPr>
-        <w:t>1</w:t>
-      </w:r>
-      <w:r>
-        <w:rPr>
-          <w:noProof/>
-        </w:rPr>
-        <w:fldChar w:fldCharType="end"/>
-      </w:r>
+      <w:fldSimple w:instr=" SEQ Tabelle \* ARABIC ">
+        <w:r>
+          <w:rPr>
+            <w:noProof/>
+          </w:rPr>
+          <w:t>1</w:t>
+        </w:r>
+      </w:fldSimple>
       <w:r>
         <w:t>: Risikoanalyse</w:t>
       </w:r>
@@ -13670,7 +13624,7 @@
       <w:pPr>
         <w:pStyle w:val="berschrift2"/>
       </w:pPr>
-      <w:bookmarkStart w:id="300" w:name="_Toc392096721"/>
+      <w:bookmarkStart w:id="301" w:name="_Toc392096721"/>
       <w:r>
         <w:lastRenderedPageBreak/>
         <w:t xml:space="preserve">Das </w:t>
@@ -13678,7 +13632,7 @@
       <w:r>
         <w:t>V-Modell</w:t>
       </w:r>
-      <w:bookmarkEnd w:id="300"/>
+      <w:bookmarkEnd w:id="301"/>
     </w:p>
     <w:p>
       <w:r>
@@ -14162,16 +14116,16 @@
               <w:lastRenderedPageBreak/>
               <w:t>Software-</w:t>
             </w:r>
-            <w:commentRangeStart w:id="301"/>
+            <w:commentRangeStart w:id="302"/>
             <w:r>
               <w:t>Entwurf</w:t>
             </w:r>
-            <w:commentRangeEnd w:id="301"/>
+            <w:commentRangeEnd w:id="302"/>
             <w:r>
               <w:rPr>
                 <w:rStyle w:val="Kommentarzeichen"/>
               </w:rPr>
-              <w:commentReference w:id="301"/>
+              <w:commentReference w:id="302"/>
             </w:r>
           </w:p>
         </w:tc>
@@ -14187,35 +14141,22 @@
       <w:pPr>
         <w:pStyle w:val="Beschriftung"/>
       </w:pPr>
-      <w:bookmarkStart w:id="302" w:name="_Toc392096262"/>
+      <w:bookmarkStart w:id="303" w:name="_Toc392096262"/>
       <w:r>
         <w:t xml:space="preserve">Abbildung </w:t>
       </w:r>
-      <w:r>
-        <w:fldChar w:fldCharType="begin"/>
-      </w:r>
-      <w:r>
-        <w:instrText xml:space="preserve"> SEQ Abbildung \* ARABIC </w:instrText>
-      </w:r>
-      <w:r>
-        <w:fldChar w:fldCharType="separate"/>
-      </w:r>
-      <w:r>
-        <w:rPr>
-          <w:noProof/>
-        </w:rPr>
-        <w:t>6</w:t>
-      </w:r>
-      <w:r>
-        <w:rPr>
-          <w:noProof/>
-        </w:rPr>
-        <w:fldChar w:fldCharType="end"/>
-      </w:r>
+      <w:fldSimple w:instr=" SEQ Abbildung \* ARABIC ">
+        <w:r>
+          <w:rPr>
+            <w:noProof/>
+          </w:rPr>
+          <w:t>6</w:t>
+        </w:r>
+      </w:fldSimple>
       <w:r>
         <w:t>: V-Modell</w:t>
       </w:r>
-      <w:bookmarkEnd w:id="302"/>
+      <w:bookmarkEnd w:id="303"/>
     </w:p>
     <w:p/>
     <w:p>
@@ -14429,8 +14370,8 @@
       <w:pPr>
         <w:pStyle w:val="berschrift1"/>
       </w:pPr>
-      <w:bookmarkStart w:id="303" w:name="_Toc391792635"/>
-      <w:bookmarkStart w:id="304" w:name="_Toc392096722"/>
+      <w:bookmarkStart w:id="304" w:name="_Toc391792635"/>
+      <w:bookmarkStart w:id="305" w:name="_Toc392096722"/>
       <w:r>
         <w:rPr>
           <w:rFonts w:asciiTheme="minorHAnsi" w:hAnsiTheme="minorHAnsi"/>
@@ -14438,7 +14379,7 @@
         <w:lastRenderedPageBreak/>
         <w:t>Verwendete Technologien</w:t>
       </w:r>
-      <w:bookmarkEnd w:id="303"/>
+      <w:bookmarkEnd w:id="304"/>
       <w:r>
         <w:rPr>
           <w:rFonts w:asciiTheme="minorHAnsi" w:hAnsiTheme="minorHAnsi"/>
@@ -14448,7 +14389,7 @@
       <w:r>
         <w:t>[Benjamin Böcherer]</w:t>
       </w:r>
-      <w:bookmarkEnd w:id="304"/>
+      <w:bookmarkEnd w:id="305"/>
     </w:p>
     <w:p>
       <w:r>
@@ -14471,13 +14412,13 @@
       <w:pPr>
         <w:pStyle w:val="berschrift2"/>
       </w:pPr>
-      <w:bookmarkStart w:id="305" w:name="_Toc391792636"/>
-      <w:bookmarkStart w:id="306" w:name="_Toc392096723"/>
+      <w:bookmarkStart w:id="306" w:name="_Toc391792636"/>
+      <w:bookmarkStart w:id="307" w:name="_Toc392096723"/>
       <w:r>
         <w:t>Microsoft .NET-Framework</w:t>
       </w:r>
-      <w:bookmarkEnd w:id="305"/>
       <w:bookmarkEnd w:id="306"/>
+      <w:bookmarkEnd w:id="307"/>
     </w:p>
     <w:p>
       <w:r>
@@ -15680,6 +15621,7 @@
       <w:r>
         <w:rPr>
           <w:noProof/>
+          <w:lang w:val="en-US" w:eastAsia="en-US"/>
         </w:rPr>
         <w:drawing>
           <wp:inline distT="0" distB="0" distL="0" distR="0" wp14:anchorId="48135F1F" wp14:editId="48020336">
@@ -15740,13 +15682,13 @@
       <w:pPr>
         <w:pStyle w:val="berschrift2"/>
       </w:pPr>
-      <w:bookmarkStart w:id="307" w:name="_Toc391792637"/>
-      <w:bookmarkStart w:id="308" w:name="_Toc392096724"/>
+      <w:bookmarkStart w:id="308" w:name="_Toc391792637"/>
+      <w:bookmarkStart w:id="309" w:name="_Toc392096724"/>
       <w:r>
         <w:t>Die Programmiersprache C#</w:t>
       </w:r>
-      <w:bookmarkEnd w:id="307"/>
       <w:bookmarkEnd w:id="308"/>
+      <w:bookmarkEnd w:id="309"/>
     </w:p>
     <w:p>
       <w:r>
@@ -15762,21 +15704,15 @@
       <w:r>
         <w:t>Das Projektteam hat sich entschlossen, eine Windows-Desktop-Anwendung zu entwickeln</w:t>
       </w:r>
-      <w:commentRangeStart w:id="309"/>
       <w:commentRangeStart w:id="310"/>
+      <w:commentRangeStart w:id="311"/>
       <w:r>
         <w:t xml:space="preserve">. </w:t>
       </w:r>
-      <w:commentRangeEnd w:id="309"/>
       <w:commentRangeEnd w:id="310"/>
+      <w:commentRangeEnd w:id="311"/>
       <w:r>
         <w:t xml:space="preserve">Aus diesem Grunde und der </w:t>
-      </w:r>
-      <w:r>
-        <w:rPr>
-          <w:rStyle w:val="Kommentarzeichen"/>
-        </w:rPr>
-        <w:commentReference w:id="309"/>
       </w:r>
       <w:r>
         <w:rPr>
@@ -15785,6 +15721,12 @@
         <w:commentReference w:id="310"/>
       </w:r>
       <w:r>
+        <w:rPr>
+          <w:rStyle w:val="Kommentarzeichen"/>
+        </w:rPr>
+        <w:commentReference w:id="311"/>
+      </w:r>
+      <w:r>
         <w:t>Vorkenntnisse</w:t>
       </w:r>
       <w:r>
@@ -15795,14 +15737,14 @@
       <w:pPr>
         <w:pStyle w:val="berschrift2"/>
       </w:pPr>
-      <w:bookmarkStart w:id="311" w:name="_Toc391792638"/>
-      <w:bookmarkStart w:id="312" w:name="_Toc392096725"/>
+      <w:bookmarkStart w:id="312" w:name="_Toc391792638"/>
+      <w:bookmarkStart w:id="313" w:name="_Toc392096725"/>
       <w:r>
         <w:lastRenderedPageBreak/>
         <w:t>XAML</w:t>
       </w:r>
-      <w:bookmarkEnd w:id="311"/>
       <w:bookmarkEnd w:id="312"/>
+      <w:bookmarkEnd w:id="313"/>
     </w:p>
     <w:p>
       <w:r>
@@ -15842,13 +15784,13 @@
       <w:pPr>
         <w:pStyle w:val="berschrift2"/>
       </w:pPr>
-      <w:bookmarkStart w:id="313" w:name="_Toc391792639"/>
-      <w:bookmarkStart w:id="314" w:name="_Toc392096726"/>
+      <w:bookmarkStart w:id="314" w:name="_Toc391792639"/>
+      <w:bookmarkStart w:id="315" w:name="_Toc392096726"/>
       <w:r>
         <w:t>Entity Framework</w:t>
       </w:r>
-      <w:bookmarkEnd w:id="313"/>
       <w:bookmarkEnd w:id="314"/>
+      <w:bookmarkEnd w:id="315"/>
     </w:p>
     <w:p>
       <w:r>
@@ -15880,13 +15822,13 @@
       <w:pPr>
         <w:pStyle w:val="berschrift2"/>
       </w:pPr>
-      <w:bookmarkStart w:id="315" w:name="_Toc391792640"/>
-      <w:bookmarkStart w:id="316" w:name="_Toc392096727"/>
+      <w:bookmarkStart w:id="316" w:name="_Toc391792640"/>
+      <w:bookmarkStart w:id="317" w:name="_Toc392096727"/>
       <w:r>
         <w:t>Modern UI</w:t>
       </w:r>
-      <w:bookmarkEnd w:id="315"/>
       <w:bookmarkEnd w:id="316"/>
+      <w:bookmarkEnd w:id="317"/>
     </w:p>
     <w:p>
       <w:r>
@@ -15898,13 +15840,13 @@
       <w:pPr>
         <w:pStyle w:val="berschrift2"/>
       </w:pPr>
-      <w:bookmarkStart w:id="317" w:name="_Toc391792641"/>
-      <w:bookmarkStart w:id="318" w:name="_Toc392096728"/>
+      <w:bookmarkStart w:id="318" w:name="_Toc391792641"/>
+      <w:bookmarkStart w:id="319" w:name="_Toc392096728"/>
       <w:r>
         <w:t>MVVM</w:t>
       </w:r>
-      <w:bookmarkEnd w:id="317"/>
       <w:bookmarkEnd w:id="318"/>
+      <w:bookmarkEnd w:id="319"/>
     </w:p>
     <w:p>
       <w:r>
@@ -16009,14 +15951,14 @@
       <w:pPr>
         <w:pStyle w:val="berschrift2"/>
       </w:pPr>
-      <w:bookmarkStart w:id="319" w:name="_Toc391792642"/>
-      <w:bookmarkStart w:id="320" w:name="_Toc392096729"/>
+      <w:bookmarkStart w:id="320" w:name="_Toc391792642"/>
+      <w:bookmarkStart w:id="321" w:name="_Toc392096729"/>
       <w:r>
         <w:lastRenderedPageBreak/>
         <w:t>Microsoft SQL Server</w:t>
       </w:r>
-      <w:bookmarkEnd w:id="319"/>
       <w:bookmarkEnd w:id="320"/>
+      <w:bookmarkEnd w:id="321"/>
       <w:r>
         <w:t xml:space="preserve"> </w:t>
       </w:r>
@@ -16085,17 +16027,17 @@
       <w:pPr>
         <w:pStyle w:val="berschrift1"/>
       </w:pPr>
-      <w:bookmarkStart w:id="321" w:name="_Toc391792643"/>
-      <w:bookmarkStart w:id="322" w:name="_Toc392096730"/>
+      <w:bookmarkStart w:id="322" w:name="_Toc391792643"/>
+      <w:bookmarkStart w:id="323" w:name="_Toc392096730"/>
       <w:r>
         <w:lastRenderedPageBreak/>
         <w:t>Softwareentwicklung</w:t>
       </w:r>
-      <w:bookmarkEnd w:id="321"/>
+      <w:bookmarkEnd w:id="322"/>
       <w:r>
         <w:t xml:space="preserve"> [Benjamin Böcherer]</w:t>
       </w:r>
-      <w:bookmarkEnd w:id="322"/>
+      <w:bookmarkEnd w:id="323"/>
     </w:p>
     <w:p>
       <w:r>
@@ -16107,13 +16049,13 @@
       <w:pPr>
         <w:pStyle w:val="berschrift2"/>
       </w:pPr>
-      <w:bookmarkStart w:id="323" w:name="_Toc391792644"/>
-      <w:bookmarkStart w:id="324" w:name="_Toc392096731"/>
+      <w:bookmarkStart w:id="324" w:name="_Toc391792644"/>
+      <w:bookmarkStart w:id="325" w:name="_Toc392096731"/>
       <w:r>
         <w:t>Vorgehensmodell Scrum</w:t>
       </w:r>
-      <w:bookmarkEnd w:id="323"/>
       <w:bookmarkEnd w:id="324"/>
+      <w:bookmarkEnd w:id="325"/>
     </w:p>
     <w:p>
       <w:r>
@@ -16144,17 +16086,10 @@
         <w:lastRenderedPageBreak/>
         <w:t>Ein Haupta</w:t>
       </w:r>
-      <w:commentRangeStart w:id="325"/>
       <w:commentRangeStart w:id="326"/>
+      <w:commentRangeStart w:id="327"/>
       <w:r>
         <w:t xml:space="preserve">rbeitspaket wird in kleinere Arbeitspakete (Tasks) </w:t>
-      </w:r>
-      <w:commentRangeEnd w:id="325"/>
-      <w:r>
-        <w:rPr>
-          <w:rStyle w:val="Kommentarzeichen"/>
-        </w:rPr>
-        <w:commentReference w:id="325"/>
       </w:r>
       <w:commentRangeEnd w:id="326"/>
       <w:r>
@@ -16163,6 +16098,13 @@
         </w:rPr>
         <w:commentReference w:id="326"/>
       </w:r>
+      <w:commentRangeEnd w:id="327"/>
+      <w:r>
+        <w:rPr>
+          <w:rStyle w:val="Kommentarzeichen"/>
+        </w:rPr>
+        <w:commentReference w:id="327"/>
+      </w:r>
       <w:r>
         <w:t>heruntergebrochen und mit jeweils zuständigem Bearbeiter und täglich aktualisiertem Restaufwand in einer weiteren Liste, dem Sprint Backlog, festgehalten.  Während des Sprints arbeitet das Team konzentriert und ohne Störungen von außen daran, die Tasks aus dem Sprint Backlog in ein Increment of Potentially Shippable Functionality, also einen vollständig fertigen und potentiell produktiv einsetzbaren Anwendungsteil, umzusetzen.</w:t>
       </w:r>
@@ -16171,6 +16113,7 @@
       <w:r>
         <w:rPr>
           <w:noProof/>
+          <w:lang w:val="en-US" w:eastAsia="en-US"/>
         </w:rPr>
         <w:drawing>
           <wp:inline distT="0" distB="0" distL="0" distR="0" wp14:anchorId="517E5002" wp14:editId="75D0494B">
@@ -16227,13 +16170,13 @@
       <w:pPr>
         <w:pStyle w:val="berschrift2"/>
       </w:pPr>
-      <w:bookmarkStart w:id="327" w:name="_Toc391792645"/>
-      <w:bookmarkStart w:id="328" w:name="_Toc392096732"/>
+      <w:bookmarkStart w:id="328" w:name="_Toc391792645"/>
+      <w:bookmarkStart w:id="329" w:name="_Toc392096732"/>
       <w:r>
         <w:t>Prototyping</w:t>
       </w:r>
-      <w:bookmarkEnd w:id="327"/>
       <w:bookmarkEnd w:id="328"/>
+      <w:bookmarkEnd w:id="329"/>
     </w:p>
     <w:p>
       <w:r>
@@ -16506,14 +16449,14 @@
       <w:pPr>
         <w:pStyle w:val="berschrift2"/>
       </w:pPr>
-      <w:bookmarkStart w:id="329" w:name="_Toc391792646"/>
-      <w:bookmarkStart w:id="330" w:name="_Toc392096733"/>
+      <w:bookmarkStart w:id="330" w:name="_Toc391792646"/>
+      <w:bookmarkStart w:id="331" w:name="_Toc392096733"/>
       <w:r>
         <w:lastRenderedPageBreak/>
         <w:t>Qualitätsmanagement</w:t>
       </w:r>
-      <w:bookmarkEnd w:id="329"/>
       <w:bookmarkEnd w:id="330"/>
+      <w:bookmarkEnd w:id="331"/>
     </w:p>
     <w:p>
       <w:r>
@@ -16867,6 +16810,7 @@
       <w:r>
         <w:rPr>
           <w:noProof/>
+          <w:lang w:val="en-US" w:eastAsia="en-US"/>
         </w:rPr>
         <w:lastRenderedPageBreak/>
         <w:drawing>
@@ -16911,17 +16855,17 @@
       <w:pPr>
         <w:pStyle w:val="berschrift2"/>
       </w:pPr>
-      <w:bookmarkStart w:id="331" w:name="_Toc375224935"/>
-      <w:bookmarkStart w:id="332" w:name="_Toc382849777"/>
-      <w:bookmarkStart w:id="333" w:name="_Toc391792647"/>
-      <w:bookmarkStart w:id="334" w:name="_Toc392096734"/>
+      <w:bookmarkStart w:id="332" w:name="_Toc375224935"/>
+      <w:bookmarkStart w:id="333" w:name="_Toc382849777"/>
+      <w:bookmarkStart w:id="334" w:name="_Toc391792647"/>
+      <w:bookmarkStart w:id="335" w:name="_Toc392096734"/>
       <w:r>
         <w:t>Organisationswerkezeuge</w:t>
       </w:r>
-      <w:bookmarkEnd w:id="331"/>
       <w:bookmarkEnd w:id="332"/>
       <w:bookmarkEnd w:id="333"/>
       <w:bookmarkEnd w:id="334"/>
+      <w:bookmarkEnd w:id="335"/>
     </w:p>
     <w:p>
       <w:r>
@@ -16990,6 +16934,7 @@
       <w:r>
         <w:rPr>
           <w:noProof/>
+          <w:lang w:val="en-US" w:eastAsia="en-US"/>
         </w:rPr>
         <w:lastRenderedPageBreak/>
         <w:drawing>
@@ -17074,14 +17019,14 @@
       <w:pPr>
         <w:pStyle w:val="berschrift2"/>
       </w:pPr>
-      <w:bookmarkStart w:id="335" w:name="_Toc391792648"/>
-      <w:bookmarkStart w:id="336" w:name="_Toc392096735"/>
+      <w:bookmarkStart w:id="336" w:name="_Toc391792648"/>
+      <w:bookmarkStart w:id="337" w:name="_Toc392096735"/>
       <w:r>
         <w:lastRenderedPageBreak/>
         <w:t>Datenbank</w:t>
       </w:r>
-      <w:bookmarkEnd w:id="335"/>
       <w:bookmarkEnd w:id="336"/>
+      <w:bookmarkEnd w:id="337"/>
     </w:p>
     <w:p>
       <w:r>
@@ -17174,13 +17119,13 @@
       <w:pPr>
         <w:pStyle w:val="berschrift2"/>
       </w:pPr>
-      <w:bookmarkStart w:id="337" w:name="_Toc391792649"/>
-      <w:bookmarkStart w:id="338" w:name="_Toc392096736"/>
+      <w:bookmarkStart w:id="338" w:name="_Toc391792649"/>
+      <w:bookmarkStart w:id="339" w:name="_Toc392096736"/>
       <w:r>
         <w:t>UML</w:t>
       </w:r>
-      <w:bookmarkEnd w:id="337"/>
       <w:bookmarkEnd w:id="338"/>
+      <w:bookmarkEnd w:id="339"/>
     </w:p>
     <w:p>
       <w:r>
@@ -17220,14 +17165,14 @@
       <w:pPr>
         <w:pStyle w:val="berschrift2"/>
       </w:pPr>
-      <w:bookmarkStart w:id="339" w:name="_Toc391792650"/>
-      <w:bookmarkStart w:id="340" w:name="_Toc392096737"/>
+      <w:bookmarkStart w:id="340" w:name="_Toc391792650"/>
+      <w:bookmarkStart w:id="341" w:name="_Toc392096737"/>
       <w:r>
         <w:lastRenderedPageBreak/>
         <w:t>Quellcodeverwaltung</w:t>
       </w:r>
-      <w:bookmarkEnd w:id="339"/>
       <w:bookmarkEnd w:id="340"/>
+      <w:bookmarkEnd w:id="341"/>
     </w:p>
     <w:p>
       <w:r>
@@ -17253,7 +17198,7 @@
       <w:pPr>
         <w:pStyle w:val="berschrift1"/>
       </w:pPr>
-      <w:bookmarkStart w:id="341" w:name="_Toc392096738"/>
+      <w:bookmarkStart w:id="342" w:name="_Toc392096738"/>
       <w:r>
         <w:lastRenderedPageBreak/>
         <w:t xml:space="preserve">Die </w:t>
@@ -17264,7 +17209,7 @@
       <w:r>
         <w:t>Software „Naukanu Sailing School Manager“</w:t>
       </w:r>
-      <w:bookmarkEnd w:id="341"/>
+      <w:bookmarkEnd w:id="342"/>
       <w:r>
         <w:t xml:space="preserve"> </w:t>
       </w:r>
@@ -17273,46 +17218,47 @@
       <w:pPr>
         <w:pStyle w:val="berschrift2"/>
       </w:pPr>
-      <w:bookmarkStart w:id="342" w:name="_Toc392096739"/>
+      <w:bookmarkStart w:id="343" w:name="_Toc392096739"/>
       <w:r>
         <w:t>Die Softwarearchitektur</w:t>
       </w:r>
-      <w:bookmarkEnd w:id="342"/>
+      <w:bookmarkEnd w:id="343"/>
     </w:p>
     <w:p>
       <w:pPr>
         <w:pStyle w:val="berschrift2"/>
       </w:pPr>
-      <w:bookmarkStart w:id="343" w:name="_Toc392096740"/>
+      <w:bookmarkStart w:id="344" w:name="_Toc392096740"/>
       <w:r>
         <w:t>Die graphische Oberfläche (GUI)</w:t>
       </w:r>
-      <w:bookmarkEnd w:id="343"/>
+      <w:bookmarkEnd w:id="344"/>
     </w:p>
     <w:p>
       <w:pPr>
         <w:pStyle w:val="berschrift2"/>
       </w:pPr>
-      <w:bookmarkStart w:id="344" w:name="_Toc392096741"/>
+      <w:bookmarkStart w:id="345" w:name="_Toc392096741"/>
       <w:r>
         <w:t>Die Stammdatenverwaltung</w:t>
       </w:r>
-      <w:bookmarkEnd w:id="344"/>
+      <w:bookmarkEnd w:id="345"/>
     </w:p>
     <w:p>
       <w:pPr>
         <w:pStyle w:val="berschrift3"/>
       </w:pPr>
-      <w:bookmarkStart w:id="345" w:name="_Toc392096742"/>
+      <w:bookmarkStart w:id="346" w:name="_Toc392096742"/>
       <w:r>
         <w:t>Kunden</w:t>
       </w:r>
-      <w:bookmarkEnd w:id="345"/>
+      <w:bookmarkEnd w:id="346"/>
     </w:p>
     <w:p>
       <w:r>
         <w:rPr>
           <w:noProof/>
+          <w:lang w:val="en-US" w:eastAsia="en-US"/>
         </w:rPr>
         <w:lastRenderedPageBreak/>
         <w:drawing>
@@ -17362,15 +17308,19 @@
       <w:pPr>
         <w:pStyle w:val="berschrift3"/>
       </w:pPr>
-      <w:bookmarkStart w:id="346" w:name="_Toc392096743"/>
+      <w:bookmarkStart w:id="347" w:name="_Toc392096743"/>
       <w:r>
         <w:lastRenderedPageBreak/>
         <w:t>Kursleiter</w:t>
       </w:r>
-      <w:bookmarkEnd w:id="346"/>
-    </w:p>
-    <w:p>
-      <w:r>
+      <w:bookmarkEnd w:id="347"/>
+    </w:p>
+    <w:p>
+      <w:r>
+        <w:rPr>
+          <w:noProof/>
+          <w:lang w:val="en-US" w:eastAsia="en-US"/>
+        </w:rPr>
         <w:lastRenderedPageBreak/>
         <w:drawing>
           <wp:inline distT="0" distB="0" distL="0" distR="0" wp14:anchorId="14808AB8" wp14:editId="1ECFBA3A">
@@ -17419,17 +17369,18 @@
       <w:pPr>
         <w:pStyle w:val="berschrift3"/>
       </w:pPr>
-      <w:bookmarkStart w:id="347" w:name="_Toc392096744"/>
+      <w:bookmarkStart w:id="348" w:name="_Toc392096744"/>
       <w:r>
         <w:lastRenderedPageBreak/>
         <w:t>Material</w:t>
       </w:r>
-      <w:bookmarkEnd w:id="347"/>
+      <w:bookmarkEnd w:id="348"/>
     </w:p>
     <w:p>
       <w:r>
         <w:rPr>
           <w:noProof/>
+          <w:lang w:val="en-US" w:eastAsia="en-US"/>
         </w:rPr>
         <w:lastRenderedPageBreak/>
         <w:drawing>
@@ -17479,6 +17430,7 @@
       <w:r>
         <w:rPr>
           <w:noProof/>
+          <w:lang w:val="en-US" w:eastAsia="en-US"/>
         </w:rPr>
         <w:lastRenderedPageBreak/>
         <w:drawing>
@@ -17529,17 +17481,18 @@
       <w:pPr>
         <w:pStyle w:val="berschrift3"/>
       </w:pPr>
-      <w:bookmarkStart w:id="348" w:name="_Toc392096745"/>
+      <w:bookmarkStart w:id="349" w:name="_Toc392096745"/>
       <w:r>
         <w:lastRenderedPageBreak/>
         <w:t>Boote</w:t>
       </w:r>
-      <w:bookmarkEnd w:id="348"/>
+      <w:bookmarkEnd w:id="349"/>
     </w:p>
     <w:p>
       <w:r>
         <w:rPr>
           <w:noProof/>
+          <w:lang w:val="en-US" w:eastAsia="en-US"/>
         </w:rPr>
         <w:drawing>
           <wp:inline distT="0" distB="0" distL="0" distR="0" wp14:anchorId="151B370E" wp14:editId="4554CF4B">
@@ -17588,6 +17541,7 @@
       <w:r>
         <w:rPr>
           <w:noProof/>
+          <w:lang w:val="en-US" w:eastAsia="en-US"/>
         </w:rPr>
         <w:lastRenderedPageBreak/>
         <w:drawing>
@@ -17640,17 +17594,18 @@
       <w:pPr>
         <w:pStyle w:val="berschrift3"/>
       </w:pPr>
-      <w:bookmarkStart w:id="349" w:name="_Toc392096746"/>
+      <w:bookmarkStart w:id="350" w:name="_Toc392096746"/>
       <w:r>
         <w:lastRenderedPageBreak/>
         <w:t>Qualifikationen</w:t>
       </w:r>
-      <w:bookmarkEnd w:id="349"/>
+      <w:bookmarkEnd w:id="350"/>
     </w:p>
     <w:p>
       <w:r>
         <w:rPr>
           <w:noProof/>
+          <w:lang w:val="en-US" w:eastAsia="en-US"/>
         </w:rPr>
         <w:drawing>
           <wp:inline distT="0" distB="0" distL="0" distR="0" wp14:anchorId="588F9A72" wp14:editId="4578774F">
@@ -17699,17 +17654,18 @@
       <w:pPr>
         <w:pStyle w:val="berschrift2"/>
       </w:pPr>
-      <w:bookmarkStart w:id="350" w:name="_Toc392096747"/>
+      <w:bookmarkStart w:id="351" w:name="_Toc392096747"/>
       <w:r>
         <w:lastRenderedPageBreak/>
         <w:t>Die Kursverwaltung</w:t>
       </w:r>
-      <w:bookmarkEnd w:id="350"/>
+      <w:bookmarkEnd w:id="351"/>
     </w:p>
     <w:p>
       <w:r>
         <w:rPr>
           <w:noProof/>
+          <w:lang w:val="en-US" w:eastAsia="en-US"/>
         </w:rPr>
         <w:drawing>
           <wp:inline distT="0" distB="0" distL="0" distR="0" wp14:anchorId="799B8040" wp14:editId="3F10DCA0">
@@ -17759,32 +17715,32 @@
       <w:pPr>
         <w:pStyle w:val="berschrift2"/>
       </w:pPr>
-      <w:bookmarkStart w:id="351" w:name="_Toc392096748"/>
+      <w:bookmarkStart w:id="352" w:name="_Toc392096748"/>
       <w:r>
         <w:lastRenderedPageBreak/>
         <w:t>Die Materialverwaltung</w:t>
       </w:r>
-      <w:bookmarkEnd w:id="351"/>
+      <w:bookmarkEnd w:id="352"/>
     </w:p>
     <w:p>
       <w:pPr>
         <w:pStyle w:val="berschrift2"/>
       </w:pPr>
-      <w:bookmarkStart w:id="352" w:name="_Toc392096749"/>
+      <w:bookmarkStart w:id="353" w:name="_Toc392096749"/>
       <w:r>
         <w:t>Die Rechnungsverwaltung</w:t>
       </w:r>
-      <w:bookmarkEnd w:id="352"/>
+      <w:bookmarkEnd w:id="353"/>
     </w:p>
     <w:p>
       <w:pPr>
         <w:pStyle w:val="berschrift2"/>
       </w:pPr>
-      <w:bookmarkStart w:id="353" w:name="_Toc392096750"/>
+      <w:bookmarkStart w:id="354" w:name="_Toc392096750"/>
       <w:r>
         <w:t>Die Terminverwaltung</w:t>
       </w:r>
-      <w:bookmarkEnd w:id="353"/>
+      <w:bookmarkEnd w:id="354"/>
     </w:p>
     <w:p/>
     <w:p>
@@ -17800,12 +17756,12 @@
       <w:pPr>
         <w:pStyle w:val="berschrift1"/>
       </w:pPr>
-      <w:bookmarkStart w:id="354" w:name="_Toc392096751"/>
+      <w:bookmarkStart w:id="355" w:name="_Toc392096751"/>
       <w:r>
         <w:lastRenderedPageBreak/>
         <w:t>Die Dokumentation</w:t>
       </w:r>
-      <w:bookmarkEnd w:id="354"/>
+      <w:bookmarkEnd w:id="355"/>
     </w:p>
     <w:p>
       <w:pPr>
@@ -17825,11 +17781,11 @@
       <w:pPr>
         <w:pStyle w:val="berschrift2"/>
       </w:pPr>
-      <w:bookmarkStart w:id="355" w:name="_Toc392096752"/>
+      <w:bookmarkStart w:id="356" w:name="_Toc392096752"/>
       <w:r>
         <w:t>Definition</w:t>
       </w:r>
-      <w:bookmarkEnd w:id="355"/>
+      <w:bookmarkEnd w:id="356"/>
     </w:p>
     <w:p>
       <w:r>
@@ -17841,11 +17797,11 @@
       <w:pPr>
         <w:pStyle w:val="berschrift2"/>
       </w:pPr>
-      <w:bookmarkStart w:id="356" w:name="_Toc392096753"/>
+      <w:bookmarkStart w:id="357" w:name="_Toc392096753"/>
       <w:r>
         <w:t>Merkmale einer Dokumentation</w:t>
       </w:r>
-      <w:bookmarkEnd w:id="356"/>
+      <w:bookmarkEnd w:id="357"/>
     </w:p>
     <w:p>
       <w:pPr>
@@ -17970,22 +17926,22 @@
       <w:pPr>
         <w:pStyle w:val="berschrift2"/>
       </w:pPr>
-      <w:bookmarkStart w:id="357" w:name="_Toc392096754"/>
+      <w:bookmarkStart w:id="358" w:name="_Toc392096754"/>
       <w:r>
         <w:lastRenderedPageBreak/>
         <w:t>Dokumentationstechniken</w:t>
       </w:r>
-      <w:bookmarkEnd w:id="357"/>
+      <w:bookmarkEnd w:id="358"/>
     </w:p>
     <w:p>
       <w:pPr>
         <w:pStyle w:val="berschrift2"/>
       </w:pPr>
-      <w:bookmarkStart w:id="358" w:name="_Toc392096755"/>
+      <w:bookmarkStart w:id="359" w:name="_Toc392096755"/>
       <w:r>
         <w:t>Die technische Dokumentation</w:t>
       </w:r>
-      <w:bookmarkEnd w:id="358"/>
+      <w:bookmarkEnd w:id="359"/>
     </w:p>
     <w:p>
       <w:r>
@@ -18094,11 +18050,11 @@
       <w:pPr>
         <w:pStyle w:val="berschrift2"/>
       </w:pPr>
-      <w:bookmarkStart w:id="359" w:name="_Toc392096756"/>
+      <w:bookmarkStart w:id="360" w:name="_Toc392096756"/>
       <w:r>
         <w:t>Die Benutzerdokumentation</w:t>
       </w:r>
-      <w:bookmarkEnd w:id="359"/>
+      <w:bookmarkEnd w:id="360"/>
     </w:p>
     <w:p>
       <w:r>
@@ -18133,14 +18089,14 @@
       <w:pPr>
         <w:pStyle w:val="berschrift1"/>
       </w:pPr>
-      <w:bookmarkStart w:id="360" w:name="_Toc391927723"/>
-      <w:bookmarkStart w:id="361" w:name="_Toc392096757"/>
+      <w:bookmarkStart w:id="361" w:name="_Toc391927723"/>
+      <w:bookmarkStart w:id="362" w:name="_Toc392096757"/>
       <w:r>
         <w:lastRenderedPageBreak/>
         <w:t>Zusätzliche Features und Ausblick [Stefan Müller]</w:t>
       </w:r>
-      <w:bookmarkEnd w:id="360"/>
       <w:bookmarkEnd w:id="361"/>
+      <w:bookmarkEnd w:id="362"/>
     </w:p>
     <w:p>
       <w:r>
@@ -18151,13 +18107,13 @@
       <w:pPr>
         <w:pStyle w:val="berschrift2"/>
       </w:pPr>
-      <w:bookmarkStart w:id="362" w:name="_Toc391927724"/>
-      <w:bookmarkStart w:id="363" w:name="_Toc392096758"/>
+      <w:bookmarkStart w:id="363" w:name="_Toc391927724"/>
+      <w:bookmarkStart w:id="364" w:name="_Toc392096758"/>
       <w:r>
         <w:t>Zusätzliche Features</w:t>
       </w:r>
-      <w:bookmarkEnd w:id="362"/>
       <w:bookmarkEnd w:id="363"/>
+      <w:bookmarkEnd w:id="364"/>
     </w:p>
     <w:p>
       <w:r>
@@ -18168,13 +18124,13 @@
       <w:pPr>
         <w:pStyle w:val="berschrift3"/>
       </w:pPr>
-      <w:bookmarkStart w:id="364" w:name="_Toc391927725"/>
-      <w:bookmarkStart w:id="365" w:name="_Toc392096759"/>
+      <w:bookmarkStart w:id="365" w:name="_Toc391927725"/>
+      <w:bookmarkStart w:id="366" w:name="_Toc392096759"/>
       <w:r>
         <w:t>Live Tiles</w:t>
       </w:r>
-      <w:bookmarkEnd w:id="364"/>
       <w:bookmarkEnd w:id="365"/>
+      <w:bookmarkEnd w:id="366"/>
     </w:p>
     <w:p>
       <w:r>
@@ -18185,13 +18141,13 @@
       <w:pPr>
         <w:pStyle w:val="berschrift3"/>
       </w:pPr>
-      <w:bookmarkStart w:id="366" w:name="_Toc391927726"/>
-      <w:bookmarkStart w:id="367" w:name="_Toc392096760"/>
+      <w:bookmarkStart w:id="367" w:name="_Toc391927726"/>
+      <w:bookmarkStart w:id="368" w:name="_Toc392096760"/>
       <w:r>
         <w:t>Neuigkeiten</w:t>
       </w:r>
-      <w:bookmarkEnd w:id="366"/>
       <w:bookmarkEnd w:id="367"/>
+      <w:bookmarkEnd w:id="368"/>
     </w:p>
     <w:p>
       <w:r>
@@ -18202,13 +18158,13 @@
       <w:pPr>
         <w:pStyle w:val="berschrift3"/>
       </w:pPr>
-      <w:bookmarkStart w:id="368" w:name="_Toc391927727"/>
-      <w:bookmarkStart w:id="369" w:name="_Toc392096761"/>
+      <w:bookmarkStart w:id="369" w:name="_Toc391927727"/>
+      <w:bookmarkStart w:id="370" w:name="_Toc392096761"/>
       <w:r>
         <w:t>BIC- und IBAN-Generator</w:t>
       </w:r>
-      <w:bookmarkEnd w:id="368"/>
       <w:bookmarkEnd w:id="369"/>
+      <w:bookmarkEnd w:id="370"/>
     </w:p>
     <w:p>
       <w:r>
@@ -18219,14 +18175,14 @@
       <w:pPr>
         <w:pStyle w:val="berschrift3"/>
       </w:pPr>
-      <w:bookmarkStart w:id="370" w:name="_Toc391927728"/>
-      <w:bookmarkStart w:id="371" w:name="_Toc392096762"/>
+      <w:bookmarkStart w:id="371" w:name="_Toc391927728"/>
+      <w:bookmarkStart w:id="372" w:name="_Toc392096762"/>
       <w:r>
         <w:lastRenderedPageBreak/>
         <w:t>Mehrsprachigkeit</w:t>
       </w:r>
-      <w:bookmarkEnd w:id="370"/>
       <w:bookmarkEnd w:id="371"/>
+      <w:bookmarkEnd w:id="372"/>
     </w:p>
     <w:p>
       <w:r>
@@ -18237,13 +18193,13 @@
       <w:pPr>
         <w:pStyle w:val="berschrift3"/>
       </w:pPr>
-      <w:bookmarkStart w:id="372" w:name="_Toc391927729"/>
-      <w:bookmarkStart w:id="373" w:name="_Toc392096763"/>
+      <w:bookmarkStart w:id="373" w:name="_Toc391927729"/>
+      <w:bookmarkStart w:id="374" w:name="_Toc392096763"/>
       <w:r>
         <w:t>Variable Farb- und Schriftgrößen Gestaltung</w:t>
       </w:r>
-      <w:bookmarkEnd w:id="372"/>
       <w:bookmarkEnd w:id="373"/>
+      <w:bookmarkEnd w:id="374"/>
     </w:p>
     <w:p>
       <w:r>
@@ -18259,13 +18215,13 @@
       <w:pPr>
         <w:pStyle w:val="berschrift2"/>
       </w:pPr>
-      <w:bookmarkStart w:id="374" w:name="_Toc391927730"/>
-      <w:bookmarkStart w:id="375" w:name="_Toc392096764"/>
+      <w:bookmarkStart w:id="375" w:name="_Toc391927730"/>
+      <w:bookmarkStart w:id="376" w:name="_Toc392096764"/>
       <w:r>
         <w:t>Ausblick</w:t>
       </w:r>
-      <w:bookmarkEnd w:id="374"/>
       <w:bookmarkEnd w:id="375"/>
+      <w:bookmarkEnd w:id="376"/>
     </w:p>
     <w:p>
       <w:r>
@@ -18276,13 +18232,13 @@
       <w:pPr>
         <w:pStyle w:val="berschrift3"/>
       </w:pPr>
-      <w:bookmarkStart w:id="376" w:name="_Toc391927731"/>
-      <w:bookmarkStart w:id="377" w:name="_Toc392096765"/>
+      <w:bookmarkStart w:id="377" w:name="_Toc391927731"/>
+      <w:bookmarkStart w:id="378" w:name="_Toc392096765"/>
       <w:r>
         <w:t>Erweiterung der Live Tiles</w:t>
       </w:r>
-      <w:bookmarkEnd w:id="376"/>
       <w:bookmarkEnd w:id="377"/>
+      <w:bookmarkEnd w:id="378"/>
     </w:p>
     <w:p>
       <w:r>
@@ -18293,13 +18249,13 @@
       <w:pPr>
         <w:pStyle w:val="berschrift3"/>
       </w:pPr>
-      <w:bookmarkStart w:id="378" w:name="_Toc391927732"/>
-      <w:bookmarkStart w:id="379" w:name="_Toc392096766"/>
+      <w:bookmarkStart w:id="379" w:name="_Toc391927732"/>
+      <w:bookmarkStart w:id="380" w:name="_Toc392096766"/>
       <w:r>
         <w:t>Erweiterung Neuigkeiten</w:t>
       </w:r>
-      <w:bookmarkEnd w:id="378"/>
       <w:bookmarkEnd w:id="379"/>
+      <w:bookmarkEnd w:id="380"/>
     </w:p>
     <w:p>
       <w:r>
@@ -18310,14 +18266,14 @@
       <w:pPr>
         <w:pStyle w:val="berschrift3"/>
       </w:pPr>
-      <w:bookmarkStart w:id="380" w:name="_Toc391927733"/>
-      <w:bookmarkStart w:id="381" w:name="_Toc392096767"/>
+      <w:bookmarkStart w:id="381" w:name="_Toc391927733"/>
+      <w:bookmarkStart w:id="382" w:name="_Toc392096767"/>
       <w:r>
         <w:lastRenderedPageBreak/>
         <w:t>Erweiterung der Mehrsprachigkeit</w:t>
       </w:r>
-      <w:bookmarkEnd w:id="380"/>
       <w:bookmarkEnd w:id="381"/>
+      <w:bookmarkEnd w:id="382"/>
     </w:p>
     <w:p>
       <w:r>
@@ -18328,13 +18284,13 @@
       <w:pPr>
         <w:pStyle w:val="berschrift3"/>
       </w:pPr>
-      <w:bookmarkStart w:id="382" w:name="_Toc391927734"/>
-      <w:bookmarkStart w:id="383" w:name="_Toc392096768"/>
+      <w:bookmarkStart w:id="383" w:name="_Toc391927734"/>
+      <w:bookmarkStart w:id="384" w:name="_Toc392096768"/>
       <w:r>
         <w:t>Automatischer Mailversand</w:t>
       </w:r>
-      <w:bookmarkEnd w:id="382"/>
       <w:bookmarkEnd w:id="383"/>
+      <w:bookmarkEnd w:id="384"/>
     </w:p>
     <w:p>
       <w:r>
@@ -18345,13 +18301,13 @@
       <w:pPr>
         <w:pStyle w:val="berschrift3"/>
       </w:pPr>
-      <w:bookmarkStart w:id="384" w:name="_Toc391927735"/>
-      <w:bookmarkStart w:id="385" w:name="_Toc392096769"/>
+      <w:bookmarkStart w:id="385" w:name="_Toc391927735"/>
+      <w:bookmarkStart w:id="386" w:name="_Toc392096769"/>
       <w:r>
         <w:t>Automatische Rechnungsanlage bei Kursbeendigung</w:t>
       </w:r>
-      <w:bookmarkEnd w:id="384"/>
       <w:bookmarkEnd w:id="385"/>
+      <w:bookmarkEnd w:id="386"/>
     </w:p>
     <w:p>
       <w:r>
@@ -18362,13 +18318,13 @@
       <w:pPr>
         <w:pStyle w:val="berschrift3"/>
       </w:pPr>
-      <w:bookmarkStart w:id="386" w:name="_Toc391927736"/>
-      <w:bookmarkStart w:id="387" w:name="_Toc392096770"/>
+      <w:bookmarkStart w:id="387" w:name="_Toc391927736"/>
+      <w:bookmarkStart w:id="388" w:name="_Toc392096770"/>
       <w:r>
         <w:t>Anhang von Dateien an die Stammdaten</w:t>
       </w:r>
-      <w:bookmarkEnd w:id="386"/>
       <w:bookmarkEnd w:id="387"/>
+      <w:bookmarkEnd w:id="388"/>
     </w:p>
     <w:p>
       <w:r>
@@ -18379,13 +18335,13 @@
       <w:pPr>
         <w:pStyle w:val="berschrift3"/>
       </w:pPr>
-      <w:bookmarkStart w:id="388" w:name="_Toc391927737"/>
-      <w:bookmarkStart w:id="389" w:name="_Toc392096771"/>
+      <w:bookmarkStart w:id="389" w:name="_Toc391927737"/>
+      <w:bookmarkStart w:id="390" w:name="_Toc392096771"/>
       <w:r>
         <w:t>Historisierung</w:t>
       </w:r>
-      <w:bookmarkEnd w:id="388"/>
       <w:bookmarkEnd w:id="389"/>
+      <w:bookmarkEnd w:id="390"/>
     </w:p>
     <w:p>
       <w:r>
@@ -18397,12 +18353,12 @@
       <w:pPr>
         <w:pStyle w:val="berschrift1"/>
       </w:pPr>
-      <w:bookmarkStart w:id="390" w:name="_Toc392096772"/>
+      <w:bookmarkStart w:id="391" w:name="_Toc392096772"/>
       <w:r>
         <w:lastRenderedPageBreak/>
         <w:t>Zusammenfassung</w:t>
       </w:r>
-      <w:bookmarkEnd w:id="390"/>
+      <w:bookmarkEnd w:id="391"/>
     </w:p>
     <w:p>
       <w:pPr>
@@ -18417,12 +18373,12 @@
       <w:pPr>
         <w:pStyle w:val="berschrift1"/>
       </w:pPr>
-      <w:bookmarkStart w:id="391" w:name="_Toc392096773"/>
+      <w:bookmarkStart w:id="392" w:name="_Toc392096773"/>
       <w:r>
         <w:lastRenderedPageBreak/>
         <w:t>Glossar</w:t>
       </w:r>
-      <w:bookmarkEnd w:id="391"/>
+      <w:bookmarkEnd w:id="392"/>
     </w:p>
     <w:p>
       <w:r>
@@ -18433,92 +18389,91 @@
       <w:pPr>
         <w:pStyle w:val="berschrift1"/>
       </w:pPr>
-      <w:bookmarkStart w:id="392" w:name="_Toc391487427"/>
-      <w:bookmarkStart w:id="393" w:name="_Toc391488393"/>
-      <w:bookmarkStart w:id="394" w:name="_Toc391493688"/>
-      <w:bookmarkStart w:id="395" w:name="_Toc391549693"/>
-      <w:bookmarkStart w:id="396" w:name="_Toc391723883"/>
-      <w:bookmarkStart w:id="397" w:name="_Toc391724188"/>
-      <w:bookmarkStart w:id="398" w:name="_Toc391487447"/>
-      <w:bookmarkStart w:id="399" w:name="_Toc391488413"/>
-      <w:bookmarkStart w:id="400" w:name="_Toc391493708"/>
-      <w:bookmarkStart w:id="401" w:name="_Toc391549713"/>
-      <w:bookmarkStart w:id="402" w:name="_Toc391723903"/>
-      <w:bookmarkStart w:id="403" w:name="_Toc391724208"/>
-      <w:bookmarkStart w:id="404" w:name="_Toc391487448"/>
-      <w:bookmarkStart w:id="405" w:name="_Toc391488414"/>
-      <w:bookmarkStart w:id="406" w:name="_Toc391493709"/>
-      <w:bookmarkStart w:id="407" w:name="_Toc391549714"/>
-      <w:bookmarkStart w:id="408" w:name="_Toc391723904"/>
-      <w:bookmarkStart w:id="409" w:name="_Toc391724209"/>
-      <w:bookmarkStart w:id="410" w:name="_Toc391487449"/>
-      <w:bookmarkStart w:id="411" w:name="_Toc391488415"/>
-      <w:bookmarkStart w:id="412" w:name="_Toc391493710"/>
-      <w:bookmarkStart w:id="413" w:name="_Toc391549715"/>
-      <w:bookmarkStart w:id="414" w:name="_Toc391723905"/>
-      <w:bookmarkStart w:id="415" w:name="_Toc391724210"/>
-      <w:bookmarkStart w:id="416" w:name="_Toc391487450"/>
-      <w:bookmarkStart w:id="417" w:name="_Toc391488416"/>
-      <w:bookmarkStart w:id="418" w:name="_Toc391493711"/>
-      <w:bookmarkStart w:id="419" w:name="_Toc391549716"/>
-      <w:bookmarkStart w:id="420" w:name="_Toc391723906"/>
-      <w:bookmarkStart w:id="421" w:name="_Toc391724211"/>
-      <w:bookmarkStart w:id="422" w:name="_Toc391487451"/>
-      <w:bookmarkStart w:id="423" w:name="_Toc391488417"/>
-      <w:bookmarkStart w:id="424" w:name="_Toc391493712"/>
-      <w:bookmarkStart w:id="425" w:name="_Toc391549717"/>
-      <w:bookmarkStart w:id="426" w:name="_Toc391723907"/>
-      <w:bookmarkStart w:id="427" w:name="_Toc391724212"/>
-      <w:bookmarkStart w:id="428" w:name="_Toc391469857"/>
-      <w:bookmarkStart w:id="429" w:name="_Toc391470094"/>
-      <w:bookmarkStart w:id="430" w:name="_Toc391487452"/>
-      <w:bookmarkStart w:id="431" w:name="_Toc391488418"/>
-      <w:bookmarkStart w:id="432" w:name="_Toc391493713"/>
-      <w:bookmarkStart w:id="433" w:name="_Toc391549718"/>
-      <w:bookmarkStart w:id="434" w:name="_Toc391723908"/>
-      <w:bookmarkStart w:id="435" w:name="_Toc391724213"/>
-      <w:bookmarkStart w:id="436" w:name="_Toc391469858"/>
-      <w:bookmarkStart w:id="437" w:name="_Toc391470095"/>
-      <w:bookmarkStart w:id="438" w:name="_Toc391487453"/>
-      <w:bookmarkStart w:id="439" w:name="_Toc391488419"/>
-      <w:bookmarkStart w:id="440" w:name="_Toc391493714"/>
-      <w:bookmarkStart w:id="441" w:name="_Toc391549719"/>
-      <w:bookmarkStart w:id="442" w:name="_Toc391723909"/>
-      <w:bookmarkStart w:id="443" w:name="_Toc391724214"/>
-      <w:bookmarkStart w:id="444" w:name="_Toc391469977"/>
-      <w:bookmarkStart w:id="445" w:name="_Toc391470214"/>
-      <w:bookmarkStart w:id="446" w:name="_Toc391487572"/>
-      <w:bookmarkStart w:id="447" w:name="_Toc391488538"/>
-      <w:bookmarkStart w:id="448" w:name="_Toc391493833"/>
-      <w:bookmarkStart w:id="449" w:name="_Toc391549838"/>
-      <w:bookmarkStart w:id="450" w:name="_Toc391724028"/>
-      <w:bookmarkStart w:id="451" w:name="_Toc391724333"/>
-      <w:bookmarkStart w:id="452" w:name="_Toc391487606"/>
-      <w:bookmarkStart w:id="453" w:name="_Toc391488572"/>
-      <w:bookmarkStart w:id="454" w:name="_Toc391493867"/>
-      <w:bookmarkStart w:id="455" w:name="_Toc391549872"/>
-      <w:bookmarkStart w:id="456" w:name="_Toc391724062"/>
-      <w:bookmarkStart w:id="457" w:name="_Toc391724367"/>
-      <w:bookmarkStart w:id="458" w:name="_Toc391487607"/>
-      <w:bookmarkStart w:id="459" w:name="_Toc391488573"/>
-      <w:bookmarkStart w:id="460" w:name="_Toc391493868"/>
-      <w:bookmarkStart w:id="461" w:name="_Toc391549873"/>
-      <w:bookmarkStart w:id="462" w:name="_Toc391724063"/>
-      <w:bookmarkStart w:id="463" w:name="_Toc391724368"/>
-      <w:bookmarkStart w:id="464" w:name="_Toc391487618"/>
-      <w:bookmarkStart w:id="465" w:name="_Toc391488584"/>
-      <w:bookmarkStart w:id="466" w:name="_Toc391493879"/>
-      <w:bookmarkStart w:id="467" w:name="_Toc391549884"/>
-      <w:bookmarkStart w:id="468" w:name="_Toc391724074"/>
-      <w:bookmarkStart w:id="469" w:name="_Toc391724379"/>
-      <w:bookmarkStart w:id="470" w:name="_Toc391487639"/>
-      <w:bookmarkStart w:id="471" w:name="_Toc391488605"/>
-      <w:bookmarkStart w:id="472" w:name="_Toc391493900"/>
-      <w:bookmarkStart w:id="473" w:name="_Toc391549905"/>
-      <w:bookmarkStart w:id="474" w:name="_Toc391724095"/>
-      <w:bookmarkStart w:id="475" w:name="_Toc391724400"/>
-      <w:bookmarkStart w:id="476" w:name="_Toc392096774"/>
-      <w:bookmarkEnd w:id="392"/>
+      <w:bookmarkStart w:id="393" w:name="_Toc391487427"/>
+      <w:bookmarkStart w:id="394" w:name="_Toc391488393"/>
+      <w:bookmarkStart w:id="395" w:name="_Toc391493688"/>
+      <w:bookmarkStart w:id="396" w:name="_Toc391549693"/>
+      <w:bookmarkStart w:id="397" w:name="_Toc391723883"/>
+      <w:bookmarkStart w:id="398" w:name="_Toc391724188"/>
+      <w:bookmarkStart w:id="399" w:name="_Toc391487447"/>
+      <w:bookmarkStart w:id="400" w:name="_Toc391488413"/>
+      <w:bookmarkStart w:id="401" w:name="_Toc391493708"/>
+      <w:bookmarkStart w:id="402" w:name="_Toc391549713"/>
+      <w:bookmarkStart w:id="403" w:name="_Toc391723903"/>
+      <w:bookmarkStart w:id="404" w:name="_Toc391724208"/>
+      <w:bookmarkStart w:id="405" w:name="_Toc391487448"/>
+      <w:bookmarkStart w:id="406" w:name="_Toc391488414"/>
+      <w:bookmarkStart w:id="407" w:name="_Toc391493709"/>
+      <w:bookmarkStart w:id="408" w:name="_Toc391549714"/>
+      <w:bookmarkStart w:id="409" w:name="_Toc391723904"/>
+      <w:bookmarkStart w:id="410" w:name="_Toc391724209"/>
+      <w:bookmarkStart w:id="411" w:name="_Toc391487449"/>
+      <w:bookmarkStart w:id="412" w:name="_Toc391488415"/>
+      <w:bookmarkStart w:id="413" w:name="_Toc391493710"/>
+      <w:bookmarkStart w:id="414" w:name="_Toc391549715"/>
+      <w:bookmarkStart w:id="415" w:name="_Toc391723905"/>
+      <w:bookmarkStart w:id="416" w:name="_Toc391724210"/>
+      <w:bookmarkStart w:id="417" w:name="_Toc391487450"/>
+      <w:bookmarkStart w:id="418" w:name="_Toc391488416"/>
+      <w:bookmarkStart w:id="419" w:name="_Toc391493711"/>
+      <w:bookmarkStart w:id="420" w:name="_Toc391549716"/>
+      <w:bookmarkStart w:id="421" w:name="_Toc391723906"/>
+      <w:bookmarkStart w:id="422" w:name="_Toc391724211"/>
+      <w:bookmarkStart w:id="423" w:name="_Toc391487451"/>
+      <w:bookmarkStart w:id="424" w:name="_Toc391488417"/>
+      <w:bookmarkStart w:id="425" w:name="_Toc391493712"/>
+      <w:bookmarkStart w:id="426" w:name="_Toc391549717"/>
+      <w:bookmarkStart w:id="427" w:name="_Toc391723907"/>
+      <w:bookmarkStart w:id="428" w:name="_Toc391724212"/>
+      <w:bookmarkStart w:id="429" w:name="_Toc391469857"/>
+      <w:bookmarkStart w:id="430" w:name="_Toc391470094"/>
+      <w:bookmarkStart w:id="431" w:name="_Toc391487452"/>
+      <w:bookmarkStart w:id="432" w:name="_Toc391488418"/>
+      <w:bookmarkStart w:id="433" w:name="_Toc391493713"/>
+      <w:bookmarkStart w:id="434" w:name="_Toc391549718"/>
+      <w:bookmarkStart w:id="435" w:name="_Toc391723908"/>
+      <w:bookmarkStart w:id="436" w:name="_Toc391724213"/>
+      <w:bookmarkStart w:id="437" w:name="_Toc391469858"/>
+      <w:bookmarkStart w:id="438" w:name="_Toc391470095"/>
+      <w:bookmarkStart w:id="439" w:name="_Toc391487453"/>
+      <w:bookmarkStart w:id="440" w:name="_Toc391488419"/>
+      <w:bookmarkStart w:id="441" w:name="_Toc391493714"/>
+      <w:bookmarkStart w:id="442" w:name="_Toc391549719"/>
+      <w:bookmarkStart w:id="443" w:name="_Toc391723909"/>
+      <w:bookmarkStart w:id="444" w:name="_Toc391724214"/>
+      <w:bookmarkStart w:id="445" w:name="_Toc391469977"/>
+      <w:bookmarkStart w:id="446" w:name="_Toc391470214"/>
+      <w:bookmarkStart w:id="447" w:name="_Toc391487572"/>
+      <w:bookmarkStart w:id="448" w:name="_Toc391488538"/>
+      <w:bookmarkStart w:id="449" w:name="_Toc391493833"/>
+      <w:bookmarkStart w:id="450" w:name="_Toc391549838"/>
+      <w:bookmarkStart w:id="451" w:name="_Toc391724028"/>
+      <w:bookmarkStart w:id="452" w:name="_Toc391724333"/>
+      <w:bookmarkStart w:id="453" w:name="_Toc391487606"/>
+      <w:bookmarkStart w:id="454" w:name="_Toc391488572"/>
+      <w:bookmarkStart w:id="455" w:name="_Toc391493867"/>
+      <w:bookmarkStart w:id="456" w:name="_Toc391549872"/>
+      <w:bookmarkStart w:id="457" w:name="_Toc391724062"/>
+      <w:bookmarkStart w:id="458" w:name="_Toc391724367"/>
+      <w:bookmarkStart w:id="459" w:name="_Toc391487607"/>
+      <w:bookmarkStart w:id="460" w:name="_Toc391488573"/>
+      <w:bookmarkStart w:id="461" w:name="_Toc391493868"/>
+      <w:bookmarkStart w:id="462" w:name="_Toc391549873"/>
+      <w:bookmarkStart w:id="463" w:name="_Toc391724063"/>
+      <w:bookmarkStart w:id="464" w:name="_Toc391724368"/>
+      <w:bookmarkStart w:id="465" w:name="_Toc391487618"/>
+      <w:bookmarkStart w:id="466" w:name="_Toc391488584"/>
+      <w:bookmarkStart w:id="467" w:name="_Toc391493879"/>
+      <w:bookmarkStart w:id="468" w:name="_Toc391549884"/>
+      <w:bookmarkStart w:id="469" w:name="_Toc391724074"/>
+      <w:bookmarkStart w:id="470" w:name="_Toc391724379"/>
+      <w:bookmarkStart w:id="471" w:name="_Toc391487639"/>
+      <w:bookmarkStart w:id="472" w:name="_Toc391488605"/>
+      <w:bookmarkStart w:id="473" w:name="_Toc391493900"/>
+      <w:bookmarkStart w:id="474" w:name="_Toc391549905"/>
+      <w:bookmarkStart w:id="475" w:name="_Toc391724095"/>
+      <w:bookmarkStart w:id="476" w:name="_Toc391724400"/>
+      <w:bookmarkStart w:id="477" w:name="_Toc392096774"/>
       <w:bookmarkEnd w:id="393"/>
       <w:bookmarkEnd w:id="394"/>
       <w:bookmarkEnd w:id="395"/>
@@ -18602,11 +18557,12 @@
       <w:bookmarkEnd w:id="473"/>
       <w:bookmarkEnd w:id="474"/>
       <w:bookmarkEnd w:id="475"/>
+      <w:bookmarkEnd w:id="476"/>
       <w:r>
         <w:lastRenderedPageBreak/>
         <w:t>Literaturverzeichnis</w:t>
       </w:r>
-      <w:bookmarkEnd w:id="476"/>
+      <w:bookmarkEnd w:id="477"/>
     </w:p>
     <w:p>
       <w:pPr>
@@ -18871,14 +18827,14 @@
           <w:lang w:val="en-US"/>
         </w:rPr>
       </w:pPr>
-      <w:bookmarkStart w:id="477" w:name="_Toc392096775"/>
+      <w:bookmarkStart w:id="478" w:name="_Toc392096775"/>
       <w:r>
         <w:rPr>
           <w:lang w:val="en-US"/>
         </w:rPr>
         <w:t>Abbildungsverzeichnis</w:t>
       </w:r>
-      <w:bookmarkEnd w:id="477"/>
+      <w:bookmarkEnd w:id="478"/>
     </w:p>
     <w:p>
       <w:pPr>
@@ -19347,7 +19303,7 @@
           <w:lang w:val="en-US"/>
         </w:rPr>
       </w:pPr>
-      <w:bookmarkStart w:id="478" w:name="_Toc392096776"/>
+      <w:bookmarkStart w:id="479" w:name="_Toc392096776"/>
       <w:r>
         <w:rPr>
           <w:lang w:val="en-US"/>
@@ -19355,7 +19311,7 @@
         <w:lastRenderedPageBreak/>
         <w:t>Tabellenverzeichnis</w:t>
       </w:r>
-      <w:bookmarkEnd w:id="478"/>
+      <w:bookmarkEnd w:id="479"/>
     </w:p>
     <w:p>
       <w:pPr>
@@ -19614,32 +19570,19 @@
       <w:pPr>
         <w:pStyle w:val="Beschriftung"/>
       </w:pPr>
-      <w:bookmarkStart w:id="479" w:name="_Toc392096243"/>
+      <w:bookmarkStart w:id="480" w:name="_Toc392096243"/>
       <w:r>
         <w:t xml:space="preserve">Table </w:t>
       </w:r>
-      <w:r>
-        <w:fldChar w:fldCharType="begin"/>
-      </w:r>
-      <w:r>
-        <w:instrText xml:space="preserve"> SEQ Table \* ARABIC </w:instrText>
-      </w:r>
-      <w:r>
-        <w:fldChar w:fldCharType="separate"/>
-      </w:r>
-      <w:r>
-        <w:rPr>
-          <w:noProof/>
-        </w:rPr>
-        <w:t>1</w:t>
-      </w:r>
-      <w:bookmarkEnd w:id="479"/>
-      <w:r>
-        <w:rPr>
-          <w:noProof/>
-        </w:rPr>
-        <w:fldChar w:fldCharType="end"/>
-      </w:r>
+      <w:fldSimple w:instr=" SEQ Table \* ARABIC ">
+        <w:r>
+          <w:rPr>
+            <w:noProof/>
+          </w:rPr>
+          <w:t>1</w:t>
+        </w:r>
+        <w:bookmarkEnd w:id="480"/>
+      </w:fldSimple>
     </w:p>
     <w:p/>
     <w:tbl>
@@ -19702,34 +19645,21 @@
       <w:pPr>
         <w:pStyle w:val="Beschriftung"/>
       </w:pPr>
-      <w:bookmarkStart w:id="480" w:name="_Toc391476692"/>
-      <w:bookmarkStart w:id="481" w:name="_Toc392096244"/>
+      <w:bookmarkStart w:id="481" w:name="_Toc391476692"/>
+      <w:bookmarkStart w:id="482" w:name="_Toc392096244"/>
       <w:r>
         <w:t xml:space="preserve">Table </w:t>
       </w:r>
-      <w:r>
-        <w:fldChar w:fldCharType="begin"/>
-      </w:r>
-      <w:r>
-        <w:instrText xml:space="preserve"> SEQ Table \* ARABIC </w:instrText>
-      </w:r>
-      <w:r>
-        <w:fldChar w:fldCharType="separate"/>
-      </w:r>
-      <w:r>
-        <w:rPr>
-          <w:noProof/>
-        </w:rPr>
-        <w:t>2</w:t>
-      </w:r>
-      <w:bookmarkEnd w:id="480"/>
-      <w:bookmarkEnd w:id="481"/>
-      <w:r>
-        <w:rPr>
-          <w:noProof/>
-        </w:rPr>
-        <w:fldChar w:fldCharType="end"/>
-      </w:r>
+      <w:fldSimple w:instr=" SEQ Table \* ARABIC ">
+        <w:r>
+          <w:rPr>
+            <w:noProof/>
+          </w:rPr>
+          <w:t>2</w:t>
+        </w:r>
+        <w:bookmarkEnd w:id="481"/>
+        <w:bookmarkEnd w:id="482"/>
+      </w:fldSimple>
     </w:p>
     <w:p/>
     <w:p>
@@ -19760,14 +19690,14 @@
       <w:pPr>
         <w:pStyle w:val="berschrift1"/>
       </w:pPr>
-      <w:bookmarkStart w:id="482" w:name="_Toc382849782"/>
-      <w:bookmarkStart w:id="483" w:name="_Toc392096777"/>
+      <w:bookmarkStart w:id="483" w:name="_Toc382849782"/>
+      <w:bookmarkStart w:id="484" w:name="_Toc392096777"/>
       <w:r>
         <w:lastRenderedPageBreak/>
         <w:t>Anhang</w:t>
       </w:r>
-      <w:bookmarkEnd w:id="482"/>
       <w:bookmarkEnd w:id="483"/>
+      <w:bookmarkEnd w:id="484"/>
     </w:p>
     <w:p>
       <w:pPr>
@@ -19777,18 +19707,18 @@
           <w:numId w:val="0"/>
         </w:numPr>
       </w:pPr>
-      <w:bookmarkStart w:id="484" w:name="_Toc391470014"/>
-      <w:bookmarkStart w:id="485" w:name="_Toc391470251"/>
-      <w:bookmarkStart w:id="486" w:name="_Toc391470015"/>
-      <w:bookmarkStart w:id="487" w:name="_Toc391470252"/>
-      <w:bookmarkStart w:id="488" w:name="_Toc391470016"/>
-      <w:bookmarkStart w:id="489" w:name="_Toc391470253"/>
-      <w:bookmarkEnd w:id="484"/>
+      <w:bookmarkStart w:id="485" w:name="_Toc391470014"/>
+      <w:bookmarkStart w:id="486" w:name="_Toc391470251"/>
+      <w:bookmarkStart w:id="487" w:name="_Toc391470015"/>
+      <w:bookmarkStart w:id="488" w:name="_Toc391470252"/>
+      <w:bookmarkStart w:id="489" w:name="_Toc391470016"/>
+      <w:bookmarkStart w:id="490" w:name="_Toc391470253"/>
       <w:bookmarkEnd w:id="485"/>
       <w:bookmarkEnd w:id="486"/>
       <w:bookmarkEnd w:id="487"/>
       <w:bookmarkEnd w:id="488"/>
       <w:bookmarkEnd w:id="489"/>
+      <w:bookmarkEnd w:id="490"/>
     </w:p>
     <w:sectPr>
       <w:headerReference w:type="default" r:id="rId54"/>
@@ -19806,7 +19736,7 @@
 
 <file path=word/comments.xml><?xml version="1.0" encoding="utf-8"?>
 <w:comments xmlns:wpc="http://schemas.microsoft.com/office/word/2010/wordprocessingCanvas" xmlns:mc="http://schemas.openxmlformats.org/markup-compatibility/2006" xmlns:o="urn:schemas-microsoft-com:office:office" xmlns:r="http://schemas.openxmlformats.org/officeDocument/2006/relationships" xmlns:m="http://schemas.openxmlformats.org/officeDocument/2006/math" xmlns:v="urn:schemas-microsoft-com:vml" xmlns:wp14="http://schemas.microsoft.com/office/word/2010/wordprocessingDrawing" xmlns:wp="http://schemas.openxmlformats.org/drawingml/2006/wordprocessingDrawing" xmlns:w10="urn:schemas-microsoft-com:office:word" xmlns:w="http://schemas.openxmlformats.org/wordprocessingml/2006/main" xmlns:w14="http://schemas.microsoft.com/office/word/2010/wordml" xmlns:w15="http://schemas.microsoft.com/office/word/2012/wordml" xmlns:wpg="http://schemas.microsoft.com/office/word/2010/wordprocessingGroup" xmlns:wpi="http://schemas.microsoft.com/office/word/2010/wordprocessingInk" xmlns:wne="http://schemas.microsoft.com/office/word/2006/wordml" xmlns:wps="http://schemas.microsoft.com/office/word/2010/wordprocessingShape" mc:Ignorable="w14 w15 wp14">
-  <w:comment w:id="122" w:author="Benjamin Böcherer" w:date="2014-06-30T08:36:00Z" w:initials="BB">
+  <w:comment w:id="116" w:author="Windows User" w:date="2014-07-02T20:43:00Z" w:initials="WU">
     <w:p>
       <w:pPr>
         <w:pStyle w:val="Kommentartext"/>
@@ -19818,11 +19748,11 @@
         <w:annotationRef/>
       </w:r>
       <w:r>
-        <w:t>Satz unklar, das Satzende ist falsch</w:t>
+        <w:t>Prolog erweiter, da  sonst zu großer Sprung</w:t>
       </w:r>
     </w:p>
   </w:comment>
-  <w:comment w:id="124" w:author="Benjamin Böcherer" w:date="2014-06-30T08:38:00Z" w:initials="BB">
+  <w:comment w:id="122" w:author="Benjamin Böcherer" w:date="2014-06-30T08:36:00Z" w:initials="BB">
     <w:p>
       <w:pPr>
         <w:pStyle w:val="Kommentartext"/>
@@ -19834,11 +19764,11 @@
         <w:annotationRef/>
       </w:r>
       <w:r>
-        <w:t>Unten werden aber 8 Mitarbeiter aufgezählt …</w:t>
+        <w:t>Satz unklar, das Satzende ist falsch</w:t>
       </w:r>
     </w:p>
   </w:comment>
-  <w:comment w:id="125" w:author="Windows User" w:date="2014-07-01T20:32:00Z" w:initials="WU">
+  <w:comment w:id="124" w:author="Benjamin Böcherer" w:date="2014-06-30T08:38:00Z" w:initials="BB">
     <w:p>
       <w:pPr>
         <w:pStyle w:val="Kommentartext"/>
@@ -19850,11 +19780,11 @@
         <w:annotationRef/>
       </w:r>
       <w:r>
-        <w:t>Mit der Geschäftsleitung sind es acht Mitarbeiter</w:t>
+        <w:t>Unten werden aber 8 Mitarbeiter aufgezählt …</w:t>
       </w:r>
     </w:p>
   </w:comment>
-  <w:comment w:id="126" w:author="Tobias Meyer" w:date="2014-07-01T19:21:00Z" w:initials="tm">
+  <w:comment w:id="125" w:author="Windows User" w:date="2014-07-01T20:32:00Z" w:initials="WU">
     <w:p>
       <w:pPr>
         <w:pStyle w:val="Kommentartext"/>
@@ -19866,11 +19796,11 @@
         <w:annotationRef/>
       </w:r>
       <w:r>
-        <w:t>Was ist Besegelung?</w:t>
+        <w:t>Mit der Geschäftsleitung sind es acht Mitarbeiter</w:t>
       </w:r>
     </w:p>
   </w:comment>
-  <w:comment w:id="127" w:author="Windows User" w:date="2014-07-01T20:33:00Z" w:initials="WU">
+  <w:comment w:id="126" w:author="Tobias Meyer" w:date="2014-07-01T19:21:00Z" w:initials="tm">
     <w:p>
       <w:pPr>
         <w:pStyle w:val="Kommentartext"/>
@@ -19882,11 +19812,11 @@
         <w:annotationRef/>
       </w:r>
       <w:r>
-        <w:t>Begriff habe ich aus 9Devils-Skript übernommen…wie der Name schon sagt, steht der Begriff für die Ausstattung der Boote mit (versch.) Segeltypen</w:t>
+        <w:t>Was ist Besegelung?</w:t>
       </w:r>
     </w:p>
   </w:comment>
-  <w:comment w:id="136" w:author="Tobias Meyer" w:date="2014-07-01T19:22:00Z" w:initials="tm">
+  <w:comment w:id="127" w:author="Windows User" w:date="2014-07-01T20:33:00Z" w:initials="WU">
     <w:p>
       <w:pPr>
         <w:pStyle w:val="Kommentartext"/>
@@ -19898,11 +19828,11 @@
         <w:annotationRef/>
       </w:r>
       <w:r>
-        <w:t>Das ist kein Satz</w:t>
+        <w:t>Begriff habe ich aus 9Devils-Skript übernommen…wie der Name schon sagt, steht der Begriff für die Ausstattung der Boote mit (versch.) Segeltypen</w:t>
       </w:r>
     </w:p>
   </w:comment>
-  <w:comment w:id="137" w:author="Benjamin Böcherer" w:date="2014-06-30T08:41:00Z" w:initials="BB">
+  <w:comment w:id="129" w:author="Windows User" w:date="2014-07-02T20:49:00Z" w:initials="WU">
     <w:p>
       <w:pPr>
         <w:pStyle w:val="Kommentartext"/>
@@ -19914,11 +19844,11 @@
         <w:annotationRef/>
       </w:r>
       <w:r>
-        <w:t>Geht oben aus der Tabelle nicht hervor</w:t>
+        <w:t>Verdeutlichung, dass es sich um die alten Geschäftsprozesse handelt</w:t>
       </w:r>
     </w:p>
   </w:comment>
-  <w:comment w:id="138" w:author="Windows User" w:date="2014-07-01T20:43:00Z" w:initials="WU">
+  <w:comment w:id="138" w:author="Tobias Meyer" w:date="2014-07-01T19:22:00Z" w:initials="tm">
     <w:p>
       <w:pPr>
         <w:pStyle w:val="Kommentartext"/>
@@ -19930,11 +19860,11 @@
         <w:annotationRef/>
       </w:r>
       <w:r>
-        <w:t>Habe ich in der Tabelle erweitert</w:t>
+        <w:t>Das ist kein Satz</w:t>
       </w:r>
     </w:p>
   </w:comment>
-  <w:comment w:id="139" w:author="Benjamin Böcherer" w:date="2014-06-30T08:43:00Z" w:initials="BB">
+  <w:comment w:id="139" w:author="Benjamin Böcherer" w:date="2014-06-30T08:41:00Z" w:initials="BB">
     <w:p>
       <w:pPr>
         <w:pStyle w:val="Kommentartext"/>
@@ -19946,11 +19876,11 @@
         <w:annotationRef/>
       </w:r>
       <w:r>
-        <w:t>Anfang klingt komisch =&gt; Satzbau?</w:t>
+        <w:t>Geht oben aus der Tabelle nicht hervor</w:t>
       </w:r>
     </w:p>
   </w:comment>
-  <w:comment w:id="286" w:author="Benjamin Böcherer" w:date="2014-06-30T08:50:00Z" w:initials="BB">
+  <w:comment w:id="140" w:author="Windows User" w:date="2014-07-01T20:43:00Z" w:initials="WU">
     <w:p>
       <w:pPr>
         <w:pStyle w:val="Kommentartext"/>
@@ -19962,11 +19892,11 @@
         <w:annotationRef/>
       </w:r>
       <w:r>
-        <w:t>Überschrift oder Erklärung fehlt. Was soll die Grafik aussagen?</w:t>
+        <w:t>Habe ich in der Tabelle erweitert</w:t>
       </w:r>
     </w:p>
   </w:comment>
-  <w:comment w:id="301" w:author="Benjamin Böcherer" w:date="2014-06-30T08:57:00Z" w:initials="BB">
+  <w:comment w:id="141" w:author="Benjamin Böcherer" w:date="2014-06-30T08:43:00Z" w:initials="BB">
     <w:p>
       <w:pPr>
         <w:pStyle w:val="Kommentartext"/>
@@ -19978,11 +19908,11 @@
         <w:annotationRef/>
       </w:r>
       <w:r>
-        <w:t>Grafik ist falsch bzw. nicht vollständig</w:t>
+        <w:t>Anfang klingt komisch =&gt; Satzbau?</w:t>
       </w:r>
     </w:p>
   </w:comment>
-  <w:comment w:id="309" w:author="Tobias Meyer" w:date="2014-07-01T19:24:00Z" w:initials="tm">
+  <w:comment w:id="288" w:author="Benjamin Böcherer" w:date="2014-06-30T08:50:00Z" w:initials="BB">
     <w:p>
       <w:pPr>
         <w:pStyle w:val="Kommentartext"/>
@@ -19994,11 +19924,11 @@
         <w:annotationRef/>
       </w:r>
       <w:r>
-        <w:t>Liest sich komisch, wenn dann wollten?</w:t>
+        <w:t>Überschrift oder Erklärung fehlt. Was soll die Grafik aussagen?</w:t>
       </w:r>
     </w:p>
   </w:comment>
-  <w:comment w:id="310" w:author="Benjamin Böcherer" w:date="2014-07-02T18:40:00Z" w:initials="BB">
+  <w:comment w:id="302" w:author="Benjamin Böcherer" w:date="2014-06-30T08:57:00Z" w:initials="BB">
     <w:p>
       <w:pPr>
         <w:pStyle w:val="Kommentartext"/>
@@ -20010,11 +19940,11 @@
         <w:annotationRef/>
       </w:r>
       <w:r>
-        <w:t>Komplett neu formuliert</w:t>
+        <w:t>Grafik ist falsch bzw. nicht vollständig</w:t>
       </w:r>
     </w:p>
   </w:comment>
-  <w:comment w:id="325" w:author="Tobias Meyer" w:date="2014-07-01T19:24:00Z" w:initials="tm">
+  <w:comment w:id="310" w:author="Tobias Meyer" w:date="2014-07-01T19:24:00Z" w:initials="tm">
     <w:p>
       <w:pPr>
         <w:pStyle w:val="Kommentartext"/>
@@ -20026,11 +19956,43 @@
         <w:annotationRef/>
       </w:r>
       <w:r>
+        <w:t>Liest sich komisch, wenn dann wollten?</w:t>
+      </w:r>
+    </w:p>
+  </w:comment>
+  <w:comment w:id="311" w:author="Benjamin Böcherer" w:date="2014-07-02T18:40:00Z" w:initials="BB">
+    <w:p>
+      <w:pPr>
+        <w:pStyle w:val="Kommentartext"/>
+      </w:pPr>
+      <w:r>
+        <w:rPr>
+          <w:rStyle w:val="Kommentarzeichen"/>
+        </w:rPr>
+        <w:annotationRef/>
+      </w:r>
+      <w:r>
+        <w:t>Komplett neu formuliert</w:t>
+      </w:r>
+    </w:p>
+  </w:comment>
+  <w:comment w:id="326" w:author="Tobias Meyer" w:date="2014-07-01T19:24:00Z" w:initials="tm">
+    <w:p>
+      <w:pPr>
+        <w:pStyle w:val="Kommentartext"/>
+      </w:pPr>
+      <w:r>
+        <w:rPr>
+          <w:rStyle w:val="Kommentarzeichen"/>
+        </w:rPr>
+        <w:annotationRef/>
+      </w:r>
+      <w:r>
         <w:t>DAS Arbeitspaket? Wie wäre es mit das Hauptarbeitspaket oder so?</w:t>
       </w:r>
     </w:p>
   </w:comment>
-  <w:comment w:id="326" w:author="Benjamin Böcherer" w:date="2014-07-02T18:40:00Z" w:initials="BB">
+  <w:comment w:id="327" w:author="Benjamin Böcherer" w:date="2014-07-02T18:40:00Z" w:initials="BB">
     <w:p>
       <w:pPr>
         <w:pStyle w:val="Kommentartext"/>
@@ -20051,11 +20013,13 @@
 
 <file path=word/commentsExtended.xml><?xml version="1.0" encoding="utf-8"?>
 <w15:commentsEx xmlns:wpc="http://schemas.microsoft.com/office/word/2010/wordprocessingCanvas" xmlns:mc="http://schemas.openxmlformats.org/markup-compatibility/2006" xmlns:o="urn:schemas-microsoft-com:office:office" xmlns:r="http://schemas.openxmlformats.org/officeDocument/2006/relationships" xmlns:m="http://schemas.openxmlformats.org/officeDocument/2006/math" xmlns:v="urn:schemas-microsoft-com:vml" xmlns:wp14="http://schemas.microsoft.com/office/word/2010/wordprocessingDrawing" xmlns:wp="http://schemas.openxmlformats.org/drawingml/2006/wordprocessingDrawing" xmlns:w10="urn:schemas-microsoft-com:office:word" xmlns:w="http://schemas.openxmlformats.org/wordprocessingml/2006/main" xmlns:w14="http://schemas.microsoft.com/office/word/2010/wordml" xmlns:w15="http://schemas.microsoft.com/office/word/2012/wordml" xmlns:wpg="http://schemas.microsoft.com/office/word/2010/wordprocessingGroup" xmlns:wpi="http://schemas.microsoft.com/office/word/2010/wordprocessingInk" xmlns:wne="http://schemas.microsoft.com/office/word/2006/wordml" xmlns:wps="http://schemas.microsoft.com/office/word/2010/wordprocessingShape" mc:Ignorable="w14 w15 wp14">
+  <w15:commentEx w15:paraId="300B6B96" w15:done="0"/>
   <w15:commentEx w15:paraId="58222CC7" w15:done="0"/>
   <w15:commentEx w15:paraId="4A3F2885" w15:done="0"/>
   <w15:commentEx w15:paraId="3AF4383A" w15:paraIdParent="4A3F2885" w15:done="0"/>
   <w15:commentEx w15:paraId="673F79B8" w15:done="0"/>
   <w15:commentEx w15:paraId="4D5234F8" w15:paraIdParent="673F79B8" w15:done="0"/>
+  <w15:commentEx w15:paraId="2D4E1553" w15:done="0"/>
   <w15:commentEx w15:paraId="2BDEC435" w15:done="0"/>
   <w15:commentEx w15:paraId="265E8C54" w15:done="0"/>
   <w15:commentEx w15:paraId="66FCD6C4" w15:paraIdParent="265E8C54" w15:done="0"/>
@@ -20188,7 +20152,7 @@
         <w:noProof/>
         <w:color w:val="4D5154"/>
       </w:rPr>
-      <w:t>10</w:t>
+      <w:t>13</w:t>
     </w:r>
     <w:r>
       <w:rPr>
@@ -20911,7 +20875,7 @@
         <w:noProof/>
         <w:color w:val="4D5154"/>
       </w:rPr>
-      <w:t>1</w:t>
+      <w:t>26</w:t>
     </w:r>
     <w:r>
       <w:rPr>
@@ -22250,6 +22214,7 @@
           <w:r>
             <w:rPr>
               <w:noProof/>
+              <w:lang w:val="en-US" w:eastAsia="en-US"/>
             </w:rPr>
             <w:drawing>
               <wp:inline distT="0" distB="0" distL="0" distR="0" wp14:anchorId="012E7F05" wp14:editId="6FCB9E88">
@@ -22433,6 +22398,7 @@
           <w:r>
             <w:rPr>
               <w:noProof/>
+              <w:lang w:val="en-US" w:eastAsia="en-US"/>
             </w:rPr>
             <w:drawing>
               <wp:inline distT="0" distB="0" distL="0" distR="0" wp14:anchorId="1EF7FA58" wp14:editId="2A4BCA20">
@@ -22616,6 +22582,7 @@
           <w:r>
             <w:rPr>
               <w:noProof/>
+              <w:lang w:val="en-US" w:eastAsia="en-US"/>
             </w:rPr>
             <w:drawing>
               <wp:inline distT="0" distB="0" distL="0" distR="0" wp14:anchorId="0835B6EF" wp14:editId="0FB7AA65">
@@ -22799,6 +22766,7 @@
           <w:r>
             <w:rPr>
               <w:noProof/>
+              <w:lang w:val="en-US" w:eastAsia="en-US"/>
             </w:rPr>
             <w:drawing>
               <wp:inline distT="0" distB="0" distL="0" distR="0" wp14:anchorId="427E14FB" wp14:editId="79F7CB81">
@@ -27467,11 +27435,11 @@
 
 <file path=word/people.xml><?xml version="1.0" encoding="utf-8"?>
 <w15:people xmlns:wpc="http://schemas.microsoft.com/office/word/2010/wordprocessingCanvas" xmlns:mc="http://schemas.openxmlformats.org/markup-compatibility/2006" xmlns:o="urn:schemas-microsoft-com:office:office" xmlns:r="http://schemas.openxmlformats.org/officeDocument/2006/relationships" xmlns:m="http://schemas.openxmlformats.org/officeDocument/2006/math" xmlns:v="urn:schemas-microsoft-com:vml" xmlns:wp14="http://schemas.microsoft.com/office/word/2010/wordprocessingDrawing" xmlns:wp="http://schemas.openxmlformats.org/drawingml/2006/wordprocessingDrawing" xmlns:w10="urn:schemas-microsoft-com:office:word" xmlns:w="http://schemas.openxmlformats.org/wordprocessingml/2006/main" xmlns:w14="http://schemas.microsoft.com/office/word/2010/wordml" xmlns:w15="http://schemas.microsoft.com/office/word/2012/wordml" xmlns:wpg="http://schemas.microsoft.com/office/word/2010/wordprocessingGroup" xmlns:wpi="http://schemas.microsoft.com/office/word/2010/wordprocessingInk" xmlns:wne="http://schemas.microsoft.com/office/word/2006/wordml" xmlns:wps="http://schemas.microsoft.com/office/word/2010/wordprocessingShape" mc:Ignorable="w14 w15 wp14">
+  <w15:person w15:author="Windows User">
+    <w15:presenceInfo w15:providerId="None" w15:userId="Windows User"/>
+  </w15:person>
   <w15:person w15:author="Benjamin Böcherer">
     <w15:presenceInfo w15:providerId="Windows Live" w15:userId="566d4a70640f5e8a"/>
-  </w15:person>
-  <w15:person w15:author="Windows User">
-    <w15:presenceInfo w15:providerId="None" w15:userId="Windows User"/>
   </w15:person>
   <w15:person w15:author="Tobias Meyer">
     <w15:presenceInfo w15:providerId="None" w15:userId="Tobias Meyer"/>
@@ -28125,6 +28093,7 @@
   <w:style w:type="character" w:default="1" w:styleId="Absatz-Standardschriftart">
     <w:name w:val="Default Paragraph Font"/>
     <w:uiPriority w:val="1"/>
+    <w:semiHidden/>
     <w:unhideWhenUsed/>
   </w:style>
   <w:style w:type="table" w:default="1" w:styleId="NormaleTabelle">
@@ -32663,20 +32632,20 @@
     </dgm:pt>
   </dgm:ptLst>
   <dgm:cxnLst>
-    <dgm:cxn modelId="{81EC8171-15AC-4C1B-8758-0045F480B942}" type="presOf" srcId="{7A3822DE-FFFB-4E1F-BD73-355CC9DE0B4A}" destId="{C71206FD-BCB9-46CD-82B9-D3B72BA1B92C}" srcOrd="0" destOrd="0" presId="urn:microsoft.com/office/officeart/2005/8/layout/matrix2"/>
     <dgm:cxn modelId="{8CF5B614-8C53-4FC8-A3BE-0857D502ACD5}" srcId="{6ABE5921-E377-4BA2-B0AF-2BC080665CFD}" destId="{DD353CA8-1378-4CEE-8AF4-A5BDCAD35826}" srcOrd="1" destOrd="0" parTransId="{1F8E75E4-6AF3-4E3E-A7FB-B89FC96B764E}" sibTransId="{85C62DCF-4EF0-49F1-A0B7-71BB21DB7779}"/>
+    <dgm:cxn modelId="{7E5940DB-49F1-4480-A970-AE419839856E}" type="presOf" srcId="{DD353CA8-1378-4CEE-8AF4-A5BDCAD35826}" destId="{4FB044B9-FED8-4341-B58C-196EE98036DC}" srcOrd="0" destOrd="0" presId="urn:microsoft.com/office/officeart/2005/8/layout/matrix2"/>
     <dgm:cxn modelId="{4FB87ACF-377E-4D33-A712-F90CA1D79CF6}" srcId="{6ABE5921-E377-4BA2-B0AF-2BC080665CFD}" destId="{E9A090AD-67E1-4069-8F20-1909B64238DD}" srcOrd="3" destOrd="0" parTransId="{85FA9403-D1BF-4629-8D0D-456C833FF3DD}" sibTransId="{4030EE14-DA99-4640-80E3-623ACB77500D}"/>
+    <dgm:cxn modelId="{FEF80F52-F16B-42A0-AF86-F0C4FEAEEF07}" type="presOf" srcId="{A2C41000-502A-4152-B67F-0FB99794A4F2}" destId="{9163667E-3E75-4DA4-ACB8-B6271CC3AC42}" srcOrd="0" destOrd="0" presId="urn:microsoft.com/office/officeart/2005/8/layout/matrix2"/>
     <dgm:cxn modelId="{2E015479-0C0E-48C2-BF91-A392E3D44CC0}" srcId="{6ABE5921-E377-4BA2-B0AF-2BC080665CFD}" destId="{7A3822DE-FFFB-4E1F-BD73-355CC9DE0B4A}" srcOrd="0" destOrd="0" parTransId="{F265D771-974D-4D28-89EC-47B08A97B28F}" sibTransId="{447202AF-6E58-4A0D-90A6-F81B12F7E3B6}"/>
-    <dgm:cxn modelId="{2578FD59-51CA-4177-BB76-F7F36E0E2312}" type="presOf" srcId="{E9A090AD-67E1-4069-8F20-1909B64238DD}" destId="{00CD6484-A9EE-443F-BBDB-7BC362738981}" srcOrd="0" destOrd="0" presId="urn:microsoft.com/office/officeart/2005/8/layout/matrix2"/>
-    <dgm:cxn modelId="{7227E551-70BA-41F8-AD5A-BCFE09CE3F5E}" type="presOf" srcId="{DD353CA8-1378-4CEE-8AF4-A5BDCAD35826}" destId="{4FB044B9-FED8-4341-B58C-196EE98036DC}" srcOrd="0" destOrd="0" presId="urn:microsoft.com/office/officeart/2005/8/layout/matrix2"/>
+    <dgm:cxn modelId="{23F2E5D1-F844-4C75-8B08-4DF30D6E6BBA}" type="presOf" srcId="{E9A090AD-67E1-4069-8F20-1909B64238DD}" destId="{00CD6484-A9EE-443F-BBDB-7BC362738981}" srcOrd="0" destOrd="0" presId="urn:microsoft.com/office/officeart/2005/8/layout/matrix2"/>
     <dgm:cxn modelId="{49204771-BB98-4131-8930-1EA300810EAE}" srcId="{6ABE5921-E377-4BA2-B0AF-2BC080665CFD}" destId="{A2C41000-502A-4152-B67F-0FB99794A4F2}" srcOrd="2" destOrd="0" parTransId="{CF29ADD9-9D56-453F-A0D9-D01501870A20}" sibTransId="{A8B78345-0839-4931-B4F4-795FF09110F2}"/>
-    <dgm:cxn modelId="{781F568F-2545-43FC-A227-EB277F8FF3A1}" type="presOf" srcId="{6ABE5921-E377-4BA2-B0AF-2BC080665CFD}" destId="{264896EA-4C68-4ED9-ACB8-ECD9115AD649}" srcOrd="0" destOrd="0" presId="urn:microsoft.com/office/officeart/2005/8/layout/matrix2"/>
-    <dgm:cxn modelId="{7F035FE9-2E17-4233-8B15-B5A3F0B7BAD6}" type="presOf" srcId="{A2C41000-502A-4152-B67F-0FB99794A4F2}" destId="{9163667E-3E75-4DA4-ACB8-B6271CC3AC42}" srcOrd="0" destOrd="0" presId="urn:microsoft.com/office/officeart/2005/8/layout/matrix2"/>
-    <dgm:cxn modelId="{B8E44197-DAAC-453B-9F88-EA674CC9A4DF}" type="presParOf" srcId="{264896EA-4C68-4ED9-ACB8-ECD9115AD649}" destId="{159E2F6F-A8CC-4D08-8EBD-44B59FBC5D93}" srcOrd="0" destOrd="0" presId="urn:microsoft.com/office/officeart/2005/8/layout/matrix2"/>
-    <dgm:cxn modelId="{D902EDCF-673D-4046-9006-3CC5B9B20425}" type="presParOf" srcId="{264896EA-4C68-4ED9-ACB8-ECD9115AD649}" destId="{C71206FD-BCB9-46CD-82B9-D3B72BA1B92C}" srcOrd="1" destOrd="0" presId="urn:microsoft.com/office/officeart/2005/8/layout/matrix2"/>
-    <dgm:cxn modelId="{7E98F129-F559-45B6-AC66-351B9CFBBF3D}" type="presParOf" srcId="{264896EA-4C68-4ED9-ACB8-ECD9115AD649}" destId="{4FB044B9-FED8-4341-B58C-196EE98036DC}" srcOrd="2" destOrd="0" presId="urn:microsoft.com/office/officeart/2005/8/layout/matrix2"/>
-    <dgm:cxn modelId="{C28F6031-8A30-4475-9362-8C4AE23D2206}" type="presParOf" srcId="{264896EA-4C68-4ED9-ACB8-ECD9115AD649}" destId="{9163667E-3E75-4DA4-ACB8-B6271CC3AC42}" srcOrd="3" destOrd="0" presId="urn:microsoft.com/office/officeart/2005/8/layout/matrix2"/>
-    <dgm:cxn modelId="{478B5EF8-CA4F-4550-94B2-DD0AB926C7CE}" type="presParOf" srcId="{264896EA-4C68-4ED9-ACB8-ECD9115AD649}" destId="{00CD6484-A9EE-443F-BBDB-7BC362738981}" srcOrd="4" destOrd="0" presId="urn:microsoft.com/office/officeart/2005/8/layout/matrix2"/>
+    <dgm:cxn modelId="{45DF0A12-7691-488E-9DD6-977E1A5812C1}" type="presOf" srcId="{6ABE5921-E377-4BA2-B0AF-2BC080665CFD}" destId="{264896EA-4C68-4ED9-ACB8-ECD9115AD649}" srcOrd="0" destOrd="0" presId="urn:microsoft.com/office/officeart/2005/8/layout/matrix2"/>
+    <dgm:cxn modelId="{645B9B3E-3945-43CB-BAB1-7D74B7971C96}" type="presOf" srcId="{7A3822DE-FFFB-4E1F-BD73-355CC9DE0B4A}" destId="{C71206FD-BCB9-46CD-82B9-D3B72BA1B92C}" srcOrd="0" destOrd="0" presId="urn:microsoft.com/office/officeart/2005/8/layout/matrix2"/>
+    <dgm:cxn modelId="{194F850F-9AF4-4EA2-A117-9EECE857D50F}" type="presParOf" srcId="{264896EA-4C68-4ED9-ACB8-ECD9115AD649}" destId="{159E2F6F-A8CC-4D08-8EBD-44B59FBC5D93}" srcOrd="0" destOrd="0" presId="urn:microsoft.com/office/officeart/2005/8/layout/matrix2"/>
+    <dgm:cxn modelId="{0DC72D06-1C6A-4EC5-BF8B-1159F6BF5DD5}" type="presParOf" srcId="{264896EA-4C68-4ED9-ACB8-ECD9115AD649}" destId="{C71206FD-BCB9-46CD-82B9-D3B72BA1B92C}" srcOrd="1" destOrd="0" presId="urn:microsoft.com/office/officeart/2005/8/layout/matrix2"/>
+    <dgm:cxn modelId="{D223DC03-4E3B-44DA-9806-00A729D3FB32}" type="presParOf" srcId="{264896EA-4C68-4ED9-ACB8-ECD9115AD649}" destId="{4FB044B9-FED8-4341-B58C-196EE98036DC}" srcOrd="2" destOrd="0" presId="urn:microsoft.com/office/officeart/2005/8/layout/matrix2"/>
+    <dgm:cxn modelId="{ABC3BAE0-0C36-46EE-8C7E-F0A57CF04250}" type="presParOf" srcId="{264896EA-4C68-4ED9-ACB8-ECD9115AD649}" destId="{9163667E-3E75-4DA4-ACB8-B6271CC3AC42}" srcOrd="3" destOrd="0" presId="urn:microsoft.com/office/officeart/2005/8/layout/matrix2"/>
+    <dgm:cxn modelId="{0C82622A-AB63-45D5-BD0C-62F535F6C6BF}" type="presParOf" srcId="{264896EA-4C68-4ED9-ACB8-ECD9115AD649}" destId="{00CD6484-A9EE-443F-BBDB-7BC362738981}" srcOrd="4" destOrd="0" presId="urn:microsoft.com/office/officeart/2005/8/layout/matrix2"/>
   </dgm:cxnLst>
   <dgm:bg/>
   <dgm:whole/>
@@ -33482,85 +33451,85 @@
   <dgm:cxnLst>
     <dgm:cxn modelId="{AD4F2426-472A-43D0-BFF2-206C18D2808D}" srcId="{0BB80252-C12E-417F-BEFF-F7653156B09B}" destId="{C43B00BF-24A6-4638-9CA6-B3CE4B18771C}" srcOrd="3" destOrd="0" parTransId="{C4ACDB9F-78E6-468F-AB26-B516AA89F648}" sibTransId="{54561841-5962-49D7-A961-42EF1DB6EB40}"/>
     <dgm:cxn modelId="{15E520A6-997E-40FF-98A5-6D7EACC4B732}" srcId="{4045FBE0-95BE-4D46-A535-082EA6D1EB7C}" destId="{3409AC39-9264-45DB-B31A-D6E89178C3A9}" srcOrd="1" destOrd="0" parTransId="{452FCBD4-286D-4C23-8C03-30B3AAD9B6F7}" sibTransId="{D406C406-7791-451C-AD1B-1E91E2A9C8D0}"/>
+    <dgm:cxn modelId="{EF5AAAF8-7321-47B6-A5C4-26D24416C3F2}" type="presOf" srcId="{C98CF2E6-C1D3-42C3-838E-9945DA68F706}" destId="{24032A70-702C-42C4-90F1-7ABD29CC7740}" srcOrd="0" destOrd="0" presId="urn:microsoft.com/office/officeart/2005/8/layout/hierarchy6"/>
     <dgm:cxn modelId="{DDAA4031-673E-463D-A4F9-132095F4F908}" srcId="{0BB80252-C12E-417F-BEFF-F7653156B09B}" destId="{912A77DC-2E1B-40D8-B067-90F8F198452B}" srcOrd="1" destOrd="0" parTransId="{44DEABC9-9436-4688-B8CB-F7CDD0C1F088}" sibTransId="{8ECCF0B3-5252-4FA0-9AC6-E39B7D76C236}"/>
+    <dgm:cxn modelId="{45261BAF-0106-4C66-8D63-622B0769A3E8}" type="presOf" srcId="{1137D4EC-91FB-4F9F-BF61-8B42C51EBE98}" destId="{FE54A99A-EE57-4480-976F-B09EFA12713C}" srcOrd="1" destOrd="0" presId="urn:microsoft.com/office/officeart/2005/8/layout/hierarchy6"/>
+    <dgm:cxn modelId="{AF28B543-9EFF-4FA8-8A4F-1D1E52932E47}" type="presOf" srcId="{1137D4EC-91FB-4F9F-BF61-8B42C51EBE98}" destId="{4E438708-61E3-4E11-86A5-C3537614BCFC}" srcOrd="0" destOrd="0" presId="urn:microsoft.com/office/officeart/2005/8/layout/hierarchy6"/>
     <dgm:cxn modelId="{C087A123-D56E-4ED4-BB97-093FA19ED194}" srcId="{7541A415-8166-4C9A-9121-F7B515A220DD}" destId="{DC26945E-C647-4659-A27F-8D8932906D7B}" srcOrd="0" destOrd="0" parTransId="{D8B6AD45-74FE-427A-8196-5F8111A96102}" sibTransId="{144C9A9A-47A6-4EF5-B5F0-4C0AAE0AF9F6}"/>
+    <dgm:cxn modelId="{644E8D4C-A20D-4743-A256-5453CD5CF602}" type="presOf" srcId="{FDF11045-199A-477E-8FAA-DF523186ADEB}" destId="{359E3C1A-F9B8-40ED-99DA-6399CDBC4B72}" srcOrd="0" destOrd="0" presId="urn:microsoft.com/office/officeart/2005/8/layout/hierarchy6"/>
     <dgm:cxn modelId="{314EDA9F-6958-4284-A0FA-2505C6844AA3}" srcId="{7541A415-8166-4C9A-9121-F7B515A220DD}" destId="{6405CA5E-3810-440E-8E04-E27486AAE781}" srcOrd="2" destOrd="0" parTransId="{4897E4A2-6F29-48AB-87C7-0769D99C61E9}" sibTransId="{F9095AC3-7E08-4375-8442-1660958F91AE}"/>
-    <dgm:cxn modelId="{1C6B312B-22BC-476F-939E-2F9ACD56E71A}" type="presOf" srcId="{C98CF2E6-C1D3-42C3-838E-9945DA68F706}" destId="{24032A70-702C-42C4-90F1-7ABD29CC7740}" srcOrd="0" destOrd="0" presId="urn:microsoft.com/office/officeart/2005/8/layout/hierarchy6"/>
+    <dgm:cxn modelId="{5B0472DB-B70B-4D43-8580-88FA263E593E}" type="presOf" srcId="{F89625A4-A70C-4CE1-A8D7-06F79701EA41}" destId="{5D277694-372E-47D9-9230-792B46C1312E}" srcOrd="0" destOrd="0" presId="urn:microsoft.com/office/officeart/2005/8/layout/hierarchy6"/>
     <dgm:cxn modelId="{AC03833E-6DF5-4AE7-BD7B-04B8865C6C15}" srcId="{0BB80252-C12E-417F-BEFF-F7653156B09B}" destId="{74AEB682-CA6C-466D-BCE8-DEA02ACF09E1}" srcOrd="0" destOrd="0" parTransId="{6082DA79-D6B9-4354-A664-71EBEC03DC6C}" sibTransId="{DF74E0DD-F00B-4CA0-803C-B55C5D94461A}"/>
-    <dgm:cxn modelId="{D4850F38-3D7D-4FE6-B24C-6C8DF43EEE3D}" type="presOf" srcId="{912A77DC-2E1B-40D8-B067-90F8F198452B}" destId="{0FD71943-1F0F-41F4-BEBA-0DE9C9063AA9}" srcOrd="1" destOrd="0" presId="urn:microsoft.com/office/officeart/2005/8/layout/hierarchy6"/>
+    <dgm:cxn modelId="{95312897-C3C4-40C3-9287-BD5927CADBFB}" type="presOf" srcId="{0BB80252-C12E-417F-BEFF-F7653156B09B}" destId="{AC28B600-34A4-4254-ADBA-3C31D578918F}" srcOrd="0" destOrd="0" presId="urn:microsoft.com/office/officeart/2005/8/layout/hierarchy6"/>
     <dgm:cxn modelId="{B6B4B05A-99CE-440D-99D9-0D0689AA6400}" srcId="{74AEB682-CA6C-466D-BCE8-DEA02ACF09E1}" destId="{4045FBE0-95BE-4D46-A535-082EA6D1EB7C}" srcOrd="1" destOrd="0" parTransId="{F5AD6414-8D89-4022-92B2-475F1D9BC666}" sibTransId="{7EBBDC34-291A-4111-B6BA-6450A939EF6A}"/>
-    <dgm:cxn modelId="{6F95A241-1D72-46E3-B684-5AE52E4CD58A}" type="presOf" srcId="{4897E4A2-6F29-48AB-87C7-0769D99C61E9}" destId="{341C5E11-5015-4F87-B463-1A1BC4BE3CDC}" srcOrd="0" destOrd="0" presId="urn:microsoft.com/office/officeart/2005/8/layout/hierarchy6"/>
-    <dgm:cxn modelId="{9AE31312-8FB5-4B5B-B5F5-9C29AFA3EB33}" type="presOf" srcId="{7541A415-8166-4C9A-9121-F7B515A220DD}" destId="{26FA01C8-9D3B-4899-A525-D0FAA27F93C1}" srcOrd="0" destOrd="0" presId="urn:microsoft.com/office/officeart/2005/8/layout/hierarchy6"/>
+    <dgm:cxn modelId="{2AC18F74-B501-472F-A8BC-102B8D8F6DF9}" type="presOf" srcId="{74AEB682-CA6C-466D-BCE8-DEA02ACF09E1}" destId="{09C03C00-9199-44B4-8E7F-376544976283}" srcOrd="0" destOrd="0" presId="urn:microsoft.com/office/officeart/2005/8/layout/hierarchy6"/>
     <dgm:cxn modelId="{1B742373-FB6E-4E9E-8B7F-07F83F600D9E}" srcId="{4045FBE0-95BE-4D46-A535-082EA6D1EB7C}" destId="{F89625A4-A70C-4CE1-A8D7-06F79701EA41}" srcOrd="0" destOrd="0" parTransId="{FDF11045-199A-477E-8FAA-DF523186ADEB}" sibTransId="{58A8BAC0-22D3-497E-BFEB-B96D05DC81FE}"/>
-    <dgm:cxn modelId="{C0198B4A-233A-4C94-A427-201AEB21CC33}" type="presOf" srcId="{6405CA5E-3810-440E-8E04-E27486AAE781}" destId="{671FE46C-AD25-4E5E-B8AF-94220E8EF248}" srcOrd="0" destOrd="0" presId="urn:microsoft.com/office/officeart/2005/8/layout/hierarchy6"/>
-    <dgm:cxn modelId="{BD32DFC3-8406-4DDC-B7F0-9AE1B29BDDF3}" type="presOf" srcId="{F5AD6414-8D89-4022-92B2-475F1D9BC666}" destId="{323027F3-E1EC-403A-8A7A-C2AEC1244FEB}" srcOrd="0" destOrd="0" presId="urn:microsoft.com/office/officeart/2005/8/layout/hierarchy6"/>
-    <dgm:cxn modelId="{305F4A99-67B9-40C8-B848-BDCF37F9ADFC}" type="presOf" srcId="{D8B6AD45-74FE-427A-8196-5F8111A96102}" destId="{5F08574A-D150-46F6-9187-5DA6AB6B52D8}" srcOrd="0" destOrd="0" presId="urn:microsoft.com/office/officeart/2005/8/layout/hierarchy6"/>
-    <dgm:cxn modelId="{46FAF565-BCD2-4BB1-A761-0C2C2D6DEEF9}" type="presOf" srcId="{1137D4EC-91FB-4F9F-BF61-8B42C51EBE98}" destId="{4E438708-61E3-4E11-86A5-C3537614BCFC}" srcOrd="0" destOrd="0" presId="urn:microsoft.com/office/officeart/2005/8/layout/hierarchy6"/>
-    <dgm:cxn modelId="{521797F0-E0AD-44B9-B10B-FB9E3CFAD46E}" type="presOf" srcId="{3409AC39-9264-45DB-B31A-D6E89178C3A9}" destId="{D8E48B37-B17E-47C4-B762-3F7ADF16C8A4}" srcOrd="0" destOrd="0" presId="urn:microsoft.com/office/officeart/2005/8/layout/hierarchy6"/>
-    <dgm:cxn modelId="{90ECEDA0-FA03-42C5-B122-3CA9AA74E281}" type="presOf" srcId="{FDF11045-199A-477E-8FAA-DF523186ADEB}" destId="{359E3C1A-F9B8-40ED-99DA-6399CDBC4B72}" srcOrd="0" destOrd="0" presId="urn:microsoft.com/office/officeart/2005/8/layout/hierarchy6"/>
+    <dgm:cxn modelId="{1B7C01A7-E110-4B87-BCE3-2AD4F321EF2A}" type="presOf" srcId="{4045FBE0-95BE-4D46-A535-082EA6D1EB7C}" destId="{C4BBA0BB-9F0E-42FA-8256-B4A3650269A8}" srcOrd="0" destOrd="0" presId="urn:microsoft.com/office/officeart/2005/8/layout/hierarchy6"/>
+    <dgm:cxn modelId="{7D704F33-C6FE-4F16-93F8-438A92BF885E}" type="presOf" srcId="{912A77DC-2E1B-40D8-B067-90F8F198452B}" destId="{8E3F613A-2EEA-4BCA-9950-7CE0C736EA8A}" srcOrd="0" destOrd="0" presId="urn:microsoft.com/office/officeart/2005/8/layout/hierarchy6"/>
+    <dgm:cxn modelId="{F1DC814E-D949-4117-A6BC-84C6D4D2C796}" type="presOf" srcId="{D8B6AD45-74FE-427A-8196-5F8111A96102}" destId="{5F08574A-D150-46F6-9187-5DA6AB6B52D8}" srcOrd="0" destOrd="0" presId="urn:microsoft.com/office/officeart/2005/8/layout/hierarchy6"/>
+    <dgm:cxn modelId="{27CBE5C5-D488-49D7-8414-89D3F08BB174}" type="presOf" srcId="{4897E4A2-6F29-48AB-87C7-0769D99C61E9}" destId="{341C5E11-5015-4F87-B463-1A1BC4BE3CDC}" srcOrd="0" destOrd="0" presId="urn:microsoft.com/office/officeart/2005/8/layout/hierarchy6"/>
     <dgm:cxn modelId="{5FC0D45C-7AC9-466D-9A61-98222DA302B0}" srcId="{0BB80252-C12E-417F-BEFF-F7653156B09B}" destId="{1137D4EC-91FB-4F9F-BF61-8B42C51EBE98}" srcOrd="2" destOrd="0" parTransId="{AD5DA3F6-6B7B-40EF-BEF3-F957EC959C86}" sibTransId="{A3C97E40-532D-4194-BEA8-06369A22F836}"/>
-    <dgm:cxn modelId="{0E75E92A-D3D7-492B-B34D-A7475F3AD148}" type="presOf" srcId="{F89625A4-A70C-4CE1-A8D7-06F79701EA41}" destId="{5D277694-372E-47D9-9230-792B46C1312E}" srcOrd="0" destOrd="0" presId="urn:microsoft.com/office/officeart/2005/8/layout/hierarchy6"/>
-    <dgm:cxn modelId="{6B45EF0D-CC06-40C6-8286-7F7DB54AFFE3}" type="presOf" srcId="{556D355C-51DA-4382-9B27-140B2C3A586B}" destId="{26209BBC-2797-41F0-B455-2C8953648146}" srcOrd="0" destOrd="0" presId="urn:microsoft.com/office/officeart/2005/8/layout/hierarchy6"/>
-    <dgm:cxn modelId="{595C13B7-5B97-46C8-BB23-F45809396CEF}" type="presOf" srcId="{4045FBE0-95BE-4D46-A535-082EA6D1EB7C}" destId="{C4BBA0BB-9F0E-42FA-8256-B4A3650269A8}" srcOrd="0" destOrd="0" presId="urn:microsoft.com/office/officeart/2005/8/layout/hierarchy6"/>
-    <dgm:cxn modelId="{B62EE961-C79A-4401-9FA7-087371E54A2F}" type="presOf" srcId="{C43B00BF-24A6-4638-9CA6-B3CE4B18771C}" destId="{BF9BA2F7-CFFD-4F91-9ADC-67B86903678A}" srcOrd="0" destOrd="0" presId="urn:microsoft.com/office/officeart/2005/8/layout/hierarchy6"/>
-    <dgm:cxn modelId="{D5F19024-999F-4C77-9A21-81E182A77664}" type="presOf" srcId="{452FCBD4-286D-4C23-8C03-30B3AAD9B6F7}" destId="{746603EA-3E68-4F99-87D4-70CCF5A7DD33}" srcOrd="0" destOrd="0" presId="urn:microsoft.com/office/officeart/2005/8/layout/hierarchy6"/>
-    <dgm:cxn modelId="{9BE4478D-59C3-4CF8-9D8D-FF5634636B2E}" type="presOf" srcId="{74AEB682-CA6C-466D-BCE8-DEA02ACF09E1}" destId="{09C03C00-9199-44B4-8E7F-376544976283}" srcOrd="0" destOrd="0" presId="urn:microsoft.com/office/officeart/2005/8/layout/hierarchy6"/>
-    <dgm:cxn modelId="{52447506-DB72-4CD2-BB70-99EE860B1F56}" type="presOf" srcId="{DC26945E-C647-4659-A27F-8D8932906D7B}" destId="{58BAD7CB-C5DF-4C40-8BA8-A4A3C1719285}" srcOrd="0" destOrd="0" presId="urn:microsoft.com/office/officeart/2005/8/layout/hierarchy6"/>
-    <dgm:cxn modelId="{67350409-B47C-478C-9AD6-EDE57EC09614}" type="presOf" srcId="{C43B00BF-24A6-4638-9CA6-B3CE4B18771C}" destId="{07E32FD9-44AA-4ADB-8156-A800F174733D}" srcOrd="1" destOrd="0" presId="urn:microsoft.com/office/officeart/2005/8/layout/hierarchy6"/>
-    <dgm:cxn modelId="{597EB2DE-C94F-4551-B373-268B9DA02350}" type="presOf" srcId="{912A77DC-2E1B-40D8-B067-90F8F198452B}" destId="{8E3F613A-2EEA-4BCA-9950-7CE0C736EA8A}" srcOrd="0" destOrd="0" presId="urn:microsoft.com/office/officeart/2005/8/layout/hierarchy6"/>
-    <dgm:cxn modelId="{DD86741A-A6E5-4310-82EC-C6A38585BA6E}" type="presOf" srcId="{1137D4EC-91FB-4F9F-BF61-8B42C51EBE98}" destId="{FE54A99A-EE57-4480-976F-B09EFA12713C}" srcOrd="1" destOrd="0" presId="urn:microsoft.com/office/officeart/2005/8/layout/hierarchy6"/>
+    <dgm:cxn modelId="{8957B056-224D-48DE-A7B7-C11F4FF73360}" type="presOf" srcId="{DC26945E-C647-4659-A27F-8D8932906D7B}" destId="{58BAD7CB-C5DF-4C40-8BA8-A4A3C1719285}" srcOrd="0" destOrd="0" presId="urn:microsoft.com/office/officeart/2005/8/layout/hierarchy6"/>
+    <dgm:cxn modelId="{CE59AB98-2DDD-43DF-B2FC-403F8DCE4089}" type="presOf" srcId="{C43B00BF-24A6-4638-9CA6-B3CE4B18771C}" destId="{BF9BA2F7-CFFD-4F91-9ADC-67B86903678A}" srcOrd="0" destOrd="0" presId="urn:microsoft.com/office/officeart/2005/8/layout/hierarchy6"/>
+    <dgm:cxn modelId="{639A5D9F-2EC1-4E30-9FA5-916A372C820D}" type="presOf" srcId="{912A77DC-2E1B-40D8-B067-90F8F198452B}" destId="{0FD71943-1F0F-41F4-BEBA-0DE9C9063AA9}" srcOrd="1" destOrd="0" presId="urn:microsoft.com/office/officeart/2005/8/layout/hierarchy6"/>
+    <dgm:cxn modelId="{749AEB52-854D-4796-ACAE-FB001066BF3B}" type="presOf" srcId="{F5AD6414-8D89-4022-92B2-475F1D9BC666}" destId="{323027F3-E1EC-403A-8A7A-C2AEC1244FEB}" srcOrd="0" destOrd="0" presId="urn:microsoft.com/office/officeart/2005/8/layout/hierarchy6"/>
+    <dgm:cxn modelId="{B27593C5-BCB0-4DD0-86DC-568434DA4BF4}" type="presOf" srcId="{3409AC39-9264-45DB-B31A-D6E89178C3A9}" destId="{D8E48B37-B17E-47C4-B762-3F7ADF16C8A4}" srcOrd="0" destOrd="0" presId="urn:microsoft.com/office/officeart/2005/8/layout/hierarchy6"/>
+    <dgm:cxn modelId="{9F124611-7563-45E8-B517-67E2B071EFBA}" type="presOf" srcId="{556D355C-51DA-4382-9B27-140B2C3A586B}" destId="{26209BBC-2797-41F0-B455-2C8953648146}" srcOrd="0" destOrd="0" presId="urn:microsoft.com/office/officeart/2005/8/layout/hierarchy6"/>
+    <dgm:cxn modelId="{6BDF69EC-2D94-4C6A-B106-999AEB32A05A}" type="presOf" srcId="{B7EED8FC-A15F-4C01-989D-614089C3002F}" destId="{99267372-20FD-4923-9E18-F44ADD13C3FC}" srcOrd="0" destOrd="0" presId="urn:microsoft.com/office/officeart/2005/8/layout/hierarchy6"/>
     <dgm:cxn modelId="{9AC7D9AA-3A38-40F3-9002-8373092C5A42}" srcId="{74AEB682-CA6C-466D-BCE8-DEA02ACF09E1}" destId="{7541A415-8166-4C9A-9121-F7B515A220DD}" srcOrd="0" destOrd="0" parTransId="{C98CF2E6-C1D3-42C3-838E-9945DA68F706}" sibTransId="{C44A32C5-37A9-41A9-8A77-468817EC1724}"/>
+    <dgm:cxn modelId="{ACF10495-A87A-4716-A810-C11B1C371319}" type="presOf" srcId="{7541A415-8166-4C9A-9121-F7B515A220DD}" destId="{26FA01C8-9D3B-4899-A525-D0FAA27F93C1}" srcOrd="0" destOrd="0" presId="urn:microsoft.com/office/officeart/2005/8/layout/hierarchy6"/>
+    <dgm:cxn modelId="{FD43DFB5-AAC5-4661-BB2B-77122A8E827E}" type="presOf" srcId="{452FCBD4-286D-4C23-8C03-30B3AAD9B6F7}" destId="{746603EA-3E68-4F99-87D4-70CCF5A7DD33}" srcOrd="0" destOrd="0" presId="urn:microsoft.com/office/officeart/2005/8/layout/hierarchy6"/>
     <dgm:cxn modelId="{10576B69-DDF9-47F6-8A40-164EF37AC436}" srcId="{7541A415-8166-4C9A-9121-F7B515A220DD}" destId="{556D355C-51DA-4382-9B27-140B2C3A586B}" srcOrd="1" destOrd="0" parTransId="{B7EED8FC-A15F-4C01-989D-614089C3002F}" sibTransId="{F57A04AB-5634-45EC-B9F1-BD1D5E2E1CA2}"/>
-    <dgm:cxn modelId="{A821BF55-A2DE-4423-8E72-4CEEF800761F}" type="presOf" srcId="{B7EED8FC-A15F-4C01-989D-614089C3002F}" destId="{99267372-20FD-4923-9E18-F44ADD13C3FC}" srcOrd="0" destOrd="0" presId="urn:microsoft.com/office/officeart/2005/8/layout/hierarchy6"/>
-    <dgm:cxn modelId="{82A61255-4862-4F9E-8953-2C36E7F0291A}" type="presOf" srcId="{0BB80252-C12E-417F-BEFF-F7653156B09B}" destId="{AC28B600-34A4-4254-ADBA-3C31D578918F}" srcOrd="0" destOrd="0" presId="urn:microsoft.com/office/officeart/2005/8/layout/hierarchy6"/>
-    <dgm:cxn modelId="{6A349A71-74B8-4C7C-9DDE-6BB449CB2A69}" type="presParOf" srcId="{AC28B600-34A4-4254-ADBA-3C31D578918F}" destId="{17957617-0FC1-48B8-BD74-830FAE0F75FC}" srcOrd="0" destOrd="0" presId="urn:microsoft.com/office/officeart/2005/8/layout/hierarchy6"/>
-    <dgm:cxn modelId="{0A2877F7-ABED-49B2-88DC-ABEE65C5143C}" type="presParOf" srcId="{17957617-0FC1-48B8-BD74-830FAE0F75FC}" destId="{828803BC-AB1C-4E81-854F-3B5924BAF85C}" srcOrd="0" destOrd="0" presId="urn:microsoft.com/office/officeart/2005/8/layout/hierarchy6"/>
-    <dgm:cxn modelId="{02C0AF8B-6AA2-418B-9A97-53FFA1B5942E}" type="presParOf" srcId="{17957617-0FC1-48B8-BD74-830FAE0F75FC}" destId="{3AD2BB8C-56BD-44F9-8EC7-C4E72CBE59BC}" srcOrd="1" destOrd="0" presId="urn:microsoft.com/office/officeart/2005/8/layout/hierarchy6"/>
-    <dgm:cxn modelId="{93CA2ED5-E126-4C1C-852C-19412E7F5BAD}" type="presParOf" srcId="{3AD2BB8C-56BD-44F9-8EC7-C4E72CBE59BC}" destId="{E635FDB6-B720-46D5-9A06-9610FEACF0CD}" srcOrd="0" destOrd="0" presId="urn:microsoft.com/office/officeart/2005/8/layout/hierarchy6"/>
-    <dgm:cxn modelId="{DCD5CE18-6014-4528-A151-755A4A035CB6}" type="presParOf" srcId="{E635FDB6-B720-46D5-9A06-9610FEACF0CD}" destId="{09C03C00-9199-44B4-8E7F-376544976283}" srcOrd="0" destOrd="0" presId="urn:microsoft.com/office/officeart/2005/8/layout/hierarchy6"/>
-    <dgm:cxn modelId="{23697FC0-86E2-4791-894F-2711790FA0BC}" type="presParOf" srcId="{E635FDB6-B720-46D5-9A06-9610FEACF0CD}" destId="{1758AF93-5D98-4B30-872F-84BFAF55A1BD}" srcOrd="1" destOrd="0" presId="urn:microsoft.com/office/officeart/2005/8/layout/hierarchy6"/>
-    <dgm:cxn modelId="{7A5D7D01-EBD7-4403-83BF-AA1CCB6A7947}" type="presParOf" srcId="{1758AF93-5D98-4B30-872F-84BFAF55A1BD}" destId="{24032A70-702C-42C4-90F1-7ABD29CC7740}" srcOrd="0" destOrd="0" presId="urn:microsoft.com/office/officeart/2005/8/layout/hierarchy6"/>
-    <dgm:cxn modelId="{AF6EB826-5B9A-405C-BBB9-1EBC3CBBF433}" type="presParOf" srcId="{1758AF93-5D98-4B30-872F-84BFAF55A1BD}" destId="{5209A400-4CAB-4B2D-B3B6-C48397E74A4D}" srcOrd="1" destOrd="0" presId="urn:microsoft.com/office/officeart/2005/8/layout/hierarchy6"/>
-    <dgm:cxn modelId="{22B55FE9-041B-419E-9B46-49D40353CAB8}" type="presParOf" srcId="{5209A400-4CAB-4B2D-B3B6-C48397E74A4D}" destId="{26FA01C8-9D3B-4899-A525-D0FAA27F93C1}" srcOrd="0" destOrd="0" presId="urn:microsoft.com/office/officeart/2005/8/layout/hierarchy6"/>
-    <dgm:cxn modelId="{90DFA18F-3F18-4F9E-80C8-87C1C637CF99}" type="presParOf" srcId="{5209A400-4CAB-4B2D-B3B6-C48397E74A4D}" destId="{95350CCB-4941-4173-B229-54483E2B7743}" srcOrd="1" destOrd="0" presId="urn:microsoft.com/office/officeart/2005/8/layout/hierarchy6"/>
-    <dgm:cxn modelId="{85AD5A70-08C1-4A8E-AB14-C287CBCAD6DB}" type="presParOf" srcId="{95350CCB-4941-4173-B229-54483E2B7743}" destId="{5F08574A-D150-46F6-9187-5DA6AB6B52D8}" srcOrd="0" destOrd="0" presId="urn:microsoft.com/office/officeart/2005/8/layout/hierarchy6"/>
-    <dgm:cxn modelId="{F55C2455-A5B9-46D4-B0A6-39E2BAD42899}" type="presParOf" srcId="{95350CCB-4941-4173-B229-54483E2B7743}" destId="{C0FADF71-2C11-4D44-987D-EBC72693467A}" srcOrd="1" destOrd="0" presId="urn:microsoft.com/office/officeart/2005/8/layout/hierarchy6"/>
-    <dgm:cxn modelId="{DAC46223-CC6D-4E91-B6D0-73C396295C1E}" type="presParOf" srcId="{C0FADF71-2C11-4D44-987D-EBC72693467A}" destId="{58BAD7CB-C5DF-4C40-8BA8-A4A3C1719285}" srcOrd="0" destOrd="0" presId="urn:microsoft.com/office/officeart/2005/8/layout/hierarchy6"/>
-    <dgm:cxn modelId="{0B689499-B4A6-4355-988A-F604DADBC1B6}" type="presParOf" srcId="{C0FADF71-2C11-4D44-987D-EBC72693467A}" destId="{65184B24-163B-405B-97A5-7240957DB140}" srcOrd="1" destOrd="0" presId="urn:microsoft.com/office/officeart/2005/8/layout/hierarchy6"/>
-    <dgm:cxn modelId="{E1E05291-92AA-4805-A7EA-6F9DBD1C4C6B}" type="presParOf" srcId="{95350CCB-4941-4173-B229-54483E2B7743}" destId="{99267372-20FD-4923-9E18-F44ADD13C3FC}" srcOrd="2" destOrd="0" presId="urn:microsoft.com/office/officeart/2005/8/layout/hierarchy6"/>
-    <dgm:cxn modelId="{9A8ABFEE-AA66-4EF9-9C04-1793305E4255}" type="presParOf" srcId="{95350CCB-4941-4173-B229-54483E2B7743}" destId="{21952604-1B4D-4837-87C9-C14C0975172C}" srcOrd="3" destOrd="0" presId="urn:microsoft.com/office/officeart/2005/8/layout/hierarchy6"/>
-    <dgm:cxn modelId="{0ED70651-B9AD-4BF0-82C4-D99032A061E7}" type="presParOf" srcId="{21952604-1B4D-4837-87C9-C14C0975172C}" destId="{26209BBC-2797-41F0-B455-2C8953648146}" srcOrd="0" destOrd="0" presId="urn:microsoft.com/office/officeart/2005/8/layout/hierarchy6"/>
-    <dgm:cxn modelId="{3FC6F555-E7C7-4E35-801F-A540CBD7C93B}" type="presParOf" srcId="{21952604-1B4D-4837-87C9-C14C0975172C}" destId="{FD900961-405D-4B24-867B-E9439B01E218}" srcOrd="1" destOrd="0" presId="urn:microsoft.com/office/officeart/2005/8/layout/hierarchy6"/>
-    <dgm:cxn modelId="{7B357FFB-8C5E-4128-85CA-E3C3B5B1E4B6}" type="presParOf" srcId="{95350CCB-4941-4173-B229-54483E2B7743}" destId="{341C5E11-5015-4F87-B463-1A1BC4BE3CDC}" srcOrd="4" destOrd="0" presId="urn:microsoft.com/office/officeart/2005/8/layout/hierarchy6"/>
-    <dgm:cxn modelId="{A78A3F1B-CB24-4AD5-9CD4-850B12AA9143}" type="presParOf" srcId="{95350CCB-4941-4173-B229-54483E2B7743}" destId="{D2530C32-C5FA-4497-AE1C-FE8D690F99AA}" srcOrd="5" destOrd="0" presId="urn:microsoft.com/office/officeart/2005/8/layout/hierarchy6"/>
-    <dgm:cxn modelId="{34157387-F459-41A4-B049-B3FEAA4E3460}" type="presParOf" srcId="{D2530C32-C5FA-4497-AE1C-FE8D690F99AA}" destId="{671FE46C-AD25-4E5E-B8AF-94220E8EF248}" srcOrd="0" destOrd="0" presId="urn:microsoft.com/office/officeart/2005/8/layout/hierarchy6"/>
-    <dgm:cxn modelId="{8EC3D6B8-87D3-4FBF-953E-9F7C452DEDC9}" type="presParOf" srcId="{D2530C32-C5FA-4497-AE1C-FE8D690F99AA}" destId="{FB4559D2-12BF-4195-ABEA-5F1966068DCA}" srcOrd="1" destOrd="0" presId="urn:microsoft.com/office/officeart/2005/8/layout/hierarchy6"/>
-    <dgm:cxn modelId="{7D113B28-FC30-49D7-A9CD-B5E1E7278F8D}" type="presParOf" srcId="{1758AF93-5D98-4B30-872F-84BFAF55A1BD}" destId="{323027F3-E1EC-403A-8A7A-C2AEC1244FEB}" srcOrd="2" destOrd="0" presId="urn:microsoft.com/office/officeart/2005/8/layout/hierarchy6"/>
-    <dgm:cxn modelId="{759444F0-068B-451A-A6F6-3F3EEB2D57DB}" type="presParOf" srcId="{1758AF93-5D98-4B30-872F-84BFAF55A1BD}" destId="{E2890B60-18B5-4652-B5D5-33BADC307F65}" srcOrd="3" destOrd="0" presId="urn:microsoft.com/office/officeart/2005/8/layout/hierarchy6"/>
-    <dgm:cxn modelId="{8733E78A-E2D7-401E-8E53-E46C38E0F3CB}" type="presParOf" srcId="{E2890B60-18B5-4652-B5D5-33BADC307F65}" destId="{C4BBA0BB-9F0E-42FA-8256-B4A3650269A8}" srcOrd="0" destOrd="0" presId="urn:microsoft.com/office/officeart/2005/8/layout/hierarchy6"/>
-    <dgm:cxn modelId="{C5DF93FB-DD12-4EE6-9580-3396BAA92031}" type="presParOf" srcId="{E2890B60-18B5-4652-B5D5-33BADC307F65}" destId="{CA1B621D-A875-4C85-B5A5-1DDC677EDFD6}" srcOrd="1" destOrd="0" presId="urn:microsoft.com/office/officeart/2005/8/layout/hierarchy6"/>
-    <dgm:cxn modelId="{FD10B687-25D6-42A9-94FC-DBA0B5E2937C}" type="presParOf" srcId="{CA1B621D-A875-4C85-B5A5-1DDC677EDFD6}" destId="{359E3C1A-F9B8-40ED-99DA-6399CDBC4B72}" srcOrd="0" destOrd="0" presId="urn:microsoft.com/office/officeart/2005/8/layout/hierarchy6"/>
-    <dgm:cxn modelId="{470EEF30-DB15-4EA1-925A-F3036C45E388}" type="presParOf" srcId="{CA1B621D-A875-4C85-B5A5-1DDC677EDFD6}" destId="{8264039F-A9E9-4D6D-8F3E-4B341A34477C}" srcOrd="1" destOrd="0" presId="urn:microsoft.com/office/officeart/2005/8/layout/hierarchy6"/>
-    <dgm:cxn modelId="{EDA044DF-0183-4892-8CDF-68787AAEEE86}" type="presParOf" srcId="{8264039F-A9E9-4D6D-8F3E-4B341A34477C}" destId="{5D277694-372E-47D9-9230-792B46C1312E}" srcOrd="0" destOrd="0" presId="urn:microsoft.com/office/officeart/2005/8/layout/hierarchy6"/>
-    <dgm:cxn modelId="{A036AE83-278C-48BE-A406-DD6DD74214D5}" type="presParOf" srcId="{8264039F-A9E9-4D6D-8F3E-4B341A34477C}" destId="{6E0B6F46-DD4F-4718-83A1-10F8BACBD7A1}" srcOrd="1" destOrd="0" presId="urn:microsoft.com/office/officeart/2005/8/layout/hierarchy6"/>
-    <dgm:cxn modelId="{9248CF62-C7F2-4DB2-93A5-2DB39C4E880F}" type="presParOf" srcId="{CA1B621D-A875-4C85-B5A5-1DDC677EDFD6}" destId="{746603EA-3E68-4F99-87D4-70CCF5A7DD33}" srcOrd="2" destOrd="0" presId="urn:microsoft.com/office/officeart/2005/8/layout/hierarchy6"/>
-    <dgm:cxn modelId="{1B88F156-0DED-4BFE-BC51-13E430F291F8}" type="presParOf" srcId="{CA1B621D-A875-4C85-B5A5-1DDC677EDFD6}" destId="{6DAC6A85-4D87-410F-B703-AD37FEFA96B0}" srcOrd="3" destOrd="0" presId="urn:microsoft.com/office/officeart/2005/8/layout/hierarchy6"/>
-    <dgm:cxn modelId="{66945589-EF49-4278-A5B4-CC7E9BC0FBD6}" type="presParOf" srcId="{6DAC6A85-4D87-410F-B703-AD37FEFA96B0}" destId="{D8E48B37-B17E-47C4-B762-3F7ADF16C8A4}" srcOrd="0" destOrd="0" presId="urn:microsoft.com/office/officeart/2005/8/layout/hierarchy6"/>
-    <dgm:cxn modelId="{23C5F40F-C273-418F-A545-1AC375C86828}" type="presParOf" srcId="{6DAC6A85-4D87-410F-B703-AD37FEFA96B0}" destId="{4C280020-7FED-42D1-9059-7E43534EDBE7}" srcOrd="1" destOrd="0" presId="urn:microsoft.com/office/officeart/2005/8/layout/hierarchy6"/>
-    <dgm:cxn modelId="{C64B1BBE-47F7-47F2-B3FA-4E2B8581752C}" type="presParOf" srcId="{AC28B600-34A4-4254-ADBA-3C31D578918F}" destId="{7D62FFBC-C68E-41EA-A666-528B88249F3C}" srcOrd="1" destOrd="0" presId="urn:microsoft.com/office/officeart/2005/8/layout/hierarchy6"/>
-    <dgm:cxn modelId="{DEFF3CBD-D936-4E98-AB69-E71C50E80512}" type="presParOf" srcId="{7D62FFBC-C68E-41EA-A666-528B88249F3C}" destId="{BFBDA219-6572-47D0-82FB-CE205E8E31F7}" srcOrd="0" destOrd="0" presId="urn:microsoft.com/office/officeart/2005/8/layout/hierarchy6"/>
-    <dgm:cxn modelId="{C824250D-00E0-467C-B448-8A41319B15D1}" type="presParOf" srcId="{BFBDA219-6572-47D0-82FB-CE205E8E31F7}" destId="{8E3F613A-2EEA-4BCA-9950-7CE0C736EA8A}" srcOrd="0" destOrd="0" presId="urn:microsoft.com/office/officeart/2005/8/layout/hierarchy6"/>
-    <dgm:cxn modelId="{5D8E2D5E-AB5A-4427-87A7-F132BFAF4282}" type="presParOf" srcId="{BFBDA219-6572-47D0-82FB-CE205E8E31F7}" destId="{0FD71943-1F0F-41F4-BEBA-0DE9C9063AA9}" srcOrd="1" destOrd="0" presId="urn:microsoft.com/office/officeart/2005/8/layout/hierarchy6"/>
-    <dgm:cxn modelId="{4C233223-B5E3-4710-821C-9DBC46F347AC}" type="presParOf" srcId="{7D62FFBC-C68E-41EA-A666-528B88249F3C}" destId="{156EEE77-6EFA-480E-9B03-144EAC53275B}" srcOrd="1" destOrd="0" presId="urn:microsoft.com/office/officeart/2005/8/layout/hierarchy6"/>
-    <dgm:cxn modelId="{6AA29AB3-8C88-4942-9D2F-2DD741C52E89}" type="presParOf" srcId="{156EEE77-6EFA-480E-9B03-144EAC53275B}" destId="{9FAA349A-2D14-44D7-95A5-EB715B81C3D2}" srcOrd="0" destOrd="0" presId="urn:microsoft.com/office/officeart/2005/8/layout/hierarchy6"/>
-    <dgm:cxn modelId="{1B26A7CB-7EEF-4B71-9B1A-988C4646EEB1}" type="presParOf" srcId="{7D62FFBC-C68E-41EA-A666-528B88249F3C}" destId="{63E40798-D26C-46C0-8A94-CCF3D7B2A474}" srcOrd="2" destOrd="0" presId="urn:microsoft.com/office/officeart/2005/8/layout/hierarchy6"/>
-    <dgm:cxn modelId="{E517FCAD-2895-4E8C-B943-DE5DF82960EF}" type="presParOf" srcId="{63E40798-D26C-46C0-8A94-CCF3D7B2A474}" destId="{4E438708-61E3-4E11-86A5-C3537614BCFC}" srcOrd="0" destOrd="0" presId="urn:microsoft.com/office/officeart/2005/8/layout/hierarchy6"/>
-    <dgm:cxn modelId="{6D35CEB7-D58C-4BBC-9E52-D39E7CDCA254}" type="presParOf" srcId="{63E40798-D26C-46C0-8A94-CCF3D7B2A474}" destId="{FE54A99A-EE57-4480-976F-B09EFA12713C}" srcOrd="1" destOrd="0" presId="urn:microsoft.com/office/officeart/2005/8/layout/hierarchy6"/>
-    <dgm:cxn modelId="{C1C18770-6725-4360-99A6-BBB2F5745D57}" type="presParOf" srcId="{7D62FFBC-C68E-41EA-A666-528B88249F3C}" destId="{767C65E9-4D16-41F5-A779-6428EB328AD2}" srcOrd="3" destOrd="0" presId="urn:microsoft.com/office/officeart/2005/8/layout/hierarchy6"/>
-    <dgm:cxn modelId="{C73A95DD-546C-4F20-AB66-51E09FBF5265}" type="presParOf" srcId="{767C65E9-4D16-41F5-A779-6428EB328AD2}" destId="{98808C5F-0192-4F87-A6AA-BA311C3FB85C}" srcOrd="0" destOrd="0" presId="urn:microsoft.com/office/officeart/2005/8/layout/hierarchy6"/>
-    <dgm:cxn modelId="{4DA1CCD6-3B9C-42F8-BA36-EE4682375FF1}" type="presParOf" srcId="{7D62FFBC-C68E-41EA-A666-528B88249F3C}" destId="{A71655E9-FB62-4865-9AC6-61EBF4497E37}" srcOrd="4" destOrd="0" presId="urn:microsoft.com/office/officeart/2005/8/layout/hierarchy6"/>
-    <dgm:cxn modelId="{DF985B4F-4424-4E73-933E-82800801A181}" type="presParOf" srcId="{A71655E9-FB62-4865-9AC6-61EBF4497E37}" destId="{BF9BA2F7-CFFD-4F91-9ADC-67B86903678A}" srcOrd="0" destOrd="0" presId="urn:microsoft.com/office/officeart/2005/8/layout/hierarchy6"/>
-    <dgm:cxn modelId="{263D204A-7521-44F4-8C13-13D2A038696C}" type="presParOf" srcId="{A71655E9-FB62-4865-9AC6-61EBF4497E37}" destId="{07E32FD9-44AA-4ADB-8156-A800F174733D}" srcOrd="1" destOrd="0" presId="urn:microsoft.com/office/officeart/2005/8/layout/hierarchy6"/>
+    <dgm:cxn modelId="{533A65CA-0129-427D-A685-6F7A0CF8003A}" type="presOf" srcId="{C43B00BF-24A6-4638-9CA6-B3CE4B18771C}" destId="{07E32FD9-44AA-4ADB-8156-A800F174733D}" srcOrd="1" destOrd="0" presId="urn:microsoft.com/office/officeart/2005/8/layout/hierarchy6"/>
+    <dgm:cxn modelId="{4494960C-1CA7-4BDF-A9B1-65925E28CC66}" type="presOf" srcId="{6405CA5E-3810-440E-8E04-E27486AAE781}" destId="{671FE46C-AD25-4E5E-B8AF-94220E8EF248}" srcOrd="0" destOrd="0" presId="urn:microsoft.com/office/officeart/2005/8/layout/hierarchy6"/>
+    <dgm:cxn modelId="{3E4E61CF-E6BF-4569-93DD-4CA073F0C633}" type="presParOf" srcId="{AC28B600-34A4-4254-ADBA-3C31D578918F}" destId="{17957617-0FC1-48B8-BD74-830FAE0F75FC}" srcOrd="0" destOrd="0" presId="urn:microsoft.com/office/officeart/2005/8/layout/hierarchy6"/>
+    <dgm:cxn modelId="{03EA881C-9FF3-4169-A2EF-ECB55B4D5836}" type="presParOf" srcId="{17957617-0FC1-48B8-BD74-830FAE0F75FC}" destId="{828803BC-AB1C-4E81-854F-3B5924BAF85C}" srcOrd="0" destOrd="0" presId="urn:microsoft.com/office/officeart/2005/8/layout/hierarchy6"/>
+    <dgm:cxn modelId="{F6020637-2123-4D97-B8FF-D0F87AE38334}" type="presParOf" srcId="{17957617-0FC1-48B8-BD74-830FAE0F75FC}" destId="{3AD2BB8C-56BD-44F9-8EC7-C4E72CBE59BC}" srcOrd="1" destOrd="0" presId="urn:microsoft.com/office/officeart/2005/8/layout/hierarchy6"/>
+    <dgm:cxn modelId="{9D0F4AE4-AED5-4C38-AD41-B67BBF2EA0C1}" type="presParOf" srcId="{3AD2BB8C-56BD-44F9-8EC7-C4E72CBE59BC}" destId="{E635FDB6-B720-46D5-9A06-9610FEACF0CD}" srcOrd="0" destOrd="0" presId="urn:microsoft.com/office/officeart/2005/8/layout/hierarchy6"/>
+    <dgm:cxn modelId="{726C1E79-5500-4287-AEAF-3199AA2CB342}" type="presParOf" srcId="{E635FDB6-B720-46D5-9A06-9610FEACF0CD}" destId="{09C03C00-9199-44B4-8E7F-376544976283}" srcOrd="0" destOrd="0" presId="urn:microsoft.com/office/officeart/2005/8/layout/hierarchy6"/>
+    <dgm:cxn modelId="{6056ACB5-7025-40A8-A125-AC1CED06ADF2}" type="presParOf" srcId="{E635FDB6-B720-46D5-9A06-9610FEACF0CD}" destId="{1758AF93-5D98-4B30-872F-84BFAF55A1BD}" srcOrd="1" destOrd="0" presId="urn:microsoft.com/office/officeart/2005/8/layout/hierarchy6"/>
+    <dgm:cxn modelId="{F88303BC-C6C2-40F0-9659-7208A0B11352}" type="presParOf" srcId="{1758AF93-5D98-4B30-872F-84BFAF55A1BD}" destId="{24032A70-702C-42C4-90F1-7ABD29CC7740}" srcOrd="0" destOrd="0" presId="urn:microsoft.com/office/officeart/2005/8/layout/hierarchy6"/>
+    <dgm:cxn modelId="{4F11BC55-5193-47E2-8904-438DAD4D4E8C}" type="presParOf" srcId="{1758AF93-5D98-4B30-872F-84BFAF55A1BD}" destId="{5209A400-4CAB-4B2D-B3B6-C48397E74A4D}" srcOrd="1" destOrd="0" presId="urn:microsoft.com/office/officeart/2005/8/layout/hierarchy6"/>
+    <dgm:cxn modelId="{F0679805-C569-49A9-81EE-905ABF52F992}" type="presParOf" srcId="{5209A400-4CAB-4B2D-B3B6-C48397E74A4D}" destId="{26FA01C8-9D3B-4899-A525-D0FAA27F93C1}" srcOrd="0" destOrd="0" presId="urn:microsoft.com/office/officeart/2005/8/layout/hierarchy6"/>
+    <dgm:cxn modelId="{6BBE6C4F-242C-4BF4-8160-DB34CF2DDB0A}" type="presParOf" srcId="{5209A400-4CAB-4B2D-B3B6-C48397E74A4D}" destId="{95350CCB-4941-4173-B229-54483E2B7743}" srcOrd="1" destOrd="0" presId="urn:microsoft.com/office/officeart/2005/8/layout/hierarchy6"/>
+    <dgm:cxn modelId="{D977C0DF-668B-4134-8666-1C39850A267D}" type="presParOf" srcId="{95350CCB-4941-4173-B229-54483E2B7743}" destId="{5F08574A-D150-46F6-9187-5DA6AB6B52D8}" srcOrd="0" destOrd="0" presId="urn:microsoft.com/office/officeart/2005/8/layout/hierarchy6"/>
+    <dgm:cxn modelId="{DE8D5BFC-A16A-419A-BD20-B42039312EDF}" type="presParOf" srcId="{95350CCB-4941-4173-B229-54483E2B7743}" destId="{C0FADF71-2C11-4D44-987D-EBC72693467A}" srcOrd="1" destOrd="0" presId="urn:microsoft.com/office/officeart/2005/8/layout/hierarchy6"/>
+    <dgm:cxn modelId="{5D3A647B-BD57-46B4-9FBC-9A6C6B4CCCA9}" type="presParOf" srcId="{C0FADF71-2C11-4D44-987D-EBC72693467A}" destId="{58BAD7CB-C5DF-4C40-8BA8-A4A3C1719285}" srcOrd="0" destOrd="0" presId="urn:microsoft.com/office/officeart/2005/8/layout/hierarchy6"/>
+    <dgm:cxn modelId="{A2F41BF3-2803-4BB4-AE3D-0D569C065D83}" type="presParOf" srcId="{C0FADF71-2C11-4D44-987D-EBC72693467A}" destId="{65184B24-163B-405B-97A5-7240957DB140}" srcOrd="1" destOrd="0" presId="urn:microsoft.com/office/officeart/2005/8/layout/hierarchy6"/>
+    <dgm:cxn modelId="{DBF736F9-539C-4895-930E-00E1FA710EC9}" type="presParOf" srcId="{95350CCB-4941-4173-B229-54483E2B7743}" destId="{99267372-20FD-4923-9E18-F44ADD13C3FC}" srcOrd="2" destOrd="0" presId="urn:microsoft.com/office/officeart/2005/8/layout/hierarchy6"/>
+    <dgm:cxn modelId="{67BB5FB3-9250-440B-9FB2-2F04C8B27DE4}" type="presParOf" srcId="{95350CCB-4941-4173-B229-54483E2B7743}" destId="{21952604-1B4D-4837-87C9-C14C0975172C}" srcOrd="3" destOrd="0" presId="urn:microsoft.com/office/officeart/2005/8/layout/hierarchy6"/>
+    <dgm:cxn modelId="{BC7D2E6A-D4EA-489D-90F9-3EBCABD72E32}" type="presParOf" srcId="{21952604-1B4D-4837-87C9-C14C0975172C}" destId="{26209BBC-2797-41F0-B455-2C8953648146}" srcOrd="0" destOrd="0" presId="urn:microsoft.com/office/officeart/2005/8/layout/hierarchy6"/>
+    <dgm:cxn modelId="{AF2447D0-40F0-4082-B139-473B995EDAF7}" type="presParOf" srcId="{21952604-1B4D-4837-87C9-C14C0975172C}" destId="{FD900961-405D-4B24-867B-E9439B01E218}" srcOrd="1" destOrd="0" presId="urn:microsoft.com/office/officeart/2005/8/layout/hierarchy6"/>
+    <dgm:cxn modelId="{31FCF385-D62E-4AC1-8202-A57F5FF007E4}" type="presParOf" srcId="{95350CCB-4941-4173-B229-54483E2B7743}" destId="{341C5E11-5015-4F87-B463-1A1BC4BE3CDC}" srcOrd="4" destOrd="0" presId="urn:microsoft.com/office/officeart/2005/8/layout/hierarchy6"/>
+    <dgm:cxn modelId="{92AB0256-F939-4834-AF15-AA6A0E4797B1}" type="presParOf" srcId="{95350CCB-4941-4173-B229-54483E2B7743}" destId="{D2530C32-C5FA-4497-AE1C-FE8D690F99AA}" srcOrd="5" destOrd="0" presId="urn:microsoft.com/office/officeart/2005/8/layout/hierarchy6"/>
+    <dgm:cxn modelId="{2CBA15F9-A310-41DF-A5D3-29A4B8965387}" type="presParOf" srcId="{D2530C32-C5FA-4497-AE1C-FE8D690F99AA}" destId="{671FE46C-AD25-4E5E-B8AF-94220E8EF248}" srcOrd="0" destOrd="0" presId="urn:microsoft.com/office/officeart/2005/8/layout/hierarchy6"/>
+    <dgm:cxn modelId="{6733AC2E-AB0D-4791-8CC1-2336CAEA88CA}" type="presParOf" srcId="{D2530C32-C5FA-4497-AE1C-FE8D690F99AA}" destId="{FB4559D2-12BF-4195-ABEA-5F1966068DCA}" srcOrd="1" destOrd="0" presId="urn:microsoft.com/office/officeart/2005/8/layout/hierarchy6"/>
+    <dgm:cxn modelId="{E54BAFBB-018D-46DE-B6A7-A510C5DE8094}" type="presParOf" srcId="{1758AF93-5D98-4B30-872F-84BFAF55A1BD}" destId="{323027F3-E1EC-403A-8A7A-C2AEC1244FEB}" srcOrd="2" destOrd="0" presId="urn:microsoft.com/office/officeart/2005/8/layout/hierarchy6"/>
+    <dgm:cxn modelId="{7C187710-3641-49D6-A04A-3E77F1A88F41}" type="presParOf" srcId="{1758AF93-5D98-4B30-872F-84BFAF55A1BD}" destId="{E2890B60-18B5-4652-B5D5-33BADC307F65}" srcOrd="3" destOrd="0" presId="urn:microsoft.com/office/officeart/2005/8/layout/hierarchy6"/>
+    <dgm:cxn modelId="{F9FD1F7D-A722-40DF-9258-418DAD9EAE51}" type="presParOf" srcId="{E2890B60-18B5-4652-B5D5-33BADC307F65}" destId="{C4BBA0BB-9F0E-42FA-8256-B4A3650269A8}" srcOrd="0" destOrd="0" presId="urn:microsoft.com/office/officeart/2005/8/layout/hierarchy6"/>
+    <dgm:cxn modelId="{640A2B2A-363E-4ED7-A07B-34D1CAFBEAE4}" type="presParOf" srcId="{E2890B60-18B5-4652-B5D5-33BADC307F65}" destId="{CA1B621D-A875-4C85-B5A5-1DDC677EDFD6}" srcOrd="1" destOrd="0" presId="urn:microsoft.com/office/officeart/2005/8/layout/hierarchy6"/>
+    <dgm:cxn modelId="{E1C82679-0401-4FE9-BED3-0EF3E3FFDD17}" type="presParOf" srcId="{CA1B621D-A875-4C85-B5A5-1DDC677EDFD6}" destId="{359E3C1A-F9B8-40ED-99DA-6399CDBC4B72}" srcOrd="0" destOrd="0" presId="urn:microsoft.com/office/officeart/2005/8/layout/hierarchy6"/>
+    <dgm:cxn modelId="{BE32324B-0A07-48DF-8E2B-A17BE3A3F773}" type="presParOf" srcId="{CA1B621D-A875-4C85-B5A5-1DDC677EDFD6}" destId="{8264039F-A9E9-4D6D-8F3E-4B341A34477C}" srcOrd="1" destOrd="0" presId="urn:microsoft.com/office/officeart/2005/8/layout/hierarchy6"/>
+    <dgm:cxn modelId="{7BE277C4-C4BD-410A-B054-86520528E3D6}" type="presParOf" srcId="{8264039F-A9E9-4D6D-8F3E-4B341A34477C}" destId="{5D277694-372E-47D9-9230-792B46C1312E}" srcOrd="0" destOrd="0" presId="urn:microsoft.com/office/officeart/2005/8/layout/hierarchy6"/>
+    <dgm:cxn modelId="{F775ED56-809F-4A3D-BF9D-3C2A7036379C}" type="presParOf" srcId="{8264039F-A9E9-4D6D-8F3E-4B341A34477C}" destId="{6E0B6F46-DD4F-4718-83A1-10F8BACBD7A1}" srcOrd="1" destOrd="0" presId="urn:microsoft.com/office/officeart/2005/8/layout/hierarchy6"/>
+    <dgm:cxn modelId="{94B52424-C69A-4756-ADB8-8217DDF2E365}" type="presParOf" srcId="{CA1B621D-A875-4C85-B5A5-1DDC677EDFD6}" destId="{746603EA-3E68-4F99-87D4-70CCF5A7DD33}" srcOrd="2" destOrd="0" presId="urn:microsoft.com/office/officeart/2005/8/layout/hierarchy6"/>
+    <dgm:cxn modelId="{6A88E8F9-097E-455B-9AC9-38C664EF0F98}" type="presParOf" srcId="{CA1B621D-A875-4C85-B5A5-1DDC677EDFD6}" destId="{6DAC6A85-4D87-410F-B703-AD37FEFA96B0}" srcOrd="3" destOrd="0" presId="urn:microsoft.com/office/officeart/2005/8/layout/hierarchy6"/>
+    <dgm:cxn modelId="{C1FDF318-4437-46B0-83EE-45A7B7A063C7}" type="presParOf" srcId="{6DAC6A85-4D87-410F-B703-AD37FEFA96B0}" destId="{D8E48B37-B17E-47C4-B762-3F7ADF16C8A4}" srcOrd="0" destOrd="0" presId="urn:microsoft.com/office/officeart/2005/8/layout/hierarchy6"/>
+    <dgm:cxn modelId="{3C0D8467-969F-4B27-B8FE-8CF6B2C414E3}" type="presParOf" srcId="{6DAC6A85-4D87-410F-B703-AD37FEFA96B0}" destId="{4C280020-7FED-42D1-9059-7E43534EDBE7}" srcOrd="1" destOrd="0" presId="urn:microsoft.com/office/officeart/2005/8/layout/hierarchy6"/>
+    <dgm:cxn modelId="{481613B3-F05D-407B-A81D-79CDCF573B1C}" type="presParOf" srcId="{AC28B600-34A4-4254-ADBA-3C31D578918F}" destId="{7D62FFBC-C68E-41EA-A666-528B88249F3C}" srcOrd="1" destOrd="0" presId="urn:microsoft.com/office/officeart/2005/8/layout/hierarchy6"/>
+    <dgm:cxn modelId="{B1E26D58-31A8-4DA4-BD95-97120C274358}" type="presParOf" srcId="{7D62FFBC-C68E-41EA-A666-528B88249F3C}" destId="{BFBDA219-6572-47D0-82FB-CE205E8E31F7}" srcOrd="0" destOrd="0" presId="urn:microsoft.com/office/officeart/2005/8/layout/hierarchy6"/>
+    <dgm:cxn modelId="{19315CF0-AA40-47A9-A5DA-4EBB5705B89D}" type="presParOf" srcId="{BFBDA219-6572-47D0-82FB-CE205E8E31F7}" destId="{8E3F613A-2EEA-4BCA-9950-7CE0C736EA8A}" srcOrd="0" destOrd="0" presId="urn:microsoft.com/office/officeart/2005/8/layout/hierarchy6"/>
+    <dgm:cxn modelId="{A6952F39-30E4-40B4-8F0F-F121359BD277}" type="presParOf" srcId="{BFBDA219-6572-47D0-82FB-CE205E8E31F7}" destId="{0FD71943-1F0F-41F4-BEBA-0DE9C9063AA9}" srcOrd="1" destOrd="0" presId="urn:microsoft.com/office/officeart/2005/8/layout/hierarchy6"/>
+    <dgm:cxn modelId="{192C9A2E-4E54-4A81-927A-23671BC3C15D}" type="presParOf" srcId="{7D62FFBC-C68E-41EA-A666-528B88249F3C}" destId="{156EEE77-6EFA-480E-9B03-144EAC53275B}" srcOrd="1" destOrd="0" presId="urn:microsoft.com/office/officeart/2005/8/layout/hierarchy6"/>
+    <dgm:cxn modelId="{5426E572-FA84-432A-8D89-92C75FAE46D9}" type="presParOf" srcId="{156EEE77-6EFA-480E-9B03-144EAC53275B}" destId="{9FAA349A-2D14-44D7-95A5-EB715B81C3D2}" srcOrd="0" destOrd="0" presId="urn:microsoft.com/office/officeart/2005/8/layout/hierarchy6"/>
+    <dgm:cxn modelId="{829C47B2-A21C-45CF-A6DD-9E607B670D55}" type="presParOf" srcId="{7D62FFBC-C68E-41EA-A666-528B88249F3C}" destId="{63E40798-D26C-46C0-8A94-CCF3D7B2A474}" srcOrd="2" destOrd="0" presId="urn:microsoft.com/office/officeart/2005/8/layout/hierarchy6"/>
+    <dgm:cxn modelId="{8B228983-D217-4246-A000-6E596AF8EC0D}" type="presParOf" srcId="{63E40798-D26C-46C0-8A94-CCF3D7B2A474}" destId="{4E438708-61E3-4E11-86A5-C3537614BCFC}" srcOrd="0" destOrd="0" presId="urn:microsoft.com/office/officeart/2005/8/layout/hierarchy6"/>
+    <dgm:cxn modelId="{56C74DC2-CCBF-42F0-BE53-B3CC99CEFB98}" type="presParOf" srcId="{63E40798-D26C-46C0-8A94-CCF3D7B2A474}" destId="{FE54A99A-EE57-4480-976F-B09EFA12713C}" srcOrd="1" destOrd="0" presId="urn:microsoft.com/office/officeart/2005/8/layout/hierarchy6"/>
+    <dgm:cxn modelId="{687FB5B7-82D0-43C1-AADD-43F2B56F352F}" type="presParOf" srcId="{7D62FFBC-C68E-41EA-A666-528B88249F3C}" destId="{767C65E9-4D16-41F5-A779-6428EB328AD2}" srcOrd="3" destOrd="0" presId="urn:microsoft.com/office/officeart/2005/8/layout/hierarchy6"/>
+    <dgm:cxn modelId="{AEF97656-A669-47F3-BBFE-D345C12565D7}" type="presParOf" srcId="{767C65E9-4D16-41F5-A779-6428EB328AD2}" destId="{98808C5F-0192-4F87-A6AA-BA311C3FB85C}" srcOrd="0" destOrd="0" presId="urn:microsoft.com/office/officeart/2005/8/layout/hierarchy6"/>
+    <dgm:cxn modelId="{73AB9C01-4A37-4C7A-BDF3-12FA2BB30BD8}" type="presParOf" srcId="{7D62FFBC-C68E-41EA-A666-528B88249F3C}" destId="{A71655E9-FB62-4865-9AC6-61EBF4497E37}" srcOrd="4" destOrd="0" presId="urn:microsoft.com/office/officeart/2005/8/layout/hierarchy6"/>
+    <dgm:cxn modelId="{9C1A0ADC-413A-4E95-8BBD-FEF768B8A25D}" type="presParOf" srcId="{A71655E9-FB62-4865-9AC6-61EBF4497E37}" destId="{BF9BA2F7-CFFD-4F91-9ADC-67B86903678A}" srcOrd="0" destOrd="0" presId="urn:microsoft.com/office/officeart/2005/8/layout/hierarchy6"/>
+    <dgm:cxn modelId="{775C0D49-5ABB-4AD1-9D5E-AF3A0E10C767}" type="presParOf" srcId="{A71655E9-FB62-4865-9AC6-61EBF4497E37}" destId="{07E32FD9-44AA-4ADB-8156-A800F174733D}" srcOrd="1" destOrd="0" presId="urn:microsoft.com/office/officeart/2005/8/layout/hierarchy6"/>
   </dgm:cxnLst>
   <dgm:bg/>
   <dgm:whole/>
@@ -33838,28 +33807,28 @@
     </dgm:pt>
   </dgm:ptLst>
   <dgm:cxnLst>
-    <dgm:cxn modelId="{E6D5B410-C700-4FB8-8703-FDDD6E00FFBB}" type="presOf" srcId="{3BFF2032-B059-46E2-BC6E-D36F76670684}" destId="{651942DB-85E4-414C-9ABB-351BF6DF9C55}" srcOrd="0" destOrd="0" presId="urn:microsoft.com/office/officeart/2005/8/layout/cycle2"/>
-    <dgm:cxn modelId="{E38D4E7D-126F-4CF2-983C-B1E4C13F0C97}" type="presOf" srcId="{B6FF3E52-DAAA-4EE7-8F97-965EED4CFD5A}" destId="{FFC2BBCC-F570-4A66-93A0-48BD27036263}" srcOrd="1" destOrd="0" presId="urn:microsoft.com/office/officeart/2005/8/layout/cycle2"/>
-    <dgm:cxn modelId="{DC6F7A41-C436-4FFF-9EBF-FFEFC3966CCC}" type="presOf" srcId="{3821E355-2F7E-40DD-B327-CA3236C13D6E}" destId="{AA144AA3-DA7A-4FE4-B190-211FECAA362C}" srcOrd="0" destOrd="0" presId="urn:microsoft.com/office/officeart/2005/8/layout/cycle2"/>
+    <dgm:cxn modelId="{5FE65893-5F66-4E9C-B667-18E9BDAA1E6B}" type="presOf" srcId="{B6FF3E52-DAAA-4EE7-8F97-965EED4CFD5A}" destId="{FFC2BBCC-F570-4A66-93A0-48BD27036263}" srcOrd="1" destOrd="0" presId="urn:microsoft.com/office/officeart/2005/8/layout/cycle2"/>
+    <dgm:cxn modelId="{84F84F0B-B3C2-4829-A7B6-88F1C9FEBB18}" type="presOf" srcId="{B6FF3E52-DAAA-4EE7-8F97-965EED4CFD5A}" destId="{05C8C5C4-E86D-45BF-907C-DDFC64175605}" srcOrd="0" destOrd="0" presId="urn:microsoft.com/office/officeart/2005/8/layout/cycle2"/>
+    <dgm:cxn modelId="{7B4979D6-A76C-443F-99A9-E1FCFB3C43D7}" type="presOf" srcId="{75DDFB37-5179-4AE5-8F71-FC55E503508B}" destId="{E5CCD2CE-6112-4C91-91B0-C1ECCD75FE33}" srcOrd="0" destOrd="0" presId="urn:microsoft.com/office/officeart/2005/8/layout/cycle2"/>
     <dgm:cxn modelId="{C33D3A43-7C4A-476E-B4A5-D84CC10402A5}" srcId="{3BFF2032-B059-46E2-BC6E-D36F76670684}" destId="{3821E355-2F7E-40DD-B327-CA3236C13D6E}" srcOrd="2" destOrd="0" parTransId="{BD1D96FE-5DED-424A-B396-045A2947C3AB}" sibTransId="{B6FF3E52-DAAA-4EE7-8F97-965EED4CFD5A}"/>
-    <dgm:cxn modelId="{95695E1F-6ABA-42AD-B0C9-6FDD9EC3F36E}" type="presOf" srcId="{B6FF3E52-DAAA-4EE7-8F97-965EED4CFD5A}" destId="{05C8C5C4-E86D-45BF-907C-DDFC64175605}" srcOrd="0" destOrd="0" presId="urn:microsoft.com/office/officeart/2005/8/layout/cycle2"/>
-    <dgm:cxn modelId="{FA1C2892-6C8B-4B74-8E1F-D23D32BEE234}" type="presOf" srcId="{75DDFB37-5179-4AE5-8F71-FC55E503508B}" destId="{E5CCD2CE-6112-4C91-91B0-C1ECCD75FE33}" srcOrd="0" destOrd="0" presId="urn:microsoft.com/office/officeart/2005/8/layout/cycle2"/>
+    <dgm:cxn modelId="{013B995E-238D-452C-8F75-68EAC159D8E0}" type="presOf" srcId="{9950631C-E08F-41EA-A688-303991E2D612}" destId="{7B9752D7-AE1A-46B7-BEAD-7B114B636526}" srcOrd="0" destOrd="0" presId="urn:microsoft.com/office/officeart/2005/8/layout/cycle2"/>
+    <dgm:cxn modelId="{4E036C21-A300-4FEE-BC61-EDF188BC8B7B}" type="presOf" srcId="{3821E355-2F7E-40DD-B327-CA3236C13D6E}" destId="{AA144AA3-DA7A-4FE4-B190-211FECAA362C}" srcOrd="0" destOrd="0" presId="urn:microsoft.com/office/officeart/2005/8/layout/cycle2"/>
+    <dgm:cxn modelId="{0E3D795C-F4AB-49BC-AAF2-327309D95B7E}" type="presOf" srcId="{04802F7D-27F1-4E78-84CF-D90C0EB1BB53}" destId="{3D62A1E7-E3CC-4D38-8BF7-34DFCA1F2900}" srcOrd="0" destOrd="0" presId="urn:microsoft.com/office/officeart/2005/8/layout/cycle2"/>
+    <dgm:cxn modelId="{EEF6C430-FF83-4A06-8A52-ADC6450C1B75}" type="presOf" srcId="{55A061B4-28F0-48B3-AD2D-9DB51495010D}" destId="{FD584028-7D78-4FBA-8A93-C352DDA0950B}" srcOrd="0" destOrd="0" presId="urn:microsoft.com/office/officeart/2005/8/layout/cycle2"/>
     <dgm:cxn modelId="{77036432-ABA6-4E01-AC57-9E0A3BCE8DDD}" srcId="{3BFF2032-B059-46E2-BC6E-D36F76670684}" destId="{9950631C-E08F-41EA-A688-303991E2D612}" srcOrd="1" destOrd="0" parTransId="{CBEE72EB-4EC2-479E-9537-6D7BBB2B96C2}" sibTransId="{75DDFB37-5179-4AE5-8F71-FC55E503508B}"/>
-    <dgm:cxn modelId="{4041966C-7486-43CC-984F-896ABD069895}" type="presOf" srcId="{55A061B4-28F0-48B3-AD2D-9DB51495010D}" destId="{FD584028-7D78-4FBA-8A93-C352DDA0950B}" srcOrd="0" destOrd="0" presId="urn:microsoft.com/office/officeart/2005/8/layout/cycle2"/>
-    <dgm:cxn modelId="{ED3EDC65-0ABC-44C2-8BAE-42F48617D606}" type="presOf" srcId="{55A061B4-28F0-48B3-AD2D-9DB51495010D}" destId="{D0E1809A-F309-4666-808C-E2D8BDC28230}" srcOrd="1" destOrd="0" presId="urn:microsoft.com/office/officeart/2005/8/layout/cycle2"/>
-    <dgm:cxn modelId="{0ADDB23B-46AE-4B69-BB36-045F2F311A7E}" type="presOf" srcId="{04802F7D-27F1-4E78-84CF-D90C0EB1BB53}" destId="{3D62A1E7-E3CC-4D38-8BF7-34DFCA1F2900}" srcOrd="0" destOrd="0" presId="urn:microsoft.com/office/officeart/2005/8/layout/cycle2"/>
-    <dgm:cxn modelId="{F436E1CA-9E81-4DF7-8EB0-037571E2078C}" type="presOf" srcId="{75DDFB37-5179-4AE5-8F71-FC55E503508B}" destId="{EE5693E4-1D02-4B6A-90D3-F1AE07C139D7}" srcOrd="1" destOrd="0" presId="urn:microsoft.com/office/officeart/2005/8/layout/cycle2"/>
-    <dgm:cxn modelId="{EAFCC837-E85F-4FD0-B02C-46413FC2A24D}" type="presOf" srcId="{9950631C-E08F-41EA-A688-303991E2D612}" destId="{7B9752D7-AE1A-46B7-BEAD-7B114B636526}" srcOrd="0" destOrd="0" presId="urn:microsoft.com/office/officeart/2005/8/layout/cycle2"/>
+    <dgm:cxn modelId="{96F3BE29-D0C2-4D1F-9AC6-18E919F46C30}" type="presOf" srcId="{55A061B4-28F0-48B3-AD2D-9DB51495010D}" destId="{D0E1809A-F309-4666-808C-E2D8BDC28230}" srcOrd="1" destOrd="0" presId="urn:microsoft.com/office/officeart/2005/8/layout/cycle2"/>
+    <dgm:cxn modelId="{48EB7E8B-C4E7-4732-BA10-90408DC2F93B}" type="presOf" srcId="{75DDFB37-5179-4AE5-8F71-FC55E503508B}" destId="{EE5693E4-1D02-4B6A-90D3-F1AE07C139D7}" srcOrd="1" destOrd="0" presId="urn:microsoft.com/office/officeart/2005/8/layout/cycle2"/>
     <dgm:cxn modelId="{2F13251D-C05F-426C-9CE6-1411099F0815}" srcId="{3BFF2032-B059-46E2-BC6E-D36F76670684}" destId="{04802F7D-27F1-4E78-84CF-D90C0EB1BB53}" srcOrd="0" destOrd="0" parTransId="{8ECC40C4-CCF6-447B-8CD0-40D3C7D6FA2B}" sibTransId="{55A061B4-28F0-48B3-AD2D-9DB51495010D}"/>
-    <dgm:cxn modelId="{0D4D7C60-04B0-424F-8376-0323CB9BD831}" type="presParOf" srcId="{651942DB-85E4-414C-9ABB-351BF6DF9C55}" destId="{3D62A1E7-E3CC-4D38-8BF7-34DFCA1F2900}" srcOrd="0" destOrd="0" presId="urn:microsoft.com/office/officeart/2005/8/layout/cycle2"/>
-    <dgm:cxn modelId="{9FB0D8A7-BAE1-44EC-BC7D-53E2FD1DBFC1}" type="presParOf" srcId="{651942DB-85E4-414C-9ABB-351BF6DF9C55}" destId="{FD584028-7D78-4FBA-8A93-C352DDA0950B}" srcOrd="1" destOrd="0" presId="urn:microsoft.com/office/officeart/2005/8/layout/cycle2"/>
-    <dgm:cxn modelId="{8B0C487F-D6F2-479E-8A32-AE369CDBCF5B}" type="presParOf" srcId="{FD584028-7D78-4FBA-8A93-C352DDA0950B}" destId="{D0E1809A-F309-4666-808C-E2D8BDC28230}" srcOrd="0" destOrd="0" presId="urn:microsoft.com/office/officeart/2005/8/layout/cycle2"/>
-    <dgm:cxn modelId="{468493BA-76C9-43AB-90DA-6F37EC349A92}" type="presParOf" srcId="{651942DB-85E4-414C-9ABB-351BF6DF9C55}" destId="{7B9752D7-AE1A-46B7-BEAD-7B114B636526}" srcOrd="2" destOrd="0" presId="urn:microsoft.com/office/officeart/2005/8/layout/cycle2"/>
-    <dgm:cxn modelId="{DDB7B1E6-0C2B-485F-8C6E-A4666C7C6638}" type="presParOf" srcId="{651942DB-85E4-414C-9ABB-351BF6DF9C55}" destId="{E5CCD2CE-6112-4C91-91B0-C1ECCD75FE33}" srcOrd="3" destOrd="0" presId="urn:microsoft.com/office/officeart/2005/8/layout/cycle2"/>
-    <dgm:cxn modelId="{253EA0E3-3D9D-4A2C-BB0D-3E86DABA1C78}" type="presParOf" srcId="{E5CCD2CE-6112-4C91-91B0-C1ECCD75FE33}" destId="{EE5693E4-1D02-4B6A-90D3-F1AE07C139D7}" srcOrd="0" destOrd="0" presId="urn:microsoft.com/office/officeart/2005/8/layout/cycle2"/>
-    <dgm:cxn modelId="{49A8E408-F0DA-4EC5-ABF8-2016C740B1B7}" type="presParOf" srcId="{651942DB-85E4-414C-9ABB-351BF6DF9C55}" destId="{AA144AA3-DA7A-4FE4-B190-211FECAA362C}" srcOrd="4" destOrd="0" presId="urn:microsoft.com/office/officeart/2005/8/layout/cycle2"/>
-    <dgm:cxn modelId="{B668C936-23C1-4C99-93B7-E5B65AD074D9}" type="presParOf" srcId="{651942DB-85E4-414C-9ABB-351BF6DF9C55}" destId="{05C8C5C4-E86D-45BF-907C-DDFC64175605}" srcOrd="5" destOrd="0" presId="urn:microsoft.com/office/officeart/2005/8/layout/cycle2"/>
-    <dgm:cxn modelId="{F7A5B06C-90D6-4132-8335-D5A1855D9ED4}" type="presParOf" srcId="{05C8C5C4-E86D-45BF-907C-DDFC64175605}" destId="{FFC2BBCC-F570-4A66-93A0-48BD27036263}" srcOrd="0" destOrd="0" presId="urn:microsoft.com/office/officeart/2005/8/layout/cycle2"/>
+    <dgm:cxn modelId="{A6500547-7CFB-45D8-A3BA-633DAAEFB495}" type="presOf" srcId="{3BFF2032-B059-46E2-BC6E-D36F76670684}" destId="{651942DB-85E4-414C-9ABB-351BF6DF9C55}" srcOrd="0" destOrd="0" presId="urn:microsoft.com/office/officeart/2005/8/layout/cycle2"/>
+    <dgm:cxn modelId="{7D778A97-2210-4431-9CA2-67FF56153EA8}" type="presParOf" srcId="{651942DB-85E4-414C-9ABB-351BF6DF9C55}" destId="{3D62A1E7-E3CC-4D38-8BF7-34DFCA1F2900}" srcOrd="0" destOrd="0" presId="urn:microsoft.com/office/officeart/2005/8/layout/cycle2"/>
+    <dgm:cxn modelId="{0969BA9D-9402-46BF-BFB8-22387615994B}" type="presParOf" srcId="{651942DB-85E4-414C-9ABB-351BF6DF9C55}" destId="{FD584028-7D78-4FBA-8A93-C352DDA0950B}" srcOrd="1" destOrd="0" presId="urn:microsoft.com/office/officeart/2005/8/layout/cycle2"/>
+    <dgm:cxn modelId="{F61ADF07-0FD9-4775-A75C-3A7EA0BB2DBC}" type="presParOf" srcId="{FD584028-7D78-4FBA-8A93-C352DDA0950B}" destId="{D0E1809A-F309-4666-808C-E2D8BDC28230}" srcOrd="0" destOrd="0" presId="urn:microsoft.com/office/officeart/2005/8/layout/cycle2"/>
+    <dgm:cxn modelId="{4BA171D9-37DA-4C9C-9215-E90A0CD34D27}" type="presParOf" srcId="{651942DB-85E4-414C-9ABB-351BF6DF9C55}" destId="{7B9752D7-AE1A-46B7-BEAD-7B114B636526}" srcOrd="2" destOrd="0" presId="urn:microsoft.com/office/officeart/2005/8/layout/cycle2"/>
+    <dgm:cxn modelId="{D334D573-F666-404A-BE51-E9BF5936F3A4}" type="presParOf" srcId="{651942DB-85E4-414C-9ABB-351BF6DF9C55}" destId="{E5CCD2CE-6112-4C91-91B0-C1ECCD75FE33}" srcOrd="3" destOrd="0" presId="urn:microsoft.com/office/officeart/2005/8/layout/cycle2"/>
+    <dgm:cxn modelId="{53B84584-30BB-47F9-8CCA-E785BD636A61}" type="presParOf" srcId="{E5CCD2CE-6112-4C91-91B0-C1ECCD75FE33}" destId="{EE5693E4-1D02-4B6A-90D3-F1AE07C139D7}" srcOrd="0" destOrd="0" presId="urn:microsoft.com/office/officeart/2005/8/layout/cycle2"/>
+    <dgm:cxn modelId="{FAA09F31-FF85-473C-843C-CA699B1248BE}" type="presParOf" srcId="{651942DB-85E4-414C-9ABB-351BF6DF9C55}" destId="{AA144AA3-DA7A-4FE4-B190-211FECAA362C}" srcOrd="4" destOrd="0" presId="urn:microsoft.com/office/officeart/2005/8/layout/cycle2"/>
+    <dgm:cxn modelId="{FEB9C9FE-60A6-495F-899D-8A7F5C4B891E}" type="presParOf" srcId="{651942DB-85E4-414C-9ABB-351BF6DF9C55}" destId="{05C8C5C4-E86D-45BF-907C-DDFC64175605}" srcOrd="5" destOrd="0" presId="urn:microsoft.com/office/officeart/2005/8/layout/cycle2"/>
+    <dgm:cxn modelId="{9DED9285-7147-4E5C-8F99-74BCDD6BC69A}" type="presParOf" srcId="{05C8C5C4-E86D-45BF-907C-DDFC64175605}" destId="{FFC2BBCC-F570-4A66-93A0-48BD27036263}" srcOrd="0" destOrd="0" presId="urn:microsoft.com/office/officeart/2005/8/layout/cycle2"/>
   </dgm:cxnLst>
   <dgm:bg/>
   <dgm:whole/>
@@ -35552,12 +35521,12 @@
         </a:fontRef>
       </dsp:style>
       <dsp:txBody>
-        <a:bodyPr spcFirstLastPara="0" vert="horz" wrap="square" lIns="27940" tIns="27940" rIns="27940" bIns="27940" numCol="1" spcCol="1270" anchor="ctr" anchorCtr="0">
+        <a:bodyPr spcFirstLastPara="0" vert="horz" wrap="square" lIns="25400" tIns="25400" rIns="25400" bIns="25400" numCol="1" spcCol="1270" anchor="ctr" anchorCtr="0">
           <a:noAutofit/>
         </a:bodyPr>
         <a:lstStyle/>
         <a:p>
-          <a:pPr lvl="0" algn="ctr" defTabSz="977900">
+          <a:pPr lvl="0" algn="ctr" defTabSz="889000">
             <a:lnSpc>
               <a:spcPct val="90000"/>
             </a:lnSpc>
@@ -35569,7 +35538,7 @@
             </a:spcAft>
           </a:pPr>
           <a:r>
-            <a:rPr lang="de-DE" sz="2200" kern="1200">
+            <a:rPr lang="de-DE" sz="2000" kern="1200">
               <a:latin typeface="Frutiger 47LightCn" pitchFamily="2" charset="0"/>
             </a:rPr>
             <a:t>Erfassen</a:t>
@@ -35631,7 +35600,7 @@
         </a:bodyPr>
         <a:lstStyle/>
         <a:p>
-          <a:pPr lvl="0" algn="ctr" defTabSz="800100">
+          <a:pPr lvl="0" algn="ctr" defTabSz="711200">
             <a:lnSpc>
               <a:spcPct val="90000"/>
             </a:lnSpc>
@@ -35642,7 +35611,7 @@
               <a:spcPct val="35000"/>
             </a:spcAft>
           </a:pPr>
-          <a:endParaRPr lang="de-DE" sz="1800" kern="1200"/>
+          <a:endParaRPr lang="de-DE" sz="1600" kern="1200"/>
         </a:p>
       </dsp:txBody>
       <dsp:txXfrm>
@@ -35699,12 +35668,12 @@
         </a:fontRef>
       </dsp:style>
       <dsp:txBody>
-        <a:bodyPr spcFirstLastPara="0" vert="horz" wrap="square" lIns="27940" tIns="27940" rIns="27940" bIns="27940" numCol="1" spcCol="1270" anchor="ctr" anchorCtr="0">
+        <a:bodyPr spcFirstLastPara="0" vert="horz" wrap="square" lIns="25400" tIns="25400" rIns="25400" bIns="25400" numCol="1" spcCol="1270" anchor="ctr" anchorCtr="0">
           <a:noAutofit/>
         </a:bodyPr>
         <a:lstStyle/>
         <a:p>
-          <a:pPr lvl="0" algn="ctr" defTabSz="977900">
+          <a:pPr lvl="0" algn="ctr" defTabSz="889000">
             <a:lnSpc>
               <a:spcPct val="90000"/>
             </a:lnSpc>
@@ -35716,7 +35685,7 @@
             </a:spcAft>
           </a:pPr>
           <a:r>
-            <a:rPr lang="de-DE" sz="2200" kern="1200">
+            <a:rPr lang="de-DE" sz="2000" kern="1200">
               <a:latin typeface="Frutiger 47LightCn" pitchFamily="2" charset="0"/>
             </a:rPr>
             <a:t>Analysieren</a:t>
@@ -35778,7 +35747,7 @@
         </a:bodyPr>
         <a:lstStyle/>
         <a:p>
-          <a:pPr lvl="0" algn="ctr" defTabSz="800100">
+          <a:pPr lvl="0" algn="ctr" defTabSz="711200">
             <a:lnSpc>
               <a:spcPct val="90000"/>
             </a:lnSpc>
@@ -35789,7 +35758,7 @@
               <a:spcPct val="35000"/>
             </a:spcAft>
           </a:pPr>
-          <a:endParaRPr lang="de-DE" sz="1800" kern="1200"/>
+          <a:endParaRPr lang="de-DE" sz="1600" kern="1200"/>
         </a:p>
       </dsp:txBody>
       <dsp:txXfrm rot="10800000">
@@ -35846,12 +35815,12 @@
         </a:fontRef>
       </dsp:style>
       <dsp:txBody>
-        <a:bodyPr spcFirstLastPara="0" vert="horz" wrap="square" lIns="27940" tIns="27940" rIns="27940" bIns="27940" numCol="1" spcCol="1270" anchor="ctr" anchorCtr="0">
+        <a:bodyPr spcFirstLastPara="0" vert="horz" wrap="square" lIns="25400" tIns="25400" rIns="25400" bIns="25400" numCol="1" spcCol="1270" anchor="ctr" anchorCtr="0">
           <a:noAutofit/>
         </a:bodyPr>
         <a:lstStyle/>
         <a:p>
-          <a:pPr lvl="0" algn="ctr" defTabSz="977900">
+          <a:pPr lvl="0" algn="ctr" defTabSz="889000">
             <a:lnSpc>
               <a:spcPct val="90000"/>
             </a:lnSpc>
@@ -35863,7 +35832,7 @@
             </a:spcAft>
           </a:pPr>
           <a:r>
-            <a:rPr lang="de-DE" sz="2200" kern="1200">
+            <a:rPr lang="de-DE" sz="2000" kern="1200">
               <a:latin typeface="Frutiger 47LightCn" pitchFamily="2" charset="0"/>
             </a:rPr>
             <a:t>Reagieren</a:t>
@@ -35925,7 +35894,7 @@
         </a:bodyPr>
         <a:lstStyle/>
         <a:p>
-          <a:pPr lvl="0" algn="ctr" defTabSz="800100">
+          <a:pPr lvl="0" algn="ctr" defTabSz="711200">
             <a:lnSpc>
               <a:spcPct val="90000"/>
             </a:lnSpc>
@@ -35936,7 +35905,7 @@
               <a:spcPct val="35000"/>
             </a:spcAft>
           </a:pPr>
-          <a:endParaRPr lang="de-DE" sz="1800" kern="1200"/>
+          <a:endParaRPr lang="de-DE" sz="1600" kern="1200"/>
         </a:p>
       </dsp:txBody>
       <dsp:txXfrm>
@@ -40684,7 +40653,7 @@
 </file>
 
 <file path=customXml/itemProps1.xml><?xml version="1.0" encoding="utf-8"?>
-<ds:datastoreItem xmlns:ds="http://schemas.openxmlformats.org/officeDocument/2006/customXml" ds:itemID="{228851B4-6AAA-40C4-AFE1-047973AF33CF}">
+<ds:datastoreItem xmlns:ds="http://schemas.openxmlformats.org/officeDocument/2006/customXml" ds:itemID="{E7DA644F-3E1E-416E-8798-F276EAC8E738}">
   <ds:schemaRefs>
     <ds:schemaRef ds:uri="http://schemas.openxmlformats.org/officeDocument/2006/bibliography"/>
   </ds:schemaRefs>
@@ -40692,7 +40661,7 @@
 </file>
 
 <file path=customXml/itemProps2.xml><?xml version="1.0" encoding="utf-8"?>
-<ds:datastoreItem xmlns:ds="http://schemas.openxmlformats.org/officeDocument/2006/customXml" ds:itemID="{E8DB76DE-62B0-4030-93C7-732284A85E53}">
+<ds:datastoreItem xmlns:ds="http://schemas.openxmlformats.org/officeDocument/2006/customXml" ds:itemID="{90619242-B509-48FC-9236-644297439218}">
   <ds:schemaRefs>
     <ds:schemaRef ds:uri="http://schemas.openxmlformats.org/officeDocument/2006/bibliography"/>
   </ds:schemaRefs>

</xml_diff>

<commit_message>
Endbericht UML und Diagramme erweitert
Endbericht UML und Diagramme erweitert
</commit_message>
<xml_diff>
--- a/Docs/Projektabschluss/Endbericht.docx
+++ b/Docs/Projektabschluss/Endbericht.docx
@@ -10157,7 +10157,6 @@
       <w:r>
         <w:rPr>
           <w:noProof/>
-          <w:lang w:val="en-US" w:eastAsia="en-US"/>
         </w:rPr>
         <w:drawing>
           <wp:inline distT="0" distB="0" distL="0" distR="0" wp14:anchorId="40B8A119" wp14:editId="11503763">
@@ -10792,13 +10791,7 @@
         <w:fldChar w:fldCharType="separate"/>
       </w:r>
       <w:r>
-        <w:t>15</w:t>
-      </w:r>
-      <w:r>
-        <w:t>.</w:t>
-      </w:r>
-      <w:r>
-        <w:t>1</w:t>
+        <w:t>15.1</w:t>
       </w:r>
       <w:r>
         <w:fldChar w:fldCharType="end"/>
@@ -11397,7 +11390,6 @@
       <w:r>
         <w:rPr>
           <w:noProof/>
-          <w:lang w:val="en-US" w:eastAsia="en-US"/>
         </w:rPr>
         <w:drawing>
           <wp:anchor distT="0" distB="0" distL="114300" distR="114300" simplePos="0" relativeHeight="251665408" behindDoc="1" locked="0" layoutInCell="1" allowOverlap="1" wp14:anchorId="5D0AA648" wp14:editId="76A5440F">
@@ -12147,7 +12139,6 @@
       <w:r>
         <w:rPr>
           <w:noProof/>
-          <w:lang w:val="en-US" w:eastAsia="en-US"/>
         </w:rPr>
         <w:drawing>
           <wp:inline distT="0" distB="0" distL="0" distR="0" wp14:anchorId="4779EFB9" wp14:editId="66D13FD5">
@@ -12585,7 +12576,6 @@
       <w:r>
         <w:rPr>
           <w:noProof/>
-          <w:lang w:val="en-US" w:eastAsia="en-US"/>
         </w:rPr>
         <w:lastRenderedPageBreak/>
         <w:drawing>
@@ -12990,7 +12980,6 @@
         <w:rPr>
           <w:b/>
           <w:noProof/>
-          <w:lang w:val="en-US" w:eastAsia="en-US"/>
         </w:rPr>
         <w:drawing>
           <wp:inline distT="0" distB="0" distL="0" distR="0" wp14:anchorId="656A0CD9" wp14:editId="307BD80B">
@@ -13235,7 +13224,6 @@
       <w:r>
         <w:rPr>
           <w:noProof/>
-          <w:lang w:val="en-US" w:eastAsia="en-US"/>
         </w:rPr>
         <w:lastRenderedPageBreak/>
         <mc:AlternateContent>
@@ -13709,7 +13697,6 @@
       <w:r>
         <w:rPr>
           <w:noProof/>
-          <w:lang w:val="en-US" w:eastAsia="en-US"/>
         </w:rPr>
         <mc:AlternateContent>
           <mc:Choice Requires="wps">
@@ -16556,7 +16543,6 @@
       <w:r>
         <w:rPr>
           <w:noProof/>
-          <w:lang w:val="en-US" w:eastAsia="en-US"/>
         </w:rPr>
         <w:drawing>
           <wp:inline distT="0" distB="0" distL="0" distR="0" wp14:anchorId="48135F1F" wp14:editId="48020336">
@@ -17010,7 +16996,6 @@
       <w:r>
         <w:rPr>
           <w:noProof/>
-          <w:lang w:val="en-US" w:eastAsia="en-US"/>
         </w:rPr>
         <w:drawing>
           <wp:inline distT="0" distB="0" distL="0" distR="0" wp14:anchorId="517E5002" wp14:editId="75D0494B">
@@ -17707,7 +17692,6 @@
       <w:r>
         <w:rPr>
           <w:noProof/>
-          <w:lang w:val="en-US" w:eastAsia="en-US"/>
         </w:rPr>
         <w:lastRenderedPageBreak/>
         <w:drawing>
@@ -17831,7 +17815,6 @@
       <w:r>
         <w:rPr>
           <w:noProof/>
-          <w:lang w:val="en-US" w:eastAsia="en-US"/>
         </w:rPr>
         <w:lastRenderedPageBreak/>
         <w:drawing>
@@ -18008,9 +17991,134 @@
     </w:p>
     <w:p>
       <w:pPr>
+        <w:pStyle w:val="berschrift3"/>
+      </w:pPr>
+      <w:r>
+        <w:t>Datenbankdiagramme</w:t>
+      </w:r>
+    </w:p>
+    <w:p>
+      <w:pPr>
         <w:pStyle w:val="Listenabsatz"/>
         <w:ind w:left="0"/>
       </w:pPr>
+      <w:r>
+        <w:t>Um einen besseren Überblick über die erstellten Tabellen zu bekommen, wurden sogenannte Datenbankdiagramme erstellt. Im Folgenden werden die wichtigsten Datenbankdiagramme erläutert.</w:t>
+      </w:r>
+    </w:p>
+    <w:p>
+      <w:pPr>
+        <w:pStyle w:val="berschrift4"/>
+      </w:pPr>
+      <w:r>
+        <w:t>Kurse</w:t>
+      </w:r>
+    </w:p>
+    <w:p>
+      <w:pPr>
+        <w:pStyle w:val="Listenabsatz"/>
+        <w:ind w:left="0"/>
+      </w:pPr>
+      <w:r>
+        <w:t>Abbildung 7 im</w:t>
+      </w:r>
+      <w:r>
+        <w:t xml:space="preserve"> Anhang</w:t>
+      </w:r>
+      <w:r>
+        <w:t xml:space="preserve"> 15.10.1</w:t>
+      </w:r>
+      <w:r>
+        <w:t xml:space="preserve"> zeigt an, welche Tabellen für einen Kurs wichtig sind. Ein Kurs </w:t>
+      </w:r>
+      <w:r>
+        <w:t xml:space="preserve">(Courses) kann geplannt werden (CoursePlanings). Die konkrete Anmeldung eines Teilnehmers (Students) spiegelt sich in der Anmeldung (TrainingActivitities) wieder. Für den benötigten Kursleiter (Instructors) werden Zeiten blockiert (BlockedTimeSpans). Zudem wird der Kursleiter bei der Planung berücksichtigt (CoursePlaningInstructors). Da Kurse, Teilnehmer und Kursleiter gegebenfalls über Qualifikation (Qualifications) verfügen müssen, gibt es die sogenannten Beziehungstabellen (StudentQualifications, InstructorQualifications, CourseQualifications). </w:t>
+      </w:r>
+    </w:p>
+    <w:p>
+      <w:pPr>
+        <w:pStyle w:val="berschrift4"/>
+      </w:pPr>
+      <w:r>
+        <w:lastRenderedPageBreak/>
+        <w:t>Qualifikationen</w:t>
+      </w:r>
+    </w:p>
+    <w:p>
+      <w:pPr>
+        <w:pStyle w:val="Listenabsatz"/>
+        <w:ind w:left="0"/>
+      </w:pPr>
+      <w:r>
+        <w:t xml:space="preserve">Die im Vorfeld beschrieben Qualifikationen werden in der Abbildung </w:t>
+      </w:r>
+      <w:r>
+        <w:t>8, Anhang 15.10.2,</w:t>
+      </w:r>
+      <w:r>
+        <w:t xml:space="preserve"> noch einmal detailliert dargestellt.</w:t>
+      </w:r>
+    </w:p>
+    <w:p>
+      <w:pPr>
+        <w:pStyle w:val="berschrift4"/>
+      </w:pPr>
+      <w:r>
+        <w:t>Planung</w:t>
+      </w:r>
+    </w:p>
+    <w:p>
+      <w:pPr>
+        <w:pStyle w:val="Listenabsatz"/>
+        <w:ind w:left="0"/>
+      </w:pPr>
+      <w:r>
+        <w:t xml:space="preserve">Die Planung wird in der Abbildung </w:t>
+      </w:r>
+      <w:r>
+        <w:t>9, Anhang 15.10.3</w:t>
+      </w:r>
+      <w:r>
+        <w:t xml:space="preserve">, </w:t>
+      </w:r>
+      <w:r>
+        <w:t xml:space="preserve"> noch einmal </w:t>
+      </w:r>
+      <w:r>
+        <w:t>detailliert dargestellt.</w:t>
+      </w:r>
+    </w:p>
+    <w:p>
+      <w:pPr>
+        <w:pStyle w:val="berschrift4"/>
+      </w:pPr>
+      <w:r>
+        <w:t>Teilnehmer und Kursleiter</w:t>
+      </w:r>
+    </w:p>
+    <w:p>
+      <w:pPr>
+        <w:pStyle w:val="Listenabsatz"/>
+        <w:ind w:left="0"/>
+      </w:pPr>
+      <w:r>
+        <w:t xml:space="preserve">Teilnehmer (Students) und Kursleiter (Instructors) haben jeweils eigene Adressen (Adresses), Bankdaten (BankAccountDatas) und Kontaktdaten (ContactDatas). Somit ist gewährleistet, das Teilnehmer und Kursleiter mehrere Anschriften und Bankdaten besitzen könnten. In der aktuellen Version der Anwendung ist das aber noch nicht implementiert, sondern wurde nur im Datenbankdesign bereits berücksichtig. Die Abbildung </w:t>
+      </w:r>
+      <w:r>
+        <w:t>10, Anhang 15.10.4</w:t>
+      </w:r>
+      <w:r>
+        <w:t xml:space="preserve">, </w:t>
+      </w:r>
+      <w:r>
+        <w:t xml:space="preserve"> zeigt diesen Zusammenhang auf.</w:t>
+      </w:r>
+    </w:p>
+    <w:p>
+      <w:pPr>
+        <w:pStyle w:val="Listenabsatz"/>
+        <w:ind w:left="0"/>
+      </w:pPr>
     </w:p>
     <w:p>
       <w:pPr>
@@ -18049,15 +18157,92 @@
       <w:r>
         <w:t xml:space="preserve">) standardisiert. </w:t>
       </w:r>
-      <w:r>
-        <w:t>Folgende Grafik zeigt das UML-Diagramm der fertigen Anwendung:</w:t>
-      </w:r>
-    </w:p>
-    <w:p>
-      <w:r>
-        <w:t>Bild</w:t>
-      </w:r>
-    </w:p>
+    </w:p>
+    <w:p>
+      <w:pPr>
+        <w:pStyle w:val="berschrift3"/>
+      </w:pPr>
+      <w:r>
+        <w:t>UML-Duagramme</w:t>
+      </w:r>
+    </w:p>
+    <w:p>
+      <w:r>
+        <w:t>Die im Anhang beigefügten UML-Diagramme bereiten die wichtigsten Objekte grafisch auf. Im Folgenden werden diese kurz erläutert.</w:t>
+      </w:r>
+    </w:p>
+    <w:p>
+      <w:pPr>
+        <w:pStyle w:val="berschrift4"/>
+      </w:pPr>
+      <w:r>
+        <w:t>Enum-Werte</w:t>
+      </w:r>
+    </w:p>
+    <w:p>
+      <w:r>
+        <w:t xml:space="preserve">Um diverse Status zu verwalten, wurden sogenannte Enums (Aufzählungstypen) erstellt. </w:t>
+      </w:r>
+      <w:r>
+        <w:t xml:space="preserve">Ein Aufzählungstyp (englisch enumerated type) ist ein Datentyp für Variablen mit einer endlichen Wertemenge. Alle zulässigen Werte des Aufzählungstyps werden bei der Deklaration des Datentyps mit konstanten Namen definiert. Dabei wird auch eine Reihenfolge festgelegt, die eine Ordnung der einzelnen Werte bestimmt. Die Werte können also sortiert </w:t>
+      </w:r>
+      <w:r>
+        <w:lastRenderedPageBreak/>
+        <w:t>werden.</w:t>
+      </w:r>
+      <w:r>
+        <w:t xml:space="preserve"> Im Quellcode lassen sich diverse Werte dann sehr leicht einsetzen und ablesen. Die Abbildung 11 im Anhang </w:t>
+      </w:r>
+      <w:r>
+        <w:t>zeigt das dazugehörige UML-Diagramm.</w:t>
+      </w:r>
+    </w:p>
+    <w:p>
+      <w:pPr>
+        <w:pStyle w:val="berschrift4"/>
+      </w:pPr>
+      <w:r>
+        <w:t>Kursleiter und Teilnehmer</w:t>
+      </w:r>
+    </w:p>
+    <w:p>
+      <w:r>
+        <w:t>Abbildung 12 zeigt die Klassen Teilnehmer (Student) und die dazugehörigen Elemente, wie Qualifikationen, Adressen, Bankdaten und Kontaktdaten. Der Kursleiter sieht analog dazu aus, daher wurde dafür kein eigenes Diagramm erstellt.</w:t>
+      </w:r>
+    </w:p>
+    <w:p>
+      <w:pPr>
+        <w:pStyle w:val="berschrift4"/>
+      </w:pPr>
+      <w:r>
+        <w:t>Rechnungen / Gutschrift</w:t>
+      </w:r>
+    </w:p>
+    <w:p>
+      <w:r>
+        <w:t>In der Abbildung 13 erkennt man eine Rechnung (Invoice) und eine Gutschrift (CreditInvoice). Beide Objekte besitzen eine Liste von Items (InvoiceItem, CreditNoteItem). Ein Item spiegelt eine Rechnungs- oder Gutschriftsposition wieder. Somit enthält eine Rechnung/Gutschrift eine oder mehrere Positionen. Die Position ist eindeutig der Rechnung / Gutschrift zugeordnet.</w:t>
+      </w:r>
+    </w:p>
+    <w:p>
+      <w:pPr>
+        <w:pStyle w:val="berschrift4"/>
+      </w:pPr>
+      <w:r>
+        <w:t>SailingSchoolObject</w:t>
+      </w:r>
+    </w:p>
+    <w:p>
+      <w:r>
+        <w:t>Um immer wiederkehrende Eigenschaft auszulagern, wurde die Basisklasse „</w:t>
+      </w:r>
+      <w:r>
+        <w:t>SailingSchoolObject</w:t>
+      </w:r>
+      <w:r>
+        <w:t>“ erstellt. Dort werden Eigenschaften, wie z.B. Ersteller, Erstelldatum oder benutzerdefinierte Felder gespeichert. Abbildung 14 zeigt eine Übersicht aller Klassen, die von dieser Basisklasse erben.</w:t>
+      </w:r>
+    </w:p>
+    <w:p/>
     <w:p>
       <w:pPr>
         <w:pStyle w:val="berschrift2"/>
@@ -18065,7 +18250,6 @@
       <w:bookmarkStart w:id="336" w:name="_Toc391792650"/>
       <w:bookmarkStart w:id="337" w:name="_Toc392109038"/>
       <w:r>
-        <w:lastRenderedPageBreak/>
         <w:t>Quellcodeverwaltung</w:t>
       </w:r>
       <w:bookmarkEnd w:id="336"/>
@@ -18756,20 +18940,34 @@
     </w:p>
     <w:p>
       <w:r>
-        <w:t>Der Startbildschirm des Naukanu Sailing School Manager verfügt über „Live Tiles“, Kacheln welche dazu beitragen, wichtige Information auf den ersten zur Verfügung und im Schnellzugriff zu haben. So werden bisher die Anzahl aller erstellten Kurse und der entsprechenden Anmeldungen, die Anzahl der erfassten Teilnehmer und Kursleiter sowie die Anzahl der offenen Rechnungen und Gutschriften auf den ersten Blick angezeigt. Gleichzeitig besteht über diese Kacheln ein Schnellzugang zu den entsprechenden Menüpunkten in deren Übersicht</w:t>
+        <w:t xml:space="preserve">Der Startbildschirm des Naukanu Sailing School Manager verfügt über „Live Tiles“, Kacheln welche dazu beitragen, wichtige </w:t>
+      </w:r>
+      <w:commentRangeStart w:id="364"/>
+      <w:r>
+        <w:t xml:space="preserve">Information auf den ersten zur Verfügung </w:t>
+      </w:r>
+      <w:commentRangeEnd w:id="364"/>
+      <w:r>
+        <w:rPr>
+          <w:rStyle w:val="Kommentarzeichen"/>
+        </w:rPr>
+        <w:commentReference w:id="364"/>
+      </w:r>
+      <w:r>
+        <w:t>und im Schnellzugriff zu haben. So werden bisher die Anzahl aller erstellten Kurse und der entsprechenden Anmeldungen, die Anzahl der erfassten Teilnehmer und Kursleiter sowie die Anzahl der offenen Rechnungen und Gutschriften auf den ersten Blick angezeigt. Gleichzeitig besteht über diese Kacheln ein Schnellzugang zu den entsprechenden Menüpunkten in deren Übersicht</w:t>
       </w:r>
     </w:p>
     <w:p>
       <w:pPr>
         <w:pStyle w:val="berschrift3"/>
       </w:pPr>
-      <w:bookmarkStart w:id="364" w:name="_Toc391927726"/>
-      <w:bookmarkStart w:id="365" w:name="_Toc392109061"/>
+      <w:bookmarkStart w:id="365" w:name="_Toc391927726"/>
+      <w:bookmarkStart w:id="366" w:name="_Toc392109061"/>
       <w:r>
         <w:t>Neuigkeiten</w:t>
       </w:r>
-      <w:bookmarkEnd w:id="364"/>
       <w:bookmarkEnd w:id="365"/>
+      <w:bookmarkEnd w:id="366"/>
     </w:p>
     <w:p>
       <w:r>
@@ -18780,31 +18978,56 @@
       <w:pPr>
         <w:pStyle w:val="berschrift3"/>
       </w:pPr>
-      <w:bookmarkStart w:id="366" w:name="_Toc391927727"/>
-      <w:bookmarkStart w:id="367" w:name="_Toc392109062"/>
+      <w:bookmarkStart w:id="367" w:name="_Toc391927727"/>
+      <w:bookmarkStart w:id="368" w:name="_Toc392109062"/>
       <w:r>
         <w:t>BIC- und IBAN-Generator</w:t>
       </w:r>
-      <w:bookmarkEnd w:id="366"/>
       <w:bookmarkEnd w:id="367"/>
-    </w:p>
-    <w:p>
-      <w:r>
-        <w:t>Der Naukanu Sailing School Manager verfügt in allen Bereichen in welche Kontodaten eingegeben werden müssen über einen eigenen BIC- und IBAN-Generator. Hier werden die Kontonummern und Bankleitzahlen per Knopfdruck automatisch in das neue Bankenformat umgewandelt. Dadurch ergibt sich gerade im der Phase der Umstellung eine erhebliche Arbeitserleichterung für das Anlegen der Kontodaten. Die genaue Funktion ist im Benutzerhandbuch beschrieben</w:t>
+      <w:bookmarkEnd w:id="368"/>
+    </w:p>
+    <w:p>
+      <w:r>
+        <w:t xml:space="preserve">Der Naukanu Sailing School Manager verfügt in allen Bereichen in welche Kontodaten eingegeben werden müssen über einen eigenen BIC- und IBAN-Generator. </w:t>
+      </w:r>
+      <w:commentRangeStart w:id="369"/>
+      <w:r>
+        <w:t>Hier werden die Kontonummern und Bankleitzahlen per Knopfdruck automatisch in das neue Bankenformat umgewandelt</w:t>
+      </w:r>
+      <w:commentRangeEnd w:id="369"/>
+      <w:r>
+        <w:rPr>
+          <w:rStyle w:val="Kommentarzeichen"/>
+        </w:rPr>
+        <w:commentReference w:id="369"/>
+      </w:r>
+      <w:r>
+        <w:t xml:space="preserve">. Dadurch ergibt sich gerade im der Phase der Umstellung eine erhebliche Arbeitserleichterung für das Anlegen der Kontodaten. </w:t>
+      </w:r>
+      <w:commentRangeStart w:id="370"/>
+      <w:r>
+        <w:t>Die genaue Funktion ist im Benutzerhandbuch beschrieben</w:t>
+      </w:r>
+      <w:commentRangeEnd w:id="370"/>
+      <w:r>
+        <w:rPr>
+          <w:rStyle w:val="Kommentarzeichen"/>
+        </w:rPr>
+        <w:commentReference w:id="370"/>
       </w:r>
     </w:p>
     <w:p>
       <w:pPr>
         <w:pStyle w:val="berschrift3"/>
       </w:pPr>
-      <w:bookmarkStart w:id="368" w:name="_Toc391927728"/>
-      <w:bookmarkStart w:id="369" w:name="_Toc392109063"/>
+      <w:bookmarkStart w:id="371" w:name="_Toc391927728"/>
+      <w:bookmarkStart w:id="372" w:name="_Toc392109063"/>
       <w:r>
         <w:lastRenderedPageBreak/>
         <w:t>Mehrsprachigkeit</w:t>
       </w:r>
-      <w:bookmarkEnd w:id="368"/>
-      <w:bookmarkEnd w:id="369"/>
+      <w:bookmarkEnd w:id="371"/>
+      <w:bookmarkEnd w:id="372"/>
     </w:p>
     <w:p>
       <w:r>
@@ -18815,15 +19038,16 @@
       <w:pPr>
         <w:pStyle w:val="berschrift3"/>
       </w:pPr>
-      <w:bookmarkStart w:id="370" w:name="_Toc391927729"/>
-      <w:bookmarkStart w:id="371" w:name="_Toc392109064"/>
+      <w:bookmarkStart w:id="373" w:name="_Toc391927729"/>
+      <w:bookmarkStart w:id="374" w:name="_Toc392109064"/>
       <w:r>
         <w:t>Variable Farb- und Schriftgrößen Gestaltung</w:t>
       </w:r>
-      <w:bookmarkEnd w:id="370"/>
-      <w:bookmarkEnd w:id="371"/>
-    </w:p>
-    <w:p>
+      <w:bookmarkEnd w:id="373"/>
+      <w:bookmarkEnd w:id="374"/>
+    </w:p>
+    <w:p>
+      <w:commentRangeStart w:id="375"/>
       <w:r>
         <w:t>Jeder Mensch auf dieser Welt hat unterschiedliche Geschmäcker. Aus diesem Grunde ist es möglich, den Client des Naukanu Sailing School Manager farblich an den eigenen Geschmack anzupassen. So stehen 20 unterschiedliche Farben und die Auswahl zwischen einem hellen oder dunklen Hintergrund zur Verfügung.</w:t>
       </w:r>
@@ -18832,55 +19056,62 @@
       <w:r>
         <w:t xml:space="preserve">Gleichzeitig ist es ebenfalls möglich, die Schriftgröße den eigenen Bedürfnissen anzupassen. Hier stehen zwei unterschiedliche Schriftgrößen zur Verfügung </w:t>
       </w:r>
+      <w:commentRangeEnd w:id="375"/>
+      <w:r>
+        <w:rPr>
+          <w:rStyle w:val="Kommentarzeichen"/>
+        </w:rPr>
+        <w:commentReference w:id="375"/>
+      </w:r>
     </w:p>
     <w:p>
       <w:pPr>
         <w:pStyle w:val="berschrift2"/>
       </w:pPr>
-      <w:bookmarkStart w:id="372" w:name="_Toc391927730"/>
-      <w:bookmarkStart w:id="373" w:name="_Toc392109065"/>
+      <w:bookmarkStart w:id="376" w:name="_Toc391927730"/>
+      <w:bookmarkStart w:id="377" w:name="_Toc392109065"/>
       <w:r>
         <w:t>Ausblick</w:t>
-      </w:r>
-      <w:bookmarkEnd w:id="372"/>
-      <w:bookmarkEnd w:id="373"/>
-    </w:p>
-    <w:p>
-      <w:r>
-        <w:t>An dieser Stelle geben wir einen Ausblick auf die Erweiterungen, welche für den „Naukanu Sailing School Manager“ in Zukunft möglich sein könnten. Selbstverständlich sind generell auch Anpassungen möglich welche im folgendem nicht aufgeführt sind.</w:t>
-      </w:r>
-    </w:p>
-    <w:p>
-      <w:pPr>
-        <w:pStyle w:val="berschrift3"/>
-      </w:pPr>
-      <w:bookmarkStart w:id="374" w:name="_Toc391927731"/>
-      <w:bookmarkStart w:id="375" w:name="_Toc392109066"/>
-      <w:r>
-        <w:t>Erweiterung der Live Tiles</w:t>
-      </w:r>
-      <w:bookmarkEnd w:id="374"/>
-      <w:bookmarkEnd w:id="375"/>
-    </w:p>
-    <w:p>
-      <w:r>
-        <w:t>Die bereits unter Punkt 12.1.1 erklärten Live Tiles lassen sich natürlich jederzeit erweitern. So können hier auf Wunsch zusätzliche Live Tiles hinzukommen, bereits vorhandene Live Tiles durch andere ersetzt werden oder aber diese auch komplett entfernt werden</w:t>
-      </w:r>
-    </w:p>
-    <w:p>
-      <w:pPr>
-        <w:pStyle w:val="berschrift3"/>
-      </w:pPr>
-      <w:bookmarkStart w:id="376" w:name="_Toc391927732"/>
-      <w:bookmarkStart w:id="377" w:name="_Toc392109067"/>
-      <w:r>
-        <w:t>Erweiterung Neuigkeiten</w:t>
       </w:r>
       <w:bookmarkEnd w:id="376"/>
       <w:bookmarkEnd w:id="377"/>
     </w:p>
     <w:p>
       <w:r>
+        <w:t>An dieser Stelle geben wir einen Ausblick auf die Erweiterungen, welche für den „Naukanu Sailing School Manager“ in Zukunft möglich sein könnten. Selbstverständlich sind generell auch Anpassungen möglich welche im folgendem nicht aufgeführt sind.</w:t>
+      </w:r>
+    </w:p>
+    <w:p>
+      <w:pPr>
+        <w:pStyle w:val="berschrift3"/>
+      </w:pPr>
+      <w:bookmarkStart w:id="378" w:name="_Toc391927731"/>
+      <w:bookmarkStart w:id="379" w:name="_Toc392109066"/>
+      <w:r>
+        <w:t>Erweiterung der Live Tiles</w:t>
+      </w:r>
+      <w:bookmarkEnd w:id="378"/>
+      <w:bookmarkEnd w:id="379"/>
+    </w:p>
+    <w:p>
+      <w:r>
+        <w:t>Die bereits unter Punkt 12.1.1 erklärten Live Tiles lassen sich natürlich jederzeit erweitern. So können hier auf Wunsch zusätzliche Live Tiles hinzukommen, bereits vorhandene Live Tiles durch andere ersetzt werden oder aber diese auch komplett entfernt werden</w:t>
+      </w:r>
+    </w:p>
+    <w:p>
+      <w:pPr>
+        <w:pStyle w:val="berschrift3"/>
+      </w:pPr>
+      <w:bookmarkStart w:id="380" w:name="_Toc391927732"/>
+      <w:bookmarkStart w:id="381" w:name="_Toc392109067"/>
+      <w:r>
+        <w:t>Erweiterung Neuigkeiten</w:t>
+      </w:r>
+      <w:bookmarkEnd w:id="380"/>
+      <w:bookmarkEnd w:id="381"/>
+    </w:p>
+    <w:p>
+      <w:r>
         <w:t xml:space="preserve">Ebenso lassen sich auch die Neuigkeiten auf der Startseite noch erweitern. So wäre es hier z.B. möglich, einen RSS-Feed mit einzubinden oder aber auch z.B. die aktuellen Wetterdaten anzuzeigen. </w:t>
       </w:r>
     </w:p>
@@ -18888,85 +19119,85 @@
       <w:pPr>
         <w:pStyle w:val="berschrift3"/>
       </w:pPr>
-      <w:bookmarkStart w:id="378" w:name="_Toc391927733"/>
-      <w:bookmarkStart w:id="379" w:name="_Toc392109068"/>
+      <w:bookmarkStart w:id="382" w:name="_Toc391927733"/>
+      <w:bookmarkStart w:id="383" w:name="_Toc392109068"/>
       <w:r>
         <w:lastRenderedPageBreak/>
         <w:t>Erweiterung der Mehrsprachigkeit</w:t>
       </w:r>
-      <w:bookmarkEnd w:id="378"/>
-      <w:bookmarkEnd w:id="379"/>
-    </w:p>
-    <w:p>
-      <w:r>
-        <w:t>Der Mehrsprachigkeit des Naukanu Sailing School Managers ist fast keine Grenze gesetzt. So lässt sich die Software jederzeit um weitere Sprachen erweitern. Natürlich ist es auch hier möglich, vorhandene Sprachen zu ersetzen oder zu entfernen</w:t>
-      </w:r>
-    </w:p>
-    <w:p>
-      <w:pPr>
-        <w:pStyle w:val="berschrift3"/>
-      </w:pPr>
-      <w:bookmarkStart w:id="380" w:name="_Toc391927734"/>
-      <w:bookmarkStart w:id="381" w:name="_Toc392109069"/>
-      <w:r>
-        <w:t>Automatischer Mailversand</w:t>
-      </w:r>
-      <w:bookmarkEnd w:id="380"/>
-      <w:bookmarkEnd w:id="381"/>
-    </w:p>
-    <w:p>
-      <w:r>
-        <w:t>In vielen Unternehmen setzt sich immer mehr das papierlose Büro durch. Gerade Unternehmen welche eng mit der Natur verknüpft sind, ist dies ein wichtiger Beitrag zum Umweltschutz. Daher lässt sich der Naukanu Sailing School Manager auf Wunsch um einen automatischen Mailversand erweitern. Im Anschluss wird es dann möglich sein, sämtliche erstellten Dokumente bereits aus der Software heraus zu versenden.</w:t>
-      </w:r>
-    </w:p>
-    <w:p>
-      <w:pPr>
-        <w:pStyle w:val="berschrift3"/>
-      </w:pPr>
-      <w:bookmarkStart w:id="382" w:name="_Toc391927735"/>
-      <w:bookmarkStart w:id="383" w:name="_Toc392109070"/>
-      <w:r>
-        <w:t>Automatische Rechnungsanlage bei Kursbeendigung</w:t>
-      </w:r>
       <w:bookmarkEnd w:id="382"/>
       <w:bookmarkEnd w:id="383"/>
     </w:p>
     <w:p>
       <w:r>
-        <w:t>Es ist ebenfalls möglich, die Rechnungsanlage zu automatisieren. Dies hat den Vorteil, dass unter anderem ein erheblicher Zeitaufwand für das einzelne erstellen der jeweiligen Rechnung entfällt. In diesem Fall würde bei erfolgter Kursbeendigung automatisch eine Rechnung für die jeweiligen Teilnehmer erstellt. Alternativ wäre es dann auch möglich, eine Gruppenrechnung zu erstellen, sollte der komplette Kurs über eine einzelne Rechnung abgerechnet werden sollen. In Kombination mit dem optionalen automatischen Mailversand, bleibt so garantiert keine Rechnung mehr liegen.</w:t>
+        <w:t>Der Mehrsprachigkeit des Naukanu Sailing School Managers ist fast keine Grenze gesetzt. So lässt sich die Software jederzeit um weitere Sprachen erweitern. Natürlich ist es auch hier möglich, vorhandene Sprachen zu ersetzen oder zu entfernen</w:t>
       </w:r>
     </w:p>
     <w:p>
       <w:pPr>
         <w:pStyle w:val="berschrift3"/>
       </w:pPr>
-      <w:bookmarkStart w:id="384" w:name="_Toc391927736"/>
-      <w:bookmarkStart w:id="385" w:name="_Toc392109071"/>
-      <w:r>
-        <w:t>Anhang von Dateien an die Stammdaten</w:t>
+      <w:bookmarkStart w:id="384" w:name="_Toc391927734"/>
+      <w:bookmarkStart w:id="385" w:name="_Toc392109069"/>
+      <w:r>
+        <w:t>Automatischer Mailversand</w:t>
       </w:r>
       <w:bookmarkEnd w:id="384"/>
       <w:bookmarkEnd w:id="385"/>
     </w:p>
     <w:p>
       <w:r>
-        <w:t>Die Stammdaten können um die Möglichkeit erweitert werden, dass Dokumente wie z.B. Qualifikationen, Zeugnisse oder auch Materialblätter und Rechnungen entsprechend angehangen werden. So hat man jederzeit sämtliche benötigten Informationen zur Ansicht</w:t>
+        <w:t>In vielen Unternehmen setzt sich immer mehr das papierlose Büro durch. Gerade Unternehmen welche eng mit der Natur verknüpft sind, ist dies ein wichtiger Beitrag zum Umweltschutz. Daher lässt sich der Naukanu Sailing School Manager auf Wunsch um einen automatischen Mailversand erweitern. Im Anschluss wird es dann möglich sein, sämtliche erstellten Dokumente bereits aus der Software heraus zu versenden.</w:t>
       </w:r>
     </w:p>
     <w:p>
       <w:pPr>
         <w:pStyle w:val="berschrift3"/>
       </w:pPr>
-      <w:bookmarkStart w:id="386" w:name="_Toc391927737"/>
-      <w:bookmarkStart w:id="387" w:name="_Toc392109072"/>
-      <w:r>
-        <w:t>Historisierung</w:t>
+      <w:bookmarkStart w:id="386" w:name="_Toc391927735"/>
+      <w:bookmarkStart w:id="387" w:name="_Toc392109070"/>
+      <w:r>
+        <w:t>Automatische Rechnungsanlage bei Kursbeendigung</w:t>
       </w:r>
       <w:bookmarkEnd w:id="386"/>
       <w:bookmarkEnd w:id="387"/>
     </w:p>
     <w:p>
       <w:r>
+        <w:t>Es ist ebenfalls möglich, die Rechnungsanlage zu automatisieren. Dies hat den Vorteil, dass unter anderem ein erheblicher Zeitaufwand für das einzelne erstellen der jeweiligen Rechnung entfällt. In diesem Fall würde bei erfolgter Kursbeendigung automatisch eine Rechnung für die jeweiligen Teilnehmer erstellt. Alternativ wäre es dann auch möglich, eine Gruppenrechnung zu erstellen, sollte der komplette Kurs über eine einzelne Rechnung abgerechnet werden sollen. In Kombination mit dem optionalen automatischen Mailversand, bleibt so garantiert keine Rechnung mehr liegen.</w:t>
+      </w:r>
+    </w:p>
+    <w:p>
+      <w:pPr>
+        <w:pStyle w:val="berschrift3"/>
+      </w:pPr>
+      <w:bookmarkStart w:id="388" w:name="_Toc391927736"/>
+      <w:bookmarkStart w:id="389" w:name="_Toc392109071"/>
+      <w:r>
+        <w:t>Anhang von Dateien an die Stammdaten</w:t>
+      </w:r>
+      <w:bookmarkEnd w:id="388"/>
+      <w:bookmarkEnd w:id="389"/>
+    </w:p>
+    <w:p>
+      <w:r>
+        <w:t>Die Stammdaten können um die Möglichkeit erweitert werden, dass Dokumente wie z.B. Qualifikationen, Zeugnisse oder auch Materialblätter und Rechnungen entsprechend angehangen werden. So hat man jederzeit sämtliche benötigten Informationen zur Ansicht</w:t>
+      </w:r>
+    </w:p>
+    <w:p>
+      <w:pPr>
+        <w:pStyle w:val="berschrift3"/>
+      </w:pPr>
+      <w:bookmarkStart w:id="390" w:name="_Toc391927737"/>
+      <w:bookmarkStart w:id="391" w:name="_Toc392109072"/>
+      <w:r>
+        <w:t>Historisierung</w:t>
+      </w:r>
+      <w:bookmarkEnd w:id="390"/>
+      <w:bookmarkEnd w:id="391"/>
+    </w:p>
+    <w:p>
+      <w:r>
         <w:t>Generell kann die Software auch um eine Historisierung erweitert werden. Hier wären dann auch Änderungen an den Stammdaten nachvollziehbar oder evtl. gesetzliche Anforderungen in Italien zur Nachverfolgung von Rechnungsinformationen erfüllbar.</w:t>
       </w:r>
     </w:p>
@@ -18975,13 +19206,13 @@
       <w:pPr>
         <w:pStyle w:val="berschrift1"/>
       </w:pPr>
-      <w:bookmarkStart w:id="388" w:name="_Toc392109073"/>
-      <w:commentRangeStart w:id="389"/>
+      <w:bookmarkStart w:id="392" w:name="_Toc392109073"/>
+      <w:commentRangeStart w:id="393"/>
       <w:r>
         <w:lastRenderedPageBreak/>
         <w:t>Zusammenfassung</w:t>
       </w:r>
-      <w:commentRangeEnd w:id="389"/>
+      <w:commentRangeEnd w:id="393"/>
       <w:r>
         <w:rPr>
           <w:rStyle w:val="Kommentarzeichen"/>
@@ -18989,9 +19220,9 @@
           <w:b w:val="0"/>
           <w:color w:val="auto"/>
         </w:rPr>
-        <w:commentReference w:id="389"/>
-      </w:r>
-      <w:bookmarkEnd w:id="388"/>
+        <w:commentReference w:id="393"/>
+      </w:r>
+      <w:bookmarkEnd w:id="392"/>
     </w:p>
     <w:p>
       <w:pPr>
@@ -19006,12 +19237,12 @@
       <w:pPr>
         <w:pStyle w:val="berschrift1"/>
       </w:pPr>
-      <w:bookmarkStart w:id="390" w:name="_Toc392109074"/>
+      <w:bookmarkStart w:id="394" w:name="_Toc392109074"/>
       <w:r>
         <w:lastRenderedPageBreak/>
         <w:t>Glossar</w:t>
       </w:r>
-      <w:bookmarkEnd w:id="390"/>
+      <w:bookmarkEnd w:id="394"/>
     </w:p>
     <w:p>
       <w:r>
@@ -19022,95 +19253,91 @@
       <w:pPr>
         <w:pStyle w:val="berschrift1"/>
       </w:pPr>
-      <w:bookmarkStart w:id="391" w:name="_Toc391487427"/>
-      <w:bookmarkStart w:id="392" w:name="_Toc391488393"/>
-      <w:bookmarkStart w:id="393" w:name="_Toc391493688"/>
-      <w:bookmarkStart w:id="394" w:name="_Toc391549693"/>
-      <w:bookmarkStart w:id="395" w:name="_Toc391723883"/>
-      <w:bookmarkStart w:id="396" w:name="_Toc391724188"/>
-      <w:bookmarkStart w:id="397" w:name="_Toc391487447"/>
-      <w:bookmarkStart w:id="398" w:name="_Toc391488413"/>
-      <w:bookmarkStart w:id="399" w:name="_Toc391493708"/>
-      <w:bookmarkStart w:id="400" w:name="_Toc391549713"/>
-      <w:bookmarkStart w:id="401" w:name="_Toc391723903"/>
-      <w:bookmarkStart w:id="402" w:name="_Toc391724208"/>
-      <w:bookmarkStart w:id="403" w:name="_Toc391487448"/>
-      <w:bookmarkStart w:id="404" w:name="_Toc391488414"/>
-      <w:bookmarkStart w:id="405" w:name="_Toc391493709"/>
-      <w:bookmarkStart w:id="406" w:name="_Toc391549714"/>
-      <w:bookmarkStart w:id="407" w:name="_Toc391723904"/>
-      <w:bookmarkStart w:id="408" w:name="_Toc391724209"/>
-      <w:bookmarkStart w:id="409" w:name="_Toc391487449"/>
-      <w:bookmarkStart w:id="410" w:name="_Toc391488415"/>
-      <w:bookmarkStart w:id="411" w:name="_Toc391493710"/>
-      <w:bookmarkStart w:id="412" w:name="_Toc391549715"/>
-      <w:bookmarkStart w:id="413" w:name="_Toc391723905"/>
-      <w:bookmarkStart w:id="414" w:name="_Toc391724210"/>
-      <w:bookmarkStart w:id="415" w:name="_Toc391487450"/>
-      <w:bookmarkStart w:id="416" w:name="_Toc391488416"/>
-      <w:bookmarkStart w:id="417" w:name="_Toc391493711"/>
-      <w:bookmarkStart w:id="418" w:name="_Toc391549716"/>
-      <w:bookmarkStart w:id="419" w:name="_Toc391723906"/>
-      <w:bookmarkStart w:id="420" w:name="_Toc391724211"/>
-      <w:bookmarkStart w:id="421" w:name="_Toc391487451"/>
-      <w:bookmarkStart w:id="422" w:name="_Toc391488417"/>
-      <w:bookmarkStart w:id="423" w:name="_Toc391493712"/>
-      <w:bookmarkStart w:id="424" w:name="_Toc391549717"/>
-      <w:bookmarkStart w:id="425" w:name="_Toc391723907"/>
-      <w:bookmarkStart w:id="426" w:name="_Toc391724212"/>
-      <w:bookmarkStart w:id="427" w:name="_Toc391469857"/>
-      <w:bookmarkStart w:id="428" w:name="_Toc391470094"/>
-      <w:bookmarkStart w:id="429" w:name="_Toc391487452"/>
-      <w:bookmarkStart w:id="430" w:name="_Toc391488418"/>
-      <w:bookmarkStart w:id="431" w:name="_Toc391493713"/>
-      <w:bookmarkStart w:id="432" w:name="_Toc391549718"/>
-      <w:bookmarkStart w:id="433" w:name="_Toc391723908"/>
-      <w:bookmarkStart w:id="434" w:name="_Toc391724213"/>
-      <w:bookmarkStart w:id="435" w:name="_Toc391469858"/>
-      <w:bookmarkStart w:id="436" w:name="_Toc391470095"/>
-      <w:bookmarkStart w:id="437" w:name="_Toc391487453"/>
-      <w:bookmarkStart w:id="438" w:name="_Toc391488419"/>
-      <w:bookmarkStart w:id="439" w:name="_Toc391493714"/>
-      <w:bookmarkStart w:id="440" w:name="_Toc391549719"/>
-      <w:bookmarkStart w:id="441" w:name="_Toc391723909"/>
-      <w:bookmarkStart w:id="442" w:name="_Toc391724214"/>
-      <w:bookmarkStart w:id="443" w:name="_Toc391469977"/>
-      <w:bookmarkStart w:id="444" w:name="_Toc391470214"/>
-      <w:bookmarkStart w:id="445" w:name="_Toc391487572"/>
-      <w:bookmarkStart w:id="446" w:name="_Toc391488538"/>
-      <w:bookmarkStart w:id="447" w:name="_Toc391493833"/>
-      <w:bookmarkStart w:id="448" w:name="_Toc391549838"/>
-      <w:bookmarkStart w:id="449" w:name="_Toc391724028"/>
-      <w:bookmarkStart w:id="450" w:name="_Toc391724333"/>
-      <w:bookmarkStart w:id="451" w:name="_Toc391487606"/>
-      <w:bookmarkStart w:id="452" w:name="_Toc391488572"/>
-      <w:bookmarkStart w:id="453" w:name="_Toc391493867"/>
-      <w:bookmarkStart w:id="454" w:name="_Toc391549872"/>
-      <w:bookmarkStart w:id="455" w:name="_Toc391724062"/>
-      <w:bookmarkStart w:id="456" w:name="_Toc391724367"/>
-      <w:bookmarkStart w:id="457" w:name="_Toc391487607"/>
-      <w:bookmarkStart w:id="458" w:name="_Toc391488573"/>
-      <w:bookmarkStart w:id="459" w:name="_Toc391493868"/>
-      <w:bookmarkStart w:id="460" w:name="_Toc391549873"/>
-      <w:bookmarkStart w:id="461" w:name="_Toc391724063"/>
-      <w:bookmarkStart w:id="462" w:name="_Toc391724368"/>
-      <w:bookmarkStart w:id="463" w:name="_Toc391487618"/>
-      <w:bookmarkStart w:id="464" w:name="_Toc391488584"/>
-      <w:bookmarkStart w:id="465" w:name="_Toc391493879"/>
-      <w:bookmarkStart w:id="466" w:name="_Toc391549884"/>
-      <w:bookmarkStart w:id="467" w:name="_Toc391724074"/>
-      <w:bookmarkStart w:id="468" w:name="_Toc391724379"/>
-      <w:bookmarkStart w:id="469" w:name="_Toc391487639"/>
-      <w:bookmarkStart w:id="470" w:name="_Toc391488605"/>
-      <w:bookmarkStart w:id="471" w:name="_Toc391493900"/>
-      <w:bookmarkStart w:id="472" w:name="_Toc391549905"/>
-      <w:bookmarkStart w:id="473" w:name="_Toc391724095"/>
-      <w:bookmarkStart w:id="474" w:name="_Toc391724400"/>
-      <w:bookmarkStart w:id="475" w:name="_Toc392109075"/>
-      <w:bookmarkEnd w:id="391"/>
-      <w:bookmarkEnd w:id="392"/>
-      <w:bookmarkEnd w:id="393"/>
-      <w:bookmarkEnd w:id="394"/>
+      <w:bookmarkStart w:id="395" w:name="_Toc391487427"/>
+      <w:bookmarkStart w:id="396" w:name="_Toc391488393"/>
+      <w:bookmarkStart w:id="397" w:name="_Toc391493688"/>
+      <w:bookmarkStart w:id="398" w:name="_Toc391549693"/>
+      <w:bookmarkStart w:id="399" w:name="_Toc391723883"/>
+      <w:bookmarkStart w:id="400" w:name="_Toc391724188"/>
+      <w:bookmarkStart w:id="401" w:name="_Toc391487447"/>
+      <w:bookmarkStart w:id="402" w:name="_Toc391488413"/>
+      <w:bookmarkStart w:id="403" w:name="_Toc391493708"/>
+      <w:bookmarkStart w:id="404" w:name="_Toc391549713"/>
+      <w:bookmarkStart w:id="405" w:name="_Toc391723903"/>
+      <w:bookmarkStart w:id="406" w:name="_Toc391724208"/>
+      <w:bookmarkStart w:id="407" w:name="_Toc391487448"/>
+      <w:bookmarkStart w:id="408" w:name="_Toc391488414"/>
+      <w:bookmarkStart w:id="409" w:name="_Toc391493709"/>
+      <w:bookmarkStart w:id="410" w:name="_Toc391549714"/>
+      <w:bookmarkStart w:id="411" w:name="_Toc391723904"/>
+      <w:bookmarkStart w:id="412" w:name="_Toc391724209"/>
+      <w:bookmarkStart w:id="413" w:name="_Toc391487449"/>
+      <w:bookmarkStart w:id="414" w:name="_Toc391488415"/>
+      <w:bookmarkStart w:id="415" w:name="_Toc391493710"/>
+      <w:bookmarkStart w:id="416" w:name="_Toc391549715"/>
+      <w:bookmarkStart w:id="417" w:name="_Toc391723905"/>
+      <w:bookmarkStart w:id="418" w:name="_Toc391724210"/>
+      <w:bookmarkStart w:id="419" w:name="_Toc391487450"/>
+      <w:bookmarkStart w:id="420" w:name="_Toc391488416"/>
+      <w:bookmarkStart w:id="421" w:name="_Toc391493711"/>
+      <w:bookmarkStart w:id="422" w:name="_Toc391549716"/>
+      <w:bookmarkStart w:id="423" w:name="_Toc391723906"/>
+      <w:bookmarkStart w:id="424" w:name="_Toc391724211"/>
+      <w:bookmarkStart w:id="425" w:name="_Toc391487451"/>
+      <w:bookmarkStart w:id="426" w:name="_Toc391488417"/>
+      <w:bookmarkStart w:id="427" w:name="_Toc391493712"/>
+      <w:bookmarkStart w:id="428" w:name="_Toc391549717"/>
+      <w:bookmarkStart w:id="429" w:name="_Toc391723907"/>
+      <w:bookmarkStart w:id="430" w:name="_Toc391724212"/>
+      <w:bookmarkStart w:id="431" w:name="_Toc391469857"/>
+      <w:bookmarkStart w:id="432" w:name="_Toc391470094"/>
+      <w:bookmarkStart w:id="433" w:name="_Toc391487452"/>
+      <w:bookmarkStart w:id="434" w:name="_Toc391488418"/>
+      <w:bookmarkStart w:id="435" w:name="_Toc391493713"/>
+      <w:bookmarkStart w:id="436" w:name="_Toc391549718"/>
+      <w:bookmarkStart w:id="437" w:name="_Toc391723908"/>
+      <w:bookmarkStart w:id="438" w:name="_Toc391724213"/>
+      <w:bookmarkStart w:id="439" w:name="_Toc391469858"/>
+      <w:bookmarkStart w:id="440" w:name="_Toc391470095"/>
+      <w:bookmarkStart w:id="441" w:name="_Toc391487453"/>
+      <w:bookmarkStart w:id="442" w:name="_Toc391488419"/>
+      <w:bookmarkStart w:id="443" w:name="_Toc391493714"/>
+      <w:bookmarkStart w:id="444" w:name="_Toc391549719"/>
+      <w:bookmarkStart w:id="445" w:name="_Toc391723909"/>
+      <w:bookmarkStart w:id="446" w:name="_Toc391724214"/>
+      <w:bookmarkStart w:id="447" w:name="_Toc391469977"/>
+      <w:bookmarkStart w:id="448" w:name="_Toc391470214"/>
+      <w:bookmarkStart w:id="449" w:name="_Toc391487572"/>
+      <w:bookmarkStart w:id="450" w:name="_Toc391488538"/>
+      <w:bookmarkStart w:id="451" w:name="_Toc391493833"/>
+      <w:bookmarkStart w:id="452" w:name="_Toc391549838"/>
+      <w:bookmarkStart w:id="453" w:name="_Toc391724028"/>
+      <w:bookmarkStart w:id="454" w:name="_Toc391724333"/>
+      <w:bookmarkStart w:id="455" w:name="_Toc391487606"/>
+      <w:bookmarkStart w:id="456" w:name="_Toc391488572"/>
+      <w:bookmarkStart w:id="457" w:name="_Toc391493867"/>
+      <w:bookmarkStart w:id="458" w:name="_Toc391549872"/>
+      <w:bookmarkStart w:id="459" w:name="_Toc391724062"/>
+      <w:bookmarkStart w:id="460" w:name="_Toc391724367"/>
+      <w:bookmarkStart w:id="461" w:name="_Toc391487607"/>
+      <w:bookmarkStart w:id="462" w:name="_Toc391488573"/>
+      <w:bookmarkStart w:id="463" w:name="_Toc391493868"/>
+      <w:bookmarkStart w:id="464" w:name="_Toc391549873"/>
+      <w:bookmarkStart w:id="465" w:name="_Toc391724063"/>
+      <w:bookmarkStart w:id="466" w:name="_Toc391724368"/>
+      <w:bookmarkStart w:id="467" w:name="_Toc391487618"/>
+      <w:bookmarkStart w:id="468" w:name="_Toc391488584"/>
+      <w:bookmarkStart w:id="469" w:name="_Toc391493879"/>
+      <w:bookmarkStart w:id="470" w:name="_Toc391549884"/>
+      <w:bookmarkStart w:id="471" w:name="_Toc391724074"/>
+      <w:bookmarkStart w:id="472" w:name="_Toc391724379"/>
+      <w:bookmarkStart w:id="473" w:name="_Toc391487639"/>
+      <w:bookmarkStart w:id="474" w:name="_Toc391488605"/>
+      <w:bookmarkStart w:id="475" w:name="_Toc391493900"/>
+      <w:bookmarkStart w:id="476" w:name="_Toc391549905"/>
+      <w:bookmarkStart w:id="477" w:name="_Toc391724095"/>
+      <w:bookmarkStart w:id="478" w:name="_Toc391724400"/>
+      <w:bookmarkStart w:id="479" w:name="_Toc392109075"/>
       <w:bookmarkEnd w:id="395"/>
       <w:bookmarkEnd w:id="396"/>
       <w:bookmarkEnd w:id="397"/>
@@ -19191,11 +19418,15 @@
       <w:bookmarkEnd w:id="472"/>
       <w:bookmarkEnd w:id="473"/>
       <w:bookmarkEnd w:id="474"/>
+      <w:bookmarkEnd w:id="475"/>
+      <w:bookmarkEnd w:id="476"/>
+      <w:bookmarkEnd w:id="477"/>
+      <w:bookmarkEnd w:id="478"/>
       <w:r>
         <w:lastRenderedPageBreak/>
         <w:t>Literaturverzeichnis</w:t>
       </w:r>
-      <w:bookmarkEnd w:id="475"/>
+      <w:bookmarkEnd w:id="479"/>
     </w:p>
     <w:p>
       <w:pPr>
@@ -19460,14 +19691,14 @@
           <w:lang w:val="en-US"/>
         </w:rPr>
       </w:pPr>
-      <w:bookmarkStart w:id="476" w:name="_Toc392109076"/>
+      <w:bookmarkStart w:id="480" w:name="_Toc392109076"/>
       <w:r>
         <w:rPr>
           <w:lang w:val="en-US"/>
         </w:rPr>
         <w:t>Abbildungsverzeichnis</w:t>
       </w:r>
-      <w:bookmarkEnd w:id="476"/>
+      <w:bookmarkEnd w:id="480"/>
     </w:p>
     <w:p>
       <w:pPr>
@@ -19936,7 +20167,7 @@
           <w:lang w:val="en-US"/>
         </w:rPr>
       </w:pPr>
-      <w:bookmarkStart w:id="477" w:name="_Toc392109077"/>
+      <w:bookmarkStart w:id="481" w:name="_Toc392109077"/>
       <w:r>
         <w:rPr>
           <w:lang w:val="en-US"/>
@@ -19944,7 +20175,7 @@
         <w:lastRenderedPageBreak/>
         <w:t>Tabellenverzeichnis</w:t>
       </w:r>
-      <w:bookmarkEnd w:id="477"/>
+      <w:bookmarkEnd w:id="481"/>
     </w:p>
     <w:p>
       <w:pPr>
@@ -20203,7 +20434,7 @@
       <w:pPr>
         <w:pStyle w:val="Beschriftung"/>
       </w:pPr>
-      <w:bookmarkStart w:id="478" w:name="_Toc392096243"/>
+      <w:bookmarkStart w:id="482" w:name="_Toc392096243"/>
       <w:r>
         <w:t xml:space="preserve">Table </w:t>
       </w:r>
@@ -20222,7 +20453,7 @@
         </w:rPr>
         <w:t>1</w:t>
       </w:r>
-      <w:bookmarkEnd w:id="478"/>
+      <w:bookmarkEnd w:id="482"/>
       <w:r>
         <w:rPr>
           <w:noProof/>
@@ -20291,8 +20522,8 @@
       <w:pPr>
         <w:pStyle w:val="Beschriftung"/>
       </w:pPr>
-      <w:bookmarkStart w:id="479" w:name="_Toc391476692"/>
-      <w:bookmarkStart w:id="480" w:name="_Toc392096244"/>
+      <w:bookmarkStart w:id="483" w:name="_Toc391476692"/>
+      <w:bookmarkStart w:id="484" w:name="_Toc392096244"/>
       <w:r>
         <w:t xml:space="preserve">Table </w:t>
       </w:r>
@@ -20311,8 +20542,8 @@
         </w:rPr>
         <w:t>2</w:t>
       </w:r>
-      <w:bookmarkEnd w:id="479"/>
-      <w:bookmarkEnd w:id="480"/>
+      <w:bookmarkEnd w:id="483"/>
+      <w:bookmarkEnd w:id="484"/>
       <w:r>
         <w:rPr>
           <w:noProof/>
@@ -20349,28 +20580,28 @@
       <w:pPr>
         <w:pStyle w:val="berschrift1"/>
       </w:pPr>
-      <w:bookmarkStart w:id="481" w:name="_Toc382849782"/>
-      <w:bookmarkStart w:id="482" w:name="_Ref392104199"/>
-      <w:bookmarkStart w:id="483" w:name="_Toc392109078"/>
+      <w:bookmarkStart w:id="485" w:name="_Toc382849782"/>
+      <w:bookmarkStart w:id="486" w:name="_Ref392104199"/>
+      <w:bookmarkStart w:id="487" w:name="_Toc392109078"/>
       <w:r>
         <w:lastRenderedPageBreak/>
         <w:t>Anhang</w:t>
       </w:r>
-      <w:bookmarkEnd w:id="481"/>
-      <w:bookmarkEnd w:id="482"/>
-      <w:bookmarkEnd w:id="483"/>
+      <w:bookmarkEnd w:id="485"/>
+      <w:bookmarkEnd w:id="486"/>
+      <w:bookmarkEnd w:id="487"/>
     </w:p>
     <w:p>
       <w:pPr>
         <w:pStyle w:val="berschrift2"/>
       </w:pPr>
-      <w:bookmarkStart w:id="484" w:name="_Ref392108020"/>
-      <w:bookmarkStart w:id="485" w:name="_Toc392109079"/>
+      <w:bookmarkStart w:id="488" w:name="_Ref392108020"/>
+      <w:bookmarkStart w:id="489" w:name="_Toc392109079"/>
       <w:r>
         <w:t>IST-Analyse – Anlage eines Teilnehmers</w:t>
       </w:r>
-      <w:bookmarkEnd w:id="484"/>
-      <w:bookmarkEnd w:id="485"/>
+      <w:bookmarkEnd w:id="488"/>
+      <w:bookmarkEnd w:id="489"/>
     </w:p>
     <w:p>
       <w:pPr>
@@ -20379,7 +20610,6 @@
       <w:r>
         <w:rPr>
           <w:noProof/>
-          <w:lang w:val="en-US" w:eastAsia="en-US"/>
         </w:rPr>
         <w:drawing>
           <wp:anchor distT="0" distB="0" distL="114300" distR="114300" simplePos="0" relativeHeight="251667456" behindDoc="1" locked="0" layoutInCell="1" allowOverlap="1" wp14:anchorId="1A98FDE5" wp14:editId="2C65428C">
@@ -20495,17 +20725,14 @@
       <w:pPr>
         <w:pStyle w:val="berschrift2"/>
       </w:pPr>
-      <w:bookmarkStart w:id="486" w:name="_Ref392108813"/>
-      <w:bookmarkStart w:id="487" w:name="_Toc392109080"/>
+      <w:bookmarkStart w:id="490" w:name="_Ref392108813"/>
+      <w:bookmarkStart w:id="491" w:name="_Toc392109080"/>
       <w:r>
         <w:lastRenderedPageBreak/>
-        <w:t xml:space="preserve">IST-Analyse – Anlage </w:t>
-      </w:r>
-      <w:r>
-        <w:t>eines Kurses</w:t>
-      </w:r>
-      <w:bookmarkEnd w:id="486"/>
-      <w:bookmarkEnd w:id="487"/>
+        <w:t>IST-Analyse – Anlage eines Kurses</w:t>
+      </w:r>
+      <w:bookmarkEnd w:id="490"/>
+      <w:bookmarkEnd w:id="491"/>
     </w:p>
     <w:p>
       <w:pPr>
@@ -20514,7 +20741,6 @@
       <w:r>
         <w:rPr>
           <w:noProof/>
-          <w:lang w:val="en-US" w:eastAsia="en-US"/>
         </w:rPr>
         <w:drawing>
           <wp:inline distT="0" distB="0" distL="0" distR="0" wp14:anchorId="57FEC0C1" wp14:editId="0A698B0B">
@@ -20619,12 +20845,11 @@
       <w:pPr>
         <w:pStyle w:val="berschrift2"/>
       </w:pPr>
-      <w:bookmarkStart w:id="488" w:name="_Ref392108827"/>
-      <w:bookmarkStart w:id="489" w:name="_Toc392109081"/>
+      <w:bookmarkStart w:id="492" w:name="_Ref392108827"/>
+      <w:bookmarkStart w:id="493" w:name="_Toc392109081"/>
       <w:r>
         <w:rPr>
           <w:noProof/>
-          <w:lang w:val="en-US" w:eastAsia="en-US"/>
         </w:rPr>
         <w:lastRenderedPageBreak/>
         <w:drawing>
@@ -20686,8 +20911,8 @@
       <w:r>
         <w:t>IST-Analyse - Anlage eines Kurstermines</w:t>
       </w:r>
-      <w:bookmarkEnd w:id="488"/>
-      <w:bookmarkEnd w:id="489"/>
+      <w:bookmarkEnd w:id="492"/>
+      <w:bookmarkEnd w:id="493"/>
     </w:p>
     <w:p>
       <w:pPr>
@@ -20746,14 +20971,14 @@
       <w:pPr>
         <w:pStyle w:val="berschrift2"/>
       </w:pPr>
-      <w:bookmarkStart w:id="490" w:name="_Ref392108850"/>
-      <w:bookmarkStart w:id="491" w:name="_Toc392109082"/>
+      <w:bookmarkStart w:id="494" w:name="_Ref392108850"/>
+      <w:bookmarkStart w:id="495" w:name="_Toc392109082"/>
       <w:r>
         <w:lastRenderedPageBreak/>
         <w:t>IST-Analyse – Anlage von Material</w:t>
       </w:r>
-      <w:bookmarkEnd w:id="490"/>
-      <w:bookmarkEnd w:id="491"/>
+      <w:bookmarkEnd w:id="494"/>
+      <w:bookmarkEnd w:id="495"/>
     </w:p>
     <w:p>
       <w:pPr>
@@ -20762,7 +20987,6 @@
       <w:r>
         <w:rPr>
           <w:noProof/>
-          <w:lang w:val="en-US" w:eastAsia="en-US"/>
         </w:rPr>
         <w:drawing>
           <wp:inline distT="0" distB="0" distL="0" distR="0" wp14:anchorId="0F03D54E" wp14:editId="211AC6D6">
@@ -20885,19 +21109,16 @@
       <w:pPr>
         <w:pStyle w:val="berschrift2"/>
       </w:pPr>
-      <w:bookmarkStart w:id="492" w:name="_Ref392108873"/>
-      <w:bookmarkStart w:id="493" w:name="_Toc392109083"/>
+      <w:bookmarkStart w:id="496" w:name="_Ref392108873"/>
+      <w:bookmarkStart w:id="497" w:name="_Toc392109083"/>
       <w:r>
         <w:lastRenderedPageBreak/>
         <w:t>IST-Analyse - Anlage der Kursleiter</w:t>
       </w:r>
-      <w:bookmarkEnd w:id="492"/>
-      <w:bookmarkEnd w:id="493"/>
-      <w:r>
-        <w:t xml:space="preserve"> </w:t>
-      </w:r>
-      <w:r>
-        <w:t xml:space="preserve"> </w:t>
+      <w:bookmarkEnd w:id="496"/>
+      <w:bookmarkEnd w:id="497"/>
+      <w:r>
+        <w:t xml:space="preserve">  </w:t>
       </w:r>
     </w:p>
     <w:p>
@@ -20907,7 +21128,6 @@
       <w:r>
         <w:rPr>
           <w:noProof/>
-          <w:lang w:val="en-US" w:eastAsia="en-US"/>
         </w:rPr>
         <w:drawing>
           <wp:inline distT="0" distB="0" distL="0" distR="0" wp14:anchorId="3E296FA7" wp14:editId="4282B2C9">
@@ -21027,20 +21247,14 @@
       <w:pPr>
         <w:pStyle w:val="berschrift2"/>
       </w:pPr>
-      <w:bookmarkStart w:id="494" w:name="_Ref392108907"/>
-      <w:bookmarkStart w:id="495" w:name="_Toc392109084"/>
+      <w:bookmarkStart w:id="498" w:name="_Ref392108907"/>
+      <w:bookmarkStart w:id="499" w:name="_Toc392109084"/>
       <w:r>
         <w:lastRenderedPageBreak/>
-        <w:t xml:space="preserve">IST – Analyse - </w:t>
-      </w:r>
-      <w:r>
-        <w:t xml:space="preserve">Erstellen von Rechnungen </w:t>
-      </w:r>
-      <w:r>
-        <w:t>und Mahnungen</w:t>
-      </w:r>
-      <w:bookmarkEnd w:id="494"/>
-      <w:bookmarkEnd w:id="495"/>
+        <w:t>IST – Analyse - Erstellen von Rechnungen und Mahnungen</w:t>
+      </w:r>
+      <w:bookmarkEnd w:id="498"/>
+      <w:bookmarkEnd w:id="499"/>
     </w:p>
     <w:p>
       <w:pPr>
@@ -21049,7 +21263,6 @@
       <w:r>
         <w:rPr>
           <w:noProof/>
-          <w:lang w:val="en-US" w:eastAsia="en-US"/>
         </w:rPr>
         <w:drawing>
           <wp:inline distT="0" distB="0" distL="0" distR="0" wp14:anchorId="3B980FDD" wp14:editId="41653E92">
@@ -21166,14 +21379,14 @@
       <w:pPr>
         <w:pStyle w:val="berschrift2"/>
       </w:pPr>
-      <w:bookmarkStart w:id="496" w:name="_Ref392107266"/>
-      <w:bookmarkStart w:id="497" w:name="_Toc392109085"/>
+      <w:bookmarkStart w:id="500" w:name="_Ref392107266"/>
+      <w:bookmarkStart w:id="501" w:name="_Toc392109085"/>
       <w:r>
         <w:lastRenderedPageBreak/>
         <w:t>Anlage eines Teilnehmers</w:t>
       </w:r>
-      <w:bookmarkEnd w:id="496"/>
-      <w:bookmarkEnd w:id="497"/>
+      <w:bookmarkEnd w:id="500"/>
+      <w:bookmarkEnd w:id="501"/>
     </w:p>
     <w:p>
       <w:pPr>
@@ -21182,7 +21395,6 @@
       <w:r>
         <w:rPr>
           <w:noProof/>
-          <w:lang w:val="en-US" w:eastAsia="en-US"/>
         </w:rPr>
         <w:drawing>
           <wp:inline distT="0" distB="0" distL="0" distR="0" wp14:anchorId="76C52E57" wp14:editId="79BFBBEC">
@@ -21294,23 +21506,22 @@
           <w:numId w:val="0"/>
         </w:numPr>
       </w:pPr>
-      <w:bookmarkStart w:id="498" w:name="_Toc391470014"/>
-      <w:bookmarkStart w:id="499" w:name="_Toc391470251"/>
-      <w:bookmarkStart w:id="500" w:name="_Toc391470015"/>
-      <w:bookmarkStart w:id="501" w:name="_Toc391470252"/>
-      <w:bookmarkStart w:id="502" w:name="_Toc391470016"/>
-      <w:bookmarkStart w:id="503" w:name="_Toc391470253"/>
-      <w:bookmarkStart w:id="504" w:name="_Toc392109086"/>
-      <w:bookmarkEnd w:id="498"/>
-      <w:bookmarkEnd w:id="499"/>
-      <w:bookmarkEnd w:id="500"/>
-      <w:bookmarkEnd w:id="501"/>
+      <w:bookmarkStart w:id="502" w:name="_Toc391470014"/>
+      <w:bookmarkStart w:id="503" w:name="_Toc391470251"/>
+      <w:bookmarkStart w:id="504" w:name="_Toc391470015"/>
+      <w:bookmarkStart w:id="505" w:name="_Toc391470252"/>
+      <w:bookmarkStart w:id="506" w:name="_Toc391470016"/>
+      <w:bookmarkStart w:id="507" w:name="_Toc391470253"/>
+      <w:bookmarkStart w:id="508" w:name="_Toc392109086"/>
       <w:bookmarkEnd w:id="502"/>
       <w:bookmarkEnd w:id="503"/>
+      <w:bookmarkEnd w:id="504"/>
+      <w:bookmarkEnd w:id="505"/>
+      <w:bookmarkEnd w:id="506"/>
+      <w:bookmarkEnd w:id="507"/>
       <w:r>
         <w:rPr>
           <w:noProof/>
-          <w:lang w:val="en-US" w:eastAsia="en-US"/>
         </w:rPr>
         <w:drawing>
           <wp:inline distT="0" distB="0" distL="0" distR="0" wp14:anchorId="25D9FE0E" wp14:editId="5B1C1F98">
@@ -21354,7 +21565,7 @@
           </wp:inline>
         </w:drawing>
       </w:r>
-      <w:bookmarkEnd w:id="504"/>
+      <w:bookmarkEnd w:id="508"/>
     </w:p>
     <w:p>
       <w:pPr>
@@ -21414,11 +21625,10 @@
         <w:lastRenderedPageBreak/>
         <w:t>Anlage von Material</w:t>
       </w:r>
-      <w:bookmarkStart w:id="505" w:name="_Toc392109087"/>
+      <w:bookmarkStart w:id="509" w:name="_Toc392109087"/>
       <w:r>
         <w:rPr>
           <w:noProof/>
-          <w:lang w:val="en-US" w:eastAsia="en-US"/>
         </w:rPr>
         <w:drawing>
           <wp:inline distT="0" distB="0" distL="0" distR="0" wp14:anchorId="3DE0448F" wp14:editId="5FB2EC80">
@@ -21462,7 +21672,7 @@
           </wp:inline>
         </w:drawing>
       </w:r>
-      <w:bookmarkEnd w:id="505"/>
+      <w:bookmarkEnd w:id="509"/>
     </w:p>
     <w:p>
       <w:pPr>
@@ -21536,7 +21746,6 @@
       <w:r>
         <w:rPr>
           <w:noProof/>
-          <w:lang w:val="en-US" w:eastAsia="en-US"/>
         </w:rPr>
         <w:lastRenderedPageBreak/>
         <w:drawing>
@@ -21633,13 +21842,8 @@
         <w:fldChar w:fldCharType="end"/>
       </w:r>
       <w:r>
-        <w:t xml:space="preserve"> – </w:t>
-      </w:r>
-      <w:bookmarkStart w:id="506" w:name="_GoBack"/>
-      <w:r>
-        <w:t>Anlage einer Materialgruppe</w:t>
-      </w:r>
-      <w:bookmarkEnd w:id="506"/>
+        <w:t xml:space="preserve"> – Anlage einer Materialgruppe</w:t>
+      </w:r>
     </w:p>
     <w:p>
       <w:pPr>
@@ -21683,7 +21887,6 @@
       <w:r>
         <w:rPr>
           <w:noProof/>
-          <w:lang w:val="en-US" w:eastAsia="en-US"/>
         </w:rPr>
         <w:lastRenderedPageBreak/>
         <w:drawing>
@@ -21803,7 +22006,6 @@
       <w:r>
         <w:rPr>
           <w:noProof/>
-          <w:lang w:val="en-US" w:eastAsia="en-US"/>
         </w:rPr>
         <w:lastRenderedPageBreak/>
         <w:drawing>
@@ -21923,7 +22125,6 @@
       <w:r>
         <w:rPr>
           <w:noProof/>
-          <w:lang w:val="en-US" w:eastAsia="en-US"/>
         </w:rPr>
         <w:lastRenderedPageBreak/>
         <w:drawing>
@@ -22034,7 +22235,6 @@
       <w:r>
         <w:rPr>
           <w:noProof/>
-          <w:lang w:val="en-US" w:eastAsia="en-US"/>
         </w:rPr>
         <w:lastRenderedPageBreak/>
         <w:drawing>
@@ -22130,6 +22330,435 @@
         <w:t xml:space="preserve"> – Anlage eines Kurses</w:t>
       </w:r>
     </w:p>
+    <w:p/>
+    <w:p>
+      <w:pPr>
+        <w:pStyle w:val="berschrift2"/>
+      </w:pPr>
+      <w:r>
+        <w:lastRenderedPageBreak/>
+        <w:t>Datenbankdiagramme</w:t>
+      </w:r>
+    </w:p>
+    <w:p>
+      <w:pPr>
+        <w:pStyle w:val="berschrift3"/>
+      </w:pPr>
+      <w:r>
+        <w:t>Kurse</w:t>
+      </w:r>
+    </w:p>
+    <w:p>
+      <w:pPr>
+        <w:keepNext/>
+        <w:jc w:val="center"/>
+      </w:pPr>
+      <w:bookmarkStart w:id="510" w:name="_GoBack"/>
+      <w:r>
+        <w:pict w14:anchorId="41B9594F">
+          <v:shape id="_x0000_i1029" type="#_x0000_t75" style="width:363.75pt;height:490.5pt">
+            <v:imagedata r:id="rId57" o:title="DB_Course"/>
+          </v:shape>
+        </w:pict>
+      </w:r>
+    </w:p>
+    <w:bookmarkEnd w:id="510"/>
+    <w:p>
+      <w:pPr>
+        <w:pStyle w:val="Beschriftung"/>
+      </w:pPr>
+      <w:r>
+        <w:t xml:space="preserve">Abbildung </w:t>
+      </w:r>
+      <w:r>
+        <w:fldChar w:fldCharType="begin"/>
+      </w:r>
+      <w:r>
+        <w:instrText xml:space="preserve"> SEQ Abbildung \* ARABIC </w:instrText>
+      </w:r>
+      <w:r>
+        <w:fldChar w:fldCharType="separate"/>
+      </w:r>
+      <w:r>
+        <w:rPr>
+          <w:noProof/>
+        </w:rPr>
+        <w:t>7</w:t>
+      </w:r>
+      <w:r>
+        <w:fldChar w:fldCharType="end"/>
+      </w:r>
+      <w:r>
+        <w:t>: Kursübersicht</w:t>
+      </w:r>
+    </w:p>
+    <w:p/>
+    <w:p>
+      <w:pPr>
+        <w:pStyle w:val="berschrift3"/>
+      </w:pPr>
+      <w:r>
+        <w:t>Qualifikationen</w:t>
+      </w:r>
+    </w:p>
+    <w:p>
+      <w:pPr>
+        <w:keepNext/>
+        <w:jc w:val="center"/>
+      </w:pPr>
+      <w:r>
+        <w:pict w14:anchorId="0DA1A49D">
+          <v:shape id="_x0000_i1028" type="#_x0000_t75" style="width:503.25pt;height:438pt">
+            <v:imagedata r:id="rId58" o:title="DB_Qualis"/>
+          </v:shape>
+        </w:pict>
+      </w:r>
+    </w:p>
+    <w:p>
+      <w:pPr>
+        <w:pStyle w:val="Beschriftung"/>
+      </w:pPr>
+      <w:r>
+        <w:t xml:space="preserve">Abbildung </w:t>
+      </w:r>
+      <w:r>
+        <w:fldChar w:fldCharType="begin"/>
+      </w:r>
+      <w:r>
+        <w:instrText xml:space="preserve"> SEQ Abbildung \* ARABIC </w:instrText>
+      </w:r>
+      <w:r>
+        <w:fldChar w:fldCharType="separate"/>
+      </w:r>
+      <w:r>
+        <w:rPr>
+          <w:noProof/>
+        </w:rPr>
+        <w:t>8</w:t>
+      </w:r>
+      <w:r>
+        <w:fldChar w:fldCharType="end"/>
+      </w:r>
+      <w:r>
+        <w:t>: Qualifikation</w:t>
+      </w:r>
+    </w:p>
+    <w:p>
+      <w:pPr>
+        <w:pStyle w:val="berschrift3"/>
+      </w:pPr>
+      <w:r>
+        <w:lastRenderedPageBreak/>
+        <w:t>Planungen</w:t>
+      </w:r>
+    </w:p>
+    <w:p>
+      <w:pPr>
+        <w:keepNext/>
+        <w:jc w:val="center"/>
+      </w:pPr>
+      <w:r>
+        <w:pict w14:anchorId="254718F4">
+          <v:shape id="_x0000_i1027" type="#_x0000_t75" style="width:502.5pt;height:411.75pt">
+            <v:imagedata r:id="rId59" o:title="DB_Planing"/>
+          </v:shape>
+        </w:pict>
+      </w:r>
+    </w:p>
+    <w:p>
+      <w:pPr>
+        <w:pStyle w:val="Beschriftung"/>
+      </w:pPr>
+      <w:r>
+        <w:t xml:space="preserve">Abbildung </w:t>
+      </w:r>
+      <w:r>
+        <w:fldChar w:fldCharType="begin"/>
+      </w:r>
+      <w:r>
+        <w:instrText xml:space="preserve"> SEQ Abbildung \* ARABIC </w:instrText>
+      </w:r>
+      <w:r>
+        <w:fldChar w:fldCharType="separate"/>
+      </w:r>
+      <w:r>
+        <w:rPr>
+          <w:noProof/>
+        </w:rPr>
+        <w:t>9</w:t>
+      </w:r>
+      <w:r>
+        <w:fldChar w:fldCharType="end"/>
+      </w:r>
+      <w:r>
+        <w:t>: Planungen</w:t>
+      </w:r>
+    </w:p>
+    <w:p>
+      <w:pPr>
+        <w:pStyle w:val="berschrift3"/>
+      </w:pPr>
+      <w:r>
+        <w:lastRenderedPageBreak/>
+        <w:t>Teilnehmer und Kursleiter</w:t>
+      </w:r>
+    </w:p>
+    <w:p>
+      <w:pPr>
+        <w:keepNext/>
+        <w:jc w:val="center"/>
+      </w:pPr>
+      <w:r>
+        <w:pict w14:anchorId="4E983811">
+          <v:shape id="_x0000_i1026" type="#_x0000_t75" style="width:507pt;height:305.25pt">
+            <v:imagedata r:id="rId60" o:title="DB_Student_Insructor"/>
+          </v:shape>
+        </w:pict>
+      </w:r>
+    </w:p>
+    <w:p>
+      <w:pPr>
+        <w:pStyle w:val="Beschriftung"/>
+      </w:pPr>
+      <w:r>
+        <w:t xml:space="preserve">Abbildung </w:t>
+      </w:r>
+      <w:r>
+        <w:fldChar w:fldCharType="begin"/>
+      </w:r>
+      <w:r>
+        <w:instrText xml:space="preserve"> SEQ Abbildung \* ARABIC </w:instrText>
+      </w:r>
+      <w:r>
+        <w:fldChar w:fldCharType="separate"/>
+      </w:r>
+      <w:r>
+        <w:rPr>
+          <w:noProof/>
+        </w:rPr>
+        <w:t>10</w:t>
+      </w:r>
+      <w:r>
+        <w:fldChar w:fldCharType="end"/>
+      </w:r>
+      <w:r>
+        <w:t>: Teilnehmer/Kursleiter</w:t>
+      </w:r>
+    </w:p>
+    <w:p>
+      <w:pPr>
+        <w:pStyle w:val="berschrift2"/>
+      </w:pPr>
+      <w:r>
+        <w:lastRenderedPageBreak/>
+        <w:t>UML</w:t>
+      </w:r>
+    </w:p>
+    <w:p>
+      <w:pPr>
+        <w:pStyle w:val="berschrift3"/>
+      </w:pPr>
+      <w:r>
+        <w:t>Enums</w:t>
+      </w:r>
+    </w:p>
+    <w:p>
+      <w:pPr>
+        <w:keepNext/>
+        <w:jc w:val="center"/>
+      </w:pPr>
+      <w:r>
+        <w:pict w14:anchorId="001DFAC2">
+          <v:shape id="_x0000_i1030" type="#_x0000_t75" style="width:502.5pt;height:207pt">
+            <v:imagedata r:id="rId61" o:title="ClassDiagram2"/>
+          </v:shape>
+        </w:pict>
+      </w:r>
+    </w:p>
+    <w:p>
+      <w:pPr>
+        <w:pStyle w:val="Beschriftung"/>
+      </w:pPr>
+      <w:r>
+        <w:t xml:space="preserve">Abbildung </w:t>
+      </w:r>
+      <w:r>
+        <w:fldChar w:fldCharType="begin"/>
+      </w:r>
+      <w:r>
+        <w:instrText xml:space="preserve"> SEQ Abbildung \* ARABIC </w:instrText>
+      </w:r>
+      <w:r>
+        <w:fldChar w:fldCharType="separate"/>
+      </w:r>
+      <w:r>
+        <w:rPr>
+          <w:noProof/>
+        </w:rPr>
+        <w:t>11</w:t>
+      </w:r>
+      <w:r>
+        <w:fldChar w:fldCharType="end"/>
+      </w:r>
+      <w:r>
+        <w:t>: Enums</w:t>
+      </w:r>
+    </w:p>
+    <w:p>
+      <w:pPr>
+        <w:pStyle w:val="berschrift3"/>
+      </w:pPr>
+      <w:r>
+        <w:lastRenderedPageBreak/>
+        <w:t>Kursleiter und Teilnehmer</w:t>
+      </w:r>
+    </w:p>
+    <w:p>
+      <w:pPr>
+        <w:keepNext/>
+        <w:jc w:val="center"/>
+      </w:pPr>
+      <w:r>
+        <w:pict w14:anchorId="00F0FEB5">
+          <v:shape id="_x0000_i1031" type="#_x0000_t75" style="width:307.5pt;height:519.75pt">
+            <v:imagedata r:id="rId62" o:title="ClassDiagram4"/>
+          </v:shape>
+        </w:pict>
+      </w:r>
+    </w:p>
+    <w:p>
+      <w:pPr>
+        <w:pStyle w:val="Beschriftung"/>
+      </w:pPr>
+      <w:r>
+        <w:t xml:space="preserve">Abbildung </w:t>
+      </w:r>
+      <w:r>
+        <w:fldChar w:fldCharType="begin"/>
+      </w:r>
+      <w:r>
+        <w:instrText xml:space="preserve"> SEQ Abbildung \* ARABIC </w:instrText>
+      </w:r>
+      <w:r>
+        <w:fldChar w:fldCharType="separate"/>
+      </w:r>
+      <w:r>
+        <w:rPr>
+          <w:noProof/>
+        </w:rPr>
+        <w:t>12</w:t>
+      </w:r>
+      <w:r>
+        <w:fldChar w:fldCharType="end"/>
+      </w:r>
+      <w:r>
+        <w:t xml:space="preserve">: </w:t>
+      </w:r>
+      <w:r>
+        <w:t>Kursleiter und Teilnehmer</w:t>
+      </w:r>
+    </w:p>
+    <w:p>
+      <w:pPr>
+        <w:pStyle w:val="berschrift3"/>
+      </w:pPr>
+      <w:r>
+        <w:lastRenderedPageBreak/>
+        <w:t>Rechnungen / Gutschriften</w:t>
+      </w:r>
+    </w:p>
+    <w:p>
+      <w:pPr>
+        <w:keepNext/>
+        <w:jc w:val="center"/>
+      </w:pPr>
+      <w:r>
+        <w:pict w14:anchorId="637FEEA7">
+          <v:shape id="_x0000_i1032" type="#_x0000_t75" style="width:293.25pt;height:526.5pt">
+            <v:imagedata r:id="rId63" o:title="ClassDiagram5"/>
+          </v:shape>
+        </w:pict>
+      </w:r>
+    </w:p>
+    <w:p>
+      <w:pPr>
+        <w:pStyle w:val="Beschriftung"/>
+      </w:pPr>
+      <w:r>
+        <w:t xml:space="preserve">Abbildung </w:t>
+      </w:r>
+      <w:r>
+        <w:fldChar w:fldCharType="begin"/>
+      </w:r>
+      <w:r>
+        <w:instrText xml:space="preserve"> SEQ Abbildung \* ARABIC </w:instrText>
+      </w:r>
+      <w:r>
+        <w:fldChar w:fldCharType="separate"/>
+      </w:r>
+      <w:r>
+        <w:rPr>
+          <w:noProof/>
+        </w:rPr>
+        <w:t>13</w:t>
+      </w:r>
+      <w:r>
+        <w:fldChar w:fldCharType="end"/>
+      </w:r>
+      <w:r>
+        <w:t>: Rechnungen / Gutschriften</w:t>
+      </w:r>
+    </w:p>
+    <w:p>
+      <w:pPr>
+        <w:pStyle w:val="berschrift3"/>
+      </w:pPr>
+      <w:r>
+        <w:lastRenderedPageBreak/>
+        <w:t>SailingSchoolObject</w:t>
+      </w:r>
+    </w:p>
+    <w:p>
+      <w:pPr>
+        <w:keepNext/>
+      </w:pPr>
+      <w:r>
+        <w:pict w14:anchorId="1FCD1A3B">
+          <v:shape id="_x0000_i1033" type="#_x0000_t75" style="width:502.5pt;height:408.75pt">
+            <v:imagedata r:id="rId64" o:title="ClassDiagram7"/>
+          </v:shape>
+        </w:pict>
+      </w:r>
+    </w:p>
+    <w:p>
+      <w:pPr>
+        <w:pStyle w:val="Beschriftung"/>
+      </w:pPr>
+      <w:r>
+        <w:t xml:space="preserve">Abbildung </w:t>
+      </w:r>
+      <w:r>
+        <w:fldChar w:fldCharType="begin"/>
+      </w:r>
+      <w:r>
+        <w:instrText xml:space="preserve"> SEQ Abbildung \* ARABIC </w:instrText>
+      </w:r>
+      <w:r>
+        <w:fldChar w:fldCharType="separate"/>
+      </w:r>
+      <w:r>
+        <w:rPr>
+          <w:noProof/>
+        </w:rPr>
+        <w:t>14</w:t>
+      </w:r>
+      <w:r>
+        <w:fldChar w:fldCharType="end"/>
+      </w:r>
+      <w:r>
+        <w:t>: SailingSchoolObject</w:t>
+      </w:r>
+    </w:p>
     <w:sectPr>
       <w:pgSz w:w="11906" w:h="16838" w:code="9"/>
       <w:pgMar w:top="1134" w:right="709" w:bottom="720" w:left="1134" w:header="709" w:footer="284" w:gutter="0"/>
@@ -22367,7 +22996,71 @@
       </w:r>
     </w:p>
   </w:comment>
-  <w:comment w:id="389" w:author="Tobias Meyer" w:date="2014-07-02T21:02:00Z" w:initials="tm">
+  <w:comment w:id="364" w:author="Benjamin Böcherer" w:date="2014-07-04T13:46:00Z" w:initials="BB">
+    <w:p>
+      <w:pPr>
+        <w:pStyle w:val="Kommentartext"/>
+      </w:pPr>
+      <w:r>
+        <w:rPr>
+          <w:rStyle w:val="Kommentarzeichen"/>
+        </w:rPr>
+        <w:annotationRef/>
+      </w:r>
+      <w:r>
+        <w:t>Auf den ersten Was?</w:t>
+      </w:r>
+    </w:p>
+  </w:comment>
+  <w:comment w:id="369" w:author="Benjamin Böcherer" w:date="2014-07-04T13:48:00Z" w:initials="BB">
+    <w:p>
+      <w:pPr>
+        <w:pStyle w:val="Kommentartext"/>
+      </w:pPr>
+      <w:r>
+        <w:rPr>
+          <w:rStyle w:val="Kommentarzeichen"/>
+        </w:rPr>
+        <w:annotationRef/>
+      </w:r>
+      <w:r>
+        <w:t>Falsch. Anhand der Daten werden die IBAN/BiC ermittelt, aber KTO wird nicht umgewandelt</w:t>
+      </w:r>
+    </w:p>
+  </w:comment>
+  <w:comment w:id="370" w:author="Benjamin Böcherer" w:date="2014-07-04T13:47:00Z" w:initials="BB">
+    <w:p>
+      <w:pPr>
+        <w:pStyle w:val="Kommentartext"/>
+      </w:pPr>
+      <w:r>
+        <w:rPr>
+          <w:rStyle w:val="Kommentarzeichen"/>
+        </w:rPr>
+        <w:annotationRef/>
+      </w:r>
+      <w:r>
+        <w:t xml:space="preserve">Das würde ich wegnehmen und dafür kurz mehr zu dem generator sschreiben </w:t>
+      </w:r>
+    </w:p>
+  </w:comment>
+  <w:comment w:id="375" w:author="Benjamin Böcherer" w:date="2014-07-04T13:46:00Z" w:initials="BB">
+    <w:p>
+      <w:pPr>
+        <w:pStyle w:val="Kommentartext"/>
+      </w:pPr>
+      <w:r>
+        <w:rPr>
+          <w:rStyle w:val="Kommentarzeichen"/>
+        </w:rPr>
+        <w:annotationRef/>
+      </w:r>
+      <w:r>
+        <w:t>Hier würde ich die Wichtigkeit auf die Größe lesen, nach dem Motto bessere Benutzerfreundlichkeit für „Sehschwache“ … irgendwie so</w:t>
+      </w:r>
+    </w:p>
+  </w:comment>
+  <w:comment w:id="393" w:author="Tobias Meyer" w:date="2014-07-02T21:02:00Z" w:initials="tm">
     <w:p>
       <w:pPr>
         <w:pStyle w:val="Kommentartext"/>
@@ -22402,6 +23095,10 @@
   <w15:commentEx w15:paraId="7A7066C7" w15:done="0"/>
   <w15:commentEx w15:paraId="318F4274" w15:done="0"/>
   <w15:commentEx w15:paraId="2FD4C9FA" w15:done="0"/>
+  <w15:commentEx w15:paraId="78DFDD4A" w15:done="0"/>
+  <w15:commentEx w15:paraId="3CBD3C42" w15:done="0"/>
+  <w15:commentEx w15:paraId="768BF30A" w15:done="0"/>
+  <w15:commentEx w15:paraId="620528A2" w15:done="0"/>
   <w15:commentEx w15:paraId="45021749" w15:done="0"/>
 </w15:commentsEx>
 </file>
@@ -23248,7 +23945,7 @@
         <w:noProof/>
         <w:color w:val="4D5154"/>
       </w:rPr>
-      <w:t>75</w:t>
+      <w:t>76</w:t>
     </w:r>
     <w:r>
       <w:rPr>
@@ -24587,7 +25284,6 @@
           <w:r>
             <w:rPr>
               <w:noProof/>
-              <w:lang w:val="en-US" w:eastAsia="en-US"/>
             </w:rPr>
             <w:drawing>
               <wp:inline distT="0" distB="0" distL="0" distR="0" wp14:anchorId="012E7F05" wp14:editId="6FCB9E88">
@@ -24771,7 +25467,6 @@
           <w:r>
             <w:rPr>
               <w:noProof/>
-              <w:lang w:val="en-US" w:eastAsia="en-US"/>
             </w:rPr>
             <w:drawing>
               <wp:inline distT="0" distB="0" distL="0" distR="0" wp14:anchorId="1EF7FA58" wp14:editId="2A4BCA20">
@@ -24955,7 +25650,6 @@
           <w:r>
             <w:rPr>
               <w:noProof/>
-              <w:lang w:val="en-US" w:eastAsia="en-US"/>
             </w:rPr>
             <w:drawing>
               <wp:inline distT="0" distB="0" distL="0" distR="0" wp14:anchorId="0835B6EF" wp14:editId="0FB7AA65">
@@ -25139,7 +25833,6 @@
           <w:r>
             <w:rPr>
               <w:noProof/>
-              <w:lang w:val="en-US" w:eastAsia="en-US"/>
             </w:rPr>
             <w:drawing>
               <wp:inline distT="0" distB="0" distL="0" distR="0" wp14:anchorId="427E14FB" wp14:editId="79F7CB81">
@@ -35006,19 +35699,19 @@
   </dgm:ptLst>
   <dgm:cxnLst>
     <dgm:cxn modelId="{8CF5B614-8C53-4FC8-A3BE-0857D502ACD5}" srcId="{6ABE5921-E377-4BA2-B0AF-2BC080665CFD}" destId="{DD353CA8-1378-4CEE-8AF4-A5BDCAD35826}" srcOrd="1" destOrd="0" parTransId="{1F8E75E4-6AF3-4E3E-A7FB-B89FC96B764E}" sibTransId="{85C62DCF-4EF0-49F1-A0B7-71BB21DB7779}"/>
+    <dgm:cxn modelId="{17CF3D43-4840-49B8-8B0E-FEBD74776F81}" type="presOf" srcId="{7A3822DE-FFFB-4E1F-BD73-355CC9DE0B4A}" destId="{C71206FD-BCB9-46CD-82B9-D3B72BA1B92C}" srcOrd="0" destOrd="0" presId="urn:microsoft.com/office/officeart/2005/8/layout/matrix2"/>
+    <dgm:cxn modelId="{06E3BA28-8F5C-4B8E-B59F-46A9D732EAAB}" type="presOf" srcId="{A2C41000-502A-4152-B67F-0FB99794A4F2}" destId="{9163667E-3E75-4DA4-ACB8-B6271CC3AC42}" srcOrd="0" destOrd="0" presId="urn:microsoft.com/office/officeart/2005/8/layout/matrix2"/>
     <dgm:cxn modelId="{4FB87ACF-377E-4D33-A712-F90CA1D79CF6}" srcId="{6ABE5921-E377-4BA2-B0AF-2BC080665CFD}" destId="{E9A090AD-67E1-4069-8F20-1909B64238DD}" srcOrd="3" destOrd="0" parTransId="{85FA9403-D1BF-4629-8D0D-456C833FF3DD}" sibTransId="{4030EE14-DA99-4640-80E3-623ACB77500D}"/>
+    <dgm:cxn modelId="{8CC5F8A3-3819-4261-A51E-1F35A5656B5D}" type="presOf" srcId="{DD353CA8-1378-4CEE-8AF4-A5BDCAD35826}" destId="{4FB044B9-FED8-4341-B58C-196EE98036DC}" srcOrd="0" destOrd="0" presId="urn:microsoft.com/office/officeart/2005/8/layout/matrix2"/>
     <dgm:cxn modelId="{2E015479-0C0E-48C2-BF91-A392E3D44CC0}" srcId="{6ABE5921-E377-4BA2-B0AF-2BC080665CFD}" destId="{7A3822DE-FFFB-4E1F-BD73-355CC9DE0B4A}" srcOrd="0" destOrd="0" parTransId="{F265D771-974D-4D28-89EC-47B08A97B28F}" sibTransId="{447202AF-6E58-4A0D-90A6-F81B12F7E3B6}"/>
-    <dgm:cxn modelId="{8EAA05FD-E2D6-4190-A5E3-D5781E4EC97B}" type="presOf" srcId="{DD353CA8-1378-4CEE-8AF4-A5BDCAD35826}" destId="{4FB044B9-FED8-4341-B58C-196EE98036DC}" srcOrd="0" destOrd="0" presId="urn:microsoft.com/office/officeart/2005/8/layout/matrix2"/>
+    <dgm:cxn modelId="{879CD97D-6532-4CEB-AEA6-86C2CA1B8D34}" type="presOf" srcId="{6ABE5921-E377-4BA2-B0AF-2BC080665CFD}" destId="{264896EA-4C68-4ED9-ACB8-ECD9115AD649}" srcOrd="0" destOrd="0" presId="urn:microsoft.com/office/officeart/2005/8/layout/matrix2"/>
     <dgm:cxn modelId="{49204771-BB98-4131-8930-1EA300810EAE}" srcId="{6ABE5921-E377-4BA2-B0AF-2BC080665CFD}" destId="{A2C41000-502A-4152-B67F-0FB99794A4F2}" srcOrd="2" destOrd="0" parTransId="{CF29ADD9-9D56-453F-A0D9-D01501870A20}" sibTransId="{A8B78345-0839-4931-B4F4-795FF09110F2}"/>
-    <dgm:cxn modelId="{5BAA3F5F-1A6F-4359-BC74-8267AB7B37FF}" type="presOf" srcId="{6ABE5921-E377-4BA2-B0AF-2BC080665CFD}" destId="{264896EA-4C68-4ED9-ACB8-ECD9115AD649}" srcOrd="0" destOrd="0" presId="urn:microsoft.com/office/officeart/2005/8/layout/matrix2"/>
-    <dgm:cxn modelId="{42EA9DFB-7E75-4F9D-B8CC-43A8F990F687}" type="presOf" srcId="{A2C41000-502A-4152-B67F-0FB99794A4F2}" destId="{9163667E-3E75-4DA4-ACB8-B6271CC3AC42}" srcOrd="0" destOrd="0" presId="urn:microsoft.com/office/officeart/2005/8/layout/matrix2"/>
-    <dgm:cxn modelId="{4B6EC494-7B30-4FA2-AC08-496ECBB3A2EE}" type="presOf" srcId="{7A3822DE-FFFB-4E1F-BD73-355CC9DE0B4A}" destId="{C71206FD-BCB9-46CD-82B9-D3B72BA1B92C}" srcOrd="0" destOrd="0" presId="urn:microsoft.com/office/officeart/2005/8/layout/matrix2"/>
-    <dgm:cxn modelId="{50E1DD19-3175-48B7-85E0-885048759F8C}" type="presOf" srcId="{E9A090AD-67E1-4069-8F20-1909B64238DD}" destId="{00CD6484-A9EE-443F-BBDB-7BC362738981}" srcOrd="0" destOrd="0" presId="urn:microsoft.com/office/officeart/2005/8/layout/matrix2"/>
-    <dgm:cxn modelId="{30BD74F6-6A04-4DE7-BF9E-994F1B10BB59}" type="presParOf" srcId="{264896EA-4C68-4ED9-ACB8-ECD9115AD649}" destId="{159E2F6F-A8CC-4D08-8EBD-44B59FBC5D93}" srcOrd="0" destOrd="0" presId="urn:microsoft.com/office/officeart/2005/8/layout/matrix2"/>
-    <dgm:cxn modelId="{91EE0B98-9251-42B5-887F-2260D3629902}" type="presParOf" srcId="{264896EA-4C68-4ED9-ACB8-ECD9115AD649}" destId="{C71206FD-BCB9-46CD-82B9-D3B72BA1B92C}" srcOrd="1" destOrd="0" presId="urn:microsoft.com/office/officeart/2005/8/layout/matrix2"/>
-    <dgm:cxn modelId="{44103EF2-832B-49FD-BDBD-8AFBA4387F5A}" type="presParOf" srcId="{264896EA-4C68-4ED9-ACB8-ECD9115AD649}" destId="{4FB044B9-FED8-4341-B58C-196EE98036DC}" srcOrd="2" destOrd="0" presId="urn:microsoft.com/office/officeart/2005/8/layout/matrix2"/>
-    <dgm:cxn modelId="{3322E3A9-BF34-46CF-84DA-B8909174E670}" type="presParOf" srcId="{264896EA-4C68-4ED9-ACB8-ECD9115AD649}" destId="{9163667E-3E75-4DA4-ACB8-B6271CC3AC42}" srcOrd="3" destOrd="0" presId="urn:microsoft.com/office/officeart/2005/8/layout/matrix2"/>
-    <dgm:cxn modelId="{B72D71C4-94FE-471A-83B2-E8597697C466}" type="presParOf" srcId="{264896EA-4C68-4ED9-ACB8-ECD9115AD649}" destId="{00CD6484-A9EE-443F-BBDB-7BC362738981}" srcOrd="4" destOrd="0" presId="urn:microsoft.com/office/officeart/2005/8/layout/matrix2"/>
+    <dgm:cxn modelId="{B9AA4C32-9959-412B-A1A8-C6DAF4A3661B}" type="presOf" srcId="{E9A090AD-67E1-4069-8F20-1909B64238DD}" destId="{00CD6484-A9EE-443F-BBDB-7BC362738981}" srcOrd="0" destOrd="0" presId="urn:microsoft.com/office/officeart/2005/8/layout/matrix2"/>
+    <dgm:cxn modelId="{FDA7B8AE-E0E4-4FB1-B14F-5BB0943F599A}" type="presParOf" srcId="{264896EA-4C68-4ED9-ACB8-ECD9115AD649}" destId="{159E2F6F-A8CC-4D08-8EBD-44B59FBC5D93}" srcOrd="0" destOrd="0" presId="urn:microsoft.com/office/officeart/2005/8/layout/matrix2"/>
+    <dgm:cxn modelId="{70D02D14-97A1-4118-BC91-E474EF259584}" type="presParOf" srcId="{264896EA-4C68-4ED9-ACB8-ECD9115AD649}" destId="{C71206FD-BCB9-46CD-82B9-D3B72BA1B92C}" srcOrd="1" destOrd="0" presId="urn:microsoft.com/office/officeart/2005/8/layout/matrix2"/>
+    <dgm:cxn modelId="{5A4C407F-A28B-4AA6-BFC6-1E8E24C50ABC}" type="presParOf" srcId="{264896EA-4C68-4ED9-ACB8-ECD9115AD649}" destId="{4FB044B9-FED8-4341-B58C-196EE98036DC}" srcOrd="2" destOrd="0" presId="urn:microsoft.com/office/officeart/2005/8/layout/matrix2"/>
+    <dgm:cxn modelId="{4974B2B3-C33F-4CAD-A04C-54CE53928B90}" type="presParOf" srcId="{264896EA-4C68-4ED9-ACB8-ECD9115AD649}" destId="{9163667E-3E75-4DA4-ACB8-B6271CC3AC42}" srcOrd="3" destOrd="0" presId="urn:microsoft.com/office/officeart/2005/8/layout/matrix2"/>
+    <dgm:cxn modelId="{67F0CB1F-E087-4C0E-AE11-A766FD670AA6}" type="presParOf" srcId="{264896EA-4C68-4ED9-ACB8-ECD9115AD649}" destId="{00CD6484-A9EE-443F-BBDB-7BC362738981}" srcOrd="4" destOrd="0" presId="urn:microsoft.com/office/officeart/2005/8/layout/matrix2"/>
   </dgm:cxnLst>
   <dgm:bg/>
   <dgm:whole/>
@@ -35822,87 +36515,87 @@
     </dgm:pt>
   </dgm:ptLst>
   <dgm:cxnLst>
+    <dgm:cxn modelId="{48E8B394-7212-45ED-8C0D-6F281560B396}" type="presOf" srcId="{452FCBD4-286D-4C23-8C03-30B3AAD9B6F7}" destId="{746603EA-3E68-4F99-87D4-70CCF5A7DD33}" srcOrd="0" destOrd="0" presId="urn:microsoft.com/office/officeart/2005/8/layout/hierarchy6"/>
+    <dgm:cxn modelId="{B38BC1DF-3D88-4584-994F-05B0972B5A3F}" type="presOf" srcId="{0BB80252-C12E-417F-BEFF-F7653156B09B}" destId="{AC28B600-34A4-4254-ADBA-3C31D578918F}" srcOrd="0" destOrd="0" presId="urn:microsoft.com/office/officeart/2005/8/layout/hierarchy6"/>
+    <dgm:cxn modelId="{40BBB33B-C61B-4BF0-A58C-2FBA219E68E7}" type="presOf" srcId="{4897E4A2-6F29-48AB-87C7-0769D99C61E9}" destId="{341C5E11-5015-4F87-B463-1A1BC4BE3CDC}" srcOrd="0" destOrd="0" presId="urn:microsoft.com/office/officeart/2005/8/layout/hierarchy6"/>
     <dgm:cxn modelId="{AD4F2426-472A-43D0-BFF2-206C18D2808D}" srcId="{0BB80252-C12E-417F-BEFF-F7653156B09B}" destId="{C43B00BF-24A6-4638-9CA6-B3CE4B18771C}" srcOrd="3" destOrd="0" parTransId="{C4ACDB9F-78E6-468F-AB26-B516AA89F648}" sibTransId="{54561841-5962-49D7-A961-42EF1DB6EB40}"/>
-    <dgm:cxn modelId="{C7E59028-AB9D-4272-8721-F4A16F7B1E0A}" type="presOf" srcId="{7541A415-8166-4C9A-9121-F7B515A220DD}" destId="{26FA01C8-9D3B-4899-A525-D0FAA27F93C1}" srcOrd="0" destOrd="0" presId="urn:microsoft.com/office/officeart/2005/8/layout/hierarchy6"/>
     <dgm:cxn modelId="{15E520A6-997E-40FF-98A5-6D7EACC4B732}" srcId="{4045FBE0-95BE-4D46-A535-082EA6D1EB7C}" destId="{3409AC39-9264-45DB-B31A-D6E89178C3A9}" srcOrd="1" destOrd="0" parTransId="{452FCBD4-286D-4C23-8C03-30B3AAD9B6F7}" sibTransId="{D406C406-7791-451C-AD1B-1E91E2A9C8D0}"/>
-    <dgm:cxn modelId="{C547A9EC-161A-45E1-AB7A-3A0A0E3C7457}" type="presOf" srcId="{C43B00BF-24A6-4638-9CA6-B3CE4B18771C}" destId="{BF9BA2F7-CFFD-4F91-9ADC-67B86903678A}" srcOrd="0" destOrd="0" presId="urn:microsoft.com/office/officeart/2005/8/layout/hierarchy6"/>
+    <dgm:cxn modelId="{E1D76882-394B-4EFB-85D9-E4A3696F7805}" type="presOf" srcId="{B7EED8FC-A15F-4C01-989D-614089C3002F}" destId="{99267372-20FD-4923-9E18-F44ADD13C3FC}" srcOrd="0" destOrd="0" presId="urn:microsoft.com/office/officeart/2005/8/layout/hierarchy6"/>
     <dgm:cxn modelId="{DDAA4031-673E-463D-A4F9-132095F4F908}" srcId="{0BB80252-C12E-417F-BEFF-F7653156B09B}" destId="{912A77DC-2E1B-40D8-B067-90F8F198452B}" srcOrd="1" destOrd="0" parTransId="{44DEABC9-9436-4688-B8CB-F7CDD0C1F088}" sibTransId="{8ECCF0B3-5252-4FA0-9AC6-E39B7D76C236}"/>
-    <dgm:cxn modelId="{92A1F2C1-0981-4E14-A176-658A8C1A53FC}" type="presOf" srcId="{D8B6AD45-74FE-427A-8196-5F8111A96102}" destId="{5F08574A-D150-46F6-9187-5DA6AB6B52D8}" srcOrd="0" destOrd="0" presId="urn:microsoft.com/office/officeart/2005/8/layout/hierarchy6"/>
-    <dgm:cxn modelId="{8E57745D-9E6C-4260-9876-8C396F3B1C1F}" type="presOf" srcId="{FDF11045-199A-477E-8FAA-DF523186ADEB}" destId="{359E3C1A-F9B8-40ED-99DA-6399CDBC4B72}" srcOrd="0" destOrd="0" presId="urn:microsoft.com/office/officeart/2005/8/layout/hierarchy6"/>
     <dgm:cxn modelId="{C087A123-D56E-4ED4-BB97-093FA19ED194}" srcId="{7541A415-8166-4C9A-9121-F7B515A220DD}" destId="{DC26945E-C647-4659-A27F-8D8932906D7B}" srcOrd="0" destOrd="0" parTransId="{D8B6AD45-74FE-427A-8196-5F8111A96102}" sibTransId="{144C9A9A-47A6-4EF5-B5F0-4C0AAE0AF9F6}"/>
+    <dgm:cxn modelId="{E5F181E7-FE8D-4F45-BFF1-7824DF11FDD3}" type="presOf" srcId="{C98CF2E6-C1D3-42C3-838E-9945DA68F706}" destId="{24032A70-702C-42C4-90F1-7ABD29CC7740}" srcOrd="0" destOrd="0" presId="urn:microsoft.com/office/officeart/2005/8/layout/hierarchy6"/>
     <dgm:cxn modelId="{314EDA9F-6958-4284-A0FA-2505C6844AA3}" srcId="{7541A415-8166-4C9A-9121-F7B515A220DD}" destId="{6405CA5E-3810-440E-8E04-E27486AAE781}" srcOrd="2" destOrd="0" parTransId="{4897E4A2-6F29-48AB-87C7-0769D99C61E9}" sibTransId="{F9095AC3-7E08-4375-8442-1660958F91AE}"/>
-    <dgm:cxn modelId="{6DF82F24-2D32-4E63-A87B-6917317C1336}" type="presOf" srcId="{F89625A4-A70C-4CE1-A8D7-06F79701EA41}" destId="{5D277694-372E-47D9-9230-792B46C1312E}" srcOrd="0" destOrd="0" presId="urn:microsoft.com/office/officeart/2005/8/layout/hierarchy6"/>
-    <dgm:cxn modelId="{BB602508-E723-4979-9B82-76D5E5E7FEC9}" type="presOf" srcId="{452FCBD4-286D-4C23-8C03-30B3AAD9B6F7}" destId="{746603EA-3E68-4F99-87D4-70CCF5A7DD33}" srcOrd="0" destOrd="0" presId="urn:microsoft.com/office/officeart/2005/8/layout/hierarchy6"/>
-    <dgm:cxn modelId="{B18C04BC-8F5E-479D-9109-173782430E17}" type="presOf" srcId="{4045FBE0-95BE-4D46-A535-082EA6D1EB7C}" destId="{C4BBA0BB-9F0E-42FA-8256-B4A3650269A8}" srcOrd="0" destOrd="0" presId="urn:microsoft.com/office/officeart/2005/8/layout/hierarchy6"/>
+    <dgm:cxn modelId="{9D5E4D45-1D4E-46C0-B32E-3F44358F0577}" type="presOf" srcId="{C43B00BF-24A6-4638-9CA6-B3CE4B18771C}" destId="{BF9BA2F7-CFFD-4F91-9ADC-67B86903678A}" srcOrd="0" destOrd="0" presId="urn:microsoft.com/office/officeart/2005/8/layout/hierarchy6"/>
+    <dgm:cxn modelId="{110DFBF5-A0A1-4C80-BF2B-DB113730B582}" type="presOf" srcId="{6405CA5E-3810-440E-8E04-E27486AAE781}" destId="{671FE46C-AD25-4E5E-B8AF-94220E8EF248}" srcOrd="0" destOrd="0" presId="urn:microsoft.com/office/officeart/2005/8/layout/hierarchy6"/>
     <dgm:cxn modelId="{AC03833E-6DF5-4AE7-BD7B-04B8865C6C15}" srcId="{0BB80252-C12E-417F-BEFF-F7653156B09B}" destId="{74AEB682-CA6C-466D-BCE8-DEA02ACF09E1}" srcOrd="0" destOrd="0" parTransId="{6082DA79-D6B9-4354-A664-71EBEC03DC6C}" sibTransId="{DF74E0DD-F00B-4CA0-803C-B55C5D94461A}"/>
     <dgm:cxn modelId="{B6B4B05A-99CE-440D-99D9-0D0689AA6400}" srcId="{74AEB682-CA6C-466D-BCE8-DEA02ACF09E1}" destId="{4045FBE0-95BE-4D46-A535-082EA6D1EB7C}" srcOrd="1" destOrd="0" parTransId="{F5AD6414-8D89-4022-92B2-475F1D9BC666}" sibTransId="{7EBBDC34-291A-4111-B6BA-6450A939EF6A}"/>
+    <dgm:cxn modelId="{EACC1CCB-5EA2-44C7-A6E9-255CF2E5182F}" type="presOf" srcId="{DC26945E-C647-4659-A27F-8D8932906D7B}" destId="{58BAD7CB-C5DF-4C40-8BA8-A4A3C1719285}" srcOrd="0" destOrd="0" presId="urn:microsoft.com/office/officeart/2005/8/layout/hierarchy6"/>
+    <dgm:cxn modelId="{9F613B41-7383-4158-9456-097B70C15974}" type="presOf" srcId="{F89625A4-A70C-4CE1-A8D7-06F79701EA41}" destId="{5D277694-372E-47D9-9230-792B46C1312E}" srcOrd="0" destOrd="0" presId="urn:microsoft.com/office/officeart/2005/8/layout/hierarchy6"/>
     <dgm:cxn modelId="{1B742373-FB6E-4E9E-8B7F-07F83F600D9E}" srcId="{4045FBE0-95BE-4D46-A535-082EA6D1EB7C}" destId="{F89625A4-A70C-4CE1-A8D7-06F79701EA41}" srcOrd="0" destOrd="0" parTransId="{FDF11045-199A-477E-8FAA-DF523186ADEB}" sibTransId="{58A8BAC0-22D3-497E-BFEB-B96D05DC81FE}"/>
-    <dgm:cxn modelId="{90FAEB94-CAFC-4E58-A4FF-AC5F4088620A}" type="presOf" srcId="{0BB80252-C12E-417F-BEFF-F7653156B09B}" destId="{AC28B600-34A4-4254-ADBA-3C31D578918F}" srcOrd="0" destOrd="0" presId="urn:microsoft.com/office/officeart/2005/8/layout/hierarchy6"/>
-    <dgm:cxn modelId="{FF66D1D3-DD0D-40F6-8091-DE9E839328D6}" type="presOf" srcId="{3409AC39-9264-45DB-B31A-D6E89178C3A9}" destId="{D8E48B37-B17E-47C4-B762-3F7ADF16C8A4}" srcOrd="0" destOrd="0" presId="urn:microsoft.com/office/officeart/2005/8/layout/hierarchy6"/>
-    <dgm:cxn modelId="{D92990BC-3BE2-4AFB-9CF7-E675183FB26E}" type="presOf" srcId="{74AEB682-CA6C-466D-BCE8-DEA02ACF09E1}" destId="{09C03C00-9199-44B4-8E7F-376544976283}" srcOrd="0" destOrd="0" presId="urn:microsoft.com/office/officeart/2005/8/layout/hierarchy6"/>
+    <dgm:cxn modelId="{28EE0B00-264B-4CEF-BDE2-0463330A883C}" type="presOf" srcId="{74AEB682-CA6C-466D-BCE8-DEA02ACF09E1}" destId="{09C03C00-9199-44B4-8E7F-376544976283}" srcOrd="0" destOrd="0" presId="urn:microsoft.com/office/officeart/2005/8/layout/hierarchy6"/>
+    <dgm:cxn modelId="{6098DFA6-CB6E-47B0-9E6B-54DA8305FAD1}" type="presOf" srcId="{1137D4EC-91FB-4F9F-BF61-8B42C51EBE98}" destId="{4E438708-61E3-4E11-86A5-C3537614BCFC}" srcOrd="0" destOrd="0" presId="urn:microsoft.com/office/officeart/2005/8/layout/hierarchy6"/>
     <dgm:cxn modelId="{5FC0D45C-7AC9-466D-9A61-98222DA302B0}" srcId="{0BB80252-C12E-417F-BEFF-F7653156B09B}" destId="{1137D4EC-91FB-4F9F-BF61-8B42C51EBE98}" srcOrd="2" destOrd="0" parTransId="{AD5DA3F6-6B7B-40EF-BEF3-F957EC959C86}" sibTransId="{A3C97E40-532D-4194-BEA8-06369A22F836}"/>
-    <dgm:cxn modelId="{C8EE9CFD-A47E-41F5-8F9E-5F2B0B8BFB00}" type="presOf" srcId="{F5AD6414-8D89-4022-92B2-475F1D9BC666}" destId="{323027F3-E1EC-403A-8A7A-C2AEC1244FEB}" srcOrd="0" destOrd="0" presId="urn:microsoft.com/office/officeart/2005/8/layout/hierarchy6"/>
-    <dgm:cxn modelId="{E5D70FD5-F2AA-4B88-AD03-5008E5D075BB}" type="presOf" srcId="{C98CF2E6-C1D3-42C3-838E-9945DA68F706}" destId="{24032A70-702C-42C4-90F1-7ABD29CC7740}" srcOrd="0" destOrd="0" presId="urn:microsoft.com/office/officeart/2005/8/layout/hierarchy6"/>
-    <dgm:cxn modelId="{BDD6BC02-84DC-45AD-80EB-5BC0CAA23730}" type="presOf" srcId="{912A77DC-2E1B-40D8-B067-90F8F198452B}" destId="{8E3F613A-2EEA-4BCA-9950-7CE0C736EA8A}" srcOrd="0" destOrd="0" presId="urn:microsoft.com/office/officeart/2005/8/layout/hierarchy6"/>
-    <dgm:cxn modelId="{E741AA8C-B32E-4A90-827F-2CAD880DED1F}" type="presOf" srcId="{912A77DC-2E1B-40D8-B067-90F8F198452B}" destId="{0FD71943-1F0F-41F4-BEBA-0DE9C9063AA9}" srcOrd="1" destOrd="0" presId="urn:microsoft.com/office/officeart/2005/8/layout/hierarchy6"/>
-    <dgm:cxn modelId="{7571B177-D217-495E-88C3-07A89EFB9CB0}" type="presOf" srcId="{C43B00BF-24A6-4638-9CA6-B3CE4B18771C}" destId="{07E32FD9-44AA-4ADB-8156-A800F174733D}" srcOrd="1" destOrd="0" presId="urn:microsoft.com/office/officeart/2005/8/layout/hierarchy6"/>
-    <dgm:cxn modelId="{F00E5C76-49BE-4E78-BE52-65B375D4A551}" type="presOf" srcId="{556D355C-51DA-4382-9B27-140B2C3A586B}" destId="{26209BBC-2797-41F0-B455-2C8953648146}" srcOrd="0" destOrd="0" presId="urn:microsoft.com/office/officeart/2005/8/layout/hierarchy6"/>
-    <dgm:cxn modelId="{97C65C20-4CAC-4025-AA61-20F3475AFCE6}" type="presOf" srcId="{4897E4A2-6F29-48AB-87C7-0769D99C61E9}" destId="{341C5E11-5015-4F87-B463-1A1BC4BE3CDC}" srcOrd="0" destOrd="0" presId="urn:microsoft.com/office/officeart/2005/8/layout/hierarchy6"/>
-    <dgm:cxn modelId="{79A52B64-60BA-4237-961D-83338E3E78D1}" type="presOf" srcId="{B7EED8FC-A15F-4C01-989D-614089C3002F}" destId="{99267372-20FD-4923-9E18-F44ADD13C3FC}" srcOrd="0" destOrd="0" presId="urn:microsoft.com/office/officeart/2005/8/layout/hierarchy6"/>
+    <dgm:cxn modelId="{55F0A14E-7369-4293-9D99-7FC778AAB28F}" type="presOf" srcId="{D8B6AD45-74FE-427A-8196-5F8111A96102}" destId="{5F08574A-D150-46F6-9187-5DA6AB6B52D8}" srcOrd="0" destOrd="0" presId="urn:microsoft.com/office/officeart/2005/8/layout/hierarchy6"/>
+    <dgm:cxn modelId="{3E87CC24-251A-4B83-B371-52AB941C2B83}" type="presOf" srcId="{F5AD6414-8D89-4022-92B2-475F1D9BC666}" destId="{323027F3-E1EC-403A-8A7A-C2AEC1244FEB}" srcOrd="0" destOrd="0" presId="urn:microsoft.com/office/officeart/2005/8/layout/hierarchy6"/>
+    <dgm:cxn modelId="{2A4F510B-919A-4ACD-927B-E17CD3510790}" type="presOf" srcId="{7541A415-8166-4C9A-9121-F7B515A220DD}" destId="{26FA01C8-9D3B-4899-A525-D0FAA27F93C1}" srcOrd="0" destOrd="0" presId="urn:microsoft.com/office/officeart/2005/8/layout/hierarchy6"/>
+    <dgm:cxn modelId="{135B4AA0-6A6B-4EED-B9AA-18F3D08E6FE0}" type="presOf" srcId="{556D355C-51DA-4382-9B27-140B2C3A586B}" destId="{26209BBC-2797-41F0-B455-2C8953648146}" srcOrd="0" destOrd="0" presId="urn:microsoft.com/office/officeart/2005/8/layout/hierarchy6"/>
+    <dgm:cxn modelId="{052317A7-2B26-4367-B924-A99547D88835}" type="presOf" srcId="{912A77DC-2E1B-40D8-B067-90F8F198452B}" destId="{0FD71943-1F0F-41F4-BEBA-0DE9C9063AA9}" srcOrd="1" destOrd="0" presId="urn:microsoft.com/office/officeart/2005/8/layout/hierarchy6"/>
+    <dgm:cxn modelId="{6FE50B96-8E16-456C-B237-EA8B3D1D152E}" type="presOf" srcId="{C43B00BF-24A6-4638-9CA6-B3CE4B18771C}" destId="{07E32FD9-44AA-4ADB-8156-A800F174733D}" srcOrd="1" destOrd="0" presId="urn:microsoft.com/office/officeart/2005/8/layout/hierarchy6"/>
+    <dgm:cxn modelId="{3C6CC3D5-2A14-412B-BB61-6A88375BBB11}" type="presOf" srcId="{3409AC39-9264-45DB-B31A-D6E89178C3A9}" destId="{D8E48B37-B17E-47C4-B762-3F7ADF16C8A4}" srcOrd="0" destOrd="0" presId="urn:microsoft.com/office/officeart/2005/8/layout/hierarchy6"/>
+    <dgm:cxn modelId="{66986018-F47E-4D3F-8482-3070243AA575}" type="presOf" srcId="{912A77DC-2E1B-40D8-B067-90F8F198452B}" destId="{8E3F613A-2EEA-4BCA-9950-7CE0C736EA8A}" srcOrd="0" destOrd="0" presId="urn:microsoft.com/office/officeart/2005/8/layout/hierarchy6"/>
     <dgm:cxn modelId="{9AC7D9AA-3A38-40F3-9002-8373092C5A42}" srcId="{74AEB682-CA6C-466D-BCE8-DEA02ACF09E1}" destId="{7541A415-8166-4C9A-9121-F7B515A220DD}" srcOrd="0" destOrd="0" parTransId="{C98CF2E6-C1D3-42C3-838E-9945DA68F706}" sibTransId="{C44A32C5-37A9-41A9-8A77-468817EC1724}"/>
-    <dgm:cxn modelId="{5684A2B6-2940-4940-B9C4-18B815E6DF0F}" type="presOf" srcId="{1137D4EC-91FB-4F9F-BF61-8B42C51EBE98}" destId="{FE54A99A-EE57-4480-976F-B09EFA12713C}" srcOrd="1" destOrd="0" presId="urn:microsoft.com/office/officeart/2005/8/layout/hierarchy6"/>
     <dgm:cxn modelId="{10576B69-DDF9-47F6-8A40-164EF37AC436}" srcId="{7541A415-8166-4C9A-9121-F7B515A220DD}" destId="{556D355C-51DA-4382-9B27-140B2C3A586B}" srcOrd="1" destOrd="0" parTransId="{B7EED8FC-A15F-4C01-989D-614089C3002F}" sibTransId="{F57A04AB-5634-45EC-B9F1-BD1D5E2E1CA2}"/>
-    <dgm:cxn modelId="{B82A4F53-A5B5-46C1-AF58-AA54600300BC}" type="presOf" srcId="{6405CA5E-3810-440E-8E04-E27486AAE781}" destId="{671FE46C-AD25-4E5E-B8AF-94220E8EF248}" srcOrd="0" destOrd="0" presId="urn:microsoft.com/office/officeart/2005/8/layout/hierarchy6"/>
-    <dgm:cxn modelId="{594D7999-65BB-4350-AD8E-BD3F2CA65442}" type="presOf" srcId="{1137D4EC-91FB-4F9F-BF61-8B42C51EBE98}" destId="{4E438708-61E3-4E11-86A5-C3537614BCFC}" srcOrd="0" destOrd="0" presId="urn:microsoft.com/office/officeart/2005/8/layout/hierarchy6"/>
-    <dgm:cxn modelId="{B4BA98CA-C5DE-4424-B48C-175BF747DEC9}" type="presOf" srcId="{DC26945E-C647-4659-A27F-8D8932906D7B}" destId="{58BAD7CB-C5DF-4C40-8BA8-A4A3C1719285}" srcOrd="0" destOrd="0" presId="urn:microsoft.com/office/officeart/2005/8/layout/hierarchy6"/>
-    <dgm:cxn modelId="{1A9E9BF5-91D5-4CF6-A552-2B6EB5B4FAD4}" type="presParOf" srcId="{AC28B600-34A4-4254-ADBA-3C31D578918F}" destId="{17957617-0FC1-48B8-BD74-830FAE0F75FC}" srcOrd="0" destOrd="0" presId="urn:microsoft.com/office/officeart/2005/8/layout/hierarchy6"/>
-    <dgm:cxn modelId="{C63AD448-759E-4EA6-8727-069D8E452B37}" type="presParOf" srcId="{17957617-0FC1-48B8-BD74-830FAE0F75FC}" destId="{828803BC-AB1C-4E81-854F-3B5924BAF85C}" srcOrd="0" destOrd="0" presId="urn:microsoft.com/office/officeart/2005/8/layout/hierarchy6"/>
-    <dgm:cxn modelId="{FFBC1EFA-FABB-4296-ACB4-09B8F7F18F0F}" type="presParOf" srcId="{17957617-0FC1-48B8-BD74-830FAE0F75FC}" destId="{3AD2BB8C-56BD-44F9-8EC7-C4E72CBE59BC}" srcOrd="1" destOrd="0" presId="urn:microsoft.com/office/officeart/2005/8/layout/hierarchy6"/>
-    <dgm:cxn modelId="{DB0DDB58-98A3-4954-A520-B47F1AE94D02}" type="presParOf" srcId="{3AD2BB8C-56BD-44F9-8EC7-C4E72CBE59BC}" destId="{E635FDB6-B720-46D5-9A06-9610FEACF0CD}" srcOrd="0" destOrd="0" presId="urn:microsoft.com/office/officeart/2005/8/layout/hierarchy6"/>
-    <dgm:cxn modelId="{040B7FCA-A0E4-4806-942B-4EF20468F076}" type="presParOf" srcId="{E635FDB6-B720-46D5-9A06-9610FEACF0CD}" destId="{09C03C00-9199-44B4-8E7F-376544976283}" srcOrd="0" destOrd="0" presId="urn:microsoft.com/office/officeart/2005/8/layout/hierarchy6"/>
-    <dgm:cxn modelId="{A03126F2-A310-4934-8AE4-665E8844E8DB}" type="presParOf" srcId="{E635FDB6-B720-46D5-9A06-9610FEACF0CD}" destId="{1758AF93-5D98-4B30-872F-84BFAF55A1BD}" srcOrd="1" destOrd="0" presId="urn:microsoft.com/office/officeart/2005/8/layout/hierarchy6"/>
-    <dgm:cxn modelId="{1BF0C96E-2604-408D-9614-94A71A5A67FD}" type="presParOf" srcId="{1758AF93-5D98-4B30-872F-84BFAF55A1BD}" destId="{24032A70-702C-42C4-90F1-7ABD29CC7740}" srcOrd="0" destOrd="0" presId="urn:microsoft.com/office/officeart/2005/8/layout/hierarchy6"/>
-    <dgm:cxn modelId="{3BF49B35-6713-4766-A485-332FA5F985CA}" type="presParOf" srcId="{1758AF93-5D98-4B30-872F-84BFAF55A1BD}" destId="{5209A400-4CAB-4B2D-B3B6-C48397E74A4D}" srcOrd="1" destOrd="0" presId="urn:microsoft.com/office/officeart/2005/8/layout/hierarchy6"/>
-    <dgm:cxn modelId="{912E9F80-0E7F-4303-A87F-3B3FA6BB0D2E}" type="presParOf" srcId="{5209A400-4CAB-4B2D-B3B6-C48397E74A4D}" destId="{26FA01C8-9D3B-4899-A525-D0FAA27F93C1}" srcOrd="0" destOrd="0" presId="urn:microsoft.com/office/officeart/2005/8/layout/hierarchy6"/>
-    <dgm:cxn modelId="{B159101D-DDBA-43F4-A226-1B0F14BCEC79}" type="presParOf" srcId="{5209A400-4CAB-4B2D-B3B6-C48397E74A4D}" destId="{95350CCB-4941-4173-B229-54483E2B7743}" srcOrd="1" destOrd="0" presId="urn:microsoft.com/office/officeart/2005/8/layout/hierarchy6"/>
-    <dgm:cxn modelId="{41E5BDDC-1929-45FF-9332-B1ADF7FA5583}" type="presParOf" srcId="{95350CCB-4941-4173-B229-54483E2B7743}" destId="{5F08574A-D150-46F6-9187-5DA6AB6B52D8}" srcOrd="0" destOrd="0" presId="urn:microsoft.com/office/officeart/2005/8/layout/hierarchy6"/>
-    <dgm:cxn modelId="{0C84BF07-36B7-40F8-8074-517EF55CE95D}" type="presParOf" srcId="{95350CCB-4941-4173-B229-54483E2B7743}" destId="{C0FADF71-2C11-4D44-987D-EBC72693467A}" srcOrd="1" destOrd="0" presId="urn:microsoft.com/office/officeart/2005/8/layout/hierarchy6"/>
-    <dgm:cxn modelId="{34A9EDE3-B536-451B-A892-B68934FC9C06}" type="presParOf" srcId="{C0FADF71-2C11-4D44-987D-EBC72693467A}" destId="{58BAD7CB-C5DF-4C40-8BA8-A4A3C1719285}" srcOrd="0" destOrd="0" presId="urn:microsoft.com/office/officeart/2005/8/layout/hierarchy6"/>
-    <dgm:cxn modelId="{8027CF04-CC96-4357-B4C2-C7F048B1AA39}" type="presParOf" srcId="{C0FADF71-2C11-4D44-987D-EBC72693467A}" destId="{65184B24-163B-405B-97A5-7240957DB140}" srcOrd="1" destOrd="0" presId="urn:microsoft.com/office/officeart/2005/8/layout/hierarchy6"/>
-    <dgm:cxn modelId="{9334E92E-A692-41B9-9BC4-DBC6D770970D}" type="presParOf" srcId="{95350CCB-4941-4173-B229-54483E2B7743}" destId="{99267372-20FD-4923-9E18-F44ADD13C3FC}" srcOrd="2" destOrd="0" presId="urn:microsoft.com/office/officeart/2005/8/layout/hierarchy6"/>
-    <dgm:cxn modelId="{F7628FED-AD34-47AA-A2F8-08BE46E5AE74}" type="presParOf" srcId="{95350CCB-4941-4173-B229-54483E2B7743}" destId="{21952604-1B4D-4837-87C9-C14C0975172C}" srcOrd="3" destOrd="0" presId="urn:microsoft.com/office/officeart/2005/8/layout/hierarchy6"/>
-    <dgm:cxn modelId="{482E91F9-CA00-4F78-B2EB-A4B244392FB1}" type="presParOf" srcId="{21952604-1B4D-4837-87C9-C14C0975172C}" destId="{26209BBC-2797-41F0-B455-2C8953648146}" srcOrd="0" destOrd="0" presId="urn:microsoft.com/office/officeart/2005/8/layout/hierarchy6"/>
-    <dgm:cxn modelId="{0B7E5E16-C62B-4A10-A40D-39B5CBB16CDC}" type="presParOf" srcId="{21952604-1B4D-4837-87C9-C14C0975172C}" destId="{FD900961-405D-4B24-867B-E9439B01E218}" srcOrd="1" destOrd="0" presId="urn:microsoft.com/office/officeart/2005/8/layout/hierarchy6"/>
-    <dgm:cxn modelId="{A50E2C52-3359-4E2B-BB77-DC5380FA1DFC}" type="presParOf" srcId="{95350CCB-4941-4173-B229-54483E2B7743}" destId="{341C5E11-5015-4F87-B463-1A1BC4BE3CDC}" srcOrd="4" destOrd="0" presId="urn:microsoft.com/office/officeart/2005/8/layout/hierarchy6"/>
-    <dgm:cxn modelId="{7F2DB007-7BAB-4AD9-8838-7419772FB7C0}" type="presParOf" srcId="{95350CCB-4941-4173-B229-54483E2B7743}" destId="{D2530C32-C5FA-4497-AE1C-FE8D690F99AA}" srcOrd="5" destOrd="0" presId="urn:microsoft.com/office/officeart/2005/8/layout/hierarchy6"/>
-    <dgm:cxn modelId="{8BB94D9D-BCB2-45FC-8BF7-BFDCEB19D9FE}" type="presParOf" srcId="{D2530C32-C5FA-4497-AE1C-FE8D690F99AA}" destId="{671FE46C-AD25-4E5E-B8AF-94220E8EF248}" srcOrd="0" destOrd="0" presId="urn:microsoft.com/office/officeart/2005/8/layout/hierarchy6"/>
-    <dgm:cxn modelId="{CE5E4F7A-C3D1-45E9-A355-B5C43C7F144A}" type="presParOf" srcId="{D2530C32-C5FA-4497-AE1C-FE8D690F99AA}" destId="{FB4559D2-12BF-4195-ABEA-5F1966068DCA}" srcOrd="1" destOrd="0" presId="urn:microsoft.com/office/officeart/2005/8/layout/hierarchy6"/>
-    <dgm:cxn modelId="{CB86C0E2-27B5-43C1-BB9F-6A884D7E69CA}" type="presParOf" srcId="{1758AF93-5D98-4B30-872F-84BFAF55A1BD}" destId="{323027F3-E1EC-403A-8A7A-C2AEC1244FEB}" srcOrd="2" destOrd="0" presId="urn:microsoft.com/office/officeart/2005/8/layout/hierarchy6"/>
-    <dgm:cxn modelId="{C55092D0-A75B-4C4A-8C9D-C714704A006D}" type="presParOf" srcId="{1758AF93-5D98-4B30-872F-84BFAF55A1BD}" destId="{E2890B60-18B5-4652-B5D5-33BADC307F65}" srcOrd="3" destOrd="0" presId="urn:microsoft.com/office/officeart/2005/8/layout/hierarchy6"/>
-    <dgm:cxn modelId="{E8143294-0D83-4B71-B508-E71E6FE0B702}" type="presParOf" srcId="{E2890B60-18B5-4652-B5D5-33BADC307F65}" destId="{C4BBA0BB-9F0E-42FA-8256-B4A3650269A8}" srcOrd="0" destOrd="0" presId="urn:microsoft.com/office/officeart/2005/8/layout/hierarchy6"/>
-    <dgm:cxn modelId="{FE2B2AC6-A9D6-416B-A36C-02F2079C73A2}" type="presParOf" srcId="{E2890B60-18B5-4652-B5D5-33BADC307F65}" destId="{CA1B621D-A875-4C85-B5A5-1DDC677EDFD6}" srcOrd="1" destOrd="0" presId="urn:microsoft.com/office/officeart/2005/8/layout/hierarchy6"/>
-    <dgm:cxn modelId="{937610A2-FD6B-4D97-8DAF-9C3BD01D151F}" type="presParOf" srcId="{CA1B621D-A875-4C85-B5A5-1DDC677EDFD6}" destId="{359E3C1A-F9B8-40ED-99DA-6399CDBC4B72}" srcOrd="0" destOrd="0" presId="urn:microsoft.com/office/officeart/2005/8/layout/hierarchy6"/>
-    <dgm:cxn modelId="{E1ADCDB5-3900-4A6D-970A-DEA673B1D7A1}" type="presParOf" srcId="{CA1B621D-A875-4C85-B5A5-1DDC677EDFD6}" destId="{8264039F-A9E9-4D6D-8F3E-4B341A34477C}" srcOrd="1" destOrd="0" presId="urn:microsoft.com/office/officeart/2005/8/layout/hierarchy6"/>
-    <dgm:cxn modelId="{A920A22C-0F59-45DD-982C-FE4997BA2D14}" type="presParOf" srcId="{8264039F-A9E9-4D6D-8F3E-4B341A34477C}" destId="{5D277694-372E-47D9-9230-792B46C1312E}" srcOrd="0" destOrd="0" presId="urn:microsoft.com/office/officeart/2005/8/layout/hierarchy6"/>
-    <dgm:cxn modelId="{4981E4D3-B86F-43C4-9D82-1F3B582969AA}" type="presParOf" srcId="{8264039F-A9E9-4D6D-8F3E-4B341A34477C}" destId="{6E0B6F46-DD4F-4718-83A1-10F8BACBD7A1}" srcOrd="1" destOrd="0" presId="urn:microsoft.com/office/officeart/2005/8/layout/hierarchy6"/>
-    <dgm:cxn modelId="{830E899B-7018-47CD-A2BF-CFDFD48B8898}" type="presParOf" srcId="{CA1B621D-A875-4C85-B5A5-1DDC677EDFD6}" destId="{746603EA-3E68-4F99-87D4-70CCF5A7DD33}" srcOrd="2" destOrd="0" presId="urn:microsoft.com/office/officeart/2005/8/layout/hierarchy6"/>
-    <dgm:cxn modelId="{35C71DE2-7065-423A-8B04-2E9BB7FC3018}" type="presParOf" srcId="{CA1B621D-A875-4C85-B5A5-1DDC677EDFD6}" destId="{6DAC6A85-4D87-410F-B703-AD37FEFA96B0}" srcOrd="3" destOrd="0" presId="urn:microsoft.com/office/officeart/2005/8/layout/hierarchy6"/>
-    <dgm:cxn modelId="{2EDEDDC4-97DE-4877-A450-47A580008BBF}" type="presParOf" srcId="{6DAC6A85-4D87-410F-B703-AD37FEFA96B0}" destId="{D8E48B37-B17E-47C4-B762-3F7ADF16C8A4}" srcOrd="0" destOrd="0" presId="urn:microsoft.com/office/officeart/2005/8/layout/hierarchy6"/>
-    <dgm:cxn modelId="{7076537E-54F7-4608-8973-B3A70B3205EA}" type="presParOf" srcId="{6DAC6A85-4D87-410F-B703-AD37FEFA96B0}" destId="{4C280020-7FED-42D1-9059-7E43534EDBE7}" srcOrd="1" destOrd="0" presId="urn:microsoft.com/office/officeart/2005/8/layout/hierarchy6"/>
-    <dgm:cxn modelId="{D8611961-C56F-470C-A58B-9DAE1C66E6F8}" type="presParOf" srcId="{AC28B600-34A4-4254-ADBA-3C31D578918F}" destId="{7D62FFBC-C68E-41EA-A666-528B88249F3C}" srcOrd="1" destOrd="0" presId="urn:microsoft.com/office/officeart/2005/8/layout/hierarchy6"/>
-    <dgm:cxn modelId="{F985639E-6801-4425-B9C7-E9B62F9DBFBD}" type="presParOf" srcId="{7D62FFBC-C68E-41EA-A666-528B88249F3C}" destId="{BFBDA219-6572-47D0-82FB-CE205E8E31F7}" srcOrd="0" destOrd="0" presId="urn:microsoft.com/office/officeart/2005/8/layout/hierarchy6"/>
-    <dgm:cxn modelId="{F7781D68-0F6C-4C7B-9CC5-6ABB9420FEF3}" type="presParOf" srcId="{BFBDA219-6572-47D0-82FB-CE205E8E31F7}" destId="{8E3F613A-2EEA-4BCA-9950-7CE0C736EA8A}" srcOrd="0" destOrd="0" presId="urn:microsoft.com/office/officeart/2005/8/layout/hierarchy6"/>
-    <dgm:cxn modelId="{0948AFCF-534F-45F5-99E4-B106B17A6979}" type="presParOf" srcId="{BFBDA219-6572-47D0-82FB-CE205E8E31F7}" destId="{0FD71943-1F0F-41F4-BEBA-0DE9C9063AA9}" srcOrd="1" destOrd="0" presId="urn:microsoft.com/office/officeart/2005/8/layout/hierarchy6"/>
-    <dgm:cxn modelId="{6429F331-08A5-46B7-BDE9-1E3F62F600EE}" type="presParOf" srcId="{7D62FFBC-C68E-41EA-A666-528B88249F3C}" destId="{156EEE77-6EFA-480E-9B03-144EAC53275B}" srcOrd="1" destOrd="0" presId="urn:microsoft.com/office/officeart/2005/8/layout/hierarchy6"/>
-    <dgm:cxn modelId="{EB176057-DA1C-4091-BDBA-1F059E0ACCDC}" type="presParOf" srcId="{156EEE77-6EFA-480E-9B03-144EAC53275B}" destId="{9FAA349A-2D14-44D7-95A5-EB715B81C3D2}" srcOrd="0" destOrd="0" presId="urn:microsoft.com/office/officeart/2005/8/layout/hierarchy6"/>
-    <dgm:cxn modelId="{EEA3EDB6-7163-409F-9BBB-A7D155DCA4A4}" type="presParOf" srcId="{7D62FFBC-C68E-41EA-A666-528B88249F3C}" destId="{63E40798-D26C-46C0-8A94-CCF3D7B2A474}" srcOrd="2" destOrd="0" presId="urn:microsoft.com/office/officeart/2005/8/layout/hierarchy6"/>
-    <dgm:cxn modelId="{59C9691C-B98D-4792-8596-37DCF4F8B365}" type="presParOf" srcId="{63E40798-D26C-46C0-8A94-CCF3D7B2A474}" destId="{4E438708-61E3-4E11-86A5-C3537614BCFC}" srcOrd="0" destOrd="0" presId="urn:microsoft.com/office/officeart/2005/8/layout/hierarchy6"/>
-    <dgm:cxn modelId="{91C671BB-993D-4D3A-9D5E-0D325F37B94D}" type="presParOf" srcId="{63E40798-D26C-46C0-8A94-CCF3D7B2A474}" destId="{FE54A99A-EE57-4480-976F-B09EFA12713C}" srcOrd="1" destOrd="0" presId="urn:microsoft.com/office/officeart/2005/8/layout/hierarchy6"/>
-    <dgm:cxn modelId="{057E4B18-E194-41F2-B6CA-A8D42647A368}" type="presParOf" srcId="{7D62FFBC-C68E-41EA-A666-528B88249F3C}" destId="{767C65E9-4D16-41F5-A779-6428EB328AD2}" srcOrd="3" destOrd="0" presId="urn:microsoft.com/office/officeart/2005/8/layout/hierarchy6"/>
-    <dgm:cxn modelId="{D7D3B8CC-A1EB-452D-BBC7-355070F3F183}" type="presParOf" srcId="{767C65E9-4D16-41F5-A779-6428EB328AD2}" destId="{98808C5F-0192-4F87-A6AA-BA311C3FB85C}" srcOrd="0" destOrd="0" presId="urn:microsoft.com/office/officeart/2005/8/layout/hierarchy6"/>
-    <dgm:cxn modelId="{4B3501E1-C5C0-42ED-9E64-CDF4A58DAA67}" type="presParOf" srcId="{7D62FFBC-C68E-41EA-A666-528B88249F3C}" destId="{A71655E9-FB62-4865-9AC6-61EBF4497E37}" srcOrd="4" destOrd="0" presId="urn:microsoft.com/office/officeart/2005/8/layout/hierarchy6"/>
-    <dgm:cxn modelId="{7BDB5D01-F460-46BB-9D58-919D9C4E1483}" type="presParOf" srcId="{A71655E9-FB62-4865-9AC6-61EBF4497E37}" destId="{BF9BA2F7-CFFD-4F91-9ADC-67B86903678A}" srcOrd="0" destOrd="0" presId="urn:microsoft.com/office/officeart/2005/8/layout/hierarchy6"/>
-    <dgm:cxn modelId="{9A821E6D-8C5F-4AB0-B92C-0FEDE249746E}" type="presParOf" srcId="{A71655E9-FB62-4865-9AC6-61EBF4497E37}" destId="{07E32FD9-44AA-4ADB-8156-A800F174733D}" srcOrd="1" destOrd="0" presId="urn:microsoft.com/office/officeart/2005/8/layout/hierarchy6"/>
+    <dgm:cxn modelId="{EDC52437-23C3-4544-AFDC-CCF8141E8C48}" type="presOf" srcId="{1137D4EC-91FB-4F9F-BF61-8B42C51EBE98}" destId="{FE54A99A-EE57-4480-976F-B09EFA12713C}" srcOrd="1" destOrd="0" presId="urn:microsoft.com/office/officeart/2005/8/layout/hierarchy6"/>
+    <dgm:cxn modelId="{0BCF2AF1-CDA2-454E-9AF3-B0DF1516B1E6}" type="presOf" srcId="{4045FBE0-95BE-4D46-A535-082EA6D1EB7C}" destId="{C4BBA0BB-9F0E-42FA-8256-B4A3650269A8}" srcOrd="0" destOrd="0" presId="urn:microsoft.com/office/officeart/2005/8/layout/hierarchy6"/>
+    <dgm:cxn modelId="{BA080686-3F1E-4455-9D77-E6378B16C397}" type="presOf" srcId="{FDF11045-199A-477E-8FAA-DF523186ADEB}" destId="{359E3C1A-F9B8-40ED-99DA-6399CDBC4B72}" srcOrd="0" destOrd="0" presId="urn:microsoft.com/office/officeart/2005/8/layout/hierarchy6"/>
+    <dgm:cxn modelId="{4DE96DF4-D3DA-429F-A146-2CB01CA5ED48}" type="presParOf" srcId="{AC28B600-34A4-4254-ADBA-3C31D578918F}" destId="{17957617-0FC1-48B8-BD74-830FAE0F75FC}" srcOrd="0" destOrd="0" presId="urn:microsoft.com/office/officeart/2005/8/layout/hierarchy6"/>
+    <dgm:cxn modelId="{03CDF4D2-6029-453F-8B1C-E7573E47A5AE}" type="presParOf" srcId="{17957617-0FC1-48B8-BD74-830FAE0F75FC}" destId="{828803BC-AB1C-4E81-854F-3B5924BAF85C}" srcOrd="0" destOrd="0" presId="urn:microsoft.com/office/officeart/2005/8/layout/hierarchy6"/>
+    <dgm:cxn modelId="{6EEE0A2A-48C9-4874-8617-B0B6EE67C645}" type="presParOf" srcId="{17957617-0FC1-48B8-BD74-830FAE0F75FC}" destId="{3AD2BB8C-56BD-44F9-8EC7-C4E72CBE59BC}" srcOrd="1" destOrd="0" presId="urn:microsoft.com/office/officeart/2005/8/layout/hierarchy6"/>
+    <dgm:cxn modelId="{9431900F-9054-4F5F-B002-3CEF15C61121}" type="presParOf" srcId="{3AD2BB8C-56BD-44F9-8EC7-C4E72CBE59BC}" destId="{E635FDB6-B720-46D5-9A06-9610FEACF0CD}" srcOrd="0" destOrd="0" presId="urn:microsoft.com/office/officeart/2005/8/layout/hierarchy6"/>
+    <dgm:cxn modelId="{450667D8-FBD7-42F6-9B86-81613B27FC27}" type="presParOf" srcId="{E635FDB6-B720-46D5-9A06-9610FEACF0CD}" destId="{09C03C00-9199-44B4-8E7F-376544976283}" srcOrd="0" destOrd="0" presId="urn:microsoft.com/office/officeart/2005/8/layout/hierarchy6"/>
+    <dgm:cxn modelId="{241302E4-2EDB-47E1-852D-60AD6EFAD0C3}" type="presParOf" srcId="{E635FDB6-B720-46D5-9A06-9610FEACF0CD}" destId="{1758AF93-5D98-4B30-872F-84BFAF55A1BD}" srcOrd="1" destOrd="0" presId="urn:microsoft.com/office/officeart/2005/8/layout/hierarchy6"/>
+    <dgm:cxn modelId="{661A1095-30CC-47ED-A7CD-96586D5CCF23}" type="presParOf" srcId="{1758AF93-5D98-4B30-872F-84BFAF55A1BD}" destId="{24032A70-702C-42C4-90F1-7ABD29CC7740}" srcOrd="0" destOrd="0" presId="urn:microsoft.com/office/officeart/2005/8/layout/hierarchy6"/>
+    <dgm:cxn modelId="{92B06CF1-28FA-4A99-8DEA-6DE6F3E7C7D4}" type="presParOf" srcId="{1758AF93-5D98-4B30-872F-84BFAF55A1BD}" destId="{5209A400-4CAB-4B2D-B3B6-C48397E74A4D}" srcOrd="1" destOrd="0" presId="urn:microsoft.com/office/officeart/2005/8/layout/hierarchy6"/>
+    <dgm:cxn modelId="{9791A27B-0F64-4DBC-A656-98F1A79496CF}" type="presParOf" srcId="{5209A400-4CAB-4B2D-B3B6-C48397E74A4D}" destId="{26FA01C8-9D3B-4899-A525-D0FAA27F93C1}" srcOrd="0" destOrd="0" presId="urn:microsoft.com/office/officeart/2005/8/layout/hierarchy6"/>
+    <dgm:cxn modelId="{29E2CCE5-B48F-4CF5-B881-68E26DC7EBE6}" type="presParOf" srcId="{5209A400-4CAB-4B2D-B3B6-C48397E74A4D}" destId="{95350CCB-4941-4173-B229-54483E2B7743}" srcOrd="1" destOrd="0" presId="urn:microsoft.com/office/officeart/2005/8/layout/hierarchy6"/>
+    <dgm:cxn modelId="{5577EA1B-6A3A-4F3E-8F42-EADA2A8AF2A6}" type="presParOf" srcId="{95350CCB-4941-4173-B229-54483E2B7743}" destId="{5F08574A-D150-46F6-9187-5DA6AB6B52D8}" srcOrd="0" destOrd="0" presId="urn:microsoft.com/office/officeart/2005/8/layout/hierarchy6"/>
+    <dgm:cxn modelId="{15C60C7C-6259-4056-B466-B48236EBB4FF}" type="presParOf" srcId="{95350CCB-4941-4173-B229-54483E2B7743}" destId="{C0FADF71-2C11-4D44-987D-EBC72693467A}" srcOrd="1" destOrd="0" presId="urn:microsoft.com/office/officeart/2005/8/layout/hierarchy6"/>
+    <dgm:cxn modelId="{13A9AE63-025D-44E0-8DA9-1945F564FCD1}" type="presParOf" srcId="{C0FADF71-2C11-4D44-987D-EBC72693467A}" destId="{58BAD7CB-C5DF-4C40-8BA8-A4A3C1719285}" srcOrd="0" destOrd="0" presId="urn:microsoft.com/office/officeart/2005/8/layout/hierarchy6"/>
+    <dgm:cxn modelId="{5812143D-562B-4682-A2BC-70952E15E2DC}" type="presParOf" srcId="{C0FADF71-2C11-4D44-987D-EBC72693467A}" destId="{65184B24-163B-405B-97A5-7240957DB140}" srcOrd="1" destOrd="0" presId="urn:microsoft.com/office/officeart/2005/8/layout/hierarchy6"/>
+    <dgm:cxn modelId="{6F24905E-CB14-4FFE-8FC9-9A18217A0961}" type="presParOf" srcId="{95350CCB-4941-4173-B229-54483E2B7743}" destId="{99267372-20FD-4923-9E18-F44ADD13C3FC}" srcOrd="2" destOrd="0" presId="urn:microsoft.com/office/officeart/2005/8/layout/hierarchy6"/>
+    <dgm:cxn modelId="{7D0A3FF2-D16B-409D-BD42-8BFBB40C20C2}" type="presParOf" srcId="{95350CCB-4941-4173-B229-54483E2B7743}" destId="{21952604-1B4D-4837-87C9-C14C0975172C}" srcOrd="3" destOrd="0" presId="urn:microsoft.com/office/officeart/2005/8/layout/hierarchy6"/>
+    <dgm:cxn modelId="{325C4F46-2ADC-4CFD-AE4E-8C74BD3DA34B}" type="presParOf" srcId="{21952604-1B4D-4837-87C9-C14C0975172C}" destId="{26209BBC-2797-41F0-B455-2C8953648146}" srcOrd="0" destOrd="0" presId="urn:microsoft.com/office/officeart/2005/8/layout/hierarchy6"/>
+    <dgm:cxn modelId="{E60EDFDE-0F38-4300-A2E3-AD253CAAC85E}" type="presParOf" srcId="{21952604-1B4D-4837-87C9-C14C0975172C}" destId="{FD900961-405D-4B24-867B-E9439B01E218}" srcOrd="1" destOrd="0" presId="urn:microsoft.com/office/officeart/2005/8/layout/hierarchy6"/>
+    <dgm:cxn modelId="{B4E44C9E-9B56-456C-B7A1-0828EB7EACB1}" type="presParOf" srcId="{95350CCB-4941-4173-B229-54483E2B7743}" destId="{341C5E11-5015-4F87-B463-1A1BC4BE3CDC}" srcOrd="4" destOrd="0" presId="urn:microsoft.com/office/officeart/2005/8/layout/hierarchy6"/>
+    <dgm:cxn modelId="{EEF184CB-3346-4F2E-BE3D-CD66835E300C}" type="presParOf" srcId="{95350CCB-4941-4173-B229-54483E2B7743}" destId="{D2530C32-C5FA-4497-AE1C-FE8D690F99AA}" srcOrd="5" destOrd="0" presId="urn:microsoft.com/office/officeart/2005/8/layout/hierarchy6"/>
+    <dgm:cxn modelId="{3CD80F64-014A-4416-A3A4-849341B05C8C}" type="presParOf" srcId="{D2530C32-C5FA-4497-AE1C-FE8D690F99AA}" destId="{671FE46C-AD25-4E5E-B8AF-94220E8EF248}" srcOrd="0" destOrd="0" presId="urn:microsoft.com/office/officeart/2005/8/layout/hierarchy6"/>
+    <dgm:cxn modelId="{2C807B06-9F3F-40BA-B5CB-E942435602CE}" type="presParOf" srcId="{D2530C32-C5FA-4497-AE1C-FE8D690F99AA}" destId="{FB4559D2-12BF-4195-ABEA-5F1966068DCA}" srcOrd="1" destOrd="0" presId="urn:microsoft.com/office/officeart/2005/8/layout/hierarchy6"/>
+    <dgm:cxn modelId="{015F6C4D-D5E5-4D02-9486-D3F20071415C}" type="presParOf" srcId="{1758AF93-5D98-4B30-872F-84BFAF55A1BD}" destId="{323027F3-E1EC-403A-8A7A-C2AEC1244FEB}" srcOrd="2" destOrd="0" presId="urn:microsoft.com/office/officeart/2005/8/layout/hierarchy6"/>
+    <dgm:cxn modelId="{18A2C123-6774-4121-94E7-04B4EF30E1EB}" type="presParOf" srcId="{1758AF93-5D98-4B30-872F-84BFAF55A1BD}" destId="{E2890B60-18B5-4652-B5D5-33BADC307F65}" srcOrd="3" destOrd="0" presId="urn:microsoft.com/office/officeart/2005/8/layout/hierarchy6"/>
+    <dgm:cxn modelId="{757C72B4-1474-45FB-8FD0-F5A4C83C99E1}" type="presParOf" srcId="{E2890B60-18B5-4652-B5D5-33BADC307F65}" destId="{C4BBA0BB-9F0E-42FA-8256-B4A3650269A8}" srcOrd="0" destOrd="0" presId="urn:microsoft.com/office/officeart/2005/8/layout/hierarchy6"/>
+    <dgm:cxn modelId="{247D008C-6120-40EB-9CF4-A6AA1B6E62C1}" type="presParOf" srcId="{E2890B60-18B5-4652-B5D5-33BADC307F65}" destId="{CA1B621D-A875-4C85-B5A5-1DDC677EDFD6}" srcOrd="1" destOrd="0" presId="urn:microsoft.com/office/officeart/2005/8/layout/hierarchy6"/>
+    <dgm:cxn modelId="{2C9E50AC-90DF-4DB8-8D30-2F1C18F9B6A0}" type="presParOf" srcId="{CA1B621D-A875-4C85-B5A5-1DDC677EDFD6}" destId="{359E3C1A-F9B8-40ED-99DA-6399CDBC4B72}" srcOrd="0" destOrd="0" presId="urn:microsoft.com/office/officeart/2005/8/layout/hierarchy6"/>
+    <dgm:cxn modelId="{274AE813-5A9D-431E-B079-C3E61057C82B}" type="presParOf" srcId="{CA1B621D-A875-4C85-B5A5-1DDC677EDFD6}" destId="{8264039F-A9E9-4D6D-8F3E-4B341A34477C}" srcOrd="1" destOrd="0" presId="urn:microsoft.com/office/officeart/2005/8/layout/hierarchy6"/>
+    <dgm:cxn modelId="{A78F4921-D98B-4B1E-A7F0-16B56AA3628F}" type="presParOf" srcId="{8264039F-A9E9-4D6D-8F3E-4B341A34477C}" destId="{5D277694-372E-47D9-9230-792B46C1312E}" srcOrd="0" destOrd="0" presId="urn:microsoft.com/office/officeart/2005/8/layout/hierarchy6"/>
+    <dgm:cxn modelId="{54BA55A4-CE29-47BA-8DE7-BCBCF50406A2}" type="presParOf" srcId="{8264039F-A9E9-4D6D-8F3E-4B341A34477C}" destId="{6E0B6F46-DD4F-4718-83A1-10F8BACBD7A1}" srcOrd="1" destOrd="0" presId="urn:microsoft.com/office/officeart/2005/8/layout/hierarchy6"/>
+    <dgm:cxn modelId="{B270CDD1-714D-4945-A7FD-DE0A36A96968}" type="presParOf" srcId="{CA1B621D-A875-4C85-B5A5-1DDC677EDFD6}" destId="{746603EA-3E68-4F99-87D4-70CCF5A7DD33}" srcOrd="2" destOrd="0" presId="urn:microsoft.com/office/officeart/2005/8/layout/hierarchy6"/>
+    <dgm:cxn modelId="{FC425A24-C525-4EA7-9EAE-421802D43AAF}" type="presParOf" srcId="{CA1B621D-A875-4C85-B5A5-1DDC677EDFD6}" destId="{6DAC6A85-4D87-410F-B703-AD37FEFA96B0}" srcOrd="3" destOrd="0" presId="urn:microsoft.com/office/officeart/2005/8/layout/hierarchy6"/>
+    <dgm:cxn modelId="{37EDD072-04CB-49D1-959E-715DAA32B5BC}" type="presParOf" srcId="{6DAC6A85-4D87-410F-B703-AD37FEFA96B0}" destId="{D8E48B37-B17E-47C4-B762-3F7ADF16C8A4}" srcOrd="0" destOrd="0" presId="urn:microsoft.com/office/officeart/2005/8/layout/hierarchy6"/>
+    <dgm:cxn modelId="{8B3F2644-2AF1-40D2-8432-051377597666}" type="presParOf" srcId="{6DAC6A85-4D87-410F-B703-AD37FEFA96B0}" destId="{4C280020-7FED-42D1-9059-7E43534EDBE7}" srcOrd="1" destOrd="0" presId="urn:microsoft.com/office/officeart/2005/8/layout/hierarchy6"/>
+    <dgm:cxn modelId="{F516911D-365D-4182-A678-AA70659C99CF}" type="presParOf" srcId="{AC28B600-34A4-4254-ADBA-3C31D578918F}" destId="{7D62FFBC-C68E-41EA-A666-528B88249F3C}" srcOrd="1" destOrd="0" presId="urn:microsoft.com/office/officeart/2005/8/layout/hierarchy6"/>
+    <dgm:cxn modelId="{029BE221-F1B2-4A53-882B-F577417738E0}" type="presParOf" srcId="{7D62FFBC-C68E-41EA-A666-528B88249F3C}" destId="{BFBDA219-6572-47D0-82FB-CE205E8E31F7}" srcOrd="0" destOrd="0" presId="urn:microsoft.com/office/officeart/2005/8/layout/hierarchy6"/>
+    <dgm:cxn modelId="{0518EB5A-BD01-4D29-8F67-C027004C768B}" type="presParOf" srcId="{BFBDA219-6572-47D0-82FB-CE205E8E31F7}" destId="{8E3F613A-2EEA-4BCA-9950-7CE0C736EA8A}" srcOrd="0" destOrd="0" presId="urn:microsoft.com/office/officeart/2005/8/layout/hierarchy6"/>
+    <dgm:cxn modelId="{D9E03025-AE4E-4D43-BAD8-B0255AF0321F}" type="presParOf" srcId="{BFBDA219-6572-47D0-82FB-CE205E8E31F7}" destId="{0FD71943-1F0F-41F4-BEBA-0DE9C9063AA9}" srcOrd="1" destOrd="0" presId="urn:microsoft.com/office/officeart/2005/8/layout/hierarchy6"/>
+    <dgm:cxn modelId="{A73705B0-3F67-4C04-874E-83837A2D3905}" type="presParOf" srcId="{7D62FFBC-C68E-41EA-A666-528B88249F3C}" destId="{156EEE77-6EFA-480E-9B03-144EAC53275B}" srcOrd="1" destOrd="0" presId="urn:microsoft.com/office/officeart/2005/8/layout/hierarchy6"/>
+    <dgm:cxn modelId="{7905A482-89D9-4F61-B4D8-7DD7D1E2C167}" type="presParOf" srcId="{156EEE77-6EFA-480E-9B03-144EAC53275B}" destId="{9FAA349A-2D14-44D7-95A5-EB715B81C3D2}" srcOrd="0" destOrd="0" presId="urn:microsoft.com/office/officeart/2005/8/layout/hierarchy6"/>
+    <dgm:cxn modelId="{F0F548E4-DA4D-426F-A530-AE3464003026}" type="presParOf" srcId="{7D62FFBC-C68E-41EA-A666-528B88249F3C}" destId="{63E40798-D26C-46C0-8A94-CCF3D7B2A474}" srcOrd="2" destOrd="0" presId="urn:microsoft.com/office/officeart/2005/8/layout/hierarchy6"/>
+    <dgm:cxn modelId="{0D7370F6-BFE1-45E6-B73A-B34DC4D646B9}" type="presParOf" srcId="{63E40798-D26C-46C0-8A94-CCF3D7B2A474}" destId="{4E438708-61E3-4E11-86A5-C3537614BCFC}" srcOrd="0" destOrd="0" presId="urn:microsoft.com/office/officeart/2005/8/layout/hierarchy6"/>
+    <dgm:cxn modelId="{C264BC4E-509E-4013-9EA8-7A4B71F51738}" type="presParOf" srcId="{63E40798-D26C-46C0-8A94-CCF3D7B2A474}" destId="{FE54A99A-EE57-4480-976F-B09EFA12713C}" srcOrd="1" destOrd="0" presId="urn:microsoft.com/office/officeart/2005/8/layout/hierarchy6"/>
+    <dgm:cxn modelId="{66B8EC98-DB18-421D-925D-9FE6AB64AD67}" type="presParOf" srcId="{7D62FFBC-C68E-41EA-A666-528B88249F3C}" destId="{767C65E9-4D16-41F5-A779-6428EB328AD2}" srcOrd="3" destOrd="0" presId="urn:microsoft.com/office/officeart/2005/8/layout/hierarchy6"/>
+    <dgm:cxn modelId="{80E273F3-EB19-4F90-A125-F0D21572EA30}" type="presParOf" srcId="{767C65E9-4D16-41F5-A779-6428EB328AD2}" destId="{98808C5F-0192-4F87-A6AA-BA311C3FB85C}" srcOrd="0" destOrd="0" presId="urn:microsoft.com/office/officeart/2005/8/layout/hierarchy6"/>
+    <dgm:cxn modelId="{1CF4C4E0-B0B9-4621-AF53-B66FE0EC5072}" type="presParOf" srcId="{7D62FFBC-C68E-41EA-A666-528B88249F3C}" destId="{A71655E9-FB62-4865-9AC6-61EBF4497E37}" srcOrd="4" destOrd="0" presId="urn:microsoft.com/office/officeart/2005/8/layout/hierarchy6"/>
+    <dgm:cxn modelId="{88A322DC-0864-43B1-AADF-A6E6EAD47EF5}" type="presParOf" srcId="{A71655E9-FB62-4865-9AC6-61EBF4497E37}" destId="{BF9BA2F7-CFFD-4F91-9ADC-67B86903678A}" srcOrd="0" destOrd="0" presId="urn:microsoft.com/office/officeart/2005/8/layout/hierarchy6"/>
+    <dgm:cxn modelId="{07E9F73B-AA60-4C20-A298-7F02729FB9FB}" type="presParOf" srcId="{A71655E9-FB62-4865-9AC6-61EBF4497E37}" destId="{07E32FD9-44AA-4ADB-8156-A800F174733D}" srcOrd="1" destOrd="0" presId="urn:microsoft.com/office/officeart/2005/8/layout/hierarchy6"/>
   </dgm:cxnLst>
   <dgm:bg/>
   <dgm:whole/>
@@ -36180,28 +36873,28 @@
     </dgm:pt>
   </dgm:ptLst>
   <dgm:cxnLst>
+    <dgm:cxn modelId="{C2DF329E-9877-4682-829A-6491522DE613}" type="presOf" srcId="{04802F7D-27F1-4E78-84CF-D90C0EB1BB53}" destId="{3D62A1E7-E3CC-4D38-8BF7-34DFCA1F2900}" srcOrd="0" destOrd="0" presId="urn:microsoft.com/office/officeart/2005/8/layout/cycle2"/>
+    <dgm:cxn modelId="{11676A1A-0C43-44DE-8F86-E45CCF88F0F3}" type="presOf" srcId="{75DDFB37-5179-4AE5-8F71-FC55E503508B}" destId="{E5CCD2CE-6112-4C91-91B0-C1ECCD75FE33}" srcOrd="0" destOrd="0" presId="urn:microsoft.com/office/officeart/2005/8/layout/cycle2"/>
+    <dgm:cxn modelId="{C1678EAE-D0CD-4AC8-BEEB-C85F3766EDFF}" type="presOf" srcId="{75DDFB37-5179-4AE5-8F71-FC55E503508B}" destId="{EE5693E4-1D02-4B6A-90D3-F1AE07C139D7}" srcOrd="1" destOrd="0" presId="urn:microsoft.com/office/officeart/2005/8/layout/cycle2"/>
+    <dgm:cxn modelId="{2D1417F6-DB57-4EB7-970B-29161121DFBB}" type="presOf" srcId="{3821E355-2F7E-40DD-B327-CA3236C13D6E}" destId="{AA144AA3-DA7A-4FE4-B190-211FECAA362C}" srcOrd="0" destOrd="0" presId="urn:microsoft.com/office/officeart/2005/8/layout/cycle2"/>
+    <dgm:cxn modelId="{C4CEDBC8-811B-4DA1-BCE7-1639ACA64AA7}" type="presOf" srcId="{9950631C-E08F-41EA-A688-303991E2D612}" destId="{7B9752D7-AE1A-46B7-BEAD-7B114B636526}" srcOrd="0" destOrd="0" presId="urn:microsoft.com/office/officeart/2005/8/layout/cycle2"/>
+    <dgm:cxn modelId="{C33D3A43-7C4A-476E-B4A5-D84CC10402A5}" srcId="{3BFF2032-B059-46E2-BC6E-D36F76670684}" destId="{3821E355-2F7E-40DD-B327-CA3236C13D6E}" srcOrd="2" destOrd="0" parTransId="{BD1D96FE-5DED-424A-B396-045A2947C3AB}" sibTransId="{B6FF3E52-DAAA-4EE7-8F97-965EED4CFD5A}"/>
+    <dgm:cxn modelId="{F0AE4B8B-8790-4A8D-BF85-C087342E5806}" type="presOf" srcId="{55A061B4-28F0-48B3-AD2D-9DB51495010D}" destId="{FD584028-7D78-4FBA-8A93-C352DDA0950B}" srcOrd="0" destOrd="0" presId="urn:microsoft.com/office/officeart/2005/8/layout/cycle2"/>
+    <dgm:cxn modelId="{13789B29-87FB-4D75-9764-A5BA0B0CF53B}" type="presOf" srcId="{B6FF3E52-DAAA-4EE7-8F97-965EED4CFD5A}" destId="{05C8C5C4-E86D-45BF-907C-DDFC64175605}" srcOrd="0" destOrd="0" presId="urn:microsoft.com/office/officeart/2005/8/layout/cycle2"/>
+    <dgm:cxn modelId="{3ECE8D8E-FE9E-4C0E-BA8A-D11869CA29AD}" type="presOf" srcId="{3BFF2032-B059-46E2-BC6E-D36F76670684}" destId="{651942DB-85E4-414C-9ABB-351BF6DF9C55}" srcOrd="0" destOrd="0" presId="urn:microsoft.com/office/officeart/2005/8/layout/cycle2"/>
+    <dgm:cxn modelId="{C6D17B76-AA71-407B-BE08-660FE0F8E4A5}" type="presOf" srcId="{B6FF3E52-DAAA-4EE7-8F97-965EED4CFD5A}" destId="{FFC2BBCC-F570-4A66-93A0-48BD27036263}" srcOrd="1" destOrd="0" presId="urn:microsoft.com/office/officeart/2005/8/layout/cycle2"/>
     <dgm:cxn modelId="{77036432-ABA6-4E01-AC57-9E0A3BCE8DDD}" srcId="{3BFF2032-B059-46E2-BC6E-D36F76670684}" destId="{9950631C-E08F-41EA-A688-303991E2D612}" srcOrd="1" destOrd="0" parTransId="{CBEE72EB-4EC2-479E-9537-6D7BBB2B96C2}" sibTransId="{75DDFB37-5179-4AE5-8F71-FC55E503508B}"/>
-    <dgm:cxn modelId="{60A0135F-F2D1-4DE1-8AE5-6C900B6CFB7F}" type="presOf" srcId="{9950631C-E08F-41EA-A688-303991E2D612}" destId="{7B9752D7-AE1A-46B7-BEAD-7B114B636526}" srcOrd="0" destOrd="0" presId="urn:microsoft.com/office/officeart/2005/8/layout/cycle2"/>
-    <dgm:cxn modelId="{10308EB7-17F7-4409-89F8-18B8A26ACDCC}" type="presOf" srcId="{75DDFB37-5179-4AE5-8F71-FC55E503508B}" destId="{EE5693E4-1D02-4B6A-90D3-F1AE07C139D7}" srcOrd="1" destOrd="0" presId="urn:microsoft.com/office/officeart/2005/8/layout/cycle2"/>
-    <dgm:cxn modelId="{5BDE60A6-21BA-4699-AAE3-19B40DF8ADB7}" type="presOf" srcId="{B6FF3E52-DAAA-4EE7-8F97-965EED4CFD5A}" destId="{FFC2BBCC-F570-4A66-93A0-48BD27036263}" srcOrd="1" destOrd="0" presId="urn:microsoft.com/office/officeart/2005/8/layout/cycle2"/>
-    <dgm:cxn modelId="{C33D3A43-7C4A-476E-B4A5-D84CC10402A5}" srcId="{3BFF2032-B059-46E2-BC6E-D36F76670684}" destId="{3821E355-2F7E-40DD-B327-CA3236C13D6E}" srcOrd="2" destOrd="0" parTransId="{BD1D96FE-5DED-424A-B396-045A2947C3AB}" sibTransId="{B6FF3E52-DAAA-4EE7-8F97-965EED4CFD5A}"/>
+    <dgm:cxn modelId="{58241A86-A9EE-4B46-B907-B478A9AC693F}" type="presOf" srcId="{55A061B4-28F0-48B3-AD2D-9DB51495010D}" destId="{D0E1809A-F309-4666-808C-E2D8BDC28230}" srcOrd="1" destOrd="0" presId="urn:microsoft.com/office/officeart/2005/8/layout/cycle2"/>
     <dgm:cxn modelId="{2F13251D-C05F-426C-9CE6-1411099F0815}" srcId="{3BFF2032-B059-46E2-BC6E-D36F76670684}" destId="{04802F7D-27F1-4E78-84CF-D90C0EB1BB53}" srcOrd="0" destOrd="0" parTransId="{8ECC40C4-CCF6-447B-8CD0-40D3C7D6FA2B}" sibTransId="{55A061B4-28F0-48B3-AD2D-9DB51495010D}"/>
-    <dgm:cxn modelId="{3E5DB44C-9F02-4BEE-A8A6-1FD4B6814A0B}" type="presOf" srcId="{75DDFB37-5179-4AE5-8F71-FC55E503508B}" destId="{E5CCD2CE-6112-4C91-91B0-C1ECCD75FE33}" srcOrd="0" destOrd="0" presId="urn:microsoft.com/office/officeart/2005/8/layout/cycle2"/>
-    <dgm:cxn modelId="{D34F5156-EA3F-44D0-BA2A-BBBDB43633F2}" type="presOf" srcId="{B6FF3E52-DAAA-4EE7-8F97-965EED4CFD5A}" destId="{05C8C5C4-E86D-45BF-907C-DDFC64175605}" srcOrd="0" destOrd="0" presId="urn:microsoft.com/office/officeart/2005/8/layout/cycle2"/>
-    <dgm:cxn modelId="{30BDDD51-0606-429F-B0CA-51FE2BBA31CE}" type="presOf" srcId="{3821E355-2F7E-40DD-B327-CA3236C13D6E}" destId="{AA144AA3-DA7A-4FE4-B190-211FECAA362C}" srcOrd="0" destOrd="0" presId="urn:microsoft.com/office/officeart/2005/8/layout/cycle2"/>
-    <dgm:cxn modelId="{1F3AB78E-3B07-4F3B-AC7C-4E0B92F6DD80}" type="presOf" srcId="{3BFF2032-B059-46E2-BC6E-D36F76670684}" destId="{651942DB-85E4-414C-9ABB-351BF6DF9C55}" srcOrd="0" destOrd="0" presId="urn:microsoft.com/office/officeart/2005/8/layout/cycle2"/>
-    <dgm:cxn modelId="{28C67ADA-3B27-41FE-A102-570B89762A3A}" type="presOf" srcId="{55A061B4-28F0-48B3-AD2D-9DB51495010D}" destId="{D0E1809A-F309-4666-808C-E2D8BDC28230}" srcOrd="1" destOrd="0" presId="urn:microsoft.com/office/officeart/2005/8/layout/cycle2"/>
-    <dgm:cxn modelId="{92D330F7-BA02-4542-8427-73347F6A3EDE}" type="presOf" srcId="{04802F7D-27F1-4E78-84CF-D90C0EB1BB53}" destId="{3D62A1E7-E3CC-4D38-8BF7-34DFCA1F2900}" srcOrd="0" destOrd="0" presId="urn:microsoft.com/office/officeart/2005/8/layout/cycle2"/>
-    <dgm:cxn modelId="{36C69EB6-3FCD-4DF8-BFFE-DD5EDEA20C27}" type="presOf" srcId="{55A061B4-28F0-48B3-AD2D-9DB51495010D}" destId="{FD584028-7D78-4FBA-8A93-C352DDA0950B}" srcOrd="0" destOrd="0" presId="urn:microsoft.com/office/officeart/2005/8/layout/cycle2"/>
-    <dgm:cxn modelId="{47D65C90-125C-4894-A8F8-6DDEE29A52FE}" type="presParOf" srcId="{651942DB-85E4-414C-9ABB-351BF6DF9C55}" destId="{3D62A1E7-E3CC-4D38-8BF7-34DFCA1F2900}" srcOrd="0" destOrd="0" presId="urn:microsoft.com/office/officeart/2005/8/layout/cycle2"/>
-    <dgm:cxn modelId="{B20589EF-9874-419F-93EC-CB6BB13ED25E}" type="presParOf" srcId="{651942DB-85E4-414C-9ABB-351BF6DF9C55}" destId="{FD584028-7D78-4FBA-8A93-C352DDA0950B}" srcOrd="1" destOrd="0" presId="urn:microsoft.com/office/officeart/2005/8/layout/cycle2"/>
-    <dgm:cxn modelId="{76BB8849-579E-46CB-B27E-A9A5AEC6389B}" type="presParOf" srcId="{FD584028-7D78-4FBA-8A93-C352DDA0950B}" destId="{D0E1809A-F309-4666-808C-E2D8BDC28230}" srcOrd="0" destOrd="0" presId="urn:microsoft.com/office/officeart/2005/8/layout/cycle2"/>
-    <dgm:cxn modelId="{52907BBA-B821-4180-836D-3E2F5E764CB9}" type="presParOf" srcId="{651942DB-85E4-414C-9ABB-351BF6DF9C55}" destId="{7B9752D7-AE1A-46B7-BEAD-7B114B636526}" srcOrd="2" destOrd="0" presId="urn:microsoft.com/office/officeart/2005/8/layout/cycle2"/>
-    <dgm:cxn modelId="{D840424E-2211-4AFC-A73D-03EAA91C8D19}" type="presParOf" srcId="{651942DB-85E4-414C-9ABB-351BF6DF9C55}" destId="{E5CCD2CE-6112-4C91-91B0-C1ECCD75FE33}" srcOrd="3" destOrd="0" presId="urn:microsoft.com/office/officeart/2005/8/layout/cycle2"/>
-    <dgm:cxn modelId="{62E32470-DEB6-46ED-BA59-358F6D71D9C5}" type="presParOf" srcId="{E5CCD2CE-6112-4C91-91B0-C1ECCD75FE33}" destId="{EE5693E4-1D02-4B6A-90D3-F1AE07C139D7}" srcOrd="0" destOrd="0" presId="urn:microsoft.com/office/officeart/2005/8/layout/cycle2"/>
-    <dgm:cxn modelId="{52D0AB35-1241-42ED-8860-86469C355E5F}" type="presParOf" srcId="{651942DB-85E4-414C-9ABB-351BF6DF9C55}" destId="{AA144AA3-DA7A-4FE4-B190-211FECAA362C}" srcOrd="4" destOrd="0" presId="urn:microsoft.com/office/officeart/2005/8/layout/cycle2"/>
-    <dgm:cxn modelId="{1B4E7D6E-8F87-4CFA-AE65-B2A896756696}" type="presParOf" srcId="{651942DB-85E4-414C-9ABB-351BF6DF9C55}" destId="{05C8C5C4-E86D-45BF-907C-DDFC64175605}" srcOrd="5" destOrd="0" presId="urn:microsoft.com/office/officeart/2005/8/layout/cycle2"/>
-    <dgm:cxn modelId="{5E8B0B14-DB68-447A-9C94-C103766487FA}" type="presParOf" srcId="{05C8C5C4-E86D-45BF-907C-DDFC64175605}" destId="{FFC2BBCC-F570-4A66-93A0-48BD27036263}" srcOrd="0" destOrd="0" presId="urn:microsoft.com/office/officeart/2005/8/layout/cycle2"/>
+    <dgm:cxn modelId="{3C07BBEA-51B0-4E5B-9940-D6C6D1EBCF62}" type="presParOf" srcId="{651942DB-85E4-414C-9ABB-351BF6DF9C55}" destId="{3D62A1E7-E3CC-4D38-8BF7-34DFCA1F2900}" srcOrd="0" destOrd="0" presId="urn:microsoft.com/office/officeart/2005/8/layout/cycle2"/>
+    <dgm:cxn modelId="{EF032BE6-E649-49C6-9C0F-266C8C3C7D20}" type="presParOf" srcId="{651942DB-85E4-414C-9ABB-351BF6DF9C55}" destId="{FD584028-7D78-4FBA-8A93-C352DDA0950B}" srcOrd="1" destOrd="0" presId="urn:microsoft.com/office/officeart/2005/8/layout/cycle2"/>
+    <dgm:cxn modelId="{04E3725E-C3BE-4816-823F-24A4C95CA49B}" type="presParOf" srcId="{FD584028-7D78-4FBA-8A93-C352DDA0950B}" destId="{D0E1809A-F309-4666-808C-E2D8BDC28230}" srcOrd="0" destOrd="0" presId="urn:microsoft.com/office/officeart/2005/8/layout/cycle2"/>
+    <dgm:cxn modelId="{B03CFCB3-9DFA-4A00-99DE-5C97A7722178}" type="presParOf" srcId="{651942DB-85E4-414C-9ABB-351BF6DF9C55}" destId="{7B9752D7-AE1A-46B7-BEAD-7B114B636526}" srcOrd="2" destOrd="0" presId="urn:microsoft.com/office/officeart/2005/8/layout/cycle2"/>
+    <dgm:cxn modelId="{60DD0937-E208-4666-8A6F-E173FEEB6A3E}" type="presParOf" srcId="{651942DB-85E4-414C-9ABB-351BF6DF9C55}" destId="{E5CCD2CE-6112-4C91-91B0-C1ECCD75FE33}" srcOrd="3" destOrd="0" presId="urn:microsoft.com/office/officeart/2005/8/layout/cycle2"/>
+    <dgm:cxn modelId="{AF38DC20-D00F-44D7-800F-C8448C5780CF}" type="presParOf" srcId="{E5CCD2CE-6112-4C91-91B0-C1ECCD75FE33}" destId="{EE5693E4-1D02-4B6A-90D3-F1AE07C139D7}" srcOrd="0" destOrd="0" presId="urn:microsoft.com/office/officeart/2005/8/layout/cycle2"/>
+    <dgm:cxn modelId="{F247C426-5960-408A-A358-F772FF6BB2EC}" type="presParOf" srcId="{651942DB-85E4-414C-9ABB-351BF6DF9C55}" destId="{AA144AA3-DA7A-4FE4-B190-211FECAA362C}" srcOrd="4" destOrd="0" presId="urn:microsoft.com/office/officeart/2005/8/layout/cycle2"/>
+    <dgm:cxn modelId="{4C817B29-6EC5-4352-A56B-5F779DFA5E21}" type="presParOf" srcId="{651942DB-85E4-414C-9ABB-351BF6DF9C55}" destId="{05C8C5C4-E86D-45BF-907C-DDFC64175605}" srcOrd="5" destOrd="0" presId="urn:microsoft.com/office/officeart/2005/8/layout/cycle2"/>
+    <dgm:cxn modelId="{4C42C695-96B1-4752-9CA6-2CFC91D61D38}" type="presParOf" srcId="{05C8C5C4-E86D-45BF-907C-DDFC64175605}" destId="{FFC2BBCC-F570-4A66-93A0-48BD27036263}" srcOrd="0" destOrd="0" presId="urn:microsoft.com/office/officeart/2005/8/layout/cycle2"/>
   </dgm:cxnLst>
   <dgm:bg/>
   <dgm:whole/>
@@ -43026,7 +43719,7 @@
 </file>
 
 <file path=customXml/itemProps1.xml><?xml version="1.0" encoding="utf-8"?>
-<ds:datastoreItem xmlns:ds="http://schemas.openxmlformats.org/officeDocument/2006/customXml" ds:itemID="{32CECB2B-3E5A-4268-A67F-E79DBBA9E78E}">
+<ds:datastoreItem xmlns:ds="http://schemas.openxmlformats.org/officeDocument/2006/customXml" ds:itemID="{B7C341B8-AB31-4319-BAEE-DEC2791B987B}">
   <ds:schemaRefs>
     <ds:schemaRef ds:uri="http://schemas.openxmlformats.org/officeDocument/2006/bibliography"/>
   </ds:schemaRefs>
@@ -43034,7 +43727,7 @@
 </file>
 
 <file path=customXml/itemProps2.xml><?xml version="1.0" encoding="utf-8"?>
-<ds:datastoreItem xmlns:ds="http://schemas.openxmlformats.org/officeDocument/2006/customXml" ds:itemID="{F4527484-A298-425B-81C8-8E25344ADB12}">
+<ds:datastoreItem xmlns:ds="http://schemas.openxmlformats.org/officeDocument/2006/customXml" ds:itemID="{65899235-E4C3-4D1E-BED8-5169EF10B101}">
   <ds:schemaRefs>
     <ds:schemaRef ds:uri="http://schemas.openxmlformats.org/officeDocument/2006/bibliography"/>
   </ds:schemaRefs>

</xml_diff>